<commit_message>
update db in document
</commit_message>
<xml_diff>
--- a/Documentation/Design-Document.docx
+++ b/Documentation/Design-Document.docx
@@ -1,6 +1,6 @@
 
 <file path=word/document.xml><?xml version="1.0" encoding="utf-8"?>
-<w:document xmlns:wpc="http://schemas.microsoft.com/office/word/2010/wordprocessingCanvas" xmlns:cx="http://schemas.microsoft.com/office/drawing/2014/chartex" xmlns:cx1="http://schemas.microsoft.com/office/drawing/2015/9/8/chartex" xmlns:cx2="http://schemas.microsoft.com/office/drawing/2015/10/21/chartex" xmlns:cx3="http://schemas.microsoft.com/office/drawing/2016/5/9/chartex" xmlns:cx4="http://schemas.microsoft.com/office/drawing/2016/5/10/chartex" xmlns:cx5="http://schemas.microsoft.com/office/drawing/2016/5/11/chartex" xmlns:cx6="http://schemas.microsoft.com/office/drawing/2016/5/12/chartex" xmlns:cx7="http://schemas.microsoft.com/office/drawing/2016/5/13/chartex" xmlns:cx8="http://schemas.microsoft.com/office/drawing/2016/5/14/chartex" xmlns:mc="http://schemas.openxmlformats.org/markup-compatibility/2006" xmlns:aink="http://schemas.microsoft.com/office/drawing/2016/ink" xmlns:am3d="http://schemas.microsoft.com/office/drawing/2017/model3d" xmlns:o="urn:schemas-microsoft-com:office:office" xmlns:oel="http://schemas.microsoft.com/office/2019/extlst" xmlns:r="http://schemas.openxmlformats.org/officeDocument/2006/relationships" xmlns:m="http://schemas.openxmlformats.org/officeDocument/2006/math" xmlns:v="urn:schemas-microsoft-com:vml" xmlns:wp14="http://schemas.microsoft.com/office/word/2010/wordprocessingDrawing" xmlns:wp="http://schemas.openxmlformats.org/drawingml/2006/wordprocessingDrawing" xmlns:w10="urn:schemas-microsoft-com:office:word" xmlns:w="http://schemas.openxmlformats.org/wordprocessingml/2006/main" xmlns:w14="http://schemas.microsoft.com/office/word/2010/wordml" xmlns:w15="http://schemas.microsoft.com/office/word/2012/wordml" xmlns:w16cex="http://schemas.microsoft.com/office/word/2018/wordml/cex" xmlns:w16cid="http://schemas.microsoft.com/office/word/2016/wordml/cid" xmlns:w16="http://schemas.microsoft.com/office/word/2018/wordml" xmlns:w16sdtdh="http://schemas.microsoft.com/office/word/2020/wordml/sdtdatahash" xmlns:w16se="http://schemas.microsoft.com/office/word/2015/wordml/symex" xmlns:wpg="http://schemas.microsoft.com/office/word/2010/wordprocessingGroup" xmlns:wpi="http://schemas.microsoft.com/office/word/2010/wordprocessingInk" xmlns:wne="http://schemas.microsoft.com/office/word/2006/wordml" xmlns:wps="http://schemas.microsoft.com/office/word/2010/wordprocessingShape" mc:Ignorable="w14 w15 w16se w16cid w16 w16cex w16sdtdh wp14">
+<w:document xmlns:wpc="http://schemas.microsoft.com/office/word/2010/wordprocessingCanvas" xmlns:cx="http://schemas.microsoft.com/office/drawing/2014/chartex" xmlns:mc="http://schemas.openxmlformats.org/markup-compatibility/2006" xmlns:o="urn:schemas-microsoft-com:office:office" xmlns:r="http://schemas.openxmlformats.org/officeDocument/2006/relationships" xmlns:m="http://schemas.openxmlformats.org/officeDocument/2006/math" xmlns:v="urn:schemas-microsoft-com:vml" xmlns:wp14="http://schemas.microsoft.com/office/word/2010/wordprocessingDrawing" xmlns:wp="http://schemas.openxmlformats.org/drawingml/2006/wordprocessingDrawing" xmlns:w10="urn:schemas-microsoft-com:office:word" xmlns:w="http://schemas.openxmlformats.org/wordprocessingml/2006/main" xmlns:w14="http://schemas.microsoft.com/office/word/2010/wordml" xmlns:w15="http://schemas.microsoft.com/office/word/2012/wordml" xmlns:w16se="http://schemas.microsoft.com/office/word/2015/wordml/symex" xmlns:wpg="http://schemas.microsoft.com/office/word/2010/wordprocessingGroup" xmlns:wpi="http://schemas.microsoft.com/office/word/2010/wordprocessingInk" xmlns:wne="http://schemas.microsoft.com/office/word/2006/wordml" xmlns:wps="http://schemas.microsoft.com/office/word/2010/wordprocessingShape" mc:Ignorable="w14 w15 w16se wp14">
   <w:body>
     <w:p/>
     <w:p>
@@ -1239,7 +1239,7 @@
           </w:tcPr>
           <w:p>
             <w:r>
-              <w:t>CampusID</w:t>
+              <w:t>CampusId</w:t>
             </w:r>
           </w:p>
         </w:tc>
@@ -1371,13 +1371,7 @@
         <w:pStyle w:val="Heading2"/>
       </w:pPr>
       <w:r>
-        <w:t>2</w:t>
-      </w:r>
-      <w:r>
-        <w:t xml:space="preserve">. </w:t>
-      </w:r>
-      <w:r>
-        <w:t>UserRole</w:t>
+        <w:t>2. UserRole</w:t>
       </w:r>
     </w:p>
     <w:p>
@@ -2445,11 +2439,11 @@
             <w:tcW w:w="1696" w:type="dxa"/>
           </w:tcPr>
           <w:p>
-            <w:r>
-              <w:t>Phone</w:t>
-            </w:r>
-            <w:r>
-              <w:t>Number</w:t>
+            <w:pPr>
+              <w:ind w:left="720" w:hanging="720"/>
+            </w:pPr>
+            <w:r>
+              <w:t>Active</w:t>
             </w:r>
           </w:p>
         </w:tc>
@@ -2459,7 +2453,7 @@
           </w:tcPr>
           <w:p>
             <w:r>
-              <w:t>nvarchar</w:t>
+              <w:t>bit</w:t>
             </w:r>
           </w:p>
         </w:tc>
@@ -2467,11 +2461,7 @@
           <w:tcPr>
             <w:tcW w:w="704" w:type="dxa"/>
           </w:tcPr>
-          <w:p>
-            <w:r>
-              <w:t>50</w:t>
-            </w:r>
-          </w:p>
+          <w:p/>
         </w:tc>
         <w:tc>
           <w:tcPr>
@@ -2518,10 +2508,10 @@
           </w:tcPr>
           <w:p>
             <w:r>
-              <w:t>Role</w:t>
-            </w:r>
-            <w:r>
-              <w:t>Id</w:t>
+              <w:t>Phone</w:t>
+            </w:r>
+            <w:r>
+              <w:t>Number</w:t>
             </w:r>
           </w:p>
         </w:tc>
@@ -2531,7 +2521,7 @@
           </w:tcPr>
           <w:p>
             <w:r>
-              <w:t>int</w:t>
+              <w:t>nvarchar</w:t>
             </w:r>
           </w:p>
         </w:tc>
@@ -2539,7 +2529,11 @@
           <w:tcPr>
             <w:tcW w:w="704" w:type="dxa"/>
           </w:tcPr>
-          <w:p/>
+          <w:p>
+            <w:r>
+              <w:t>50</w:t>
+            </w:r>
+          </w:p>
         </w:tc>
         <w:tc>
           <w:tcPr>
@@ -2557,28 +2551,13 @@
           <w:tcPr>
             <w:tcW w:w="810" w:type="dxa"/>
           </w:tcPr>
-          <w:p>
-            <w:r>
-              <w:t>FK</w:t>
-            </w:r>
-          </w:p>
+          <w:p/>
         </w:tc>
         <w:tc>
           <w:tcPr>
             <w:tcW w:w="2824" w:type="dxa"/>
           </w:tcPr>
-          <w:p>
-            <w:r>
-              <w:t xml:space="preserve">To Table </w:t>
-            </w:r>
-            <w:r>
-              <w:rPr>
-                <w:i/>
-                <w:iCs/>
-              </w:rPr>
-              <w:t>Role</w:t>
-            </w:r>
-          </w:p>
+          <w:p/>
         </w:tc>
       </w:tr>
       <w:tr>
@@ -2592,6 +2571,211 @@
             </w:pPr>
             <w:r>
               <w:t>7</w:t>
+            </w:r>
+          </w:p>
+        </w:tc>
+        <w:tc>
+          <w:tcPr>
+            <w:tcW w:w="1696" w:type="dxa"/>
+          </w:tcPr>
+          <w:p>
+            <w:r>
+              <w:t>FacebookURL</w:t>
+            </w:r>
+          </w:p>
+        </w:tc>
+        <w:tc>
+          <w:tcPr>
+            <w:tcW w:w="1134" w:type="dxa"/>
+          </w:tcPr>
+          <w:p/>
+        </w:tc>
+        <w:tc>
+          <w:tcPr>
+            <w:tcW w:w="704" w:type="dxa"/>
+          </w:tcPr>
+          <w:p/>
+        </w:tc>
+        <w:tc>
+          <w:tcPr>
+            <w:tcW w:w="900" w:type="dxa"/>
+          </w:tcPr>
+          <w:p/>
+        </w:tc>
+        <w:tc>
+          <w:tcPr>
+            <w:tcW w:w="720" w:type="dxa"/>
+          </w:tcPr>
+          <w:p/>
+        </w:tc>
+        <w:tc>
+          <w:tcPr>
+            <w:tcW w:w="810" w:type="dxa"/>
+          </w:tcPr>
+          <w:p/>
+        </w:tc>
+        <w:tc>
+          <w:tcPr>
+            <w:tcW w:w="2824" w:type="dxa"/>
+          </w:tcPr>
+          <w:p/>
+        </w:tc>
+      </w:tr>
+      <w:tr>
+        <w:tc>
+          <w:tcPr>
+            <w:tcW w:w="421" w:type="dxa"/>
+          </w:tcPr>
+          <w:p>
+            <w:pPr>
+              <w:jc w:val="center"/>
+            </w:pPr>
+            <w:r>
+              <w:t>8</w:t>
+            </w:r>
+          </w:p>
+        </w:tc>
+        <w:tc>
+          <w:tcPr>
+            <w:tcW w:w="1696" w:type="dxa"/>
+          </w:tcPr>
+          <w:p>
+            <w:r>
+              <w:t>IdentityCardImageLink</w:t>
+            </w:r>
+          </w:p>
+        </w:tc>
+        <w:tc>
+          <w:tcPr>
+            <w:tcW w:w="1134" w:type="dxa"/>
+          </w:tcPr>
+          <w:p/>
+        </w:tc>
+        <w:tc>
+          <w:tcPr>
+            <w:tcW w:w="704" w:type="dxa"/>
+          </w:tcPr>
+          <w:p/>
+        </w:tc>
+        <w:tc>
+          <w:tcPr>
+            <w:tcW w:w="900" w:type="dxa"/>
+          </w:tcPr>
+          <w:p/>
+        </w:tc>
+        <w:tc>
+          <w:tcPr>
+            <w:tcW w:w="720" w:type="dxa"/>
+          </w:tcPr>
+          <w:p/>
+        </w:tc>
+        <w:tc>
+          <w:tcPr>
+            <w:tcW w:w="810" w:type="dxa"/>
+          </w:tcPr>
+          <w:p/>
+        </w:tc>
+        <w:tc>
+          <w:tcPr>
+            <w:tcW w:w="2824" w:type="dxa"/>
+          </w:tcPr>
+          <w:p/>
+        </w:tc>
+      </w:tr>
+      <w:tr>
+        <w:tc>
+          <w:tcPr>
+            <w:tcW w:w="421" w:type="dxa"/>
+          </w:tcPr>
+          <w:p>
+            <w:pPr>
+              <w:jc w:val="center"/>
+            </w:pPr>
+            <w:r>
+              <w:t>9</w:t>
+            </w:r>
+          </w:p>
+        </w:tc>
+        <w:tc>
+          <w:tcPr>
+            <w:tcW w:w="1696" w:type="dxa"/>
+          </w:tcPr>
+          <w:p>
+            <w:r>
+              <w:t>Role</w:t>
+            </w:r>
+            <w:r>
+              <w:t>Id</w:t>
+            </w:r>
+          </w:p>
+        </w:tc>
+        <w:tc>
+          <w:tcPr>
+            <w:tcW w:w="1134" w:type="dxa"/>
+          </w:tcPr>
+          <w:p>
+            <w:r>
+              <w:t>int</w:t>
+            </w:r>
+          </w:p>
+        </w:tc>
+        <w:tc>
+          <w:tcPr>
+            <w:tcW w:w="704" w:type="dxa"/>
+          </w:tcPr>
+          <w:p/>
+        </w:tc>
+        <w:tc>
+          <w:tcPr>
+            <w:tcW w:w="900" w:type="dxa"/>
+          </w:tcPr>
+          <w:p/>
+        </w:tc>
+        <w:tc>
+          <w:tcPr>
+            <w:tcW w:w="720" w:type="dxa"/>
+          </w:tcPr>
+          <w:p/>
+        </w:tc>
+        <w:tc>
+          <w:tcPr>
+            <w:tcW w:w="810" w:type="dxa"/>
+          </w:tcPr>
+          <w:p>
+            <w:r>
+              <w:t>FK</w:t>
+            </w:r>
+          </w:p>
+        </w:tc>
+        <w:tc>
+          <w:tcPr>
+            <w:tcW w:w="2824" w:type="dxa"/>
+          </w:tcPr>
+          <w:p>
+            <w:r>
+              <w:t xml:space="preserve">To Table </w:t>
+            </w:r>
+            <w:r>
+              <w:rPr>
+                <w:i/>
+                <w:iCs/>
+              </w:rPr>
+              <w:t>Role</w:t>
+            </w:r>
+          </w:p>
+        </w:tc>
+      </w:tr>
+      <w:tr>
+        <w:tc>
+          <w:tcPr>
+            <w:tcW w:w="421" w:type="dxa"/>
+          </w:tcPr>
+          <w:p>
+            <w:pPr>
+              <w:jc w:val="center"/>
+            </w:pPr>
+            <w:r>
+              <w:t>10</w:t>
             </w:r>
           </w:p>
         </w:tc>
@@ -3206,9 +3390,6 @@
             <w:pPr>
               <w:jc w:val="center"/>
             </w:pPr>
-            <w:r>
-              <w:t>4</w:t>
-            </w:r>
           </w:p>
         </w:tc>
         <w:tc>
@@ -3217,7 +3398,7 @@
           </w:tcPr>
           <w:p>
             <w:r>
-              <w:t>Information</w:t>
+              <w:t>GoogleMapLocation</w:t>
             </w:r>
           </w:p>
         </w:tc>
@@ -3237,7 +3418,7 @@
           </w:tcPr>
           <w:p>
             <w:r>
-              <w:t>500</w:t>
+              <w:t>MAX</w:t>
             </w:r>
           </w:p>
         </w:tc>
@@ -3276,6 +3457,76 @@
               <w:jc w:val="center"/>
             </w:pPr>
             <w:r>
+              <w:lastRenderedPageBreak/>
+              <w:t>4</w:t>
+            </w:r>
+          </w:p>
+        </w:tc>
+        <w:tc>
+          <w:tcPr>
+            <w:tcW w:w="1696" w:type="dxa"/>
+          </w:tcPr>
+          <w:p>
+            <w:r>
+              <w:t>Information</w:t>
+            </w:r>
+          </w:p>
+        </w:tc>
+        <w:tc>
+          <w:tcPr>
+            <w:tcW w:w="1134" w:type="dxa"/>
+          </w:tcPr>
+          <w:p>
+            <w:r>
+              <w:t>nvarchar</w:t>
+            </w:r>
+          </w:p>
+        </w:tc>
+        <w:tc>
+          <w:tcPr>
+            <w:tcW w:w="704" w:type="dxa"/>
+          </w:tcPr>
+          <w:p>
+            <w:r>
+              <w:t>MAX</w:t>
+            </w:r>
+          </w:p>
+        </w:tc>
+        <w:tc>
+          <w:tcPr>
+            <w:tcW w:w="900" w:type="dxa"/>
+          </w:tcPr>
+          <w:p/>
+        </w:tc>
+        <w:tc>
+          <w:tcPr>
+            <w:tcW w:w="720" w:type="dxa"/>
+          </w:tcPr>
+          <w:p/>
+        </w:tc>
+        <w:tc>
+          <w:tcPr>
+            <w:tcW w:w="810" w:type="dxa"/>
+          </w:tcPr>
+          <w:p/>
+        </w:tc>
+        <w:tc>
+          <w:tcPr>
+            <w:tcW w:w="2824" w:type="dxa"/>
+          </w:tcPr>
+          <w:p/>
+        </w:tc>
+      </w:tr>
+      <w:tr>
+        <w:tc>
+          <w:tcPr>
+            <w:tcW w:w="421" w:type="dxa"/>
+          </w:tcPr>
+          <w:p>
+            <w:pPr>
+              <w:jc w:val="center"/>
+            </w:pPr>
+            <w:r>
               <w:t>5</w:t>
             </w:r>
           </w:p>
@@ -3286,10 +3537,96 @@
           </w:tcPr>
           <w:p>
             <w:r>
-              <w:t>Host</w:t>
-            </w:r>
-            <w:r>
-              <w:t>Id</w:t>
+              <w:t>VillageId</w:t>
+            </w:r>
+          </w:p>
+        </w:tc>
+        <w:tc>
+          <w:tcPr>
+            <w:tcW w:w="1134" w:type="dxa"/>
+          </w:tcPr>
+          <w:p>
+            <w:r>
+              <w:t>int</w:t>
+            </w:r>
+          </w:p>
+        </w:tc>
+        <w:tc>
+          <w:tcPr>
+            <w:tcW w:w="704" w:type="dxa"/>
+          </w:tcPr>
+          <w:p/>
+        </w:tc>
+        <w:tc>
+          <w:tcPr>
+            <w:tcW w:w="900" w:type="dxa"/>
+          </w:tcPr>
+          <w:p/>
+        </w:tc>
+        <w:tc>
+          <w:tcPr>
+            <w:tcW w:w="720" w:type="dxa"/>
+          </w:tcPr>
+          <w:p/>
+        </w:tc>
+        <w:tc>
+          <w:tcPr>
+            <w:tcW w:w="810" w:type="dxa"/>
+          </w:tcPr>
+          <w:p>
+            <w:r>
+              <w:t>FK</w:t>
+            </w:r>
+          </w:p>
+        </w:tc>
+        <w:tc>
+          <w:tcPr>
+            <w:tcW w:w="2824" w:type="dxa"/>
+          </w:tcPr>
+          <w:p>
+            <w:r>
+              <w:t xml:space="preserve">To Table </w:t>
+            </w:r>
+            <w:r>
+              <w:rPr>
+                <w:i/>
+                <w:iCs/>
+              </w:rPr>
+              <w:t>Village</w:t>
+            </w:r>
+          </w:p>
+        </w:tc>
+      </w:tr>
+      <w:tr>
+        <w:tc>
+          <w:tcPr>
+            <w:tcW w:w="421" w:type="dxa"/>
+          </w:tcPr>
+          <w:p>
+            <w:pPr>
+              <w:jc w:val="center"/>
+            </w:pPr>
+            <w:r>
+              <w:t>6</w:t>
+            </w:r>
+          </w:p>
+        </w:tc>
+        <w:tc>
+          <w:tcPr>
+            <w:tcW w:w="1696" w:type="dxa"/>
+          </w:tcPr>
+          <w:p>
+            <w:pPr>
+              <w:rPr>
+                <w:rFonts w:cstheme="minorHAnsi"/>
+              </w:rPr>
+            </w:pPr>
+            <w:r>
+              <w:rPr>
+                <w:rFonts w:cstheme="minorHAnsi"/>
+                <w:color w:val="000000"/>
+              </w:rPr>
+              <w:t>LandlordId</w:t>
             </w:r>
           </w:p>
         </w:tc>
@@ -3433,7 +3770,6 @@
                 <w:color w:val="000000"/>
                 <w:lang w:val="en-GB" w:eastAsia="en-GB"/>
               </w:rPr>
-              <w:lastRenderedPageBreak/>
               <w:t>#</w:t>
             </w:r>
           </w:p>
@@ -3676,6 +4012,9 @@
           </w:tcPr>
           <w:p>
             <w:r>
+              <w:t>Room</w:t>
+            </w:r>
+            <w:r>
               <w:t>Id</w:t>
             </w:r>
           </w:p>
@@ -3749,6 +4088,9 @@
           </w:tcPr>
           <w:p>
             <w:r>
+              <w:t>Room</w:t>
+            </w:r>
+            <w:r>
               <w:t>Name</w:t>
             </w:r>
           </w:p>
@@ -3818,7 +4160,7 @@
           </w:tcPr>
           <w:p>
             <w:r>
-              <w:t>Price</w:t>
+              <w:t>PricePerMonth</w:t>
             </w:r>
           </w:p>
         </w:tc>
@@ -3873,7 +4215,7 @@
               <w:jc w:val="center"/>
             </w:pPr>
             <w:r>
-              <w:t>4</w:t>
+              <w:t>6</w:t>
             </w:r>
           </w:p>
         </w:tc>
@@ -3883,7 +4225,7 @@
           </w:tcPr>
           <w:p>
             <w:r>
-              <w:t>Address</w:t>
+              <w:t>Information</w:t>
             </w:r>
           </w:p>
         </w:tc>
@@ -3903,7 +4245,7 @@
           </w:tcPr>
           <w:p>
             <w:r>
-              <w:t>200</w:t>
+              <w:t>MAX</w:t>
             </w:r>
           </w:p>
         </w:tc>
@@ -3942,7 +4284,7 @@
               <w:jc w:val="center"/>
             </w:pPr>
             <w:r>
-              <w:t>5</w:t>
+              <w:t>7</w:t>
             </w:r>
           </w:p>
         </w:tc>
@@ -3952,7 +4294,7 @@
           </w:tcPr>
           <w:p>
             <w:r>
-              <w:t>Type</w:t>
+              <w:t>AreaByMeters</w:t>
             </w:r>
           </w:p>
         </w:tc>
@@ -3962,7 +4304,7 @@
           </w:tcPr>
           <w:p>
             <w:r>
-              <w:t>nvarchar</w:t>
+              <w:t>float</w:t>
             </w:r>
           </w:p>
         </w:tc>
@@ -3970,11 +4312,7 @@
           <w:tcPr>
             <w:tcW w:w="704" w:type="dxa"/>
           </w:tcPr>
-          <w:p>
-            <w:r>
-              <w:t>50</w:t>
-            </w:r>
-          </w:p>
+          <w:p/>
         </w:tc>
         <w:tc>
           <w:tcPr>
@@ -4011,7 +4349,7 @@
               <w:jc w:val="center"/>
             </w:pPr>
             <w:r>
-              <w:t>6</w:t>
+              <w:t>8</w:t>
             </w:r>
           </w:p>
         </w:tc>
@@ -4021,7 +4359,7 @@
           </w:tcPr>
           <w:p>
             <w:r>
-              <w:t>Information</w:t>
+              <w:t>MaxAmountOfPeople</w:t>
             </w:r>
           </w:p>
         </w:tc>
@@ -4031,7 +4369,7 @@
           </w:tcPr>
           <w:p>
             <w:r>
-              <w:t>nvarchar</w:t>
+              <w:t>int</w:t>
             </w:r>
           </w:p>
         </w:tc>
@@ -4039,11 +4377,7 @@
           <w:tcPr>
             <w:tcW w:w="704" w:type="dxa"/>
           </w:tcPr>
-          <w:p>
-            <w:r>
-              <w:t>500</w:t>
-            </w:r>
-          </w:p>
+          <w:p/>
         </w:tc>
         <w:tc>
           <w:tcPr>
@@ -4080,7 +4414,7 @@
               <w:jc w:val="center"/>
             </w:pPr>
             <w:r>
-              <w:t>7</w:t>
+              <w:t>9</w:t>
             </w:r>
           </w:p>
         </w:tc>
@@ -4090,7 +4424,7 @@
           </w:tcPr>
           <w:p>
             <w:r>
-              <w:t>Utilities</w:t>
+              <w:t>CurrentAmountOfPeople</w:t>
             </w:r>
           </w:p>
         </w:tc>
@@ -4100,7 +4434,7 @@
           </w:tcPr>
           <w:p>
             <w:r>
-              <w:t>nvarchar</w:t>
+              <w:t>int</w:t>
             </w:r>
           </w:p>
         </w:tc>
@@ -4108,11 +4442,7 @@
           <w:tcPr>
             <w:tcW w:w="704" w:type="dxa"/>
           </w:tcPr>
-          <w:p>
-            <w:r>
-              <w:t>500</w:t>
-            </w:r>
-          </w:p>
+          <w:p/>
         </w:tc>
         <w:tc>
           <w:tcPr>
@@ -4149,7 +4479,7 @@
               <w:jc w:val="center"/>
             </w:pPr>
             <w:r>
-              <w:t>8</w:t>
+              <w:t>10</w:t>
             </w:r>
           </w:p>
         </w:tc>
@@ -4159,7 +4489,7 @@
           </w:tcPr>
           <w:p>
             <w:r>
-              <w:t>Area</w:t>
+              <w:t>BuildingNumber</w:t>
             </w:r>
           </w:p>
         </w:tc>
@@ -4169,7 +4499,7 @@
           </w:tcPr>
           <w:p>
             <w:r>
-              <w:t>float</w:t>
+              <w:t>int</w:t>
             </w:r>
           </w:p>
         </w:tc>
@@ -4214,7 +4544,7 @@
               <w:jc w:val="center"/>
             </w:pPr>
             <w:r>
-              <w:t>9</w:t>
+              <w:t>11</w:t>
             </w:r>
           </w:p>
         </w:tc>
@@ -4224,7 +4554,7 @@
           </w:tcPr>
           <w:p>
             <w:r>
-              <w:t>NumOfBulding</w:t>
+              <w:t>FloorNumber</w:t>
             </w:r>
           </w:p>
         </w:tc>
@@ -4279,7 +4609,7 @@
               <w:jc w:val="center"/>
             </w:pPr>
             <w:r>
-              <w:t>10</w:t>
+              <w:t>12</w:t>
             </w:r>
           </w:p>
         </w:tc>
@@ -4289,7 +4619,7 @@
           </w:tcPr>
           <w:p>
             <w:r>
-              <w:t>Range</w:t>
+              <w:t>StatusId</w:t>
             </w:r>
           </w:p>
         </w:tc>
@@ -4325,13 +4655,28 @@
           <w:tcPr>
             <w:tcW w:w="810" w:type="dxa"/>
           </w:tcPr>
-          <w:p/>
+          <w:p>
+            <w:r>
+              <w:t>FK</w:t>
+            </w:r>
+          </w:p>
         </w:tc>
         <w:tc>
           <w:tcPr>
             <w:tcW w:w="2824" w:type="dxa"/>
           </w:tcPr>
-          <w:p/>
+          <w:p>
+            <w:r>
+              <w:t xml:space="preserve">To Table </w:t>
+            </w:r>
+            <w:r>
+              <w:rPr>
+                <w:i/>
+                <w:iCs/>
+              </w:rPr>
+              <w:t>Status</w:t>
+            </w:r>
+          </w:p>
         </w:tc>
       </w:tr>
       <w:tr>
@@ -4344,7 +4689,7 @@
               <w:jc w:val="center"/>
             </w:pPr>
             <w:r>
-              <w:t>11</w:t>
+              <w:t>13</w:t>
             </w:r>
           </w:p>
         </w:tc>
@@ -4354,7 +4699,7 @@
           </w:tcPr>
           <w:p>
             <w:r>
-              <w:t>Floor</w:t>
+              <w:t>RoomTypeId</w:t>
             </w:r>
           </w:p>
         </w:tc>
@@ -4390,13 +4735,28 @@
           <w:tcPr>
             <w:tcW w:w="810" w:type="dxa"/>
           </w:tcPr>
-          <w:p/>
+          <w:p>
+            <w:r>
+              <w:t>FK</w:t>
+            </w:r>
+          </w:p>
         </w:tc>
         <w:tc>
           <w:tcPr>
             <w:tcW w:w="2824" w:type="dxa"/>
           </w:tcPr>
-          <w:p/>
+          <w:p>
+            <w:r>
+              <w:t xml:space="preserve">To Table </w:t>
+            </w:r>
+            <w:r>
+              <w:rPr>
+                <w:i/>
+                <w:iCs/>
+              </w:rPr>
+              <w:t>RoomType</w:t>
+            </w:r>
+          </w:p>
         </w:tc>
       </w:tr>
       <w:tr>
@@ -4409,7 +4769,7 @@
               <w:jc w:val="center"/>
             </w:pPr>
             <w:r>
-              <w:t>12</w:t>
+              <w:t>14</w:t>
             </w:r>
           </w:p>
         </w:tc>
@@ -4419,7 +4779,7 @@
           </w:tcPr>
           <w:p>
             <w:r>
-              <w:t>NumOfRoom</w:t>
+              <w:t>HouseId</w:t>
             </w:r>
           </w:p>
         </w:tc>
@@ -4429,7 +4789,7 @@
           </w:tcPr>
           <w:p>
             <w:r>
-              <w:t>nvarchar</w:t>
+              <w:t>int</w:t>
             </w:r>
           </w:p>
         </w:tc>
@@ -4437,11 +4797,7 @@
           <w:tcPr>
             <w:tcW w:w="704" w:type="dxa"/>
           </w:tcPr>
-          <w:p>
-            <w:r>
-              <w:t>50</w:t>
-            </w:r>
-          </w:p>
+          <w:p/>
         </w:tc>
         <w:tc>
           <w:tcPr>
@@ -4459,147 +4815,28 @@
           <w:tcPr>
             <w:tcW w:w="810" w:type="dxa"/>
           </w:tcPr>
-          <w:p/>
+          <w:p>
+            <w:r>
+              <w:t>FK</w:t>
+            </w:r>
+          </w:p>
         </w:tc>
         <w:tc>
           <w:tcPr>
             <w:tcW w:w="2824" w:type="dxa"/>
           </w:tcPr>
-          <w:p/>
-        </w:tc>
-      </w:tr>
-      <w:tr>
-        <w:tc>
-          <w:tcPr>
-            <w:tcW w:w="562" w:type="dxa"/>
-          </w:tcPr>
-          <w:p>
-            <w:pPr>
-              <w:jc w:val="center"/>
-            </w:pPr>
-            <w:r>
-              <w:t>13</w:t>
-            </w:r>
-          </w:p>
-        </w:tc>
-        <w:tc>
-          <w:tcPr>
-            <w:tcW w:w="1555" w:type="dxa"/>
-          </w:tcPr>
-          <w:p>
-            <w:r>
-              <w:t>IsAvailable</w:t>
-            </w:r>
-          </w:p>
-        </w:tc>
-        <w:tc>
-          <w:tcPr>
-            <w:tcW w:w="1134" w:type="dxa"/>
-          </w:tcPr>
-          <w:p>
-            <w:r>
-              <w:t>int</w:t>
-            </w:r>
-          </w:p>
-        </w:tc>
-        <w:tc>
-          <w:tcPr>
-            <w:tcW w:w="704" w:type="dxa"/>
-          </w:tcPr>
-          <w:p/>
-        </w:tc>
-        <w:tc>
-          <w:tcPr>
-            <w:tcW w:w="900" w:type="dxa"/>
-          </w:tcPr>
-          <w:p/>
-        </w:tc>
-        <w:tc>
-          <w:tcPr>
-            <w:tcW w:w="720" w:type="dxa"/>
-          </w:tcPr>
-          <w:p/>
-        </w:tc>
-        <w:tc>
-          <w:tcPr>
-            <w:tcW w:w="810" w:type="dxa"/>
-          </w:tcPr>
-          <w:p/>
-        </w:tc>
-        <w:tc>
-          <w:tcPr>
-            <w:tcW w:w="2824" w:type="dxa"/>
-          </w:tcPr>
-          <w:p/>
-        </w:tc>
-      </w:tr>
-      <w:tr>
-        <w:tc>
-          <w:tcPr>
-            <w:tcW w:w="562" w:type="dxa"/>
-          </w:tcPr>
-          <w:p>
-            <w:pPr>
-              <w:jc w:val="center"/>
-            </w:pPr>
-            <w:r>
-              <w:t>14</w:t>
-            </w:r>
-          </w:p>
-        </w:tc>
-        <w:tc>
-          <w:tcPr>
-            <w:tcW w:w="1555" w:type="dxa"/>
-          </w:tcPr>
-          <w:p>
-            <w:r>
-              <w:t>HouseId</w:t>
-            </w:r>
-          </w:p>
-        </w:tc>
-        <w:tc>
-          <w:tcPr>
-            <w:tcW w:w="1134" w:type="dxa"/>
-          </w:tcPr>
-          <w:p>
-            <w:r>
-              <w:t>int</w:t>
-            </w:r>
-          </w:p>
-        </w:tc>
-        <w:tc>
-          <w:tcPr>
-            <w:tcW w:w="704" w:type="dxa"/>
-          </w:tcPr>
-          <w:p/>
-        </w:tc>
-        <w:tc>
-          <w:tcPr>
-            <w:tcW w:w="900" w:type="dxa"/>
-          </w:tcPr>
-          <w:p/>
-        </w:tc>
-        <w:tc>
-          <w:tcPr>
-            <w:tcW w:w="720" w:type="dxa"/>
-          </w:tcPr>
-          <w:p/>
-        </w:tc>
-        <w:tc>
-          <w:tcPr>
-            <w:tcW w:w="810" w:type="dxa"/>
-          </w:tcPr>
-          <w:p>
-            <w:r>
-              <w:t>FK</w:t>
-            </w:r>
-          </w:p>
-        </w:tc>
-        <w:tc>
-          <w:tcPr>
-            <w:tcW w:w="2824" w:type="dxa"/>
-          </w:tcPr>
-          <w:p/>
+          <w:p>
+            <w:r>
+              <w:t xml:space="preserve">To Table </w:t>
+            </w:r>
+            <w:r>
+              <w:rPr>
+                <w:i/>
+                <w:iCs/>
+              </w:rPr>
+              <w:t>House</w:t>
+            </w:r>
+          </w:p>
         </w:tc>
       </w:tr>
     </w:tbl>
@@ -4924,7 +5161,7 @@
           </w:tcPr>
           <w:p>
             <w:r>
-              <w:t>Star</w:t>
+              <w:t>RateId</w:t>
             </w:r>
           </w:p>
         </w:tc>
@@ -4954,13 +5191,21 @@
           <w:tcPr>
             <w:tcW w:w="720" w:type="dxa"/>
           </w:tcPr>
-          <w:p/>
+          <w:p>
+            <w:r>
+              <w:t>Yes</w:t>
+            </w:r>
+          </w:p>
         </w:tc>
         <w:tc>
           <w:tcPr>
             <w:tcW w:w="810" w:type="dxa"/>
           </w:tcPr>
-          <w:p/>
+          <w:p>
+            <w:r>
+              <w:t>PK</w:t>
+            </w:r>
+          </w:p>
         </w:tc>
         <w:tc>
           <w:tcPr>
@@ -4989,7 +5234,7 @@
           </w:tcPr>
           <w:p>
             <w:r>
-              <w:t>Comment</w:t>
+              <w:t>Star</w:t>
             </w:r>
           </w:p>
         </w:tc>
@@ -4999,7 +5244,7 @@
           </w:tcPr>
           <w:p>
             <w:r>
-              <w:t>nvarchar</w:t>
+              <w:t>int</w:t>
             </w:r>
           </w:p>
         </w:tc>
@@ -5007,14 +5252,7 @@
           <w:tcPr>
             <w:tcW w:w="704" w:type="dxa"/>
           </w:tcPr>
-          <w:p>
-            <w:r>
-              <w:t>5</w:t>
-            </w:r>
-            <w:r>
-              <w:t>00</w:t>
-            </w:r>
-          </w:p>
+          <w:p/>
         </w:tc>
         <w:tc>
           <w:tcPr>
@@ -5061,7 +5299,7 @@
           </w:tcPr>
           <w:p>
             <w:r>
-              <w:t>HouseId</w:t>
+              <w:t>Comment</w:t>
             </w:r>
           </w:p>
         </w:tc>
@@ -5071,7 +5309,7 @@
           </w:tcPr>
           <w:p>
             <w:r>
-              <w:t>int</w:t>
+              <w:t>nvarchar</w:t>
             </w:r>
           </w:p>
         </w:tc>
@@ -5079,7 +5317,11 @@
           <w:tcPr>
             <w:tcW w:w="704" w:type="dxa"/>
           </w:tcPr>
-          <w:p/>
+          <w:p>
+            <w:r>
+              <w:t>MAX</w:t>
+            </w:r>
+          </w:p>
         </w:tc>
         <w:tc>
           <w:tcPr>
@@ -5097,11 +5339,7 @@
           <w:tcPr>
             <w:tcW w:w="810" w:type="dxa"/>
           </w:tcPr>
-          <w:p>
-            <w:r>
-              <w:t>FK</w:t>
-            </w:r>
-          </w:p>
+          <w:p/>
         </w:tc>
         <w:tc>
           <w:tcPr>
@@ -5130,6 +5368,155 @@
           </w:tcPr>
           <w:p>
             <w:r>
+              <w:t>LandlordReply</w:t>
+            </w:r>
+          </w:p>
+        </w:tc>
+        <w:tc>
+          <w:tcPr>
+            <w:tcW w:w="1134" w:type="dxa"/>
+          </w:tcPr>
+          <w:p>
+            <w:r>
+              <w:t>nvarchar</w:t>
+            </w:r>
+          </w:p>
+        </w:tc>
+        <w:tc>
+          <w:tcPr>
+            <w:tcW w:w="704" w:type="dxa"/>
+          </w:tcPr>
+          <w:p>
+            <w:r>
+              <w:t>MAX</w:t>
+            </w:r>
+          </w:p>
+        </w:tc>
+        <w:tc>
+          <w:tcPr>
+            <w:tcW w:w="900" w:type="dxa"/>
+          </w:tcPr>
+          <w:p/>
+        </w:tc>
+        <w:tc>
+          <w:tcPr>
+            <w:tcW w:w="720" w:type="dxa"/>
+          </w:tcPr>
+          <w:p/>
+        </w:tc>
+        <w:tc>
+          <w:tcPr>
+            <w:tcW w:w="810" w:type="dxa"/>
+          </w:tcPr>
+          <w:p/>
+        </w:tc>
+        <w:tc>
+          <w:tcPr>
+            <w:tcW w:w="2824" w:type="dxa"/>
+          </w:tcPr>
+          <w:p/>
+        </w:tc>
+      </w:tr>
+      <w:tr>
+        <w:tc>
+          <w:tcPr>
+            <w:tcW w:w="421" w:type="dxa"/>
+          </w:tcPr>
+          <w:p>
+            <w:pPr>
+              <w:jc w:val="center"/>
+            </w:pPr>
+            <w:r>
+              <w:t>5</w:t>
+            </w:r>
+          </w:p>
+        </w:tc>
+        <w:tc>
+          <w:tcPr>
+            <w:tcW w:w="1696" w:type="dxa"/>
+          </w:tcPr>
+          <w:p>
+            <w:r>
+              <w:t>HouseId</w:t>
+            </w:r>
+          </w:p>
+        </w:tc>
+        <w:tc>
+          <w:tcPr>
+            <w:tcW w:w="1134" w:type="dxa"/>
+          </w:tcPr>
+          <w:p>
+            <w:r>
+              <w:t>int</w:t>
+            </w:r>
+          </w:p>
+        </w:tc>
+        <w:tc>
+          <w:tcPr>
+            <w:tcW w:w="704" w:type="dxa"/>
+          </w:tcPr>
+          <w:p/>
+        </w:tc>
+        <w:tc>
+          <w:tcPr>
+            <w:tcW w:w="900" w:type="dxa"/>
+          </w:tcPr>
+          <w:p/>
+        </w:tc>
+        <w:tc>
+          <w:tcPr>
+            <w:tcW w:w="720" w:type="dxa"/>
+          </w:tcPr>
+          <w:p/>
+        </w:tc>
+        <w:tc>
+          <w:tcPr>
+            <w:tcW w:w="810" w:type="dxa"/>
+          </w:tcPr>
+          <w:p>
+            <w:r>
+              <w:t>FK</w:t>
+            </w:r>
+          </w:p>
+        </w:tc>
+        <w:tc>
+          <w:tcPr>
+            <w:tcW w:w="2824" w:type="dxa"/>
+          </w:tcPr>
+          <w:p>
+            <w:r>
+              <w:t xml:space="preserve">To Table </w:t>
+            </w:r>
+            <w:r>
+              <w:rPr>
+                <w:i/>
+                <w:iCs/>
+              </w:rPr>
+              <w:t>House</w:t>
+            </w:r>
+          </w:p>
+        </w:tc>
+      </w:tr>
+      <w:tr>
+        <w:tc>
+          <w:tcPr>
+            <w:tcW w:w="421" w:type="dxa"/>
+          </w:tcPr>
+          <w:p>
+            <w:pPr>
+              <w:jc w:val="center"/>
+            </w:pPr>
+            <w:r>
+              <w:t>6</w:t>
+            </w:r>
+          </w:p>
+        </w:tc>
+        <w:tc>
+          <w:tcPr>
+            <w:tcW w:w="1696" w:type="dxa"/>
+          </w:tcPr>
+          <w:p>
+            <w:r>
               <w:t>StudentId</w:t>
             </w:r>
           </w:p>
@@ -5180,7 +5567,18 @@
           <w:tcPr>
             <w:tcW w:w="2824" w:type="dxa"/>
           </w:tcPr>
-          <w:p/>
+          <w:p>
+            <w:r>
+              <w:t xml:space="preserve">To Table </w:t>
+            </w:r>
+            <w:r>
+              <w:rPr>
+                <w:i/>
+                <w:iCs/>
+              </w:rPr>
+              <w:t>User</w:t>
+            </w:r>
+          </w:p>
         </w:tc>
       </w:tr>
     </w:tbl>
@@ -5505,7 +5903,7 @@
           </w:tcPr>
           <w:p>
             <w:r>
-              <w:t>ID</w:t>
+              <w:t>ImageId</w:t>
             </w:r>
           </w:p>
         </w:tc>
@@ -5696,7 +6094,18 @@
           <w:tcPr>
             <w:tcW w:w="2824" w:type="dxa"/>
           </w:tcPr>
-          <w:p/>
+          <w:p>
+            <w:r>
+              <w:t xml:space="preserve">To Table </w:t>
+            </w:r>
+            <w:r>
+              <w:rPr>
+                <w:i/>
+                <w:iCs/>
+              </w:rPr>
+              <w:t>House</w:t>
+            </w:r>
+          </w:p>
         </w:tc>
       </w:tr>
     </w:tbl>
@@ -5707,6 +6116,7 @@
       </w:pPr>
       <w:bookmarkStart w:id="7" w:name="_Toc114085460"/>
       <w:r>
+        <w:lastRenderedPageBreak/>
         <w:t>8</w:t>
       </w:r>
       <w:r>
@@ -6206,6 +6616,2473 @@
           <w:tcPr>
             <w:tcW w:w="2824" w:type="dxa"/>
           </w:tcPr>
+          <w:p>
+            <w:r>
+              <w:t xml:space="preserve">To Table </w:t>
+            </w:r>
+            <w:r>
+              <w:rPr>
+                <w:i/>
+                <w:iCs/>
+              </w:rPr>
+              <w:t>Room</w:t>
+            </w:r>
+          </w:p>
+        </w:tc>
+      </w:tr>
+    </w:tbl>
+    <w:p/>
+    <w:p>
+      <w:pPr>
+        <w:pStyle w:val="Heading2"/>
+      </w:pPr>
+      <w:r>
+        <w:t>9</w:t>
+      </w:r>
+      <w:r>
+        <w:t xml:space="preserve">. </w:t>
+      </w:r>
+      <w:r>
+        <w:t>District</w:t>
+      </w:r>
+    </w:p>
+    <w:p>
+      <w:pPr>
+        <w:spacing w:after="0" w:line="240" w:lineRule="auto"/>
+        <w:rPr>
+          <w:i/>
+          <w:iCs/>
+          <w:color w:val="0432FF"/>
+        </w:rPr>
+      </w:pPr>
+      <w:r>
+        <w:rPr>
+          <w:i/>
+          <w:iCs/>
+          <w:color w:val="0432FF"/>
+        </w:rPr>
+        <w:t xml:space="preserve">Store the information of all </w:t>
+      </w:r>
+      <w:r>
+        <w:rPr>
+          <w:i/>
+          <w:iCs/>
+          <w:color w:val="0432FF"/>
+        </w:rPr>
+        <w:t>d</w:t>
+      </w:r>
+      <w:r>
+        <w:rPr>
+          <w:i/>
+          <w:iCs/>
+          <w:color w:val="0432FF"/>
+        </w:rPr>
+        <w:t>istrict</w:t>
+      </w:r>
+      <w:r>
+        <w:rPr>
+          <w:i/>
+          <w:iCs/>
+          <w:color w:val="0432FF"/>
+        </w:rPr>
+        <w:t>s</w:t>
+      </w:r>
+    </w:p>
+    <w:tbl>
+      <w:tblPr>
+        <w:tblStyle w:val="TableGrid"/>
+        <w:tblW w:w="9209" w:type="dxa"/>
+        <w:tblLayout w:type="fixed"/>
+        <w:tblLook w:val="04A0" w:firstRow="1" w:lastRow="0" w:firstColumn="1" w:lastColumn="0" w:noHBand="0" w:noVBand="1"/>
+      </w:tblPr>
+      <w:tblGrid>
+        <w:gridCol w:w="421"/>
+        <w:gridCol w:w="1696"/>
+        <w:gridCol w:w="1134"/>
+        <w:gridCol w:w="704"/>
+        <w:gridCol w:w="900"/>
+        <w:gridCol w:w="720"/>
+        <w:gridCol w:w="810"/>
+        <w:gridCol w:w="2824"/>
+      </w:tblGrid>
+      <w:tr>
+        <w:tc>
+          <w:tcPr>
+            <w:tcW w:w="421" w:type="dxa"/>
+            <w:shd w:val="clear" w:color="auto" w:fill="FFE8E1"/>
+          </w:tcPr>
+          <w:p>
+            <w:pPr>
+              <w:jc w:val="center"/>
+              <w:rPr>
+                <w:rFonts w:ascii="Calibri" w:eastAsia="Times New Roman" w:hAnsi="Calibri" w:cs="Calibri"/>
+                <w:b/>
+                <w:bCs/>
+                <w:iCs/>
+                <w:color w:val="000000"/>
+                <w:lang w:val="en-GB" w:eastAsia="en-GB"/>
+              </w:rPr>
+            </w:pPr>
+            <w:r>
+              <w:rPr>
+                <w:rFonts w:ascii="Calibri" w:eastAsia="Times New Roman" w:hAnsi="Calibri" w:cs="Calibri"/>
+                <w:b/>
+                <w:bCs/>
+                <w:iCs/>
+                <w:color w:val="000000"/>
+                <w:lang w:val="en-GB" w:eastAsia="en-GB"/>
+              </w:rPr>
+              <w:t>#</w:t>
+            </w:r>
+          </w:p>
+        </w:tc>
+        <w:tc>
+          <w:tcPr>
+            <w:tcW w:w="1696" w:type="dxa"/>
+            <w:shd w:val="clear" w:color="auto" w:fill="FFE8E1"/>
+            <w:vAlign w:val="center"/>
+          </w:tcPr>
+          <w:p>
+            <w:pPr>
+              <w:jc w:val="center"/>
+              <w:rPr>
+                <w:rFonts w:ascii="Calibri" w:eastAsia="Times New Roman" w:hAnsi="Calibri" w:cs="Calibri"/>
+                <w:b/>
+                <w:bCs/>
+                <w:iCs/>
+                <w:color w:val="000000"/>
+                <w:lang w:val="en-GB" w:eastAsia="en-GB"/>
+              </w:rPr>
+            </w:pPr>
+            <w:r>
+              <w:rPr>
+                <w:rFonts w:ascii="Calibri" w:eastAsia="Times New Roman" w:hAnsi="Calibri" w:cs="Calibri"/>
+                <w:b/>
+                <w:bCs/>
+                <w:iCs/>
+                <w:color w:val="000000"/>
+                <w:lang w:val="en-GB" w:eastAsia="en-GB"/>
+              </w:rPr>
+              <w:t>Field name</w:t>
+            </w:r>
+          </w:p>
+        </w:tc>
+        <w:tc>
+          <w:tcPr>
+            <w:tcW w:w="1134" w:type="dxa"/>
+            <w:shd w:val="clear" w:color="auto" w:fill="FFE8E1"/>
+            <w:vAlign w:val="center"/>
+          </w:tcPr>
+          <w:p>
+            <w:pPr>
+              <w:jc w:val="center"/>
+              <w:rPr>
+                <w:rFonts w:ascii="Calibri" w:eastAsia="Times New Roman" w:hAnsi="Calibri" w:cs="Calibri"/>
+                <w:b/>
+                <w:bCs/>
+                <w:iCs/>
+                <w:color w:val="000000"/>
+                <w:lang w:val="en-GB" w:eastAsia="en-GB"/>
+              </w:rPr>
+            </w:pPr>
+            <w:r>
+              <w:rPr>
+                <w:rFonts w:ascii="Calibri" w:eastAsia="Times New Roman" w:hAnsi="Calibri" w:cs="Calibri"/>
+                <w:b/>
+                <w:bCs/>
+                <w:iCs/>
+                <w:color w:val="000000"/>
+                <w:lang w:val="en-GB" w:eastAsia="en-GB"/>
+              </w:rPr>
+              <w:t>Type</w:t>
+            </w:r>
+          </w:p>
+        </w:tc>
+        <w:tc>
+          <w:tcPr>
+            <w:tcW w:w="704" w:type="dxa"/>
+            <w:shd w:val="clear" w:color="auto" w:fill="FFE8E1"/>
+            <w:vAlign w:val="center"/>
+          </w:tcPr>
+          <w:p>
+            <w:pPr>
+              <w:jc w:val="center"/>
+              <w:rPr>
+                <w:rFonts w:ascii="Calibri" w:eastAsia="Times New Roman" w:hAnsi="Calibri" w:cs="Calibri"/>
+                <w:b/>
+                <w:bCs/>
+                <w:iCs/>
+                <w:color w:val="000000"/>
+                <w:lang w:val="en-GB" w:eastAsia="en-GB"/>
+              </w:rPr>
+            </w:pPr>
+            <w:r>
+              <w:rPr>
+                <w:rFonts w:ascii="Calibri" w:eastAsia="Times New Roman" w:hAnsi="Calibri" w:cs="Calibri"/>
+                <w:b/>
+                <w:bCs/>
+                <w:iCs/>
+                <w:color w:val="000000"/>
+                <w:lang w:val="en-GB" w:eastAsia="en-GB"/>
+              </w:rPr>
+              <w:t>Size</w:t>
+            </w:r>
+          </w:p>
+        </w:tc>
+        <w:tc>
+          <w:tcPr>
+            <w:tcW w:w="900" w:type="dxa"/>
+            <w:shd w:val="clear" w:color="auto" w:fill="FFE8E1"/>
+            <w:vAlign w:val="center"/>
+          </w:tcPr>
+          <w:p>
+            <w:pPr>
+              <w:jc w:val="center"/>
+              <w:rPr>
+                <w:rFonts w:ascii="Calibri" w:eastAsia="Times New Roman" w:hAnsi="Calibri" w:cs="Calibri"/>
+                <w:b/>
+                <w:bCs/>
+                <w:iCs/>
+                <w:color w:val="000000"/>
+                <w:lang w:val="en-GB" w:eastAsia="en-GB"/>
+              </w:rPr>
+            </w:pPr>
+            <w:r>
+              <w:rPr>
+                <w:rFonts w:ascii="Calibri" w:eastAsia="Times New Roman" w:hAnsi="Calibri" w:cs="Calibri"/>
+                <w:b/>
+                <w:bCs/>
+                <w:iCs/>
+                <w:color w:val="000000"/>
+                <w:lang w:val="en-GB" w:eastAsia="en-GB"/>
+              </w:rPr>
+              <w:t>Unique</w:t>
+            </w:r>
+          </w:p>
+        </w:tc>
+        <w:tc>
+          <w:tcPr>
+            <w:tcW w:w="720" w:type="dxa"/>
+            <w:shd w:val="clear" w:color="auto" w:fill="FFE8E1"/>
+            <w:vAlign w:val="center"/>
+          </w:tcPr>
+          <w:p>
+            <w:pPr>
+              <w:jc w:val="center"/>
+              <w:rPr>
+                <w:rFonts w:ascii="Calibri" w:eastAsia="Times New Roman" w:hAnsi="Calibri" w:cs="Calibri"/>
+                <w:b/>
+                <w:bCs/>
+                <w:iCs/>
+                <w:color w:val="000000"/>
+                <w:lang w:val="en-GB" w:eastAsia="en-GB"/>
+              </w:rPr>
+            </w:pPr>
+            <w:r>
+              <w:rPr>
+                <w:rFonts w:ascii="Calibri" w:eastAsia="Times New Roman" w:hAnsi="Calibri" w:cs="Calibri"/>
+                <w:b/>
+                <w:bCs/>
+                <w:iCs/>
+                <w:color w:val="000000"/>
+                <w:lang w:val="en-GB" w:eastAsia="en-GB"/>
+              </w:rPr>
+              <w:t>Not Null</w:t>
+            </w:r>
+          </w:p>
+        </w:tc>
+        <w:tc>
+          <w:tcPr>
+            <w:tcW w:w="810" w:type="dxa"/>
+            <w:shd w:val="clear" w:color="auto" w:fill="FFE8E1"/>
+            <w:vAlign w:val="center"/>
+          </w:tcPr>
+          <w:p>
+            <w:pPr>
+              <w:jc w:val="center"/>
+              <w:rPr>
+                <w:rFonts w:ascii="Calibri" w:eastAsia="Times New Roman" w:hAnsi="Calibri" w:cs="Calibri"/>
+                <w:b/>
+                <w:bCs/>
+                <w:iCs/>
+                <w:color w:val="000000"/>
+                <w:lang w:val="en-GB" w:eastAsia="en-GB"/>
+              </w:rPr>
+            </w:pPr>
+            <w:r>
+              <w:rPr>
+                <w:rFonts w:ascii="Calibri" w:eastAsia="Times New Roman" w:hAnsi="Calibri" w:cs="Calibri"/>
+                <w:b/>
+                <w:bCs/>
+                <w:iCs/>
+                <w:color w:val="000000"/>
+                <w:lang w:val="en-GB" w:eastAsia="en-GB"/>
+              </w:rPr>
+              <w:t>PK/FK</w:t>
+            </w:r>
+          </w:p>
+        </w:tc>
+        <w:tc>
+          <w:tcPr>
+            <w:tcW w:w="2824" w:type="dxa"/>
+            <w:shd w:val="clear" w:color="auto" w:fill="FFE8E1"/>
+            <w:vAlign w:val="center"/>
+          </w:tcPr>
+          <w:p>
+            <w:pPr>
+              <w:jc w:val="center"/>
+              <w:rPr>
+                <w:rFonts w:ascii="Calibri" w:eastAsia="Times New Roman" w:hAnsi="Calibri" w:cs="Calibri"/>
+                <w:b/>
+                <w:bCs/>
+                <w:iCs/>
+                <w:color w:val="000000"/>
+                <w:lang w:val="en-GB" w:eastAsia="en-GB"/>
+              </w:rPr>
+            </w:pPr>
+            <w:r>
+              <w:rPr>
+                <w:rFonts w:ascii="Calibri" w:eastAsia="Times New Roman" w:hAnsi="Calibri" w:cs="Calibri"/>
+                <w:b/>
+                <w:bCs/>
+                <w:iCs/>
+                <w:color w:val="000000"/>
+                <w:lang w:val="en-GB" w:eastAsia="en-GB"/>
+              </w:rPr>
+              <w:t>Notes</w:t>
+            </w:r>
+          </w:p>
+        </w:tc>
+      </w:tr>
+      <w:tr>
+        <w:tc>
+          <w:tcPr>
+            <w:tcW w:w="421" w:type="dxa"/>
+          </w:tcPr>
+          <w:p>
+            <w:pPr>
+              <w:jc w:val="center"/>
+            </w:pPr>
+            <w:r>
+              <w:t>1</w:t>
+            </w:r>
+          </w:p>
+        </w:tc>
+        <w:tc>
+          <w:tcPr>
+            <w:tcW w:w="1696" w:type="dxa"/>
+          </w:tcPr>
+          <w:p>
+            <w:r>
+              <w:t>DistrictId</w:t>
+            </w:r>
+          </w:p>
+        </w:tc>
+        <w:tc>
+          <w:tcPr>
+            <w:tcW w:w="1134" w:type="dxa"/>
+          </w:tcPr>
+          <w:p>
+            <w:r>
+              <w:t>int</w:t>
+            </w:r>
+          </w:p>
+        </w:tc>
+        <w:tc>
+          <w:tcPr>
+            <w:tcW w:w="704" w:type="dxa"/>
+          </w:tcPr>
+          <w:p/>
+        </w:tc>
+        <w:tc>
+          <w:tcPr>
+            <w:tcW w:w="900" w:type="dxa"/>
+          </w:tcPr>
+          <w:p/>
+        </w:tc>
+        <w:tc>
+          <w:tcPr>
+            <w:tcW w:w="720" w:type="dxa"/>
+          </w:tcPr>
+          <w:p>
+            <w:r>
+              <w:t>Yes</w:t>
+            </w:r>
+          </w:p>
+        </w:tc>
+        <w:tc>
+          <w:tcPr>
+            <w:tcW w:w="810" w:type="dxa"/>
+          </w:tcPr>
+          <w:p>
+            <w:r>
+              <w:t>PK</w:t>
+            </w:r>
+          </w:p>
+        </w:tc>
+        <w:tc>
+          <w:tcPr>
+            <w:tcW w:w="2824" w:type="dxa"/>
+          </w:tcPr>
+          <w:p/>
+        </w:tc>
+      </w:tr>
+      <w:tr>
+        <w:tc>
+          <w:tcPr>
+            <w:tcW w:w="421" w:type="dxa"/>
+          </w:tcPr>
+          <w:p>
+            <w:pPr>
+              <w:jc w:val="center"/>
+            </w:pPr>
+            <w:r>
+              <w:t>2</w:t>
+            </w:r>
+          </w:p>
+        </w:tc>
+        <w:tc>
+          <w:tcPr>
+            <w:tcW w:w="1696" w:type="dxa"/>
+          </w:tcPr>
+          <w:p>
+            <w:r>
+              <w:t>DistrictName</w:t>
+            </w:r>
+          </w:p>
+        </w:tc>
+        <w:tc>
+          <w:tcPr>
+            <w:tcW w:w="1134" w:type="dxa"/>
+          </w:tcPr>
+          <w:p>
+            <w:r>
+              <w:t>nvarchar</w:t>
+            </w:r>
+          </w:p>
+        </w:tc>
+        <w:tc>
+          <w:tcPr>
+            <w:tcW w:w="704" w:type="dxa"/>
+          </w:tcPr>
+          <w:p>
+            <w:r>
+              <w:t>1</w:t>
+            </w:r>
+            <w:r>
+              <w:t>00</w:t>
+            </w:r>
+          </w:p>
+        </w:tc>
+        <w:tc>
+          <w:tcPr>
+            <w:tcW w:w="900" w:type="dxa"/>
+          </w:tcPr>
+          <w:p/>
+        </w:tc>
+        <w:tc>
+          <w:tcPr>
+            <w:tcW w:w="720" w:type="dxa"/>
+          </w:tcPr>
+          <w:p/>
+        </w:tc>
+        <w:tc>
+          <w:tcPr>
+            <w:tcW w:w="810" w:type="dxa"/>
+          </w:tcPr>
+          <w:p/>
+        </w:tc>
+        <w:tc>
+          <w:tcPr>
+            <w:tcW w:w="2824" w:type="dxa"/>
+          </w:tcPr>
+          <w:p/>
+        </w:tc>
+      </w:tr>
+    </w:tbl>
+    <w:p/>
+    <w:p>
+      <w:pPr>
+        <w:pStyle w:val="Heading2"/>
+      </w:pPr>
+      <w:r>
+        <w:t>10</w:t>
+      </w:r>
+      <w:r>
+        <w:t xml:space="preserve">. </w:t>
+      </w:r>
+      <w:r>
+        <w:t>Commune</w:t>
+      </w:r>
+    </w:p>
+    <w:p>
+      <w:pPr>
+        <w:spacing w:after="0" w:line="240" w:lineRule="auto"/>
+        <w:rPr>
+          <w:i/>
+          <w:iCs/>
+          <w:color w:val="0432FF"/>
+        </w:rPr>
+      </w:pPr>
+      <w:r>
+        <w:rPr>
+          <w:i/>
+          <w:iCs/>
+          <w:color w:val="0432FF"/>
+        </w:rPr>
+        <w:t>Store the information of all c</w:t>
+      </w:r>
+      <w:r>
+        <w:rPr>
+          <w:i/>
+          <w:iCs/>
+          <w:color w:val="0432FF"/>
+        </w:rPr>
+        <w:t>ommune</w:t>
+      </w:r>
+      <w:r>
+        <w:rPr>
+          <w:i/>
+          <w:iCs/>
+          <w:color w:val="0432FF"/>
+        </w:rPr>
+        <w:t>s</w:t>
+      </w:r>
+    </w:p>
+    <w:tbl>
+      <w:tblPr>
+        <w:tblStyle w:val="TableGrid"/>
+        <w:tblW w:w="9209" w:type="dxa"/>
+        <w:tblLayout w:type="fixed"/>
+        <w:tblLook w:val="04A0" w:firstRow="1" w:lastRow="0" w:firstColumn="1" w:lastColumn="0" w:noHBand="0" w:noVBand="1"/>
+      </w:tblPr>
+      <w:tblGrid>
+        <w:gridCol w:w="421"/>
+        <w:gridCol w:w="1696"/>
+        <w:gridCol w:w="1134"/>
+        <w:gridCol w:w="704"/>
+        <w:gridCol w:w="900"/>
+        <w:gridCol w:w="720"/>
+        <w:gridCol w:w="810"/>
+        <w:gridCol w:w="2824"/>
+      </w:tblGrid>
+      <w:tr>
+        <w:tc>
+          <w:tcPr>
+            <w:tcW w:w="421" w:type="dxa"/>
+            <w:shd w:val="clear" w:color="auto" w:fill="FFE8E1"/>
+          </w:tcPr>
+          <w:p>
+            <w:pPr>
+              <w:jc w:val="center"/>
+              <w:rPr>
+                <w:rFonts w:ascii="Calibri" w:eastAsia="Times New Roman" w:hAnsi="Calibri" w:cs="Calibri"/>
+                <w:b/>
+                <w:bCs/>
+                <w:iCs/>
+                <w:color w:val="000000"/>
+                <w:lang w:val="en-GB" w:eastAsia="en-GB"/>
+              </w:rPr>
+            </w:pPr>
+            <w:r>
+              <w:rPr>
+                <w:rFonts w:ascii="Calibri" w:eastAsia="Times New Roman" w:hAnsi="Calibri" w:cs="Calibri"/>
+                <w:b/>
+                <w:bCs/>
+                <w:iCs/>
+                <w:color w:val="000000"/>
+                <w:lang w:val="en-GB" w:eastAsia="en-GB"/>
+              </w:rPr>
+              <w:t>#</w:t>
+            </w:r>
+          </w:p>
+        </w:tc>
+        <w:tc>
+          <w:tcPr>
+            <w:tcW w:w="1696" w:type="dxa"/>
+            <w:shd w:val="clear" w:color="auto" w:fill="FFE8E1"/>
+            <w:vAlign w:val="center"/>
+          </w:tcPr>
+          <w:p>
+            <w:pPr>
+              <w:jc w:val="center"/>
+              <w:rPr>
+                <w:rFonts w:ascii="Calibri" w:eastAsia="Times New Roman" w:hAnsi="Calibri" w:cs="Calibri"/>
+                <w:b/>
+                <w:bCs/>
+                <w:iCs/>
+                <w:color w:val="000000"/>
+                <w:lang w:val="en-GB" w:eastAsia="en-GB"/>
+              </w:rPr>
+            </w:pPr>
+            <w:r>
+              <w:rPr>
+                <w:rFonts w:ascii="Calibri" w:eastAsia="Times New Roman" w:hAnsi="Calibri" w:cs="Calibri"/>
+                <w:b/>
+                <w:bCs/>
+                <w:iCs/>
+                <w:color w:val="000000"/>
+                <w:lang w:val="en-GB" w:eastAsia="en-GB"/>
+              </w:rPr>
+              <w:t>Field name</w:t>
+            </w:r>
+          </w:p>
+        </w:tc>
+        <w:tc>
+          <w:tcPr>
+            <w:tcW w:w="1134" w:type="dxa"/>
+            <w:shd w:val="clear" w:color="auto" w:fill="FFE8E1"/>
+            <w:vAlign w:val="center"/>
+          </w:tcPr>
+          <w:p>
+            <w:pPr>
+              <w:jc w:val="center"/>
+              <w:rPr>
+                <w:rFonts w:ascii="Calibri" w:eastAsia="Times New Roman" w:hAnsi="Calibri" w:cs="Calibri"/>
+                <w:b/>
+                <w:bCs/>
+                <w:iCs/>
+                <w:color w:val="000000"/>
+                <w:lang w:val="en-GB" w:eastAsia="en-GB"/>
+              </w:rPr>
+            </w:pPr>
+            <w:r>
+              <w:rPr>
+                <w:rFonts w:ascii="Calibri" w:eastAsia="Times New Roman" w:hAnsi="Calibri" w:cs="Calibri"/>
+                <w:b/>
+                <w:bCs/>
+                <w:iCs/>
+                <w:color w:val="000000"/>
+                <w:lang w:val="en-GB" w:eastAsia="en-GB"/>
+              </w:rPr>
+              <w:t>Type</w:t>
+            </w:r>
+          </w:p>
+        </w:tc>
+        <w:tc>
+          <w:tcPr>
+            <w:tcW w:w="704" w:type="dxa"/>
+            <w:shd w:val="clear" w:color="auto" w:fill="FFE8E1"/>
+            <w:vAlign w:val="center"/>
+          </w:tcPr>
+          <w:p>
+            <w:pPr>
+              <w:jc w:val="center"/>
+              <w:rPr>
+                <w:rFonts w:ascii="Calibri" w:eastAsia="Times New Roman" w:hAnsi="Calibri" w:cs="Calibri"/>
+                <w:b/>
+                <w:bCs/>
+                <w:iCs/>
+                <w:color w:val="000000"/>
+                <w:lang w:val="en-GB" w:eastAsia="en-GB"/>
+              </w:rPr>
+            </w:pPr>
+            <w:r>
+              <w:rPr>
+                <w:rFonts w:ascii="Calibri" w:eastAsia="Times New Roman" w:hAnsi="Calibri" w:cs="Calibri"/>
+                <w:b/>
+                <w:bCs/>
+                <w:iCs/>
+                <w:color w:val="000000"/>
+                <w:lang w:val="en-GB" w:eastAsia="en-GB"/>
+              </w:rPr>
+              <w:t>Size</w:t>
+            </w:r>
+          </w:p>
+        </w:tc>
+        <w:tc>
+          <w:tcPr>
+            <w:tcW w:w="900" w:type="dxa"/>
+            <w:shd w:val="clear" w:color="auto" w:fill="FFE8E1"/>
+            <w:vAlign w:val="center"/>
+          </w:tcPr>
+          <w:p>
+            <w:pPr>
+              <w:jc w:val="center"/>
+              <w:rPr>
+                <w:rFonts w:ascii="Calibri" w:eastAsia="Times New Roman" w:hAnsi="Calibri" w:cs="Calibri"/>
+                <w:b/>
+                <w:bCs/>
+                <w:iCs/>
+                <w:color w:val="000000"/>
+                <w:lang w:val="en-GB" w:eastAsia="en-GB"/>
+              </w:rPr>
+            </w:pPr>
+            <w:r>
+              <w:rPr>
+                <w:rFonts w:ascii="Calibri" w:eastAsia="Times New Roman" w:hAnsi="Calibri" w:cs="Calibri"/>
+                <w:b/>
+                <w:bCs/>
+                <w:iCs/>
+                <w:color w:val="000000"/>
+                <w:lang w:val="en-GB" w:eastAsia="en-GB"/>
+              </w:rPr>
+              <w:t>Unique</w:t>
+            </w:r>
+          </w:p>
+        </w:tc>
+        <w:tc>
+          <w:tcPr>
+            <w:tcW w:w="720" w:type="dxa"/>
+            <w:shd w:val="clear" w:color="auto" w:fill="FFE8E1"/>
+            <w:vAlign w:val="center"/>
+          </w:tcPr>
+          <w:p>
+            <w:pPr>
+              <w:jc w:val="center"/>
+              <w:rPr>
+                <w:rFonts w:ascii="Calibri" w:eastAsia="Times New Roman" w:hAnsi="Calibri" w:cs="Calibri"/>
+                <w:b/>
+                <w:bCs/>
+                <w:iCs/>
+                <w:color w:val="000000"/>
+                <w:lang w:val="en-GB" w:eastAsia="en-GB"/>
+              </w:rPr>
+            </w:pPr>
+            <w:r>
+              <w:rPr>
+                <w:rFonts w:ascii="Calibri" w:eastAsia="Times New Roman" w:hAnsi="Calibri" w:cs="Calibri"/>
+                <w:b/>
+                <w:bCs/>
+                <w:iCs/>
+                <w:color w:val="000000"/>
+                <w:lang w:val="en-GB" w:eastAsia="en-GB"/>
+              </w:rPr>
+              <w:t>Not Null</w:t>
+            </w:r>
+          </w:p>
+        </w:tc>
+        <w:tc>
+          <w:tcPr>
+            <w:tcW w:w="810" w:type="dxa"/>
+            <w:shd w:val="clear" w:color="auto" w:fill="FFE8E1"/>
+            <w:vAlign w:val="center"/>
+          </w:tcPr>
+          <w:p>
+            <w:pPr>
+              <w:jc w:val="center"/>
+              <w:rPr>
+                <w:rFonts w:ascii="Calibri" w:eastAsia="Times New Roman" w:hAnsi="Calibri" w:cs="Calibri"/>
+                <w:b/>
+                <w:bCs/>
+                <w:iCs/>
+                <w:color w:val="000000"/>
+                <w:lang w:val="en-GB" w:eastAsia="en-GB"/>
+              </w:rPr>
+            </w:pPr>
+            <w:r>
+              <w:rPr>
+                <w:rFonts w:ascii="Calibri" w:eastAsia="Times New Roman" w:hAnsi="Calibri" w:cs="Calibri"/>
+                <w:b/>
+                <w:bCs/>
+                <w:iCs/>
+                <w:color w:val="000000"/>
+                <w:lang w:val="en-GB" w:eastAsia="en-GB"/>
+              </w:rPr>
+              <w:t>PK/FK</w:t>
+            </w:r>
+          </w:p>
+        </w:tc>
+        <w:tc>
+          <w:tcPr>
+            <w:tcW w:w="2824" w:type="dxa"/>
+            <w:shd w:val="clear" w:color="auto" w:fill="FFE8E1"/>
+            <w:vAlign w:val="center"/>
+          </w:tcPr>
+          <w:p>
+            <w:pPr>
+              <w:jc w:val="center"/>
+              <w:rPr>
+                <w:rFonts w:ascii="Calibri" w:eastAsia="Times New Roman" w:hAnsi="Calibri" w:cs="Calibri"/>
+                <w:b/>
+                <w:bCs/>
+                <w:iCs/>
+                <w:color w:val="000000"/>
+                <w:lang w:val="en-GB" w:eastAsia="en-GB"/>
+              </w:rPr>
+            </w:pPr>
+            <w:r>
+              <w:rPr>
+                <w:rFonts w:ascii="Calibri" w:eastAsia="Times New Roman" w:hAnsi="Calibri" w:cs="Calibri"/>
+                <w:b/>
+                <w:bCs/>
+                <w:iCs/>
+                <w:color w:val="000000"/>
+                <w:lang w:val="en-GB" w:eastAsia="en-GB"/>
+              </w:rPr>
+              <w:t>Notes</w:t>
+            </w:r>
+          </w:p>
+        </w:tc>
+      </w:tr>
+      <w:tr>
+        <w:tc>
+          <w:tcPr>
+            <w:tcW w:w="421" w:type="dxa"/>
+          </w:tcPr>
+          <w:p>
+            <w:pPr>
+              <w:jc w:val="center"/>
+            </w:pPr>
+            <w:r>
+              <w:t>1</w:t>
+            </w:r>
+          </w:p>
+        </w:tc>
+        <w:tc>
+          <w:tcPr>
+            <w:tcW w:w="1696" w:type="dxa"/>
+          </w:tcPr>
+          <w:p>
+            <w:r>
+              <w:t>CommuneId</w:t>
+            </w:r>
+          </w:p>
+        </w:tc>
+        <w:tc>
+          <w:tcPr>
+            <w:tcW w:w="1134" w:type="dxa"/>
+          </w:tcPr>
+          <w:p>
+            <w:r>
+              <w:t>int</w:t>
+            </w:r>
+          </w:p>
+        </w:tc>
+        <w:tc>
+          <w:tcPr>
+            <w:tcW w:w="704" w:type="dxa"/>
+          </w:tcPr>
+          <w:p/>
+        </w:tc>
+        <w:tc>
+          <w:tcPr>
+            <w:tcW w:w="900" w:type="dxa"/>
+          </w:tcPr>
+          <w:p/>
+        </w:tc>
+        <w:tc>
+          <w:tcPr>
+            <w:tcW w:w="720" w:type="dxa"/>
+          </w:tcPr>
+          <w:p>
+            <w:r>
+              <w:t>Yes</w:t>
+            </w:r>
+          </w:p>
+        </w:tc>
+        <w:tc>
+          <w:tcPr>
+            <w:tcW w:w="810" w:type="dxa"/>
+          </w:tcPr>
+          <w:p>
+            <w:r>
+              <w:t>PK</w:t>
+            </w:r>
+          </w:p>
+        </w:tc>
+        <w:tc>
+          <w:tcPr>
+            <w:tcW w:w="2824" w:type="dxa"/>
+          </w:tcPr>
+          <w:p/>
+        </w:tc>
+      </w:tr>
+      <w:tr>
+        <w:tc>
+          <w:tcPr>
+            <w:tcW w:w="421" w:type="dxa"/>
+          </w:tcPr>
+          <w:p>
+            <w:pPr>
+              <w:jc w:val="center"/>
+            </w:pPr>
+            <w:r>
+              <w:t>2</w:t>
+            </w:r>
+          </w:p>
+        </w:tc>
+        <w:tc>
+          <w:tcPr>
+            <w:tcW w:w="1696" w:type="dxa"/>
+          </w:tcPr>
+          <w:p>
+            <w:r>
+              <w:t>CommunetName</w:t>
+            </w:r>
+          </w:p>
+        </w:tc>
+        <w:tc>
+          <w:tcPr>
+            <w:tcW w:w="1134" w:type="dxa"/>
+          </w:tcPr>
+          <w:p>
+            <w:r>
+              <w:t>nvarchar</w:t>
+            </w:r>
+          </w:p>
+        </w:tc>
+        <w:tc>
+          <w:tcPr>
+            <w:tcW w:w="704" w:type="dxa"/>
+          </w:tcPr>
+          <w:p>
+            <w:r>
+              <w:t>100</w:t>
+            </w:r>
+          </w:p>
+        </w:tc>
+        <w:tc>
+          <w:tcPr>
+            <w:tcW w:w="900" w:type="dxa"/>
+          </w:tcPr>
+          <w:p/>
+        </w:tc>
+        <w:tc>
+          <w:tcPr>
+            <w:tcW w:w="720" w:type="dxa"/>
+          </w:tcPr>
+          <w:p/>
+        </w:tc>
+        <w:tc>
+          <w:tcPr>
+            <w:tcW w:w="810" w:type="dxa"/>
+          </w:tcPr>
+          <w:p/>
+        </w:tc>
+        <w:tc>
+          <w:tcPr>
+            <w:tcW w:w="2824" w:type="dxa"/>
+          </w:tcPr>
+          <w:p/>
+        </w:tc>
+      </w:tr>
+      <w:tr>
+        <w:tc>
+          <w:tcPr>
+            <w:tcW w:w="421" w:type="dxa"/>
+          </w:tcPr>
+          <w:p>
+            <w:pPr>
+              <w:jc w:val="center"/>
+            </w:pPr>
+            <w:r>
+              <w:t>3</w:t>
+            </w:r>
+          </w:p>
+        </w:tc>
+        <w:tc>
+          <w:tcPr>
+            <w:tcW w:w="1696" w:type="dxa"/>
+          </w:tcPr>
+          <w:p>
+            <w:r>
+              <w:t>DistrictId</w:t>
+            </w:r>
+          </w:p>
+        </w:tc>
+        <w:tc>
+          <w:tcPr>
+            <w:tcW w:w="1134" w:type="dxa"/>
+          </w:tcPr>
+          <w:p>
+            <w:r>
+              <w:t>int</w:t>
+            </w:r>
+          </w:p>
+        </w:tc>
+        <w:tc>
+          <w:tcPr>
+            <w:tcW w:w="704" w:type="dxa"/>
+          </w:tcPr>
+          <w:p/>
+        </w:tc>
+        <w:tc>
+          <w:tcPr>
+            <w:tcW w:w="900" w:type="dxa"/>
+          </w:tcPr>
+          <w:p/>
+        </w:tc>
+        <w:tc>
+          <w:tcPr>
+            <w:tcW w:w="720" w:type="dxa"/>
+          </w:tcPr>
+          <w:p/>
+        </w:tc>
+        <w:tc>
+          <w:tcPr>
+            <w:tcW w:w="810" w:type="dxa"/>
+          </w:tcPr>
+          <w:p>
+            <w:r>
+              <w:t>FK</w:t>
+            </w:r>
+          </w:p>
+        </w:tc>
+        <w:tc>
+          <w:tcPr>
+            <w:tcW w:w="2824" w:type="dxa"/>
+          </w:tcPr>
+          <w:p>
+            <w:r>
+              <w:t xml:space="preserve">To Table </w:t>
+            </w:r>
+            <w:r>
+              <w:rPr>
+                <w:i/>
+                <w:iCs/>
+              </w:rPr>
+              <w:t>District</w:t>
+            </w:r>
+          </w:p>
+        </w:tc>
+      </w:tr>
+    </w:tbl>
+    <w:p/>
+    <w:p>
+      <w:pPr>
+        <w:pStyle w:val="Heading2"/>
+      </w:pPr>
+      <w:r>
+        <w:t>11</w:t>
+      </w:r>
+      <w:r>
+        <w:t xml:space="preserve">. </w:t>
+      </w:r>
+      <w:r>
+        <w:t>Village</w:t>
+      </w:r>
+    </w:p>
+    <w:p>
+      <w:pPr>
+        <w:spacing w:after="0" w:line="240" w:lineRule="auto"/>
+        <w:rPr>
+          <w:i/>
+          <w:iCs/>
+          <w:color w:val="0432FF"/>
+        </w:rPr>
+      </w:pPr>
+      <w:r>
+        <w:rPr>
+          <w:i/>
+          <w:iCs/>
+          <w:color w:val="0432FF"/>
+        </w:rPr>
+        <w:t>Store the information of all v</w:t>
+      </w:r>
+      <w:r>
+        <w:rPr>
+          <w:i/>
+          <w:iCs/>
+          <w:color w:val="0432FF"/>
+        </w:rPr>
+        <w:t>illage</w:t>
+      </w:r>
+      <w:r>
+        <w:rPr>
+          <w:i/>
+          <w:iCs/>
+          <w:color w:val="0432FF"/>
+        </w:rPr>
+        <w:t>s</w:t>
+      </w:r>
+    </w:p>
+    <w:tbl>
+      <w:tblPr>
+        <w:tblStyle w:val="TableGrid"/>
+        <w:tblW w:w="9209" w:type="dxa"/>
+        <w:tblLayout w:type="fixed"/>
+        <w:tblLook w:val="04A0" w:firstRow="1" w:lastRow="0" w:firstColumn="1" w:lastColumn="0" w:noHBand="0" w:noVBand="1"/>
+      </w:tblPr>
+      <w:tblGrid>
+        <w:gridCol w:w="421"/>
+        <w:gridCol w:w="1696"/>
+        <w:gridCol w:w="1134"/>
+        <w:gridCol w:w="704"/>
+        <w:gridCol w:w="900"/>
+        <w:gridCol w:w="720"/>
+        <w:gridCol w:w="810"/>
+        <w:gridCol w:w="2824"/>
+      </w:tblGrid>
+      <w:tr>
+        <w:tc>
+          <w:tcPr>
+            <w:tcW w:w="421" w:type="dxa"/>
+            <w:shd w:val="clear" w:color="auto" w:fill="FFE8E1"/>
+          </w:tcPr>
+          <w:p>
+            <w:pPr>
+              <w:jc w:val="center"/>
+              <w:rPr>
+                <w:rFonts w:ascii="Calibri" w:eastAsia="Times New Roman" w:hAnsi="Calibri" w:cs="Calibri"/>
+                <w:b/>
+                <w:bCs/>
+                <w:iCs/>
+                <w:color w:val="000000"/>
+                <w:lang w:val="en-GB" w:eastAsia="en-GB"/>
+              </w:rPr>
+            </w:pPr>
+            <w:r>
+              <w:rPr>
+                <w:rFonts w:ascii="Calibri" w:eastAsia="Times New Roman" w:hAnsi="Calibri" w:cs="Calibri"/>
+                <w:b/>
+                <w:bCs/>
+                <w:iCs/>
+                <w:color w:val="000000"/>
+                <w:lang w:val="en-GB" w:eastAsia="en-GB"/>
+              </w:rPr>
+              <w:t>#</w:t>
+            </w:r>
+          </w:p>
+        </w:tc>
+        <w:tc>
+          <w:tcPr>
+            <w:tcW w:w="1696" w:type="dxa"/>
+            <w:shd w:val="clear" w:color="auto" w:fill="FFE8E1"/>
+            <w:vAlign w:val="center"/>
+          </w:tcPr>
+          <w:p>
+            <w:pPr>
+              <w:jc w:val="center"/>
+              <w:rPr>
+                <w:rFonts w:ascii="Calibri" w:eastAsia="Times New Roman" w:hAnsi="Calibri" w:cs="Calibri"/>
+                <w:b/>
+                <w:bCs/>
+                <w:iCs/>
+                <w:color w:val="000000"/>
+                <w:lang w:val="en-GB" w:eastAsia="en-GB"/>
+              </w:rPr>
+            </w:pPr>
+            <w:r>
+              <w:rPr>
+                <w:rFonts w:ascii="Calibri" w:eastAsia="Times New Roman" w:hAnsi="Calibri" w:cs="Calibri"/>
+                <w:b/>
+                <w:bCs/>
+                <w:iCs/>
+                <w:color w:val="000000"/>
+                <w:lang w:val="en-GB" w:eastAsia="en-GB"/>
+              </w:rPr>
+              <w:t>Field name</w:t>
+            </w:r>
+          </w:p>
+        </w:tc>
+        <w:tc>
+          <w:tcPr>
+            <w:tcW w:w="1134" w:type="dxa"/>
+            <w:shd w:val="clear" w:color="auto" w:fill="FFE8E1"/>
+            <w:vAlign w:val="center"/>
+          </w:tcPr>
+          <w:p>
+            <w:pPr>
+              <w:jc w:val="center"/>
+              <w:rPr>
+                <w:rFonts w:ascii="Calibri" w:eastAsia="Times New Roman" w:hAnsi="Calibri" w:cs="Calibri"/>
+                <w:b/>
+                <w:bCs/>
+                <w:iCs/>
+                <w:color w:val="000000"/>
+                <w:lang w:val="en-GB" w:eastAsia="en-GB"/>
+              </w:rPr>
+            </w:pPr>
+            <w:r>
+              <w:rPr>
+                <w:rFonts w:ascii="Calibri" w:eastAsia="Times New Roman" w:hAnsi="Calibri" w:cs="Calibri"/>
+                <w:b/>
+                <w:bCs/>
+                <w:iCs/>
+                <w:color w:val="000000"/>
+                <w:lang w:val="en-GB" w:eastAsia="en-GB"/>
+              </w:rPr>
+              <w:t>Type</w:t>
+            </w:r>
+          </w:p>
+        </w:tc>
+        <w:tc>
+          <w:tcPr>
+            <w:tcW w:w="704" w:type="dxa"/>
+            <w:shd w:val="clear" w:color="auto" w:fill="FFE8E1"/>
+            <w:vAlign w:val="center"/>
+          </w:tcPr>
+          <w:p>
+            <w:pPr>
+              <w:jc w:val="center"/>
+              <w:rPr>
+                <w:rFonts w:ascii="Calibri" w:eastAsia="Times New Roman" w:hAnsi="Calibri" w:cs="Calibri"/>
+                <w:b/>
+                <w:bCs/>
+                <w:iCs/>
+                <w:color w:val="000000"/>
+                <w:lang w:val="en-GB" w:eastAsia="en-GB"/>
+              </w:rPr>
+            </w:pPr>
+            <w:r>
+              <w:rPr>
+                <w:rFonts w:ascii="Calibri" w:eastAsia="Times New Roman" w:hAnsi="Calibri" w:cs="Calibri"/>
+                <w:b/>
+                <w:bCs/>
+                <w:iCs/>
+                <w:color w:val="000000"/>
+                <w:lang w:val="en-GB" w:eastAsia="en-GB"/>
+              </w:rPr>
+              <w:t>Size</w:t>
+            </w:r>
+          </w:p>
+        </w:tc>
+        <w:tc>
+          <w:tcPr>
+            <w:tcW w:w="900" w:type="dxa"/>
+            <w:shd w:val="clear" w:color="auto" w:fill="FFE8E1"/>
+            <w:vAlign w:val="center"/>
+          </w:tcPr>
+          <w:p>
+            <w:pPr>
+              <w:jc w:val="center"/>
+              <w:rPr>
+                <w:rFonts w:ascii="Calibri" w:eastAsia="Times New Roman" w:hAnsi="Calibri" w:cs="Calibri"/>
+                <w:b/>
+                <w:bCs/>
+                <w:iCs/>
+                <w:color w:val="000000"/>
+                <w:lang w:val="en-GB" w:eastAsia="en-GB"/>
+              </w:rPr>
+            </w:pPr>
+            <w:r>
+              <w:rPr>
+                <w:rFonts w:ascii="Calibri" w:eastAsia="Times New Roman" w:hAnsi="Calibri" w:cs="Calibri"/>
+                <w:b/>
+                <w:bCs/>
+                <w:iCs/>
+                <w:color w:val="000000"/>
+                <w:lang w:val="en-GB" w:eastAsia="en-GB"/>
+              </w:rPr>
+              <w:t>Unique</w:t>
+            </w:r>
+          </w:p>
+        </w:tc>
+        <w:tc>
+          <w:tcPr>
+            <w:tcW w:w="720" w:type="dxa"/>
+            <w:shd w:val="clear" w:color="auto" w:fill="FFE8E1"/>
+            <w:vAlign w:val="center"/>
+          </w:tcPr>
+          <w:p>
+            <w:pPr>
+              <w:jc w:val="center"/>
+              <w:rPr>
+                <w:rFonts w:ascii="Calibri" w:eastAsia="Times New Roman" w:hAnsi="Calibri" w:cs="Calibri"/>
+                <w:b/>
+                <w:bCs/>
+                <w:iCs/>
+                <w:color w:val="000000"/>
+                <w:lang w:val="en-GB" w:eastAsia="en-GB"/>
+              </w:rPr>
+            </w:pPr>
+            <w:r>
+              <w:rPr>
+                <w:rFonts w:ascii="Calibri" w:eastAsia="Times New Roman" w:hAnsi="Calibri" w:cs="Calibri"/>
+                <w:b/>
+                <w:bCs/>
+                <w:iCs/>
+                <w:color w:val="000000"/>
+                <w:lang w:val="en-GB" w:eastAsia="en-GB"/>
+              </w:rPr>
+              <w:t>Not Null</w:t>
+            </w:r>
+          </w:p>
+        </w:tc>
+        <w:tc>
+          <w:tcPr>
+            <w:tcW w:w="810" w:type="dxa"/>
+            <w:shd w:val="clear" w:color="auto" w:fill="FFE8E1"/>
+            <w:vAlign w:val="center"/>
+          </w:tcPr>
+          <w:p>
+            <w:pPr>
+              <w:jc w:val="center"/>
+              <w:rPr>
+                <w:rFonts w:ascii="Calibri" w:eastAsia="Times New Roman" w:hAnsi="Calibri" w:cs="Calibri"/>
+                <w:b/>
+                <w:bCs/>
+                <w:iCs/>
+                <w:color w:val="000000"/>
+                <w:lang w:val="en-GB" w:eastAsia="en-GB"/>
+              </w:rPr>
+            </w:pPr>
+            <w:r>
+              <w:rPr>
+                <w:rFonts w:ascii="Calibri" w:eastAsia="Times New Roman" w:hAnsi="Calibri" w:cs="Calibri"/>
+                <w:b/>
+                <w:bCs/>
+                <w:iCs/>
+                <w:color w:val="000000"/>
+                <w:lang w:val="en-GB" w:eastAsia="en-GB"/>
+              </w:rPr>
+              <w:t>PK/FK</w:t>
+            </w:r>
+          </w:p>
+        </w:tc>
+        <w:tc>
+          <w:tcPr>
+            <w:tcW w:w="2824" w:type="dxa"/>
+            <w:shd w:val="clear" w:color="auto" w:fill="FFE8E1"/>
+            <w:vAlign w:val="center"/>
+          </w:tcPr>
+          <w:p>
+            <w:pPr>
+              <w:jc w:val="center"/>
+              <w:rPr>
+                <w:rFonts w:ascii="Calibri" w:eastAsia="Times New Roman" w:hAnsi="Calibri" w:cs="Calibri"/>
+                <w:b/>
+                <w:bCs/>
+                <w:iCs/>
+                <w:color w:val="000000"/>
+                <w:lang w:val="en-GB" w:eastAsia="en-GB"/>
+              </w:rPr>
+            </w:pPr>
+            <w:r>
+              <w:rPr>
+                <w:rFonts w:ascii="Calibri" w:eastAsia="Times New Roman" w:hAnsi="Calibri" w:cs="Calibri"/>
+                <w:b/>
+                <w:bCs/>
+                <w:iCs/>
+                <w:color w:val="000000"/>
+                <w:lang w:val="en-GB" w:eastAsia="en-GB"/>
+              </w:rPr>
+              <w:t>Notes</w:t>
+            </w:r>
+          </w:p>
+        </w:tc>
+      </w:tr>
+      <w:tr>
+        <w:tc>
+          <w:tcPr>
+            <w:tcW w:w="421" w:type="dxa"/>
+          </w:tcPr>
+          <w:p>
+            <w:pPr>
+              <w:jc w:val="center"/>
+            </w:pPr>
+            <w:r>
+              <w:t>1</w:t>
+            </w:r>
+          </w:p>
+        </w:tc>
+        <w:tc>
+          <w:tcPr>
+            <w:tcW w:w="1696" w:type="dxa"/>
+          </w:tcPr>
+          <w:p>
+            <w:r>
+              <w:t>VillageId</w:t>
+            </w:r>
+          </w:p>
+        </w:tc>
+        <w:tc>
+          <w:tcPr>
+            <w:tcW w:w="1134" w:type="dxa"/>
+          </w:tcPr>
+          <w:p>
+            <w:r>
+              <w:t>int</w:t>
+            </w:r>
+          </w:p>
+        </w:tc>
+        <w:tc>
+          <w:tcPr>
+            <w:tcW w:w="704" w:type="dxa"/>
+          </w:tcPr>
+          <w:p/>
+        </w:tc>
+        <w:tc>
+          <w:tcPr>
+            <w:tcW w:w="900" w:type="dxa"/>
+          </w:tcPr>
+          <w:p/>
+        </w:tc>
+        <w:tc>
+          <w:tcPr>
+            <w:tcW w:w="720" w:type="dxa"/>
+          </w:tcPr>
+          <w:p>
+            <w:r>
+              <w:t>Yes</w:t>
+            </w:r>
+          </w:p>
+        </w:tc>
+        <w:tc>
+          <w:tcPr>
+            <w:tcW w:w="810" w:type="dxa"/>
+          </w:tcPr>
+          <w:p>
+            <w:r>
+              <w:t>PK</w:t>
+            </w:r>
+          </w:p>
+        </w:tc>
+        <w:tc>
+          <w:tcPr>
+            <w:tcW w:w="2824" w:type="dxa"/>
+          </w:tcPr>
+          <w:p/>
+        </w:tc>
+      </w:tr>
+      <w:tr>
+        <w:tc>
+          <w:tcPr>
+            <w:tcW w:w="421" w:type="dxa"/>
+          </w:tcPr>
+          <w:p>
+            <w:pPr>
+              <w:jc w:val="center"/>
+            </w:pPr>
+            <w:r>
+              <w:t>2</w:t>
+            </w:r>
+          </w:p>
+        </w:tc>
+        <w:tc>
+          <w:tcPr>
+            <w:tcW w:w="1696" w:type="dxa"/>
+          </w:tcPr>
+          <w:p>
+            <w:r>
+              <w:t>VillageName</w:t>
+            </w:r>
+          </w:p>
+        </w:tc>
+        <w:tc>
+          <w:tcPr>
+            <w:tcW w:w="1134" w:type="dxa"/>
+          </w:tcPr>
+          <w:p>
+            <w:r>
+              <w:t>nvarchar</w:t>
+            </w:r>
+          </w:p>
+        </w:tc>
+        <w:tc>
+          <w:tcPr>
+            <w:tcW w:w="704" w:type="dxa"/>
+          </w:tcPr>
+          <w:p>
+            <w:r>
+              <w:t>100</w:t>
+            </w:r>
+          </w:p>
+        </w:tc>
+        <w:tc>
+          <w:tcPr>
+            <w:tcW w:w="900" w:type="dxa"/>
+          </w:tcPr>
+          <w:p/>
+        </w:tc>
+        <w:tc>
+          <w:tcPr>
+            <w:tcW w:w="720" w:type="dxa"/>
+          </w:tcPr>
+          <w:p/>
+        </w:tc>
+        <w:tc>
+          <w:tcPr>
+            <w:tcW w:w="810" w:type="dxa"/>
+          </w:tcPr>
+          <w:p/>
+        </w:tc>
+        <w:tc>
+          <w:tcPr>
+            <w:tcW w:w="2824" w:type="dxa"/>
+          </w:tcPr>
+          <w:p/>
+        </w:tc>
+      </w:tr>
+      <w:tr>
+        <w:tc>
+          <w:tcPr>
+            <w:tcW w:w="421" w:type="dxa"/>
+          </w:tcPr>
+          <w:p>
+            <w:pPr>
+              <w:jc w:val="center"/>
+            </w:pPr>
+            <w:r>
+              <w:t>3</w:t>
+            </w:r>
+          </w:p>
+        </w:tc>
+        <w:tc>
+          <w:tcPr>
+            <w:tcW w:w="1696" w:type="dxa"/>
+          </w:tcPr>
+          <w:p>
+            <w:r>
+              <w:t>CommuneId</w:t>
+            </w:r>
+          </w:p>
+        </w:tc>
+        <w:tc>
+          <w:tcPr>
+            <w:tcW w:w="1134" w:type="dxa"/>
+          </w:tcPr>
+          <w:p>
+            <w:r>
+              <w:t>int</w:t>
+            </w:r>
+          </w:p>
+        </w:tc>
+        <w:tc>
+          <w:tcPr>
+            <w:tcW w:w="704" w:type="dxa"/>
+          </w:tcPr>
+          <w:p/>
+        </w:tc>
+        <w:tc>
+          <w:tcPr>
+            <w:tcW w:w="900" w:type="dxa"/>
+          </w:tcPr>
+          <w:p/>
+        </w:tc>
+        <w:tc>
+          <w:tcPr>
+            <w:tcW w:w="720" w:type="dxa"/>
+          </w:tcPr>
+          <w:p/>
+        </w:tc>
+        <w:tc>
+          <w:tcPr>
+            <w:tcW w:w="810" w:type="dxa"/>
+          </w:tcPr>
+          <w:p>
+            <w:r>
+              <w:t>FK</w:t>
+            </w:r>
+          </w:p>
+        </w:tc>
+        <w:tc>
+          <w:tcPr>
+            <w:tcW w:w="2824" w:type="dxa"/>
+          </w:tcPr>
+          <w:p>
+            <w:r>
+              <w:t xml:space="preserve">To Table </w:t>
+            </w:r>
+            <w:r>
+              <w:rPr>
+                <w:i/>
+                <w:iCs/>
+              </w:rPr>
+              <w:t>Commune</w:t>
+            </w:r>
+          </w:p>
+        </w:tc>
+      </w:tr>
+    </w:tbl>
+    <w:p/>
+    <w:p>
+      <w:pPr>
+        <w:pStyle w:val="Heading2"/>
+      </w:pPr>
+      <w:r>
+        <w:t>12</w:t>
+      </w:r>
+      <w:r>
+        <w:t xml:space="preserve">. </w:t>
+      </w:r>
+      <w:r>
+        <w:t>Status</w:t>
+      </w:r>
+    </w:p>
+    <w:p>
+      <w:pPr>
+        <w:spacing w:after="0" w:line="240" w:lineRule="auto"/>
+        <w:rPr>
+          <w:i/>
+          <w:iCs/>
+          <w:color w:val="0432FF"/>
+        </w:rPr>
+      </w:pPr>
+      <w:r>
+        <w:rPr>
+          <w:i/>
+          <w:iCs/>
+          <w:color w:val="0432FF"/>
+        </w:rPr>
+        <w:t>Store the information of all s</w:t>
+      </w:r>
+      <w:r>
+        <w:rPr>
+          <w:i/>
+          <w:iCs/>
+          <w:color w:val="0432FF"/>
+        </w:rPr>
+        <w:t>tatus</w:t>
+      </w:r>
+    </w:p>
+    <w:tbl>
+      <w:tblPr>
+        <w:tblStyle w:val="TableGrid"/>
+        <w:tblW w:w="9209" w:type="dxa"/>
+        <w:tblLayout w:type="fixed"/>
+        <w:tblLook w:val="04A0" w:firstRow="1" w:lastRow="0" w:firstColumn="1" w:lastColumn="0" w:noHBand="0" w:noVBand="1"/>
+      </w:tblPr>
+      <w:tblGrid>
+        <w:gridCol w:w="421"/>
+        <w:gridCol w:w="1696"/>
+        <w:gridCol w:w="1134"/>
+        <w:gridCol w:w="704"/>
+        <w:gridCol w:w="900"/>
+        <w:gridCol w:w="720"/>
+        <w:gridCol w:w="810"/>
+        <w:gridCol w:w="2824"/>
+      </w:tblGrid>
+      <w:tr>
+        <w:tc>
+          <w:tcPr>
+            <w:tcW w:w="421" w:type="dxa"/>
+            <w:shd w:val="clear" w:color="auto" w:fill="FFE8E1"/>
+          </w:tcPr>
+          <w:p>
+            <w:pPr>
+              <w:jc w:val="center"/>
+              <w:rPr>
+                <w:rFonts w:ascii="Calibri" w:eastAsia="Times New Roman" w:hAnsi="Calibri" w:cs="Calibri"/>
+                <w:b/>
+                <w:bCs/>
+                <w:iCs/>
+                <w:color w:val="000000"/>
+                <w:lang w:val="en-GB" w:eastAsia="en-GB"/>
+              </w:rPr>
+            </w:pPr>
+            <w:r>
+              <w:rPr>
+                <w:rFonts w:ascii="Calibri" w:eastAsia="Times New Roman" w:hAnsi="Calibri" w:cs="Calibri"/>
+                <w:b/>
+                <w:bCs/>
+                <w:iCs/>
+                <w:color w:val="000000"/>
+                <w:lang w:val="en-GB" w:eastAsia="en-GB"/>
+              </w:rPr>
+              <w:t>#</w:t>
+            </w:r>
+          </w:p>
+        </w:tc>
+        <w:tc>
+          <w:tcPr>
+            <w:tcW w:w="1696" w:type="dxa"/>
+            <w:shd w:val="clear" w:color="auto" w:fill="FFE8E1"/>
+            <w:vAlign w:val="center"/>
+          </w:tcPr>
+          <w:p>
+            <w:pPr>
+              <w:jc w:val="center"/>
+              <w:rPr>
+                <w:rFonts w:ascii="Calibri" w:eastAsia="Times New Roman" w:hAnsi="Calibri" w:cs="Calibri"/>
+                <w:b/>
+                <w:bCs/>
+                <w:iCs/>
+                <w:color w:val="000000"/>
+                <w:lang w:val="en-GB" w:eastAsia="en-GB"/>
+              </w:rPr>
+            </w:pPr>
+            <w:r>
+              <w:rPr>
+                <w:rFonts w:ascii="Calibri" w:eastAsia="Times New Roman" w:hAnsi="Calibri" w:cs="Calibri"/>
+                <w:b/>
+                <w:bCs/>
+                <w:iCs/>
+                <w:color w:val="000000"/>
+                <w:lang w:val="en-GB" w:eastAsia="en-GB"/>
+              </w:rPr>
+              <w:t>Field name</w:t>
+            </w:r>
+          </w:p>
+        </w:tc>
+        <w:tc>
+          <w:tcPr>
+            <w:tcW w:w="1134" w:type="dxa"/>
+            <w:shd w:val="clear" w:color="auto" w:fill="FFE8E1"/>
+            <w:vAlign w:val="center"/>
+          </w:tcPr>
+          <w:p>
+            <w:pPr>
+              <w:jc w:val="center"/>
+              <w:rPr>
+                <w:rFonts w:ascii="Calibri" w:eastAsia="Times New Roman" w:hAnsi="Calibri" w:cs="Calibri"/>
+                <w:b/>
+                <w:bCs/>
+                <w:iCs/>
+                <w:color w:val="000000"/>
+                <w:lang w:val="en-GB" w:eastAsia="en-GB"/>
+              </w:rPr>
+            </w:pPr>
+            <w:r>
+              <w:rPr>
+                <w:rFonts w:ascii="Calibri" w:eastAsia="Times New Roman" w:hAnsi="Calibri" w:cs="Calibri"/>
+                <w:b/>
+                <w:bCs/>
+                <w:iCs/>
+                <w:color w:val="000000"/>
+                <w:lang w:val="en-GB" w:eastAsia="en-GB"/>
+              </w:rPr>
+              <w:t>Type</w:t>
+            </w:r>
+          </w:p>
+        </w:tc>
+        <w:tc>
+          <w:tcPr>
+            <w:tcW w:w="704" w:type="dxa"/>
+            <w:shd w:val="clear" w:color="auto" w:fill="FFE8E1"/>
+            <w:vAlign w:val="center"/>
+          </w:tcPr>
+          <w:p>
+            <w:pPr>
+              <w:jc w:val="center"/>
+              <w:rPr>
+                <w:rFonts w:ascii="Calibri" w:eastAsia="Times New Roman" w:hAnsi="Calibri" w:cs="Calibri"/>
+                <w:b/>
+                <w:bCs/>
+                <w:iCs/>
+                <w:color w:val="000000"/>
+                <w:lang w:val="en-GB" w:eastAsia="en-GB"/>
+              </w:rPr>
+            </w:pPr>
+            <w:r>
+              <w:rPr>
+                <w:rFonts w:ascii="Calibri" w:eastAsia="Times New Roman" w:hAnsi="Calibri" w:cs="Calibri"/>
+                <w:b/>
+                <w:bCs/>
+                <w:iCs/>
+                <w:color w:val="000000"/>
+                <w:lang w:val="en-GB" w:eastAsia="en-GB"/>
+              </w:rPr>
+              <w:t>Size</w:t>
+            </w:r>
+          </w:p>
+        </w:tc>
+        <w:tc>
+          <w:tcPr>
+            <w:tcW w:w="900" w:type="dxa"/>
+            <w:shd w:val="clear" w:color="auto" w:fill="FFE8E1"/>
+            <w:vAlign w:val="center"/>
+          </w:tcPr>
+          <w:p>
+            <w:pPr>
+              <w:jc w:val="center"/>
+              <w:rPr>
+                <w:rFonts w:ascii="Calibri" w:eastAsia="Times New Roman" w:hAnsi="Calibri" w:cs="Calibri"/>
+                <w:b/>
+                <w:bCs/>
+                <w:iCs/>
+                <w:color w:val="000000"/>
+                <w:lang w:val="en-GB" w:eastAsia="en-GB"/>
+              </w:rPr>
+            </w:pPr>
+            <w:r>
+              <w:rPr>
+                <w:rFonts w:ascii="Calibri" w:eastAsia="Times New Roman" w:hAnsi="Calibri" w:cs="Calibri"/>
+                <w:b/>
+                <w:bCs/>
+                <w:iCs/>
+                <w:color w:val="000000"/>
+                <w:lang w:val="en-GB" w:eastAsia="en-GB"/>
+              </w:rPr>
+              <w:t>Unique</w:t>
+            </w:r>
+          </w:p>
+        </w:tc>
+        <w:tc>
+          <w:tcPr>
+            <w:tcW w:w="720" w:type="dxa"/>
+            <w:shd w:val="clear" w:color="auto" w:fill="FFE8E1"/>
+            <w:vAlign w:val="center"/>
+          </w:tcPr>
+          <w:p>
+            <w:pPr>
+              <w:jc w:val="center"/>
+              <w:rPr>
+                <w:rFonts w:ascii="Calibri" w:eastAsia="Times New Roman" w:hAnsi="Calibri" w:cs="Calibri"/>
+                <w:b/>
+                <w:bCs/>
+                <w:iCs/>
+                <w:color w:val="000000"/>
+                <w:lang w:val="en-GB" w:eastAsia="en-GB"/>
+              </w:rPr>
+            </w:pPr>
+            <w:r>
+              <w:rPr>
+                <w:rFonts w:ascii="Calibri" w:eastAsia="Times New Roman" w:hAnsi="Calibri" w:cs="Calibri"/>
+                <w:b/>
+                <w:bCs/>
+                <w:iCs/>
+                <w:color w:val="000000"/>
+                <w:lang w:val="en-GB" w:eastAsia="en-GB"/>
+              </w:rPr>
+              <w:t>Not Null</w:t>
+            </w:r>
+          </w:p>
+        </w:tc>
+        <w:tc>
+          <w:tcPr>
+            <w:tcW w:w="810" w:type="dxa"/>
+            <w:shd w:val="clear" w:color="auto" w:fill="FFE8E1"/>
+            <w:vAlign w:val="center"/>
+          </w:tcPr>
+          <w:p>
+            <w:pPr>
+              <w:jc w:val="center"/>
+              <w:rPr>
+                <w:rFonts w:ascii="Calibri" w:eastAsia="Times New Roman" w:hAnsi="Calibri" w:cs="Calibri"/>
+                <w:b/>
+                <w:bCs/>
+                <w:iCs/>
+                <w:color w:val="000000"/>
+                <w:lang w:val="en-GB" w:eastAsia="en-GB"/>
+              </w:rPr>
+            </w:pPr>
+            <w:r>
+              <w:rPr>
+                <w:rFonts w:ascii="Calibri" w:eastAsia="Times New Roman" w:hAnsi="Calibri" w:cs="Calibri"/>
+                <w:b/>
+                <w:bCs/>
+                <w:iCs/>
+                <w:color w:val="000000"/>
+                <w:lang w:val="en-GB" w:eastAsia="en-GB"/>
+              </w:rPr>
+              <w:t>PK/FK</w:t>
+            </w:r>
+          </w:p>
+        </w:tc>
+        <w:tc>
+          <w:tcPr>
+            <w:tcW w:w="2824" w:type="dxa"/>
+            <w:shd w:val="clear" w:color="auto" w:fill="FFE8E1"/>
+            <w:vAlign w:val="center"/>
+          </w:tcPr>
+          <w:p>
+            <w:pPr>
+              <w:jc w:val="center"/>
+              <w:rPr>
+                <w:rFonts w:ascii="Calibri" w:eastAsia="Times New Roman" w:hAnsi="Calibri" w:cs="Calibri"/>
+                <w:b/>
+                <w:bCs/>
+                <w:iCs/>
+                <w:color w:val="000000"/>
+                <w:lang w:val="en-GB" w:eastAsia="en-GB"/>
+              </w:rPr>
+            </w:pPr>
+            <w:r>
+              <w:rPr>
+                <w:rFonts w:ascii="Calibri" w:eastAsia="Times New Roman" w:hAnsi="Calibri" w:cs="Calibri"/>
+                <w:b/>
+                <w:bCs/>
+                <w:iCs/>
+                <w:color w:val="000000"/>
+                <w:lang w:val="en-GB" w:eastAsia="en-GB"/>
+              </w:rPr>
+              <w:t>Notes</w:t>
+            </w:r>
+          </w:p>
+        </w:tc>
+      </w:tr>
+      <w:tr>
+        <w:tc>
+          <w:tcPr>
+            <w:tcW w:w="421" w:type="dxa"/>
+          </w:tcPr>
+          <w:p>
+            <w:pPr>
+              <w:jc w:val="center"/>
+            </w:pPr>
+            <w:r>
+              <w:t>1</w:t>
+            </w:r>
+          </w:p>
+        </w:tc>
+        <w:tc>
+          <w:tcPr>
+            <w:tcW w:w="1696" w:type="dxa"/>
+          </w:tcPr>
+          <w:p>
+            <w:r>
+              <w:t>StatusId</w:t>
+            </w:r>
+          </w:p>
+        </w:tc>
+        <w:tc>
+          <w:tcPr>
+            <w:tcW w:w="1134" w:type="dxa"/>
+          </w:tcPr>
+          <w:p>
+            <w:r>
+              <w:t>int</w:t>
+            </w:r>
+          </w:p>
+        </w:tc>
+        <w:tc>
+          <w:tcPr>
+            <w:tcW w:w="704" w:type="dxa"/>
+          </w:tcPr>
+          <w:p/>
+        </w:tc>
+        <w:tc>
+          <w:tcPr>
+            <w:tcW w:w="900" w:type="dxa"/>
+          </w:tcPr>
+          <w:p/>
+        </w:tc>
+        <w:tc>
+          <w:tcPr>
+            <w:tcW w:w="720" w:type="dxa"/>
+          </w:tcPr>
+          <w:p>
+            <w:r>
+              <w:t>Yes</w:t>
+            </w:r>
+          </w:p>
+        </w:tc>
+        <w:tc>
+          <w:tcPr>
+            <w:tcW w:w="810" w:type="dxa"/>
+          </w:tcPr>
+          <w:p>
+            <w:r>
+              <w:t>PK</w:t>
+            </w:r>
+          </w:p>
+        </w:tc>
+        <w:tc>
+          <w:tcPr>
+            <w:tcW w:w="2824" w:type="dxa"/>
+          </w:tcPr>
+          <w:p/>
+        </w:tc>
+      </w:tr>
+      <w:tr>
+        <w:tc>
+          <w:tcPr>
+            <w:tcW w:w="421" w:type="dxa"/>
+          </w:tcPr>
+          <w:p>
+            <w:pPr>
+              <w:jc w:val="center"/>
+            </w:pPr>
+            <w:r>
+              <w:t>2</w:t>
+            </w:r>
+          </w:p>
+        </w:tc>
+        <w:tc>
+          <w:tcPr>
+            <w:tcW w:w="1696" w:type="dxa"/>
+          </w:tcPr>
+          <w:p>
+            <w:r>
+              <w:t>StatusName</w:t>
+            </w:r>
+          </w:p>
+        </w:tc>
+        <w:tc>
+          <w:tcPr>
+            <w:tcW w:w="1134" w:type="dxa"/>
+          </w:tcPr>
+          <w:p>
+            <w:r>
+              <w:t>nvarchar</w:t>
+            </w:r>
+          </w:p>
+        </w:tc>
+        <w:tc>
+          <w:tcPr>
+            <w:tcW w:w="704" w:type="dxa"/>
+          </w:tcPr>
+          <w:p>
+            <w:r>
+              <w:t>300</w:t>
+            </w:r>
+          </w:p>
+        </w:tc>
+        <w:tc>
+          <w:tcPr>
+            <w:tcW w:w="900" w:type="dxa"/>
+          </w:tcPr>
+          <w:p/>
+        </w:tc>
+        <w:tc>
+          <w:tcPr>
+            <w:tcW w:w="720" w:type="dxa"/>
+          </w:tcPr>
+          <w:p/>
+        </w:tc>
+        <w:tc>
+          <w:tcPr>
+            <w:tcW w:w="810" w:type="dxa"/>
+          </w:tcPr>
+          <w:p/>
+        </w:tc>
+        <w:tc>
+          <w:tcPr>
+            <w:tcW w:w="2824" w:type="dxa"/>
+          </w:tcPr>
+          <w:p/>
+        </w:tc>
+      </w:tr>
+    </w:tbl>
+    <w:p/>
+    <w:p>
+      <w:pPr>
+        <w:pStyle w:val="Heading2"/>
+      </w:pPr>
+      <w:r>
+        <w:t>13</w:t>
+      </w:r>
+      <w:bookmarkStart w:id="8" w:name="_GoBack"/>
+      <w:bookmarkEnd w:id="8"/>
+      <w:r>
+        <w:t xml:space="preserve">. </w:t>
+      </w:r>
+      <w:r>
+        <w:t>RoomType</w:t>
+      </w:r>
+    </w:p>
+    <w:p>
+      <w:pPr>
+        <w:spacing w:after="0" w:line="240" w:lineRule="auto"/>
+        <w:rPr>
+          <w:i/>
+          <w:iCs/>
+          <w:color w:val="0432FF"/>
+        </w:rPr>
+      </w:pPr>
+      <w:r>
+        <w:rPr>
+          <w:i/>
+          <w:iCs/>
+          <w:color w:val="0432FF"/>
+        </w:rPr>
+        <w:t>Store the information of all r</w:t>
+      </w:r>
+      <w:r>
+        <w:rPr>
+          <w:i/>
+          <w:iCs/>
+          <w:color w:val="0432FF"/>
+        </w:rPr>
+        <w:t>oomType</w:t>
+      </w:r>
+      <w:r>
+        <w:rPr>
+          <w:i/>
+          <w:iCs/>
+          <w:color w:val="0432FF"/>
+        </w:rPr>
+        <w:t>s</w:t>
+      </w:r>
+    </w:p>
+    <w:tbl>
+      <w:tblPr>
+        <w:tblStyle w:val="TableGrid"/>
+        <w:tblW w:w="9209" w:type="dxa"/>
+        <w:tblLayout w:type="fixed"/>
+        <w:tblLook w:val="04A0" w:firstRow="1" w:lastRow="0" w:firstColumn="1" w:lastColumn="0" w:noHBand="0" w:noVBand="1"/>
+      </w:tblPr>
+      <w:tblGrid>
+        <w:gridCol w:w="421"/>
+        <w:gridCol w:w="1696"/>
+        <w:gridCol w:w="1134"/>
+        <w:gridCol w:w="704"/>
+        <w:gridCol w:w="900"/>
+        <w:gridCol w:w="720"/>
+        <w:gridCol w:w="810"/>
+        <w:gridCol w:w="2824"/>
+      </w:tblGrid>
+      <w:tr>
+        <w:tc>
+          <w:tcPr>
+            <w:tcW w:w="421" w:type="dxa"/>
+            <w:shd w:val="clear" w:color="auto" w:fill="FFE8E1"/>
+          </w:tcPr>
+          <w:p>
+            <w:pPr>
+              <w:jc w:val="center"/>
+              <w:rPr>
+                <w:rFonts w:ascii="Calibri" w:eastAsia="Times New Roman" w:hAnsi="Calibri" w:cs="Calibri"/>
+                <w:b/>
+                <w:bCs/>
+                <w:iCs/>
+                <w:color w:val="000000"/>
+                <w:lang w:val="en-GB" w:eastAsia="en-GB"/>
+              </w:rPr>
+            </w:pPr>
+            <w:r>
+              <w:rPr>
+                <w:rFonts w:ascii="Calibri" w:eastAsia="Times New Roman" w:hAnsi="Calibri" w:cs="Calibri"/>
+                <w:b/>
+                <w:bCs/>
+                <w:iCs/>
+                <w:color w:val="000000"/>
+                <w:lang w:val="en-GB" w:eastAsia="en-GB"/>
+              </w:rPr>
+              <w:t>#</w:t>
+            </w:r>
+          </w:p>
+        </w:tc>
+        <w:tc>
+          <w:tcPr>
+            <w:tcW w:w="1696" w:type="dxa"/>
+            <w:shd w:val="clear" w:color="auto" w:fill="FFE8E1"/>
+            <w:vAlign w:val="center"/>
+          </w:tcPr>
+          <w:p>
+            <w:pPr>
+              <w:jc w:val="center"/>
+              <w:rPr>
+                <w:rFonts w:ascii="Calibri" w:eastAsia="Times New Roman" w:hAnsi="Calibri" w:cs="Calibri"/>
+                <w:b/>
+                <w:bCs/>
+                <w:iCs/>
+                <w:color w:val="000000"/>
+                <w:lang w:val="en-GB" w:eastAsia="en-GB"/>
+              </w:rPr>
+            </w:pPr>
+            <w:r>
+              <w:rPr>
+                <w:rFonts w:ascii="Calibri" w:eastAsia="Times New Roman" w:hAnsi="Calibri" w:cs="Calibri"/>
+                <w:b/>
+                <w:bCs/>
+                <w:iCs/>
+                <w:color w:val="000000"/>
+                <w:lang w:val="en-GB" w:eastAsia="en-GB"/>
+              </w:rPr>
+              <w:t>Field name</w:t>
+            </w:r>
+          </w:p>
+        </w:tc>
+        <w:tc>
+          <w:tcPr>
+            <w:tcW w:w="1134" w:type="dxa"/>
+            <w:shd w:val="clear" w:color="auto" w:fill="FFE8E1"/>
+            <w:vAlign w:val="center"/>
+          </w:tcPr>
+          <w:p>
+            <w:pPr>
+              <w:jc w:val="center"/>
+              <w:rPr>
+                <w:rFonts w:ascii="Calibri" w:eastAsia="Times New Roman" w:hAnsi="Calibri" w:cs="Calibri"/>
+                <w:b/>
+                <w:bCs/>
+                <w:iCs/>
+                <w:color w:val="000000"/>
+                <w:lang w:val="en-GB" w:eastAsia="en-GB"/>
+              </w:rPr>
+            </w:pPr>
+            <w:r>
+              <w:rPr>
+                <w:rFonts w:ascii="Calibri" w:eastAsia="Times New Roman" w:hAnsi="Calibri" w:cs="Calibri"/>
+                <w:b/>
+                <w:bCs/>
+                <w:iCs/>
+                <w:color w:val="000000"/>
+                <w:lang w:val="en-GB" w:eastAsia="en-GB"/>
+              </w:rPr>
+              <w:t>Type</w:t>
+            </w:r>
+          </w:p>
+        </w:tc>
+        <w:tc>
+          <w:tcPr>
+            <w:tcW w:w="704" w:type="dxa"/>
+            <w:shd w:val="clear" w:color="auto" w:fill="FFE8E1"/>
+            <w:vAlign w:val="center"/>
+          </w:tcPr>
+          <w:p>
+            <w:pPr>
+              <w:jc w:val="center"/>
+              <w:rPr>
+                <w:rFonts w:ascii="Calibri" w:eastAsia="Times New Roman" w:hAnsi="Calibri" w:cs="Calibri"/>
+                <w:b/>
+                <w:bCs/>
+                <w:iCs/>
+                <w:color w:val="000000"/>
+                <w:lang w:val="en-GB" w:eastAsia="en-GB"/>
+              </w:rPr>
+            </w:pPr>
+            <w:r>
+              <w:rPr>
+                <w:rFonts w:ascii="Calibri" w:eastAsia="Times New Roman" w:hAnsi="Calibri" w:cs="Calibri"/>
+                <w:b/>
+                <w:bCs/>
+                <w:iCs/>
+                <w:color w:val="000000"/>
+                <w:lang w:val="en-GB" w:eastAsia="en-GB"/>
+              </w:rPr>
+              <w:t>Size</w:t>
+            </w:r>
+          </w:p>
+        </w:tc>
+        <w:tc>
+          <w:tcPr>
+            <w:tcW w:w="900" w:type="dxa"/>
+            <w:shd w:val="clear" w:color="auto" w:fill="FFE8E1"/>
+            <w:vAlign w:val="center"/>
+          </w:tcPr>
+          <w:p>
+            <w:pPr>
+              <w:jc w:val="center"/>
+              <w:rPr>
+                <w:rFonts w:ascii="Calibri" w:eastAsia="Times New Roman" w:hAnsi="Calibri" w:cs="Calibri"/>
+                <w:b/>
+                <w:bCs/>
+                <w:iCs/>
+                <w:color w:val="000000"/>
+                <w:lang w:val="en-GB" w:eastAsia="en-GB"/>
+              </w:rPr>
+            </w:pPr>
+            <w:r>
+              <w:rPr>
+                <w:rFonts w:ascii="Calibri" w:eastAsia="Times New Roman" w:hAnsi="Calibri" w:cs="Calibri"/>
+                <w:b/>
+                <w:bCs/>
+                <w:iCs/>
+                <w:color w:val="000000"/>
+                <w:lang w:val="en-GB" w:eastAsia="en-GB"/>
+              </w:rPr>
+              <w:t>Unique</w:t>
+            </w:r>
+          </w:p>
+        </w:tc>
+        <w:tc>
+          <w:tcPr>
+            <w:tcW w:w="720" w:type="dxa"/>
+            <w:shd w:val="clear" w:color="auto" w:fill="FFE8E1"/>
+            <w:vAlign w:val="center"/>
+          </w:tcPr>
+          <w:p>
+            <w:pPr>
+              <w:jc w:val="center"/>
+              <w:rPr>
+                <w:rFonts w:ascii="Calibri" w:eastAsia="Times New Roman" w:hAnsi="Calibri" w:cs="Calibri"/>
+                <w:b/>
+                <w:bCs/>
+                <w:iCs/>
+                <w:color w:val="000000"/>
+                <w:lang w:val="en-GB" w:eastAsia="en-GB"/>
+              </w:rPr>
+            </w:pPr>
+            <w:r>
+              <w:rPr>
+                <w:rFonts w:ascii="Calibri" w:eastAsia="Times New Roman" w:hAnsi="Calibri" w:cs="Calibri"/>
+                <w:b/>
+                <w:bCs/>
+                <w:iCs/>
+                <w:color w:val="000000"/>
+                <w:lang w:val="en-GB" w:eastAsia="en-GB"/>
+              </w:rPr>
+              <w:t>Not Null</w:t>
+            </w:r>
+          </w:p>
+        </w:tc>
+        <w:tc>
+          <w:tcPr>
+            <w:tcW w:w="810" w:type="dxa"/>
+            <w:shd w:val="clear" w:color="auto" w:fill="FFE8E1"/>
+            <w:vAlign w:val="center"/>
+          </w:tcPr>
+          <w:p>
+            <w:pPr>
+              <w:jc w:val="center"/>
+              <w:rPr>
+                <w:rFonts w:ascii="Calibri" w:eastAsia="Times New Roman" w:hAnsi="Calibri" w:cs="Calibri"/>
+                <w:b/>
+                <w:bCs/>
+                <w:iCs/>
+                <w:color w:val="000000"/>
+                <w:lang w:val="en-GB" w:eastAsia="en-GB"/>
+              </w:rPr>
+            </w:pPr>
+            <w:r>
+              <w:rPr>
+                <w:rFonts w:ascii="Calibri" w:eastAsia="Times New Roman" w:hAnsi="Calibri" w:cs="Calibri"/>
+                <w:b/>
+                <w:bCs/>
+                <w:iCs/>
+                <w:color w:val="000000"/>
+                <w:lang w:val="en-GB" w:eastAsia="en-GB"/>
+              </w:rPr>
+              <w:t>PK/FK</w:t>
+            </w:r>
+          </w:p>
+        </w:tc>
+        <w:tc>
+          <w:tcPr>
+            <w:tcW w:w="2824" w:type="dxa"/>
+            <w:shd w:val="clear" w:color="auto" w:fill="FFE8E1"/>
+            <w:vAlign w:val="center"/>
+          </w:tcPr>
+          <w:p>
+            <w:pPr>
+              <w:jc w:val="center"/>
+              <w:rPr>
+                <w:rFonts w:ascii="Calibri" w:eastAsia="Times New Roman" w:hAnsi="Calibri" w:cs="Calibri"/>
+                <w:b/>
+                <w:bCs/>
+                <w:iCs/>
+                <w:color w:val="000000"/>
+                <w:lang w:val="en-GB" w:eastAsia="en-GB"/>
+              </w:rPr>
+            </w:pPr>
+            <w:r>
+              <w:rPr>
+                <w:rFonts w:ascii="Calibri" w:eastAsia="Times New Roman" w:hAnsi="Calibri" w:cs="Calibri"/>
+                <w:b/>
+                <w:bCs/>
+                <w:iCs/>
+                <w:color w:val="000000"/>
+                <w:lang w:val="en-GB" w:eastAsia="en-GB"/>
+              </w:rPr>
+              <w:t>Notes</w:t>
+            </w:r>
+          </w:p>
+        </w:tc>
+      </w:tr>
+      <w:tr>
+        <w:tc>
+          <w:tcPr>
+            <w:tcW w:w="421" w:type="dxa"/>
+          </w:tcPr>
+          <w:p>
+            <w:pPr>
+              <w:jc w:val="center"/>
+            </w:pPr>
+            <w:r>
+              <w:lastRenderedPageBreak/>
+              <w:t>1</w:t>
+            </w:r>
+          </w:p>
+        </w:tc>
+        <w:tc>
+          <w:tcPr>
+            <w:tcW w:w="1696" w:type="dxa"/>
+          </w:tcPr>
+          <w:p>
+            <w:r>
+              <w:t>RoomTypeId</w:t>
+            </w:r>
+          </w:p>
+        </w:tc>
+        <w:tc>
+          <w:tcPr>
+            <w:tcW w:w="1134" w:type="dxa"/>
+          </w:tcPr>
+          <w:p>
+            <w:r>
+              <w:t>int</w:t>
+            </w:r>
+          </w:p>
+        </w:tc>
+        <w:tc>
+          <w:tcPr>
+            <w:tcW w:w="704" w:type="dxa"/>
+          </w:tcPr>
+          <w:p/>
+        </w:tc>
+        <w:tc>
+          <w:tcPr>
+            <w:tcW w:w="900" w:type="dxa"/>
+          </w:tcPr>
+          <w:p/>
+        </w:tc>
+        <w:tc>
+          <w:tcPr>
+            <w:tcW w:w="720" w:type="dxa"/>
+          </w:tcPr>
+          <w:p>
+            <w:r>
+              <w:t>Yes</w:t>
+            </w:r>
+          </w:p>
+        </w:tc>
+        <w:tc>
+          <w:tcPr>
+            <w:tcW w:w="810" w:type="dxa"/>
+          </w:tcPr>
+          <w:p>
+            <w:r>
+              <w:t>PK</w:t>
+            </w:r>
+          </w:p>
+        </w:tc>
+        <w:tc>
+          <w:tcPr>
+            <w:tcW w:w="2824" w:type="dxa"/>
+          </w:tcPr>
+          <w:p/>
+        </w:tc>
+      </w:tr>
+      <w:tr>
+        <w:tc>
+          <w:tcPr>
+            <w:tcW w:w="421" w:type="dxa"/>
+          </w:tcPr>
+          <w:p>
+            <w:pPr>
+              <w:jc w:val="center"/>
+            </w:pPr>
+            <w:r>
+              <w:t>2</w:t>
+            </w:r>
+          </w:p>
+        </w:tc>
+        <w:tc>
+          <w:tcPr>
+            <w:tcW w:w="1696" w:type="dxa"/>
+          </w:tcPr>
+          <w:p>
+            <w:r>
+              <w:t>RoomTypeName</w:t>
+            </w:r>
+          </w:p>
+        </w:tc>
+        <w:tc>
+          <w:tcPr>
+            <w:tcW w:w="1134" w:type="dxa"/>
+          </w:tcPr>
+          <w:p>
+            <w:r>
+              <w:t>nvarchar</w:t>
+            </w:r>
+          </w:p>
+        </w:tc>
+        <w:tc>
+          <w:tcPr>
+            <w:tcW w:w="704" w:type="dxa"/>
+          </w:tcPr>
+          <w:p>
+            <w:r>
+              <w:t>300</w:t>
+            </w:r>
+          </w:p>
+        </w:tc>
+        <w:tc>
+          <w:tcPr>
+            <w:tcW w:w="900" w:type="dxa"/>
+          </w:tcPr>
+          <w:p/>
+        </w:tc>
+        <w:tc>
+          <w:tcPr>
+            <w:tcW w:w="720" w:type="dxa"/>
+          </w:tcPr>
+          <w:p/>
+        </w:tc>
+        <w:tc>
+          <w:tcPr>
+            <w:tcW w:w="810" w:type="dxa"/>
+          </w:tcPr>
+          <w:p/>
+        </w:tc>
+        <w:tc>
+          <w:tcPr>
+            <w:tcW w:w="2824" w:type="dxa"/>
+          </w:tcPr>
           <w:p/>
         </w:tc>
       </w:tr>
@@ -6223,7 +9100,7 @@
 </file>
 
 <file path=word/endnotes.xml><?xml version="1.0" encoding="utf-8"?>
-<w:endnotes xmlns:wpc="http://schemas.microsoft.com/office/word/2010/wordprocessingCanvas" xmlns:cx="http://schemas.microsoft.com/office/drawing/2014/chartex" xmlns:cx1="http://schemas.microsoft.com/office/drawing/2015/9/8/chartex" xmlns:cx2="http://schemas.microsoft.com/office/drawing/2015/10/21/chartex" xmlns:cx3="http://schemas.microsoft.com/office/drawing/2016/5/9/chartex" xmlns:cx4="http://schemas.microsoft.com/office/drawing/2016/5/10/chartex" xmlns:cx5="http://schemas.microsoft.com/office/drawing/2016/5/11/chartex" xmlns:cx6="http://schemas.microsoft.com/office/drawing/2016/5/12/chartex" xmlns:cx7="http://schemas.microsoft.com/office/drawing/2016/5/13/chartex" xmlns:cx8="http://schemas.microsoft.com/office/drawing/2016/5/14/chartex" xmlns:mc="http://schemas.openxmlformats.org/markup-compatibility/2006" xmlns:aink="http://schemas.microsoft.com/office/drawing/2016/ink" xmlns:am3d="http://schemas.microsoft.com/office/drawing/2017/model3d" xmlns:o="urn:schemas-microsoft-com:office:office" xmlns:oel="http://schemas.microsoft.com/office/2019/extlst" xmlns:r="http://schemas.openxmlformats.org/officeDocument/2006/relationships" xmlns:m="http://schemas.openxmlformats.org/officeDocument/2006/math" xmlns:v="urn:schemas-microsoft-com:vml" xmlns:wp14="http://schemas.microsoft.com/office/word/2010/wordprocessingDrawing" xmlns:wp="http://schemas.openxmlformats.org/drawingml/2006/wordprocessingDrawing" xmlns:w10="urn:schemas-microsoft-com:office:word" xmlns:w="http://schemas.openxmlformats.org/wordprocessingml/2006/main" xmlns:w14="http://schemas.microsoft.com/office/word/2010/wordml" xmlns:w15="http://schemas.microsoft.com/office/word/2012/wordml" xmlns:w16cex="http://schemas.microsoft.com/office/word/2018/wordml/cex" xmlns:w16cid="http://schemas.microsoft.com/office/word/2016/wordml/cid" xmlns:w16="http://schemas.microsoft.com/office/word/2018/wordml" xmlns:w16sdtdh="http://schemas.microsoft.com/office/word/2020/wordml/sdtdatahash" xmlns:w16se="http://schemas.microsoft.com/office/word/2015/wordml/symex" xmlns:wpg="http://schemas.microsoft.com/office/word/2010/wordprocessingGroup" xmlns:wpi="http://schemas.microsoft.com/office/word/2010/wordprocessingInk" xmlns:wne="http://schemas.microsoft.com/office/word/2006/wordml" xmlns:wps="http://schemas.microsoft.com/office/word/2010/wordprocessingShape" mc:Ignorable="w14 w15 w16se w16cid w16 w16cex w16sdtdh wp14">
+<w:endnotes xmlns:wpc="http://schemas.microsoft.com/office/word/2010/wordprocessingCanvas" xmlns:cx="http://schemas.microsoft.com/office/drawing/2014/chartex" xmlns:mc="http://schemas.openxmlformats.org/markup-compatibility/2006" xmlns:o="urn:schemas-microsoft-com:office:office" xmlns:r="http://schemas.openxmlformats.org/officeDocument/2006/relationships" xmlns:m="http://schemas.openxmlformats.org/officeDocument/2006/math" xmlns:v="urn:schemas-microsoft-com:vml" xmlns:wp14="http://schemas.microsoft.com/office/word/2010/wordprocessingDrawing" xmlns:wp="http://schemas.openxmlformats.org/drawingml/2006/wordprocessingDrawing" xmlns:w10="urn:schemas-microsoft-com:office:word" xmlns:w="http://schemas.openxmlformats.org/wordprocessingml/2006/main" xmlns:w14="http://schemas.microsoft.com/office/word/2010/wordml" xmlns:w15="http://schemas.microsoft.com/office/word/2012/wordml" xmlns:w16se="http://schemas.microsoft.com/office/word/2015/wordml/symex" xmlns:wpg="http://schemas.microsoft.com/office/word/2010/wordprocessingGroup" xmlns:wpi="http://schemas.microsoft.com/office/word/2010/wordprocessingInk" xmlns:wne="http://schemas.microsoft.com/office/word/2006/wordml" xmlns:wps="http://schemas.microsoft.com/office/word/2010/wordprocessingShape" mc:Ignorable="w14 w15 w16se wp14">
   <w:endnote w:type="separator" w:id="-1">
     <w:p>
       <w:pPr>
@@ -6248,7 +9125,7 @@
 </file>
 
 <file path=word/footer1.xml><?xml version="1.0" encoding="utf-8"?>
-<w:ftr xmlns:wpc="http://schemas.microsoft.com/office/word/2010/wordprocessingCanvas" xmlns:cx="http://schemas.microsoft.com/office/drawing/2014/chartex" xmlns:cx1="http://schemas.microsoft.com/office/drawing/2015/9/8/chartex" xmlns:cx2="http://schemas.microsoft.com/office/drawing/2015/10/21/chartex" xmlns:cx3="http://schemas.microsoft.com/office/drawing/2016/5/9/chartex" xmlns:cx4="http://schemas.microsoft.com/office/drawing/2016/5/10/chartex" xmlns:cx5="http://schemas.microsoft.com/office/drawing/2016/5/11/chartex" xmlns:cx6="http://schemas.microsoft.com/office/drawing/2016/5/12/chartex" xmlns:cx7="http://schemas.microsoft.com/office/drawing/2016/5/13/chartex" xmlns:cx8="http://schemas.microsoft.com/office/drawing/2016/5/14/chartex" xmlns:mc="http://schemas.openxmlformats.org/markup-compatibility/2006" xmlns:aink="http://schemas.microsoft.com/office/drawing/2016/ink" xmlns:am3d="http://schemas.microsoft.com/office/drawing/2017/model3d" xmlns:o="urn:schemas-microsoft-com:office:office" xmlns:oel="http://schemas.microsoft.com/office/2019/extlst" xmlns:r="http://schemas.openxmlformats.org/officeDocument/2006/relationships" xmlns:m="http://schemas.openxmlformats.org/officeDocument/2006/math" xmlns:v="urn:schemas-microsoft-com:vml" xmlns:wp14="http://schemas.microsoft.com/office/word/2010/wordprocessingDrawing" xmlns:wp="http://schemas.openxmlformats.org/drawingml/2006/wordprocessingDrawing" xmlns:w10="urn:schemas-microsoft-com:office:word" xmlns:w="http://schemas.openxmlformats.org/wordprocessingml/2006/main" xmlns:w14="http://schemas.microsoft.com/office/word/2010/wordml" xmlns:w15="http://schemas.microsoft.com/office/word/2012/wordml" xmlns:w16cex="http://schemas.microsoft.com/office/word/2018/wordml/cex" xmlns:w16cid="http://schemas.microsoft.com/office/word/2016/wordml/cid" xmlns:w16="http://schemas.microsoft.com/office/word/2018/wordml" xmlns:w16sdtdh="http://schemas.microsoft.com/office/word/2020/wordml/sdtdatahash" xmlns:w16se="http://schemas.microsoft.com/office/word/2015/wordml/symex" xmlns:wpg="http://schemas.microsoft.com/office/word/2010/wordprocessingGroup" xmlns:wpi="http://schemas.microsoft.com/office/word/2010/wordprocessingInk" xmlns:wne="http://schemas.microsoft.com/office/word/2006/wordml" xmlns:wps="http://schemas.microsoft.com/office/word/2010/wordprocessingShape" mc:Ignorable="w14 w15 w16se w16cid w16 w16cex w16sdtdh wp14">
+<w:ftr xmlns:wpc="http://schemas.microsoft.com/office/word/2010/wordprocessingCanvas" xmlns:cx="http://schemas.microsoft.com/office/drawing/2014/chartex" xmlns:mc="http://schemas.openxmlformats.org/markup-compatibility/2006" xmlns:o="urn:schemas-microsoft-com:office:office" xmlns:r="http://schemas.openxmlformats.org/officeDocument/2006/relationships" xmlns:m="http://schemas.openxmlformats.org/officeDocument/2006/math" xmlns:v="urn:schemas-microsoft-com:vml" xmlns:wp14="http://schemas.microsoft.com/office/word/2010/wordprocessingDrawing" xmlns:wp="http://schemas.openxmlformats.org/drawingml/2006/wordprocessingDrawing" xmlns:w10="urn:schemas-microsoft-com:office:word" xmlns:w="http://schemas.openxmlformats.org/wordprocessingml/2006/main" xmlns:w14="http://schemas.microsoft.com/office/word/2010/wordml" xmlns:w15="http://schemas.microsoft.com/office/word/2012/wordml" xmlns:w16se="http://schemas.microsoft.com/office/word/2015/wordml/symex" xmlns:wpg="http://schemas.microsoft.com/office/word/2010/wordprocessingGroup" xmlns:wpi="http://schemas.microsoft.com/office/word/2010/wordprocessingInk" xmlns:wne="http://schemas.microsoft.com/office/word/2006/wordml" xmlns:wps="http://schemas.microsoft.com/office/word/2010/wordprocessingShape" mc:Ignorable="w14 w15 w16se wp14">
   <w:sdt>
     <w:sdtPr>
       <w:id w:val="-109362398"/>
@@ -6301,7 +9178,7 @@
 </file>
 
 <file path=word/footnotes.xml><?xml version="1.0" encoding="utf-8"?>
-<w:footnotes xmlns:wpc="http://schemas.microsoft.com/office/word/2010/wordprocessingCanvas" xmlns:cx="http://schemas.microsoft.com/office/drawing/2014/chartex" xmlns:cx1="http://schemas.microsoft.com/office/drawing/2015/9/8/chartex" xmlns:cx2="http://schemas.microsoft.com/office/drawing/2015/10/21/chartex" xmlns:cx3="http://schemas.microsoft.com/office/drawing/2016/5/9/chartex" xmlns:cx4="http://schemas.microsoft.com/office/drawing/2016/5/10/chartex" xmlns:cx5="http://schemas.microsoft.com/office/drawing/2016/5/11/chartex" xmlns:cx6="http://schemas.microsoft.com/office/drawing/2016/5/12/chartex" xmlns:cx7="http://schemas.microsoft.com/office/drawing/2016/5/13/chartex" xmlns:cx8="http://schemas.microsoft.com/office/drawing/2016/5/14/chartex" xmlns:mc="http://schemas.openxmlformats.org/markup-compatibility/2006" xmlns:aink="http://schemas.microsoft.com/office/drawing/2016/ink" xmlns:am3d="http://schemas.microsoft.com/office/drawing/2017/model3d" xmlns:o="urn:schemas-microsoft-com:office:office" xmlns:oel="http://schemas.microsoft.com/office/2019/extlst" xmlns:r="http://schemas.openxmlformats.org/officeDocument/2006/relationships" xmlns:m="http://schemas.openxmlformats.org/officeDocument/2006/math" xmlns:v="urn:schemas-microsoft-com:vml" xmlns:wp14="http://schemas.microsoft.com/office/word/2010/wordprocessingDrawing" xmlns:wp="http://schemas.openxmlformats.org/drawingml/2006/wordprocessingDrawing" xmlns:w10="urn:schemas-microsoft-com:office:word" xmlns:w="http://schemas.openxmlformats.org/wordprocessingml/2006/main" xmlns:w14="http://schemas.microsoft.com/office/word/2010/wordml" xmlns:w15="http://schemas.microsoft.com/office/word/2012/wordml" xmlns:w16cex="http://schemas.microsoft.com/office/word/2018/wordml/cex" xmlns:w16cid="http://schemas.microsoft.com/office/word/2016/wordml/cid" xmlns:w16="http://schemas.microsoft.com/office/word/2018/wordml" xmlns:w16sdtdh="http://schemas.microsoft.com/office/word/2020/wordml/sdtdatahash" xmlns:w16se="http://schemas.microsoft.com/office/word/2015/wordml/symex" xmlns:wpg="http://schemas.microsoft.com/office/word/2010/wordprocessingGroup" xmlns:wpi="http://schemas.microsoft.com/office/word/2010/wordprocessingInk" xmlns:wne="http://schemas.microsoft.com/office/word/2006/wordml" xmlns:wps="http://schemas.microsoft.com/office/word/2010/wordprocessingShape" mc:Ignorable="w14 w15 w16se w16cid w16 w16cex w16sdtdh wp14">
+<w:footnotes xmlns:wpc="http://schemas.microsoft.com/office/word/2010/wordprocessingCanvas" xmlns:cx="http://schemas.microsoft.com/office/drawing/2014/chartex" xmlns:mc="http://schemas.openxmlformats.org/markup-compatibility/2006" xmlns:o="urn:schemas-microsoft-com:office:office" xmlns:r="http://schemas.openxmlformats.org/officeDocument/2006/relationships" xmlns:m="http://schemas.openxmlformats.org/officeDocument/2006/math" xmlns:v="urn:schemas-microsoft-com:vml" xmlns:wp14="http://schemas.microsoft.com/office/word/2010/wordprocessingDrawing" xmlns:wp="http://schemas.openxmlformats.org/drawingml/2006/wordprocessingDrawing" xmlns:w10="urn:schemas-microsoft-com:office:word" xmlns:w="http://schemas.openxmlformats.org/wordprocessingml/2006/main" xmlns:w14="http://schemas.microsoft.com/office/word/2010/wordml" xmlns:w15="http://schemas.microsoft.com/office/word/2012/wordml" xmlns:w16se="http://schemas.microsoft.com/office/word/2015/wordml/symex" xmlns:wpg="http://schemas.microsoft.com/office/word/2010/wordprocessingGroup" xmlns:wpi="http://schemas.microsoft.com/office/word/2010/wordprocessingInk" xmlns:wne="http://schemas.microsoft.com/office/word/2006/wordml" xmlns:wps="http://schemas.microsoft.com/office/word/2010/wordprocessingShape" mc:Ignorable="w14 w15 w16se wp14">
   <w:footnote w:type="separator" w:id="-1">
     <w:p>
       <w:pPr>
@@ -6326,7 +9203,7 @@
 </file>
 
 <file path=word/numbering.xml><?xml version="1.0" encoding="utf-8"?>
-<w:numbering xmlns:wpc="http://schemas.microsoft.com/office/word/2010/wordprocessingCanvas" xmlns:cx="http://schemas.microsoft.com/office/drawing/2014/chartex" xmlns:cx1="http://schemas.microsoft.com/office/drawing/2015/9/8/chartex" xmlns:cx2="http://schemas.microsoft.com/office/drawing/2015/10/21/chartex" xmlns:cx3="http://schemas.microsoft.com/office/drawing/2016/5/9/chartex" xmlns:cx4="http://schemas.microsoft.com/office/drawing/2016/5/10/chartex" xmlns:cx5="http://schemas.microsoft.com/office/drawing/2016/5/11/chartex" xmlns:cx6="http://schemas.microsoft.com/office/drawing/2016/5/12/chartex" xmlns:cx7="http://schemas.microsoft.com/office/drawing/2016/5/13/chartex" xmlns:cx8="http://schemas.microsoft.com/office/drawing/2016/5/14/chartex" xmlns:mc="http://schemas.openxmlformats.org/markup-compatibility/2006" xmlns:aink="http://schemas.microsoft.com/office/drawing/2016/ink" xmlns:am3d="http://schemas.microsoft.com/office/drawing/2017/model3d" xmlns:o="urn:schemas-microsoft-com:office:office" xmlns:oel="http://schemas.microsoft.com/office/2019/extlst" xmlns:r="http://schemas.openxmlformats.org/officeDocument/2006/relationships" xmlns:m="http://schemas.openxmlformats.org/officeDocument/2006/math" xmlns:v="urn:schemas-microsoft-com:vml" xmlns:wp14="http://schemas.microsoft.com/office/word/2010/wordprocessingDrawing" xmlns:wp="http://schemas.openxmlformats.org/drawingml/2006/wordprocessingDrawing" xmlns:w10="urn:schemas-microsoft-com:office:word" xmlns:w="http://schemas.openxmlformats.org/wordprocessingml/2006/main" xmlns:w14="http://schemas.microsoft.com/office/word/2010/wordml" xmlns:w15="http://schemas.microsoft.com/office/word/2012/wordml" xmlns:w16cex="http://schemas.microsoft.com/office/word/2018/wordml/cex" xmlns:w16cid="http://schemas.microsoft.com/office/word/2016/wordml/cid" xmlns:w16="http://schemas.microsoft.com/office/word/2018/wordml" xmlns:w16sdtdh="http://schemas.microsoft.com/office/word/2020/wordml/sdtdatahash" xmlns:w16se="http://schemas.microsoft.com/office/word/2015/wordml/symex" xmlns:wpg="http://schemas.microsoft.com/office/word/2010/wordprocessingGroup" xmlns:wpi="http://schemas.microsoft.com/office/word/2010/wordprocessingInk" xmlns:wne="http://schemas.microsoft.com/office/word/2006/wordml" xmlns:wps="http://schemas.microsoft.com/office/word/2010/wordprocessingShape" mc:Ignorable="w14 w15 w16se w16cid w16 w16cex w16sdtdh wp14">
+<w:numbering xmlns:wpc="http://schemas.microsoft.com/office/word/2010/wordprocessingCanvas" xmlns:cx="http://schemas.microsoft.com/office/drawing/2014/chartex" xmlns:mc="http://schemas.openxmlformats.org/markup-compatibility/2006" xmlns:o="urn:schemas-microsoft-com:office:office" xmlns:r="http://schemas.openxmlformats.org/officeDocument/2006/relationships" xmlns:m="http://schemas.openxmlformats.org/officeDocument/2006/math" xmlns:v="urn:schemas-microsoft-com:vml" xmlns:wp14="http://schemas.microsoft.com/office/word/2010/wordprocessingDrawing" xmlns:wp="http://schemas.openxmlformats.org/drawingml/2006/wordprocessingDrawing" xmlns:w10="urn:schemas-microsoft-com:office:word" xmlns:w="http://schemas.openxmlformats.org/wordprocessingml/2006/main" xmlns:w14="http://schemas.microsoft.com/office/word/2010/wordml" xmlns:w15="http://schemas.microsoft.com/office/word/2012/wordml" xmlns:w16se="http://schemas.microsoft.com/office/word/2015/wordml/symex" xmlns:wpg="http://schemas.microsoft.com/office/word/2010/wordprocessingGroup" xmlns:wpi="http://schemas.microsoft.com/office/word/2010/wordprocessingInk" xmlns:wne="http://schemas.microsoft.com/office/word/2006/wordml" xmlns:wps="http://schemas.microsoft.com/office/word/2010/wordprocessingShape" mc:Ignorable="w14 w15 w16se wp14">
   <w:abstractNum w:abstractNumId="0" w15:restartNumberingAfterBreak="0">
     <w:nsid w:val="02A75FE4"/>
     <w:multiLevelType w:val="hybridMultilevel"/>
@@ -8501,74 +11378,74 @@
       </w:rPr>
     </w:lvl>
   </w:abstractNum>
-  <w:num w:numId="1" w16cid:durableId="976107079">
+  <w:num w:numId="1">
     <w:abstractNumId w:val="2"/>
   </w:num>
-  <w:num w:numId="2" w16cid:durableId="712265578">
+  <w:num w:numId="2">
     <w:abstractNumId w:val="17"/>
   </w:num>
-  <w:num w:numId="3" w16cid:durableId="774248841">
+  <w:num w:numId="3">
     <w:abstractNumId w:val="10"/>
   </w:num>
-  <w:num w:numId="4" w16cid:durableId="551772594">
+  <w:num w:numId="4">
     <w:abstractNumId w:val="9"/>
   </w:num>
-  <w:num w:numId="5" w16cid:durableId="1067344384">
+  <w:num w:numId="5">
     <w:abstractNumId w:val="11"/>
   </w:num>
-  <w:num w:numId="6" w16cid:durableId="1715158727">
+  <w:num w:numId="6">
     <w:abstractNumId w:val="15"/>
   </w:num>
-  <w:num w:numId="7" w16cid:durableId="428357633">
+  <w:num w:numId="7">
     <w:abstractNumId w:val="18"/>
   </w:num>
-  <w:num w:numId="8" w16cid:durableId="2010518586">
+  <w:num w:numId="8">
     <w:abstractNumId w:val="8"/>
   </w:num>
-  <w:num w:numId="9" w16cid:durableId="1404838066">
+  <w:num w:numId="9">
     <w:abstractNumId w:val="3"/>
   </w:num>
-  <w:num w:numId="10" w16cid:durableId="250428844">
+  <w:num w:numId="10">
     <w:abstractNumId w:val="6"/>
   </w:num>
-  <w:num w:numId="11" w16cid:durableId="1965578457">
+  <w:num w:numId="11">
     <w:abstractNumId w:val="12"/>
   </w:num>
-  <w:num w:numId="12" w16cid:durableId="517232668">
+  <w:num w:numId="12">
     <w:abstractNumId w:val="13"/>
   </w:num>
-  <w:num w:numId="13" w16cid:durableId="156194514">
+  <w:num w:numId="13">
     <w:abstractNumId w:val="14"/>
   </w:num>
-  <w:num w:numId="14" w16cid:durableId="386681871">
+  <w:num w:numId="14">
     <w:abstractNumId w:val="16"/>
   </w:num>
-  <w:num w:numId="15" w16cid:durableId="1626766626">
+  <w:num w:numId="15">
     <w:abstractNumId w:val="4"/>
   </w:num>
-  <w:num w:numId="16" w16cid:durableId="2086797313">
+  <w:num w:numId="16">
     <w:abstractNumId w:val="19"/>
   </w:num>
-  <w:num w:numId="17" w16cid:durableId="1650087080">
+  <w:num w:numId="17">
     <w:abstractNumId w:val="7"/>
   </w:num>
-  <w:num w:numId="18" w16cid:durableId="272444318">
+  <w:num w:numId="18">
     <w:abstractNumId w:val="5"/>
   </w:num>
-  <w:num w:numId="19" w16cid:durableId="1552888873">
+  <w:num w:numId="19">
     <w:abstractNumId w:val="20"/>
   </w:num>
-  <w:num w:numId="20" w16cid:durableId="1414815067">
+  <w:num w:numId="20">
     <w:abstractNumId w:val="0"/>
   </w:num>
-  <w:num w:numId="21" w16cid:durableId="1101682971">
+  <w:num w:numId="21">
     <w:abstractNumId w:val="1"/>
   </w:num>
 </w:numbering>
 </file>
 
 <file path=word/styles.xml><?xml version="1.0" encoding="utf-8"?>
-<w:styles xmlns:mc="http://schemas.openxmlformats.org/markup-compatibility/2006" xmlns:r="http://schemas.openxmlformats.org/officeDocument/2006/relationships" xmlns:w="http://schemas.openxmlformats.org/wordprocessingml/2006/main" xmlns:w14="http://schemas.microsoft.com/office/word/2010/wordml" xmlns:w15="http://schemas.microsoft.com/office/word/2012/wordml" xmlns:w16cex="http://schemas.microsoft.com/office/word/2018/wordml/cex" xmlns:w16cid="http://schemas.microsoft.com/office/word/2016/wordml/cid" xmlns:w16="http://schemas.microsoft.com/office/word/2018/wordml" xmlns:w16sdtdh="http://schemas.microsoft.com/office/word/2020/wordml/sdtdatahash" xmlns:w16se="http://schemas.microsoft.com/office/word/2015/wordml/symex" mc:Ignorable="w14 w15 w16se w16cid w16 w16cex w16sdtdh">
+<w:styles xmlns:mc="http://schemas.openxmlformats.org/markup-compatibility/2006" xmlns:r="http://schemas.openxmlformats.org/officeDocument/2006/relationships" xmlns:w="http://schemas.openxmlformats.org/wordprocessingml/2006/main" xmlns:w14="http://schemas.microsoft.com/office/word/2010/wordml" xmlns:w15="http://schemas.microsoft.com/office/word/2012/wordml" xmlns:w16se="http://schemas.microsoft.com/office/word/2015/wordml/symex" mc:Ignorable="w14 w15 w16se">
   <w:docDefaults>
     <w:rPrDefault>
       <w:rPr>
@@ -8584,7 +11461,7 @@
       </w:pPr>
     </w:pPrDefault>
   </w:docDefaults>
-  <w:latentStyles w:defLockedState="0" w:defUIPriority="99" w:defSemiHidden="0" w:defUnhideWhenUsed="0" w:defQFormat="0" w:count="376">
+  <w:latentStyles w:defLockedState="0" w:defUIPriority="99" w:defSemiHidden="0" w:defUnhideWhenUsed="0" w:defQFormat="0" w:count="371">
     <w:lsdException w:name="Normal" w:uiPriority="0" w:qFormat="1"/>
     <w:lsdException w:name="heading 1" w:uiPriority="9" w:qFormat="1"/>
     <w:lsdException w:name="heading 2" w:semiHidden="1" w:uiPriority="9" w:unhideWhenUsed="1" w:qFormat="1"/>
@@ -8956,11 +11833,6 @@
     <w:lsdException w:name="List Table 5 Dark Accent 6" w:uiPriority="50"/>
     <w:lsdException w:name="List Table 6 Colorful Accent 6" w:uiPriority="51"/>
     <w:lsdException w:name="List Table 7 Colorful Accent 6" w:uiPriority="52"/>
-    <w:lsdException w:name="Mention" w:semiHidden="1" w:unhideWhenUsed="1"/>
-    <w:lsdException w:name="Smart Hyperlink" w:semiHidden="1" w:unhideWhenUsed="1"/>
-    <w:lsdException w:name="Hashtag" w:semiHidden="1" w:unhideWhenUsed="1"/>
-    <w:lsdException w:name="Unresolved Mention" w:semiHidden="1" w:unhideWhenUsed="1"/>
-    <w:lsdException w:name="Smart Link" w:semiHidden="1" w:unhideWhenUsed="1"/>
   </w:latentStyles>
   <w:style w:type="paragraph" w:default="1" w:styleId="Normal">
     <w:name w:val="Normal"/>
@@ -9865,7 +12737,7 @@
 </file>
 
 <file path=customXml/itemProps1.xml><?xml version="1.0" encoding="utf-8"?>
-<ds:datastoreItem xmlns:ds="http://schemas.openxmlformats.org/officeDocument/2006/customXml" ds:itemID="{31D7DCCA-1141-4480-BCC2-DDB57D3A7FF7}">
+<ds:datastoreItem xmlns:ds="http://schemas.openxmlformats.org/officeDocument/2006/customXml" ds:itemID="{0BEBC780-2C8B-4106-B6EF-0FD1C19FCBF9}">
   <ds:schemaRefs>
     <ds:schemaRef ds:uri="http://schemas.openxmlformats.org/officeDocument/2006/bibliography"/>
   </ds:schemaRefs>

</xml_diff>

<commit_message>
Review & Complete {Database Tables} of [Design Document]
</commit_message>
<xml_diff>
--- a/Documentation/Design-Document.docx
+++ b/Documentation/Design-Document.docx
@@ -1,6 +1,6 @@
 
 <file path=word/document.xml><?xml version="1.0" encoding="utf-8"?>
-<w:document xmlns:wpc="http://schemas.microsoft.com/office/word/2010/wordprocessingCanvas" xmlns:cx="http://schemas.microsoft.com/office/drawing/2014/chartex" xmlns:mc="http://schemas.openxmlformats.org/markup-compatibility/2006" xmlns:o="urn:schemas-microsoft-com:office:office" xmlns:r="http://schemas.openxmlformats.org/officeDocument/2006/relationships" xmlns:m="http://schemas.openxmlformats.org/officeDocument/2006/math" xmlns:v="urn:schemas-microsoft-com:vml" xmlns:wp14="http://schemas.microsoft.com/office/word/2010/wordprocessingDrawing" xmlns:wp="http://schemas.openxmlformats.org/drawingml/2006/wordprocessingDrawing" xmlns:w10="urn:schemas-microsoft-com:office:word" xmlns:w="http://schemas.openxmlformats.org/wordprocessingml/2006/main" xmlns:w14="http://schemas.microsoft.com/office/word/2010/wordml" xmlns:w15="http://schemas.microsoft.com/office/word/2012/wordml" xmlns:w16se="http://schemas.microsoft.com/office/word/2015/wordml/symex" xmlns:wpg="http://schemas.microsoft.com/office/word/2010/wordprocessingGroup" xmlns:wpi="http://schemas.microsoft.com/office/word/2010/wordprocessingInk" xmlns:wne="http://schemas.microsoft.com/office/word/2006/wordml" xmlns:wps="http://schemas.microsoft.com/office/word/2010/wordprocessingShape" mc:Ignorable="w14 w15 w16se wp14">
+<w:document xmlns:wpc="http://schemas.microsoft.com/office/word/2010/wordprocessingCanvas" xmlns:cx="http://schemas.microsoft.com/office/drawing/2014/chartex" xmlns:cx1="http://schemas.microsoft.com/office/drawing/2015/9/8/chartex" xmlns:cx2="http://schemas.microsoft.com/office/drawing/2015/10/21/chartex" xmlns:cx3="http://schemas.microsoft.com/office/drawing/2016/5/9/chartex" xmlns:cx4="http://schemas.microsoft.com/office/drawing/2016/5/10/chartex" xmlns:cx5="http://schemas.microsoft.com/office/drawing/2016/5/11/chartex" xmlns:cx6="http://schemas.microsoft.com/office/drawing/2016/5/12/chartex" xmlns:cx7="http://schemas.microsoft.com/office/drawing/2016/5/13/chartex" xmlns:cx8="http://schemas.microsoft.com/office/drawing/2016/5/14/chartex" xmlns:mc="http://schemas.openxmlformats.org/markup-compatibility/2006" xmlns:aink="http://schemas.microsoft.com/office/drawing/2016/ink" xmlns:am3d="http://schemas.microsoft.com/office/drawing/2017/model3d" xmlns:o="urn:schemas-microsoft-com:office:office" xmlns:oel="http://schemas.microsoft.com/office/2019/extlst" xmlns:r="http://schemas.openxmlformats.org/officeDocument/2006/relationships" xmlns:m="http://schemas.openxmlformats.org/officeDocument/2006/math" xmlns:v="urn:schemas-microsoft-com:vml" xmlns:wp14="http://schemas.microsoft.com/office/word/2010/wordprocessingDrawing" xmlns:wp="http://schemas.openxmlformats.org/drawingml/2006/wordprocessingDrawing" xmlns:w10="urn:schemas-microsoft-com:office:word" xmlns:w="http://schemas.openxmlformats.org/wordprocessingml/2006/main" xmlns:w14="http://schemas.microsoft.com/office/word/2010/wordml" xmlns:w15="http://schemas.microsoft.com/office/word/2012/wordml" xmlns:w16cex="http://schemas.microsoft.com/office/word/2018/wordml/cex" xmlns:w16cid="http://schemas.microsoft.com/office/word/2016/wordml/cid" xmlns:w16="http://schemas.microsoft.com/office/word/2018/wordml" xmlns:w16sdtdh="http://schemas.microsoft.com/office/word/2020/wordml/sdtdatahash" xmlns:w16se="http://schemas.microsoft.com/office/word/2015/wordml/symex" xmlns:wpg="http://schemas.microsoft.com/office/word/2010/wordprocessingGroup" xmlns:wpi="http://schemas.microsoft.com/office/word/2010/wordprocessingInk" xmlns:wne="http://schemas.microsoft.com/office/word/2006/wordml" xmlns:wps="http://schemas.microsoft.com/office/word/2010/wordprocessingShape" mc:Ignorable="w14 w15 w16se w16cid w16 w16cex w16sdtdh wp14">
   <w:body>
     <w:p/>
     <w:p>
@@ -1860,19 +1860,19 @@
         <w:tblLook w:val="04A0" w:firstRow="1" w:lastRow="0" w:firstColumn="1" w:lastColumn="0" w:noHBand="0" w:noVBand="1"/>
       </w:tblPr>
       <w:tblGrid>
-        <w:gridCol w:w="421"/>
-        <w:gridCol w:w="1696"/>
-        <w:gridCol w:w="1134"/>
-        <w:gridCol w:w="704"/>
+        <w:gridCol w:w="445"/>
+        <w:gridCol w:w="2250"/>
+        <w:gridCol w:w="1080"/>
+        <w:gridCol w:w="720"/>
         <w:gridCol w:w="900"/>
         <w:gridCol w:w="720"/>
         <w:gridCol w:w="810"/>
-        <w:gridCol w:w="2824"/>
+        <w:gridCol w:w="2284"/>
       </w:tblGrid>
       <w:tr>
         <w:tc>
           <w:tcPr>
-            <w:tcW w:w="421" w:type="dxa"/>
+            <w:tcW w:w="445" w:type="dxa"/>
             <w:shd w:val="clear" w:color="auto" w:fill="FFE8E1"/>
           </w:tcPr>
           <w:p>
@@ -1902,7 +1902,7 @@
         </w:tc>
         <w:tc>
           <w:tcPr>
-            <w:tcW w:w="1696" w:type="dxa"/>
+            <w:tcW w:w="2250" w:type="dxa"/>
             <w:shd w:val="clear" w:color="auto" w:fill="FFE8E1"/>
             <w:vAlign w:val="center"/>
           </w:tcPr>
@@ -1933,7 +1933,7 @@
         </w:tc>
         <w:tc>
           <w:tcPr>
-            <w:tcW w:w="1134" w:type="dxa"/>
+            <w:tcW w:w="1080" w:type="dxa"/>
             <w:shd w:val="clear" w:color="auto" w:fill="FFE8E1"/>
             <w:vAlign w:val="center"/>
           </w:tcPr>
@@ -1964,7 +1964,7 @@
         </w:tc>
         <w:tc>
           <w:tcPr>
-            <w:tcW w:w="704" w:type="dxa"/>
+            <w:tcW w:w="720" w:type="dxa"/>
             <w:shd w:val="clear" w:color="auto" w:fill="FFE8E1"/>
             <w:vAlign w:val="center"/>
           </w:tcPr>
@@ -2088,7 +2088,7 @@
         </w:tc>
         <w:tc>
           <w:tcPr>
-            <w:tcW w:w="2824" w:type="dxa"/>
+            <w:tcW w:w="2284" w:type="dxa"/>
             <w:shd w:val="clear" w:color="auto" w:fill="FFE8E1"/>
             <w:vAlign w:val="center"/>
           </w:tcPr>
@@ -2121,7 +2121,7 @@
       <w:tr>
         <w:tc>
           <w:tcPr>
-            <w:tcW w:w="421" w:type="dxa"/>
+            <w:tcW w:w="445" w:type="dxa"/>
           </w:tcPr>
           <w:p>
             <w:pPr>
@@ -2134,7 +2134,7 @@
         </w:tc>
         <w:tc>
           <w:tcPr>
-            <w:tcW w:w="1696" w:type="dxa"/>
+            <w:tcW w:w="2250" w:type="dxa"/>
           </w:tcPr>
           <w:p>
             <w:r>
@@ -2144,7 +2144,7 @@
         </w:tc>
         <w:tc>
           <w:tcPr>
-            <w:tcW w:w="1134" w:type="dxa"/>
+            <w:tcW w:w="1080" w:type="dxa"/>
           </w:tcPr>
           <w:p>
             <w:r>
@@ -2154,7 +2154,7 @@
         </w:tc>
         <w:tc>
           <w:tcPr>
-            <w:tcW w:w="704" w:type="dxa"/>
+            <w:tcW w:w="720" w:type="dxa"/>
           </w:tcPr>
           <w:p>
             <w:r>
@@ -2193,7 +2193,7 @@
         </w:tc>
         <w:tc>
           <w:tcPr>
-            <w:tcW w:w="2824" w:type="dxa"/>
+            <w:tcW w:w="2284" w:type="dxa"/>
           </w:tcPr>
           <w:p>
             <w:r>
@@ -2213,7 +2213,7 @@
       <w:tr>
         <w:tc>
           <w:tcPr>
-            <w:tcW w:w="421" w:type="dxa"/>
+            <w:tcW w:w="445" w:type="dxa"/>
           </w:tcPr>
           <w:p>
             <w:pPr>
@@ -2226,7 +2226,7 @@
         </w:tc>
         <w:tc>
           <w:tcPr>
-            <w:tcW w:w="1696" w:type="dxa"/>
+            <w:tcW w:w="2250" w:type="dxa"/>
           </w:tcPr>
           <w:p>
             <w:r>
@@ -2236,7 +2236,7 @@
         </w:tc>
         <w:tc>
           <w:tcPr>
-            <w:tcW w:w="1134" w:type="dxa"/>
+            <w:tcW w:w="1080" w:type="dxa"/>
           </w:tcPr>
           <w:p>
             <w:r>
@@ -2246,7 +2246,7 @@
         </w:tc>
         <w:tc>
           <w:tcPr>
-            <w:tcW w:w="704" w:type="dxa"/>
+            <w:tcW w:w="720" w:type="dxa"/>
           </w:tcPr>
           <w:p>
             <w:r>
@@ -2274,7 +2274,7 @@
         </w:tc>
         <w:tc>
           <w:tcPr>
-            <w:tcW w:w="2824" w:type="dxa"/>
+            <w:tcW w:w="2284" w:type="dxa"/>
           </w:tcPr>
           <w:p/>
         </w:tc>
@@ -2282,7 +2282,7 @@
       <w:tr>
         <w:tc>
           <w:tcPr>
-            <w:tcW w:w="421" w:type="dxa"/>
+            <w:tcW w:w="445" w:type="dxa"/>
           </w:tcPr>
           <w:p>
             <w:pPr>
@@ -2295,7 +2295,7 @@
         </w:tc>
         <w:tc>
           <w:tcPr>
-            <w:tcW w:w="1696" w:type="dxa"/>
+            <w:tcW w:w="2250" w:type="dxa"/>
           </w:tcPr>
           <w:p>
             <w:r>
@@ -2305,7 +2305,7 @@
         </w:tc>
         <w:tc>
           <w:tcPr>
-            <w:tcW w:w="1134" w:type="dxa"/>
+            <w:tcW w:w="1080" w:type="dxa"/>
           </w:tcPr>
           <w:p>
             <w:r>
@@ -2315,7 +2315,7 @@
         </w:tc>
         <w:tc>
           <w:tcPr>
-            <w:tcW w:w="704" w:type="dxa"/>
+            <w:tcW w:w="720" w:type="dxa"/>
           </w:tcPr>
           <w:p>
             <w:r>
@@ -2343,7 +2343,7 @@
         </w:tc>
         <w:tc>
           <w:tcPr>
-            <w:tcW w:w="2824" w:type="dxa"/>
+            <w:tcW w:w="2284" w:type="dxa"/>
           </w:tcPr>
           <w:p/>
         </w:tc>
@@ -2351,7 +2351,7 @@
       <w:tr>
         <w:tc>
           <w:tcPr>
-            <w:tcW w:w="421" w:type="dxa"/>
+            <w:tcW w:w="445" w:type="dxa"/>
           </w:tcPr>
           <w:p>
             <w:pPr>
@@ -2364,7 +2364,7 @@
         </w:tc>
         <w:tc>
           <w:tcPr>
-            <w:tcW w:w="1696" w:type="dxa"/>
+            <w:tcW w:w="2250" w:type="dxa"/>
           </w:tcPr>
           <w:p>
             <w:pPr>
@@ -2377,7 +2377,7 @@
         </w:tc>
         <w:tc>
           <w:tcPr>
-            <w:tcW w:w="1134" w:type="dxa"/>
+            <w:tcW w:w="1080" w:type="dxa"/>
           </w:tcPr>
           <w:p>
             <w:r>
@@ -2387,7 +2387,7 @@
         </w:tc>
         <w:tc>
           <w:tcPr>
-            <w:tcW w:w="704" w:type="dxa"/>
+            <w:tcW w:w="720" w:type="dxa"/>
           </w:tcPr>
           <w:p>
             <w:r>
@@ -2415,7 +2415,7 @@
         </w:tc>
         <w:tc>
           <w:tcPr>
-            <w:tcW w:w="2824" w:type="dxa"/>
+            <w:tcW w:w="2284" w:type="dxa"/>
           </w:tcPr>
           <w:p/>
         </w:tc>
@@ -2423,7 +2423,7 @@
       <w:tr>
         <w:tc>
           <w:tcPr>
-            <w:tcW w:w="421" w:type="dxa"/>
+            <w:tcW w:w="445" w:type="dxa"/>
           </w:tcPr>
           <w:p>
             <w:pPr>
@@ -2436,7 +2436,7 @@
         </w:tc>
         <w:tc>
           <w:tcPr>
-            <w:tcW w:w="1696" w:type="dxa"/>
+            <w:tcW w:w="2250" w:type="dxa"/>
           </w:tcPr>
           <w:p>
             <w:pPr>
@@ -2449,7 +2449,7 @@
         </w:tc>
         <w:tc>
           <w:tcPr>
-            <w:tcW w:w="1134" w:type="dxa"/>
+            <w:tcW w:w="1080" w:type="dxa"/>
           </w:tcPr>
           <w:p>
             <w:r>
@@ -2459,7 +2459,7 @@
         </w:tc>
         <w:tc>
           <w:tcPr>
-            <w:tcW w:w="704" w:type="dxa"/>
+            <w:tcW w:w="720" w:type="dxa"/>
           </w:tcPr>
           <w:p/>
         </w:tc>
@@ -2483,7 +2483,7 @@
         </w:tc>
         <w:tc>
           <w:tcPr>
-            <w:tcW w:w="2824" w:type="dxa"/>
+            <w:tcW w:w="2284" w:type="dxa"/>
           </w:tcPr>
           <w:p/>
         </w:tc>
@@ -2491,7 +2491,7 @@
       <w:tr>
         <w:tc>
           <w:tcPr>
-            <w:tcW w:w="421" w:type="dxa"/>
+            <w:tcW w:w="445" w:type="dxa"/>
           </w:tcPr>
           <w:p>
             <w:pPr>
@@ -2504,7 +2504,7 @@
         </w:tc>
         <w:tc>
           <w:tcPr>
-            <w:tcW w:w="1696" w:type="dxa"/>
+            <w:tcW w:w="2250" w:type="dxa"/>
           </w:tcPr>
           <w:p>
             <w:r>
@@ -2517,7 +2517,7 @@
         </w:tc>
         <w:tc>
           <w:tcPr>
-            <w:tcW w:w="1134" w:type="dxa"/>
+            <w:tcW w:w="1080" w:type="dxa"/>
           </w:tcPr>
           <w:p>
             <w:r>
@@ -2527,7 +2527,7 @@
         </w:tc>
         <w:tc>
           <w:tcPr>
-            <w:tcW w:w="704" w:type="dxa"/>
+            <w:tcW w:w="720" w:type="dxa"/>
           </w:tcPr>
           <w:p>
             <w:r>
@@ -2555,15 +2555,19 @@
         </w:tc>
         <w:tc>
           <w:tcPr>
-            <w:tcW w:w="2824" w:type="dxa"/>
-          </w:tcPr>
-          <w:p/>
+            <w:tcW w:w="2284" w:type="dxa"/>
+          </w:tcPr>
+          <w:p>
+            <w:r>
+              <w:t>Only for Landlord</w:t>
+            </w:r>
+          </w:p>
         </w:tc>
       </w:tr>
       <w:tr>
         <w:tc>
           <w:tcPr>
-            <w:tcW w:w="421" w:type="dxa"/>
+            <w:tcW w:w="445" w:type="dxa"/>
           </w:tcPr>
           <w:p>
             <w:pPr>
@@ -2576,7 +2580,7 @@
         </w:tc>
         <w:tc>
           <w:tcPr>
-            <w:tcW w:w="1696" w:type="dxa"/>
+            <w:tcW w:w="2250" w:type="dxa"/>
           </w:tcPr>
           <w:p>
             <w:r>
@@ -2586,13 +2590,13 @@
         </w:tc>
         <w:tc>
           <w:tcPr>
-            <w:tcW w:w="1134" w:type="dxa"/>
-          </w:tcPr>
-          <w:p/>
-        </w:tc>
-        <w:tc>
-          <w:tcPr>
-            <w:tcW w:w="704" w:type="dxa"/>
+            <w:tcW w:w="1080" w:type="dxa"/>
+          </w:tcPr>
+          <w:p/>
+        </w:tc>
+        <w:tc>
+          <w:tcPr>
+            <w:tcW w:w="720" w:type="dxa"/>
           </w:tcPr>
           <w:p/>
         </w:tc>
@@ -2616,15 +2620,19 @@
         </w:tc>
         <w:tc>
           <w:tcPr>
-            <w:tcW w:w="2824" w:type="dxa"/>
-          </w:tcPr>
-          <w:p/>
+            <w:tcW w:w="2284" w:type="dxa"/>
+          </w:tcPr>
+          <w:p>
+            <w:r>
+              <w:t>Only for Landlord</w:t>
+            </w:r>
+          </w:p>
         </w:tc>
       </w:tr>
       <w:tr>
         <w:tc>
           <w:tcPr>
-            <w:tcW w:w="421" w:type="dxa"/>
+            <w:tcW w:w="445" w:type="dxa"/>
           </w:tcPr>
           <w:p>
             <w:pPr>
@@ -2637,7 +2645,7 @@
         </w:tc>
         <w:tc>
           <w:tcPr>
-            <w:tcW w:w="1696" w:type="dxa"/>
+            <w:tcW w:w="2250" w:type="dxa"/>
           </w:tcPr>
           <w:p>
             <w:r>
@@ -2647,13 +2655,13 @@
         </w:tc>
         <w:tc>
           <w:tcPr>
-            <w:tcW w:w="1134" w:type="dxa"/>
-          </w:tcPr>
-          <w:p/>
-        </w:tc>
-        <w:tc>
-          <w:tcPr>
-            <w:tcW w:w="704" w:type="dxa"/>
+            <w:tcW w:w="1080" w:type="dxa"/>
+          </w:tcPr>
+          <w:p/>
+        </w:tc>
+        <w:tc>
+          <w:tcPr>
+            <w:tcW w:w="720" w:type="dxa"/>
           </w:tcPr>
           <w:p/>
         </w:tc>
@@ -2677,15 +2685,19 @@
         </w:tc>
         <w:tc>
           <w:tcPr>
-            <w:tcW w:w="2824" w:type="dxa"/>
-          </w:tcPr>
-          <w:p/>
+            <w:tcW w:w="2284" w:type="dxa"/>
+          </w:tcPr>
+          <w:p>
+            <w:r>
+              <w:t>Only for Landlord</w:t>
+            </w:r>
+          </w:p>
         </w:tc>
       </w:tr>
       <w:tr>
         <w:tc>
           <w:tcPr>
-            <w:tcW w:w="421" w:type="dxa"/>
+            <w:tcW w:w="445" w:type="dxa"/>
           </w:tcPr>
           <w:p>
             <w:pPr>
@@ -2698,7 +2710,7 @@
         </w:tc>
         <w:tc>
           <w:tcPr>
-            <w:tcW w:w="1696" w:type="dxa"/>
+            <w:tcW w:w="2250" w:type="dxa"/>
           </w:tcPr>
           <w:p>
             <w:r>
@@ -2711,7 +2723,7 @@
         </w:tc>
         <w:tc>
           <w:tcPr>
-            <w:tcW w:w="1134" w:type="dxa"/>
+            <w:tcW w:w="1080" w:type="dxa"/>
           </w:tcPr>
           <w:p>
             <w:r>
@@ -2721,7 +2733,7 @@
         </w:tc>
         <w:tc>
           <w:tcPr>
-            <w:tcW w:w="704" w:type="dxa"/>
+            <w:tcW w:w="720" w:type="dxa"/>
           </w:tcPr>
           <w:p/>
         </w:tc>
@@ -2749,7 +2761,7 @@
         </w:tc>
         <w:tc>
           <w:tcPr>
-            <w:tcW w:w="2824" w:type="dxa"/>
+            <w:tcW w:w="2284" w:type="dxa"/>
           </w:tcPr>
           <w:p>
             <w:r>
@@ -2768,7 +2780,7 @@
       <w:tr>
         <w:tc>
           <w:tcPr>
-            <w:tcW w:w="421" w:type="dxa"/>
+            <w:tcW w:w="445" w:type="dxa"/>
           </w:tcPr>
           <w:p>
             <w:pPr>
@@ -2781,7 +2793,7 @@
         </w:tc>
         <w:tc>
           <w:tcPr>
-            <w:tcW w:w="1696" w:type="dxa"/>
+            <w:tcW w:w="2250" w:type="dxa"/>
           </w:tcPr>
           <w:p>
             <w:r>
@@ -2794,7 +2806,7 @@
         </w:tc>
         <w:tc>
           <w:tcPr>
-            <w:tcW w:w="1134" w:type="dxa"/>
+            <w:tcW w:w="1080" w:type="dxa"/>
           </w:tcPr>
           <w:p>
             <w:r>
@@ -2804,7 +2816,7 @@
         </w:tc>
         <w:tc>
           <w:tcPr>
-            <w:tcW w:w="704" w:type="dxa"/>
+            <w:tcW w:w="720" w:type="dxa"/>
           </w:tcPr>
           <w:p/>
         </w:tc>
@@ -2832,7 +2844,7 @@
         </w:tc>
         <w:tc>
           <w:tcPr>
-            <w:tcW w:w="2824" w:type="dxa"/>
+            <w:tcW w:w="2284" w:type="dxa"/>
           </w:tcPr>
           <w:p>
             <w:r>
@@ -2901,13 +2913,13 @@
       </w:tblPr>
       <w:tblGrid>
         <w:gridCol w:w="421"/>
-        <w:gridCol w:w="1696"/>
-        <w:gridCol w:w="1134"/>
-        <w:gridCol w:w="704"/>
+        <w:gridCol w:w="2094"/>
+        <w:gridCol w:w="1080"/>
+        <w:gridCol w:w="720"/>
         <w:gridCol w:w="900"/>
         <w:gridCol w:w="720"/>
         <w:gridCol w:w="810"/>
-        <w:gridCol w:w="2824"/>
+        <w:gridCol w:w="2464"/>
       </w:tblGrid>
       <w:tr>
         <w:tc>
@@ -2942,7 +2954,7 @@
         </w:tc>
         <w:tc>
           <w:tcPr>
-            <w:tcW w:w="1696" w:type="dxa"/>
+            <w:tcW w:w="2094" w:type="dxa"/>
             <w:shd w:val="clear" w:color="auto" w:fill="FFE8E1"/>
             <w:vAlign w:val="center"/>
           </w:tcPr>
@@ -2973,7 +2985,7 @@
         </w:tc>
         <w:tc>
           <w:tcPr>
-            <w:tcW w:w="1134" w:type="dxa"/>
+            <w:tcW w:w="1080" w:type="dxa"/>
             <w:shd w:val="clear" w:color="auto" w:fill="FFE8E1"/>
             <w:vAlign w:val="center"/>
           </w:tcPr>
@@ -3004,7 +3016,7 @@
         </w:tc>
         <w:tc>
           <w:tcPr>
-            <w:tcW w:w="704" w:type="dxa"/>
+            <w:tcW w:w="720" w:type="dxa"/>
             <w:shd w:val="clear" w:color="auto" w:fill="FFE8E1"/>
             <w:vAlign w:val="center"/>
           </w:tcPr>
@@ -3128,7 +3140,7 @@
         </w:tc>
         <w:tc>
           <w:tcPr>
-            <w:tcW w:w="2824" w:type="dxa"/>
+            <w:tcW w:w="2464" w:type="dxa"/>
             <w:shd w:val="clear" w:color="auto" w:fill="FFE8E1"/>
             <w:vAlign w:val="center"/>
           </w:tcPr>
@@ -3174,7 +3186,7 @@
         </w:tc>
         <w:tc>
           <w:tcPr>
-            <w:tcW w:w="1696" w:type="dxa"/>
+            <w:tcW w:w="2094" w:type="dxa"/>
           </w:tcPr>
           <w:p>
             <w:r>
@@ -3187,7 +3199,7 @@
         </w:tc>
         <w:tc>
           <w:tcPr>
-            <w:tcW w:w="1134" w:type="dxa"/>
+            <w:tcW w:w="1080" w:type="dxa"/>
           </w:tcPr>
           <w:p>
             <w:r>
@@ -3197,7 +3209,7 @@
         </w:tc>
         <w:tc>
           <w:tcPr>
-            <w:tcW w:w="704" w:type="dxa"/>
+            <w:tcW w:w="720" w:type="dxa"/>
           </w:tcPr>
           <w:p/>
         </w:tc>
@@ -3229,7 +3241,7 @@
         </w:tc>
         <w:tc>
           <w:tcPr>
-            <w:tcW w:w="2824" w:type="dxa"/>
+            <w:tcW w:w="2464" w:type="dxa"/>
           </w:tcPr>
           <w:p/>
         </w:tc>
@@ -3250,7 +3262,7 @@
         </w:tc>
         <w:tc>
           <w:tcPr>
-            <w:tcW w:w="1696" w:type="dxa"/>
+            <w:tcW w:w="2094" w:type="dxa"/>
           </w:tcPr>
           <w:p>
             <w:r>
@@ -3263,7 +3275,7 @@
         </w:tc>
         <w:tc>
           <w:tcPr>
-            <w:tcW w:w="1134" w:type="dxa"/>
+            <w:tcW w:w="1080" w:type="dxa"/>
           </w:tcPr>
           <w:p>
             <w:r>
@@ -3273,7 +3285,7 @@
         </w:tc>
         <w:tc>
           <w:tcPr>
-            <w:tcW w:w="704" w:type="dxa"/>
+            <w:tcW w:w="720" w:type="dxa"/>
           </w:tcPr>
           <w:p>
             <w:r>
@@ -3304,7 +3316,7 @@
         </w:tc>
         <w:tc>
           <w:tcPr>
-            <w:tcW w:w="2824" w:type="dxa"/>
+            <w:tcW w:w="2464" w:type="dxa"/>
           </w:tcPr>
           <w:p/>
         </w:tc>
@@ -3325,7 +3337,7 @@
         </w:tc>
         <w:tc>
           <w:tcPr>
-            <w:tcW w:w="1696" w:type="dxa"/>
+            <w:tcW w:w="2094" w:type="dxa"/>
           </w:tcPr>
           <w:p>
             <w:r>
@@ -3335,7 +3347,7 @@
         </w:tc>
         <w:tc>
           <w:tcPr>
-            <w:tcW w:w="1134" w:type="dxa"/>
+            <w:tcW w:w="1080" w:type="dxa"/>
           </w:tcPr>
           <w:p>
             <w:r>
@@ -3345,15 +3357,18 @@
         </w:tc>
         <w:tc>
           <w:tcPr>
-            <w:tcW w:w="704" w:type="dxa"/>
-          </w:tcPr>
-          <w:p>
-            <w:r>
-              <w:t>20</w:t>
+            <w:tcW w:w="720" w:type="dxa"/>
+          </w:tcPr>
+          <w:p>
+            <w:r>
+              <w:t>5</w:t>
             </w:r>
             <w:r>
               <w:t>0</w:t>
             </w:r>
+            <w:r>
+              <w:t>0</w:t>
+            </w:r>
           </w:p>
         </w:tc>
         <w:tc>
@@ -3376,7 +3391,7 @@
         </w:tc>
         <w:tc>
           <w:tcPr>
-            <w:tcW w:w="2824" w:type="dxa"/>
+            <w:tcW w:w="2464" w:type="dxa"/>
           </w:tcPr>
           <w:p/>
         </w:tc>
@@ -3390,11 +3405,14 @@
             <w:pPr>
               <w:jc w:val="center"/>
             </w:pPr>
-          </w:p>
-        </w:tc>
-        <w:tc>
-          <w:tcPr>
-            <w:tcW w:w="1696" w:type="dxa"/>
+            <w:r>
+              <w:t>4</w:t>
+            </w:r>
+          </w:p>
+        </w:tc>
+        <w:tc>
+          <w:tcPr>
+            <w:tcW w:w="2094" w:type="dxa"/>
           </w:tcPr>
           <w:p>
             <w:r>
@@ -3404,7 +3422,7 @@
         </w:tc>
         <w:tc>
           <w:tcPr>
-            <w:tcW w:w="1134" w:type="dxa"/>
+            <w:tcW w:w="1080" w:type="dxa"/>
           </w:tcPr>
           <w:p>
             <w:r>
@@ -3414,7 +3432,7 @@
         </w:tc>
         <w:tc>
           <w:tcPr>
-            <w:tcW w:w="704" w:type="dxa"/>
+            <w:tcW w:w="720" w:type="dxa"/>
           </w:tcPr>
           <w:p>
             <w:r>
@@ -3442,7 +3460,7 @@
         </w:tc>
         <w:tc>
           <w:tcPr>
-            <w:tcW w:w="2824" w:type="dxa"/>
+            <w:tcW w:w="2464" w:type="dxa"/>
           </w:tcPr>
           <w:p/>
         </w:tc>
@@ -3457,14 +3475,13 @@
               <w:jc w:val="center"/>
             </w:pPr>
             <w:r>
-              <w:lastRenderedPageBreak/>
-              <w:t>4</w:t>
-            </w:r>
-          </w:p>
-        </w:tc>
-        <w:tc>
-          <w:tcPr>
-            <w:tcW w:w="1696" w:type="dxa"/>
+              <w:t>5</w:t>
+            </w:r>
+          </w:p>
+        </w:tc>
+        <w:tc>
+          <w:tcPr>
+            <w:tcW w:w="2094" w:type="dxa"/>
           </w:tcPr>
           <w:p>
             <w:r>
@@ -3474,7 +3491,7 @@
         </w:tc>
         <w:tc>
           <w:tcPr>
-            <w:tcW w:w="1134" w:type="dxa"/>
+            <w:tcW w:w="1080" w:type="dxa"/>
           </w:tcPr>
           <w:p>
             <w:r>
@@ -3484,7 +3501,7 @@
         </w:tc>
         <w:tc>
           <w:tcPr>
-            <w:tcW w:w="704" w:type="dxa"/>
+            <w:tcW w:w="720" w:type="dxa"/>
           </w:tcPr>
           <w:p>
             <w:r>
@@ -3512,7 +3529,7 @@
         </w:tc>
         <w:tc>
           <w:tcPr>
-            <w:tcW w:w="2824" w:type="dxa"/>
+            <w:tcW w:w="2464" w:type="dxa"/>
           </w:tcPr>
           <w:p/>
         </w:tc>
@@ -3527,13 +3544,13 @@
               <w:jc w:val="center"/>
             </w:pPr>
             <w:r>
-              <w:t>5</w:t>
-            </w:r>
-          </w:p>
-        </w:tc>
-        <w:tc>
-          <w:tcPr>
-            <w:tcW w:w="1696" w:type="dxa"/>
+              <w:t>6</w:t>
+            </w:r>
+          </w:p>
+        </w:tc>
+        <w:tc>
+          <w:tcPr>
+            <w:tcW w:w="2094" w:type="dxa"/>
           </w:tcPr>
           <w:p>
             <w:r>
@@ -3543,7 +3560,7 @@
         </w:tc>
         <w:tc>
           <w:tcPr>
-            <w:tcW w:w="1134" w:type="dxa"/>
+            <w:tcW w:w="1080" w:type="dxa"/>
           </w:tcPr>
           <w:p>
             <w:r>
@@ -3553,7 +3570,7 @@
         </w:tc>
         <w:tc>
           <w:tcPr>
-            <w:tcW w:w="704" w:type="dxa"/>
+            <w:tcW w:w="720" w:type="dxa"/>
           </w:tcPr>
           <w:p/>
         </w:tc>
@@ -3581,7 +3598,7 @@
         </w:tc>
         <w:tc>
           <w:tcPr>
-            <w:tcW w:w="2824" w:type="dxa"/>
+            <w:tcW w:w="2464" w:type="dxa"/>
           </w:tcPr>
           <w:p>
             <w:r>
@@ -3607,13 +3624,14 @@
               <w:jc w:val="center"/>
             </w:pPr>
             <w:r>
-              <w:t>6</w:t>
-            </w:r>
-          </w:p>
-        </w:tc>
-        <w:tc>
-          <w:tcPr>
-            <w:tcW w:w="1696" w:type="dxa"/>
+              <w:lastRenderedPageBreak/>
+              <w:t>7</w:t>
+            </w:r>
+          </w:p>
+        </w:tc>
+        <w:tc>
+          <w:tcPr>
+            <w:tcW w:w="2094" w:type="dxa"/>
           </w:tcPr>
           <w:p>
             <w:pPr>
@@ -3632,7 +3650,7 @@
         </w:tc>
         <w:tc>
           <w:tcPr>
-            <w:tcW w:w="1134" w:type="dxa"/>
+            <w:tcW w:w="1080" w:type="dxa"/>
           </w:tcPr>
           <w:p>
             <w:r>
@@ -3642,7 +3660,7 @@
         </w:tc>
         <w:tc>
           <w:tcPr>
-            <w:tcW w:w="704" w:type="dxa"/>
+            <w:tcW w:w="720" w:type="dxa"/>
           </w:tcPr>
           <w:p>
             <w:r>
@@ -3674,7 +3692,7 @@
         </w:tc>
         <w:tc>
           <w:tcPr>
-            <w:tcW w:w="2824" w:type="dxa"/>
+            <w:tcW w:w="2464" w:type="dxa"/>
           </w:tcPr>
           <w:p>
             <w:r>
@@ -3725,6 +3743,14 @@
         </w:rPr>
         <w:t>Store the information of all rooms</w:t>
       </w:r>
+      <w:r>
+        <w:rPr>
+          <w:i/>
+          <w:iCs/>
+          <w:color w:val="0432FF"/>
+        </w:rPr>
+        <w:t xml:space="preserve"> of houses</w:t>
+      </w:r>
     </w:p>
     <w:tbl>
       <w:tblPr>
@@ -3735,13 +3761,13 @@
       </w:tblPr>
       <w:tblGrid>
         <w:gridCol w:w="562"/>
-        <w:gridCol w:w="1555"/>
-        <w:gridCol w:w="1134"/>
-        <w:gridCol w:w="704"/>
+        <w:gridCol w:w="2493"/>
+        <w:gridCol w:w="1080"/>
+        <w:gridCol w:w="720"/>
         <w:gridCol w:w="900"/>
         <w:gridCol w:w="720"/>
-        <w:gridCol w:w="810"/>
-        <w:gridCol w:w="2824"/>
+        <w:gridCol w:w="630"/>
+        <w:gridCol w:w="2104"/>
       </w:tblGrid>
       <w:tr>
         <w:tc>
@@ -3776,7 +3802,7 @@
         </w:tc>
         <w:tc>
           <w:tcPr>
-            <w:tcW w:w="1555" w:type="dxa"/>
+            <w:tcW w:w="2493" w:type="dxa"/>
             <w:shd w:val="clear" w:color="auto" w:fill="FFE8E1"/>
             <w:vAlign w:val="center"/>
           </w:tcPr>
@@ -3807,7 +3833,7 @@
         </w:tc>
         <w:tc>
           <w:tcPr>
-            <w:tcW w:w="1134" w:type="dxa"/>
+            <w:tcW w:w="1080" w:type="dxa"/>
             <w:shd w:val="clear" w:color="auto" w:fill="FFE8E1"/>
             <w:vAlign w:val="center"/>
           </w:tcPr>
@@ -3838,7 +3864,7 @@
         </w:tc>
         <w:tc>
           <w:tcPr>
-            <w:tcW w:w="704" w:type="dxa"/>
+            <w:tcW w:w="720" w:type="dxa"/>
             <w:shd w:val="clear" w:color="auto" w:fill="FFE8E1"/>
             <w:vAlign w:val="center"/>
           </w:tcPr>
@@ -3931,7 +3957,7 @@
         </w:tc>
         <w:tc>
           <w:tcPr>
-            <w:tcW w:w="810" w:type="dxa"/>
+            <w:tcW w:w="630" w:type="dxa"/>
             <w:shd w:val="clear" w:color="auto" w:fill="FFE8E1"/>
             <w:vAlign w:val="center"/>
           </w:tcPr>
@@ -3962,7 +3988,7 @@
         </w:tc>
         <w:tc>
           <w:tcPr>
-            <w:tcW w:w="2824" w:type="dxa"/>
+            <w:tcW w:w="2104" w:type="dxa"/>
             <w:shd w:val="clear" w:color="auto" w:fill="FFE8E1"/>
             <w:vAlign w:val="center"/>
           </w:tcPr>
@@ -4008,7 +4034,7 @@
         </w:tc>
         <w:tc>
           <w:tcPr>
-            <w:tcW w:w="1555" w:type="dxa"/>
+            <w:tcW w:w="2493" w:type="dxa"/>
           </w:tcPr>
           <w:p>
             <w:r>
@@ -4021,7 +4047,7 @@
         </w:tc>
         <w:tc>
           <w:tcPr>
-            <w:tcW w:w="1134" w:type="dxa"/>
+            <w:tcW w:w="1080" w:type="dxa"/>
           </w:tcPr>
           <w:p>
             <w:r>
@@ -4031,7 +4057,7 @@
         </w:tc>
         <w:tc>
           <w:tcPr>
-            <w:tcW w:w="704" w:type="dxa"/>
+            <w:tcW w:w="720" w:type="dxa"/>
           </w:tcPr>
           <w:p/>
         </w:tc>
@@ -4053,7 +4079,7 @@
         </w:tc>
         <w:tc>
           <w:tcPr>
-            <w:tcW w:w="810" w:type="dxa"/>
+            <w:tcW w:w="630" w:type="dxa"/>
           </w:tcPr>
           <w:p>
             <w:r>
@@ -4063,7 +4089,7 @@
         </w:tc>
         <w:tc>
           <w:tcPr>
-            <w:tcW w:w="2824" w:type="dxa"/>
+            <w:tcW w:w="2104" w:type="dxa"/>
           </w:tcPr>
           <w:p/>
         </w:tc>
@@ -4084,7 +4110,7 @@
         </w:tc>
         <w:tc>
           <w:tcPr>
-            <w:tcW w:w="1555" w:type="dxa"/>
+            <w:tcW w:w="2493" w:type="dxa"/>
           </w:tcPr>
           <w:p>
             <w:r>
@@ -4097,7 +4123,7 @@
         </w:tc>
         <w:tc>
           <w:tcPr>
-            <w:tcW w:w="1134" w:type="dxa"/>
+            <w:tcW w:w="1080" w:type="dxa"/>
           </w:tcPr>
           <w:p>
             <w:r>
@@ -4107,7 +4133,7 @@
         </w:tc>
         <w:tc>
           <w:tcPr>
-            <w:tcW w:w="704" w:type="dxa"/>
+            <w:tcW w:w="720" w:type="dxa"/>
           </w:tcPr>
           <w:p>
             <w:r>
@@ -4129,13 +4155,13 @@
         </w:tc>
         <w:tc>
           <w:tcPr>
-            <w:tcW w:w="810" w:type="dxa"/>
-          </w:tcPr>
-          <w:p/>
-        </w:tc>
-        <w:tc>
-          <w:tcPr>
-            <w:tcW w:w="2824" w:type="dxa"/>
+            <w:tcW w:w="630" w:type="dxa"/>
+          </w:tcPr>
+          <w:p/>
+        </w:tc>
+        <w:tc>
+          <w:tcPr>
+            <w:tcW w:w="2104" w:type="dxa"/>
           </w:tcPr>
           <w:p/>
         </w:tc>
@@ -4156,7 +4182,7 @@
         </w:tc>
         <w:tc>
           <w:tcPr>
-            <w:tcW w:w="1555" w:type="dxa"/>
+            <w:tcW w:w="2493" w:type="dxa"/>
           </w:tcPr>
           <w:p>
             <w:r>
@@ -4166,7 +4192,7 @@
         </w:tc>
         <w:tc>
           <w:tcPr>
-            <w:tcW w:w="1134" w:type="dxa"/>
+            <w:tcW w:w="1080" w:type="dxa"/>
           </w:tcPr>
           <w:p>
             <w:r>
@@ -4176,7 +4202,7 @@
         </w:tc>
         <w:tc>
           <w:tcPr>
-            <w:tcW w:w="704" w:type="dxa"/>
+            <w:tcW w:w="720" w:type="dxa"/>
           </w:tcPr>
           <w:p/>
         </w:tc>
@@ -4194,13 +4220,13 @@
         </w:tc>
         <w:tc>
           <w:tcPr>
-            <w:tcW w:w="810" w:type="dxa"/>
-          </w:tcPr>
-          <w:p/>
-        </w:tc>
-        <w:tc>
-          <w:tcPr>
-            <w:tcW w:w="2824" w:type="dxa"/>
+            <w:tcW w:w="630" w:type="dxa"/>
+          </w:tcPr>
+          <w:p/>
+        </w:tc>
+        <w:tc>
+          <w:tcPr>
+            <w:tcW w:w="2104" w:type="dxa"/>
           </w:tcPr>
           <w:p/>
         </w:tc>
@@ -4221,7 +4247,7 @@
         </w:tc>
         <w:tc>
           <w:tcPr>
-            <w:tcW w:w="1555" w:type="dxa"/>
+            <w:tcW w:w="2493" w:type="dxa"/>
           </w:tcPr>
           <w:p>
             <w:r>
@@ -4231,7 +4257,7 @@
         </w:tc>
         <w:tc>
           <w:tcPr>
-            <w:tcW w:w="1134" w:type="dxa"/>
+            <w:tcW w:w="1080" w:type="dxa"/>
           </w:tcPr>
           <w:p>
             <w:r>
@@ -4241,7 +4267,7 @@
         </w:tc>
         <w:tc>
           <w:tcPr>
-            <w:tcW w:w="704" w:type="dxa"/>
+            <w:tcW w:w="720" w:type="dxa"/>
           </w:tcPr>
           <w:p>
             <w:r>
@@ -4263,13 +4289,13 @@
         </w:tc>
         <w:tc>
           <w:tcPr>
-            <w:tcW w:w="810" w:type="dxa"/>
-          </w:tcPr>
-          <w:p/>
-        </w:tc>
-        <w:tc>
-          <w:tcPr>
-            <w:tcW w:w="2824" w:type="dxa"/>
+            <w:tcW w:w="630" w:type="dxa"/>
+          </w:tcPr>
+          <w:p/>
+        </w:tc>
+        <w:tc>
+          <w:tcPr>
+            <w:tcW w:w="2104" w:type="dxa"/>
           </w:tcPr>
           <w:p/>
         </w:tc>
@@ -4290,7 +4316,7 @@
         </w:tc>
         <w:tc>
           <w:tcPr>
-            <w:tcW w:w="1555" w:type="dxa"/>
+            <w:tcW w:w="2493" w:type="dxa"/>
           </w:tcPr>
           <w:p>
             <w:r>
@@ -4300,7 +4326,7 @@
         </w:tc>
         <w:tc>
           <w:tcPr>
-            <w:tcW w:w="1134" w:type="dxa"/>
+            <w:tcW w:w="1080" w:type="dxa"/>
           </w:tcPr>
           <w:p>
             <w:r>
@@ -4310,7 +4336,7 @@
         </w:tc>
         <w:tc>
           <w:tcPr>
-            <w:tcW w:w="704" w:type="dxa"/>
+            <w:tcW w:w="720" w:type="dxa"/>
           </w:tcPr>
           <w:p/>
         </w:tc>
@@ -4328,13 +4354,13 @@
         </w:tc>
         <w:tc>
           <w:tcPr>
-            <w:tcW w:w="810" w:type="dxa"/>
-          </w:tcPr>
-          <w:p/>
-        </w:tc>
-        <w:tc>
-          <w:tcPr>
-            <w:tcW w:w="2824" w:type="dxa"/>
+            <w:tcW w:w="630" w:type="dxa"/>
+          </w:tcPr>
+          <w:p/>
+        </w:tc>
+        <w:tc>
+          <w:tcPr>
+            <w:tcW w:w="2104" w:type="dxa"/>
           </w:tcPr>
           <w:p/>
         </w:tc>
@@ -4355,7 +4381,7 @@
         </w:tc>
         <w:tc>
           <w:tcPr>
-            <w:tcW w:w="1555" w:type="dxa"/>
+            <w:tcW w:w="2493" w:type="dxa"/>
           </w:tcPr>
           <w:p>
             <w:r>
@@ -4365,7 +4391,7 @@
         </w:tc>
         <w:tc>
           <w:tcPr>
-            <w:tcW w:w="1134" w:type="dxa"/>
+            <w:tcW w:w="1080" w:type="dxa"/>
           </w:tcPr>
           <w:p>
             <w:r>
@@ -4375,7 +4401,7 @@
         </w:tc>
         <w:tc>
           <w:tcPr>
-            <w:tcW w:w="704" w:type="dxa"/>
+            <w:tcW w:w="720" w:type="dxa"/>
           </w:tcPr>
           <w:p/>
         </w:tc>
@@ -4393,13 +4419,13 @@
         </w:tc>
         <w:tc>
           <w:tcPr>
-            <w:tcW w:w="810" w:type="dxa"/>
-          </w:tcPr>
-          <w:p/>
-        </w:tc>
-        <w:tc>
-          <w:tcPr>
-            <w:tcW w:w="2824" w:type="dxa"/>
+            <w:tcW w:w="630" w:type="dxa"/>
+          </w:tcPr>
+          <w:p/>
+        </w:tc>
+        <w:tc>
+          <w:tcPr>
+            <w:tcW w:w="2104" w:type="dxa"/>
           </w:tcPr>
           <w:p/>
         </w:tc>
@@ -4420,7 +4446,7 @@
         </w:tc>
         <w:tc>
           <w:tcPr>
-            <w:tcW w:w="1555" w:type="dxa"/>
+            <w:tcW w:w="2493" w:type="dxa"/>
           </w:tcPr>
           <w:p>
             <w:r>
@@ -4430,7 +4456,7 @@
         </w:tc>
         <w:tc>
           <w:tcPr>
-            <w:tcW w:w="1134" w:type="dxa"/>
+            <w:tcW w:w="1080" w:type="dxa"/>
           </w:tcPr>
           <w:p>
             <w:r>
@@ -4440,7 +4466,7 @@
         </w:tc>
         <w:tc>
           <w:tcPr>
-            <w:tcW w:w="704" w:type="dxa"/>
+            <w:tcW w:w="720" w:type="dxa"/>
           </w:tcPr>
           <w:p/>
         </w:tc>
@@ -4458,13 +4484,13 @@
         </w:tc>
         <w:tc>
           <w:tcPr>
-            <w:tcW w:w="810" w:type="dxa"/>
-          </w:tcPr>
-          <w:p/>
-        </w:tc>
-        <w:tc>
-          <w:tcPr>
-            <w:tcW w:w="2824" w:type="dxa"/>
+            <w:tcW w:w="630" w:type="dxa"/>
+          </w:tcPr>
+          <w:p/>
+        </w:tc>
+        <w:tc>
+          <w:tcPr>
+            <w:tcW w:w="2104" w:type="dxa"/>
           </w:tcPr>
           <w:p/>
         </w:tc>
@@ -4485,7 +4511,7 @@
         </w:tc>
         <w:tc>
           <w:tcPr>
-            <w:tcW w:w="1555" w:type="dxa"/>
+            <w:tcW w:w="2493" w:type="dxa"/>
           </w:tcPr>
           <w:p>
             <w:r>
@@ -4495,7 +4521,7 @@
         </w:tc>
         <w:tc>
           <w:tcPr>
-            <w:tcW w:w="1134" w:type="dxa"/>
+            <w:tcW w:w="1080" w:type="dxa"/>
           </w:tcPr>
           <w:p>
             <w:r>
@@ -4505,7 +4531,7 @@
         </w:tc>
         <w:tc>
           <w:tcPr>
-            <w:tcW w:w="704" w:type="dxa"/>
+            <w:tcW w:w="720" w:type="dxa"/>
           </w:tcPr>
           <w:p/>
         </w:tc>
@@ -4523,13 +4549,13 @@
         </w:tc>
         <w:tc>
           <w:tcPr>
-            <w:tcW w:w="810" w:type="dxa"/>
-          </w:tcPr>
-          <w:p/>
-        </w:tc>
-        <w:tc>
-          <w:tcPr>
-            <w:tcW w:w="2824" w:type="dxa"/>
+            <w:tcW w:w="630" w:type="dxa"/>
+          </w:tcPr>
+          <w:p/>
+        </w:tc>
+        <w:tc>
+          <w:tcPr>
+            <w:tcW w:w="2104" w:type="dxa"/>
           </w:tcPr>
           <w:p/>
         </w:tc>
@@ -4550,7 +4576,7 @@
         </w:tc>
         <w:tc>
           <w:tcPr>
-            <w:tcW w:w="1555" w:type="dxa"/>
+            <w:tcW w:w="2493" w:type="dxa"/>
           </w:tcPr>
           <w:p>
             <w:r>
@@ -4560,7 +4586,7 @@
         </w:tc>
         <w:tc>
           <w:tcPr>
-            <w:tcW w:w="1134" w:type="dxa"/>
+            <w:tcW w:w="1080" w:type="dxa"/>
           </w:tcPr>
           <w:p>
             <w:r>
@@ -4570,7 +4596,7 @@
         </w:tc>
         <w:tc>
           <w:tcPr>
-            <w:tcW w:w="704" w:type="dxa"/>
+            <w:tcW w:w="720" w:type="dxa"/>
           </w:tcPr>
           <w:p/>
         </w:tc>
@@ -4588,13 +4614,13 @@
         </w:tc>
         <w:tc>
           <w:tcPr>
-            <w:tcW w:w="810" w:type="dxa"/>
-          </w:tcPr>
-          <w:p/>
-        </w:tc>
-        <w:tc>
-          <w:tcPr>
-            <w:tcW w:w="2824" w:type="dxa"/>
+            <w:tcW w:w="630" w:type="dxa"/>
+          </w:tcPr>
+          <w:p/>
+        </w:tc>
+        <w:tc>
+          <w:tcPr>
+            <w:tcW w:w="2104" w:type="dxa"/>
           </w:tcPr>
           <w:p/>
         </w:tc>
@@ -4615,7 +4641,7 @@
         </w:tc>
         <w:tc>
           <w:tcPr>
-            <w:tcW w:w="1555" w:type="dxa"/>
+            <w:tcW w:w="2493" w:type="dxa"/>
           </w:tcPr>
           <w:p>
             <w:r>
@@ -4625,7 +4651,7 @@
         </w:tc>
         <w:tc>
           <w:tcPr>
-            <w:tcW w:w="1134" w:type="dxa"/>
+            <w:tcW w:w="1080" w:type="dxa"/>
           </w:tcPr>
           <w:p>
             <w:r>
@@ -4635,7 +4661,7 @@
         </w:tc>
         <w:tc>
           <w:tcPr>
-            <w:tcW w:w="704" w:type="dxa"/>
+            <w:tcW w:w="720" w:type="dxa"/>
           </w:tcPr>
           <w:p/>
         </w:tc>
@@ -4653,7 +4679,7 @@
         </w:tc>
         <w:tc>
           <w:tcPr>
-            <w:tcW w:w="810" w:type="dxa"/>
+            <w:tcW w:w="630" w:type="dxa"/>
           </w:tcPr>
           <w:p>
             <w:r>
@@ -4663,7 +4689,7 @@
         </w:tc>
         <w:tc>
           <w:tcPr>
-            <w:tcW w:w="2824" w:type="dxa"/>
+            <w:tcW w:w="2104" w:type="dxa"/>
           </w:tcPr>
           <w:p>
             <w:r>
@@ -4695,7 +4721,7 @@
         </w:tc>
         <w:tc>
           <w:tcPr>
-            <w:tcW w:w="1555" w:type="dxa"/>
+            <w:tcW w:w="2493" w:type="dxa"/>
           </w:tcPr>
           <w:p>
             <w:r>
@@ -4705,7 +4731,7 @@
         </w:tc>
         <w:tc>
           <w:tcPr>
-            <w:tcW w:w="1134" w:type="dxa"/>
+            <w:tcW w:w="1080" w:type="dxa"/>
           </w:tcPr>
           <w:p>
             <w:r>
@@ -4715,7 +4741,7 @@
         </w:tc>
         <w:tc>
           <w:tcPr>
-            <w:tcW w:w="704" w:type="dxa"/>
+            <w:tcW w:w="720" w:type="dxa"/>
           </w:tcPr>
           <w:p/>
         </w:tc>
@@ -4733,7 +4759,7 @@
         </w:tc>
         <w:tc>
           <w:tcPr>
-            <w:tcW w:w="810" w:type="dxa"/>
+            <w:tcW w:w="630" w:type="dxa"/>
           </w:tcPr>
           <w:p>
             <w:r>
@@ -4743,7 +4769,7 @@
         </w:tc>
         <w:tc>
           <w:tcPr>
-            <w:tcW w:w="2824" w:type="dxa"/>
+            <w:tcW w:w="2104" w:type="dxa"/>
           </w:tcPr>
           <w:p>
             <w:r>
@@ -4775,7 +4801,7 @@
         </w:tc>
         <w:tc>
           <w:tcPr>
-            <w:tcW w:w="1555" w:type="dxa"/>
+            <w:tcW w:w="2493" w:type="dxa"/>
           </w:tcPr>
           <w:p>
             <w:r>
@@ -4785,7 +4811,7 @@
         </w:tc>
         <w:tc>
           <w:tcPr>
-            <w:tcW w:w="1134" w:type="dxa"/>
+            <w:tcW w:w="1080" w:type="dxa"/>
           </w:tcPr>
           <w:p>
             <w:r>
@@ -4795,7 +4821,7 @@
         </w:tc>
         <w:tc>
           <w:tcPr>
-            <w:tcW w:w="704" w:type="dxa"/>
+            <w:tcW w:w="720" w:type="dxa"/>
           </w:tcPr>
           <w:p/>
         </w:tc>
@@ -4813,7 +4839,7 @@
         </w:tc>
         <w:tc>
           <w:tcPr>
-            <w:tcW w:w="810" w:type="dxa"/>
+            <w:tcW w:w="630" w:type="dxa"/>
           </w:tcPr>
           <w:p>
             <w:r>
@@ -4823,7 +4849,7 @@
         </w:tc>
         <w:tc>
           <w:tcPr>
-            <w:tcW w:w="2824" w:type="dxa"/>
+            <w:tcW w:w="2104" w:type="dxa"/>
           </w:tcPr>
           <w:p>
             <w:r>
@@ -4873,6 +4899,14 @@
           <w:color w:val="0432FF"/>
         </w:rPr>
         <w:t>Store the information of all rates</w:t>
+      </w:r>
+      <w:r>
+        <w:rPr>
+          <w:i/>
+          <w:iCs/>
+          <w:color w:val="0432FF"/>
+        </w:rPr>
+        <w:t xml:space="preserve"> and comments of users</w:t>
       </w:r>
     </w:p>
     <w:tbl>
@@ -6116,7 +6150,6 @@
       </w:pPr>
       <w:bookmarkStart w:id="7" w:name="_Toc114085460"/>
       <w:r>
-        <w:lastRenderedPageBreak/>
         <w:t>8</w:t>
       </w:r>
       <w:r>
@@ -6560,6 +6593,7 @@
               <w:jc w:val="center"/>
             </w:pPr>
             <w:r>
+              <w:lastRenderedPageBreak/>
               <w:t>3</w:t>
             </w:r>
           </w:p>
@@ -6687,6 +6721,38 @@
         </w:rPr>
         <w:t>s</w:t>
       </w:r>
+      <w:r>
+        <w:rPr>
+          <w:i/>
+          <w:iCs/>
+          <w:color w:val="0432FF"/>
+        </w:rPr>
+        <w:t xml:space="preserve"> (for </w:t>
+      </w:r>
+      <w:r>
+        <w:rPr>
+          <w:i/>
+          <w:iCs/>
+          <w:color w:val="0432FF"/>
+        </w:rPr>
+        <w:t>identifying</w:t>
+      </w:r>
+      <w:r>
+        <w:rPr>
+          <w:i/>
+          <w:iCs/>
+          <w:color w:val="0432FF"/>
+        </w:rPr>
+        <w:t xml:space="preserve"> </w:t>
+      </w:r>
+      <w:r>
+        <w:rPr>
+          <w:i/>
+          <w:iCs/>
+          <w:color w:val="0432FF"/>
+        </w:rPr>
+        <w:t>house address)</w:t>
+      </w:r>
     </w:p>
     <w:tbl>
       <w:tblPr>
@@ -7148,6 +7214,30 @@
         </w:rPr>
         <w:t>s</w:t>
       </w:r>
+      <w:r>
+        <w:rPr>
+          <w:i/>
+          <w:iCs/>
+          <w:color w:val="0432FF"/>
+        </w:rPr>
+        <w:t xml:space="preserve"> (for </w:t>
+      </w:r>
+      <w:r>
+        <w:rPr>
+          <w:i/>
+          <w:iCs/>
+          <w:color w:val="0432FF"/>
+        </w:rPr>
+        <w:t xml:space="preserve">identifying </w:t>
+      </w:r>
+      <w:r>
+        <w:rPr>
+          <w:i/>
+          <w:iCs/>
+          <w:color w:val="0432FF"/>
+        </w:rPr>
+        <w:t>house address)</w:t>
+      </w:r>
     </w:p>
     <w:tbl>
       <w:tblPr>
@@ -7158,8 +7248,8 @@
       </w:tblPr>
       <w:tblGrid>
         <w:gridCol w:w="421"/>
-        <w:gridCol w:w="1696"/>
-        <w:gridCol w:w="1134"/>
+        <w:gridCol w:w="1824"/>
+        <w:gridCol w:w="1006"/>
         <w:gridCol w:w="704"/>
         <w:gridCol w:w="900"/>
         <w:gridCol w:w="720"/>
@@ -7199,7 +7289,7 @@
         </w:tc>
         <w:tc>
           <w:tcPr>
-            <w:tcW w:w="1696" w:type="dxa"/>
+            <w:tcW w:w="1824" w:type="dxa"/>
             <w:shd w:val="clear" w:color="auto" w:fill="FFE8E1"/>
             <w:vAlign w:val="center"/>
           </w:tcPr>
@@ -7230,7 +7320,7 @@
         </w:tc>
         <w:tc>
           <w:tcPr>
-            <w:tcW w:w="1134" w:type="dxa"/>
+            <w:tcW w:w="1006" w:type="dxa"/>
             <w:shd w:val="clear" w:color="auto" w:fill="FFE8E1"/>
             <w:vAlign w:val="center"/>
           </w:tcPr>
@@ -7431,7 +7521,7 @@
         </w:tc>
         <w:tc>
           <w:tcPr>
-            <w:tcW w:w="1696" w:type="dxa"/>
+            <w:tcW w:w="1824" w:type="dxa"/>
           </w:tcPr>
           <w:p>
             <w:r>
@@ -7441,7 +7531,7 @@
         </w:tc>
         <w:tc>
           <w:tcPr>
-            <w:tcW w:w="1134" w:type="dxa"/>
+            <w:tcW w:w="1006" w:type="dxa"/>
           </w:tcPr>
           <w:p>
             <w:r>
@@ -7504,7 +7594,7 @@
         </w:tc>
         <w:tc>
           <w:tcPr>
-            <w:tcW w:w="1696" w:type="dxa"/>
+            <w:tcW w:w="1824" w:type="dxa"/>
           </w:tcPr>
           <w:p>
             <w:r>
@@ -7514,7 +7604,7 @@
         </w:tc>
         <w:tc>
           <w:tcPr>
-            <w:tcW w:w="1134" w:type="dxa"/>
+            <w:tcW w:w="1006" w:type="dxa"/>
           </w:tcPr>
           <w:p>
             <w:r>
@@ -7573,7 +7663,7 @@
         </w:tc>
         <w:tc>
           <w:tcPr>
-            <w:tcW w:w="1696" w:type="dxa"/>
+            <w:tcW w:w="1824" w:type="dxa"/>
           </w:tcPr>
           <w:p>
             <w:r>
@@ -7583,7 +7673,7 @@
         </w:tc>
         <w:tc>
           <w:tcPr>
-            <w:tcW w:w="1134" w:type="dxa"/>
+            <w:tcW w:w="1006" w:type="dxa"/>
           </w:tcPr>
           <w:p>
             <w:r>
@@ -7686,527 +7776,13 @@
         </w:rPr>
         <w:t>s</w:t>
       </w:r>
-    </w:p>
-    <w:tbl>
-      <w:tblPr>
-        <w:tblStyle w:val="TableGrid"/>
-        <w:tblW w:w="9209" w:type="dxa"/>
-        <w:tblLayout w:type="fixed"/>
-        <w:tblLook w:val="04A0" w:firstRow="1" w:lastRow="0" w:firstColumn="1" w:lastColumn="0" w:noHBand="0" w:noVBand="1"/>
-      </w:tblPr>
-      <w:tblGrid>
-        <w:gridCol w:w="421"/>
-        <w:gridCol w:w="1696"/>
-        <w:gridCol w:w="1134"/>
-        <w:gridCol w:w="704"/>
-        <w:gridCol w:w="900"/>
-        <w:gridCol w:w="720"/>
-        <w:gridCol w:w="810"/>
-        <w:gridCol w:w="2824"/>
-      </w:tblGrid>
-      <w:tr>
-        <w:tc>
-          <w:tcPr>
-            <w:tcW w:w="421" w:type="dxa"/>
-            <w:shd w:val="clear" w:color="auto" w:fill="FFE8E1"/>
-          </w:tcPr>
-          <w:p>
-            <w:pPr>
-              <w:jc w:val="center"/>
-              <w:rPr>
-                <w:rFonts w:ascii="Calibri" w:eastAsia="Times New Roman" w:hAnsi="Calibri" w:cs="Calibri"/>
-                <w:b/>
-                <w:bCs/>
-                <w:iCs/>
-                <w:color w:val="000000"/>
-                <w:lang w:val="en-GB" w:eastAsia="en-GB"/>
-              </w:rPr>
-            </w:pPr>
-            <w:r>
-              <w:rPr>
-                <w:rFonts w:ascii="Calibri" w:eastAsia="Times New Roman" w:hAnsi="Calibri" w:cs="Calibri"/>
-                <w:b/>
-                <w:bCs/>
-                <w:iCs/>
-                <w:color w:val="000000"/>
-                <w:lang w:val="en-GB" w:eastAsia="en-GB"/>
-              </w:rPr>
-              <w:t>#</w:t>
-            </w:r>
-          </w:p>
-        </w:tc>
-        <w:tc>
-          <w:tcPr>
-            <w:tcW w:w="1696" w:type="dxa"/>
-            <w:shd w:val="clear" w:color="auto" w:fill="FFE8E1"/>
-            <w:vAlign w:val="center"/>
-          </w:tcPr>
-          <w:p>
-            <w:pPr>
-              <w:jc w:val="center"/>
-              <w:rPr>
-                <w:rFonts w:ascii="Calibri" w:eastAsia="Times New Roman" w:hAnsi="Calibri" w:cs="Calibri"/>
-                <w:b/>
-                <w:bCs/>
-                <w:iCs/>
-                <w:color w:val="000000"/>
-                <w:lang w:val="en-GB" w:eastAsia="en-GB"/>
-              </w:rPr>
-            </w:pPr>
-            <w:r>
-              <w:rPr>
-                <w:rFonts w:ascii="Calibri" w:eastAsia="Times New Roman" w:hAnsi="Calibri" w:cs="Calibri"/>
-                <w:b/>
-                <w:bCs/>
-                <w:iCs/>
-                <w:color w:val="000000"/>
-                <w:lang w:val="en-GB" w:eastAsia="en-GB"/>
-              </w:rPr>
-              <w:t>Field name</w:t>
-            </w:r>
-          </w:p>
-        </w:tc>
-        <w:tc>
-          <w:tcPr>
-            <w:tcW w:w="1134" w:type="dxa"/>
-            <w:shd w:val="clear" w:color="auto" w:fill="FFE8E1"/>
-            <w:vAlign w:val="center"/>
-          </w:tcPr>
-          <w:p>
-            <w:pPr>
-              <w:jc w:val="center"/>
-              <w:rPr>
-                <w:rFonts w:ascii="Calibri" w:eastAsia="Times New Roman" w:hAnsi="Calibri" w:cs="Calibri"/>
-                <w:b/>
-                <w:bCs/>
-                <w:iCs/>
-                <w:color w:val="000000"/>
-                <w:lang w:val="en-GB" w:eastAsia="en-GB"/>
-              </w:rPr>
-            </w:pPr>
-            <w:r>
-              <w:rPr>
-                <w:rFonts w:ascii="Calibri" w:eastAsia="Times New Roman" w:hAnsi="Calibri" w:cs="Calibri"/>
-                <w:b/>
-                <w:bCs/>
-                <w:iCs/>
-                <w:color w:val="000000"/>
-                <w:lang w:val="en-GB" w:eastAsia="en-GB"/>
-              </w:rPr>
-              <w:t>Type</w:t>
-            </w:r>
-          </w:p>
-        </w:tc>
-        <w:tc>
-          <w:tcPr>
-            <w:tcW w:w="704" w:type="dxa"/>
-            <w:shd w:val="clear" w:color="auto" w:fill="FFE8E1"/>
-            <w:vAlign w:val="center"/>
-          </w:tcPr>
-          <w:p>
-            <w:pPr>
-              <w:jc w:val="center"/>
-              <w:rPr>
-                <w:rFonts w:ascii="Calibri" w:eastAsia="Times New Roman" w:hAnsi="Calibri" w:cs="Calibri"/>
-                <w:b/>
-                <w:bCs/>
-                <w:iCs/>
-                <w:color w:val="000000"/>
-                <w:lang w:val="en-GB" w:eastAsia="en-GB"/>
-              </w:rPr>
-            </w:pPr>
-            <w:r>
-              <w:rPr>
-                <w:rFonts w:ascii="Calibri" w:eastAsia="Times New Roman" w:hAnsi="Calibri" w:cs="Calibri"/>
-                <w:b/>
-                <w:bCs/>
-                <w:iCs/>
-                <w:color w:val="000000"/>
-                <w:lang w:val="en-GB" w:eastAsia="en-GB"/>
-              </w:rPr>
-              <w:t>Size</w:t>
-            </w:r>
-          </w:p>
-        </w:tc>
-        <w:tc>
-          <w:tcPr>
-            <w:tcW w:w="900" w:type="dxa"/>
-            <w:shd w:val="clear" w:color="auto" w:fill="FFE8E1"/>
-            <w:vAlign w:val="center"/>
-          </w:tcPr>
-          <w:p>
-            <w:pPr>
-              <w:jc w:val="center"/>
-              <w:rPr>
-                <w:rFonts w:ascii="Calibri" w:eastAsia="Times New Roman" w:hAnsi="Calibri" w:cs="Calibri"/>
-                <w:b/>
-                <w:bCs/>
-                <w:iCs/>
-                <w:color w:val="000000"/>
-                <w:lang w:val="en-GB" w:eastAsia="en-GB"/>
-              </w:rPr>
-            </w:pPr>
-            <w:r>
-              <w:rPr>
-                <w:rFonts w:ascii="Calibri" w:eastAsia="Times New Roman" w:hAnsi="Calibri" w:cs="Calibri"/>
-                <w:b/>
-                <w:bCs/>
-                <w:iCs/>
-                <w:color w:val="000000"/>
-                <w:lang w:val="en-GB" w:eastAsia="en-GB"/>
-              </w:rPr>
-              <w:t>Unique</w:t>
-            </w:r>
-          </w:p>
-        </w:tc>
-        <w:tc>
-          <w:tcPr>
-            <w:tcW w:w="720" w:type="dxa"/>
-            <w:shd w:val="clear" w:color="auto" w:fill="FFE8E1"/>
-            <w:vAlign w:val="center"/>
-          </w:tcPr>
-          <w:p>
-            <w:pPr>
-              <w:jc w:val="center"/>
-              <w:rPr>
-                <w:rFonts w:ascii="Calibri" w:eastAsia="Times New Roman" w:hAnsi="Calibri" w:cs="Calibri"/>
-                <w:b/>
-                <w:bCs/>
-                <w:iCs/>
-                <w:color w:val="000000"/>
-                <w:lang w:val="en-GB" w:eastAsia="en-GB"/>
-              </w:rPr>
-            </w:pPr>
-            <w:r>
-              <w:rPr>
-                <w:rFonts w:ascii="Calibri" w:eastAsia="Times New Roman" w:hAnsi="Calibri" w:cs="Calibri"/>
-                <w:b/>
-                <w:bCs/>
-                <w:iCs/>
-                <w:color w:val="000000"/>
-                <w:lang w:val="en-GB" w:eastAsia="en-GB"/>
-              </w:rPr>
-              <w:t>Not Null</w:t>
-            </w:r>
-          </w:p>
-        </w:tc>
-        <w:tc>
-          <w:tcPr>
-            <w:tcW w:w="810" w:type="dxa"/>
-            <w:shd w:val="clear" w:color="auto" w:fill="FFE8E1"/>
-            <w:vAlign w:val="center"/>
-          </w:tcPr>
-          <w:p>
-            <w:pPr>
-              <w:jc w:val="center"/>
-              <w:rPr>
-                <w:rFonts w:ascii="Calibri" w:eastAsia="Times New Roman" w:hAnsi="Calibri" w:cs="Calibri"/>
-                <w:b/>
-                <w:bCs/>
-                <w:iCs/>
-                <w:color w:val="000000"/>
-                <w:lang w:val="en-GB" w:eastAsia="en-GB"/>
-              </w:rPr>
-            </w:pPr>
-            <w:r>
-              <w:rPr>
-                <w:rFonts w:ascii="Calibri" w:eastAsia="Times New Roman" w:hAnsi="Calibri" w:cs="Calibri"/>
-                <w:b/>
-                <w:bCs/>
-                <w:iCs/>
-                <w:color w:val="000000"/>
-                <w:lang w:val="en-GB" w:eastAsia="en-GB"/>
-              </w:rPr>
-              <w:t>PK/FK</w:t>
-            </w:r>
-          </w:p>
-        </w:tc>
-        <w:tc>
-          <w:tcPr>
-            <w:tcW w:w="2824" w:type="dxa"/>
-            <w:shd w:val="clear" w:color="auto" w:fill="FFE8E1"/>
-            <w:vAlign w:val="center"/>
-          </w:tcPr>
-          <w:p>
-            <w:pPr>
-              <w:jc w:val="center"/>
-              <w:rPr>
-                <w:rFonts w:ascii="Calibri" w:eastAsia="Times New Roman" w:hAnsi="Calibri" w:cs="Calibri"/>
-                <w:b/>
-                <w:bCs/>
-                <w:iCs/>
-                <w:color w:val="000000"/>
-                <w:lang w:val="en-GB" w:eastAsia="en-GB"/>
-              </w:rPr>
-            </w:pPr>
-            <w:r>
-              <w:rPr>
-                <w:rFonts w:ascii="Calibri" w:eastAsia="Times New Roman" w:hAnsi="Calibri" w:cs="Calibri"/>
-                <w:b/>
-                <w:bCs/>
-                <w:iCs/>
-                <w:color w:val="000000"/>
-                <w:lang w:val="en-GB" w:eastAsia="en-GB"/>
-              </w:rPr>
-              <w:t>Notes</w:t>
-            </w:r>
-          </w:p>
-        </w:tc>
-      </w:tr>
-      <w:tr>
-        <w:tc>
-          <w:tcPr>
-            <w:tcW w:w="421" w:type="dxa"/>
-          </w:tcPr>
-          <w:p>
-            <w:pPr>
-              <w:jc w:val="center"/>
-            </w:pPr>
-            <w:r>
-              <w:t>1</w:t>
-            </w:r>
-          </w:p>
-        </w:tc>
-        <w:tc>
-          <w:tcPr>
-            <w:tcW w:w="1696" w:type="dxa"/>
-          </w:tcPr>
-          <w:p>
-            <w:r>
-              <w:t>VillageId</w:t>
-            </w:r>
-          </w:p>
-        </w:tc>
-        <w:tc>
-          <w:tcPr>
-            <w:tcW w:w="1134" w:type="dxa"/>
-          </w:tcPr>
-          <w:p>
-            <w:r>
-              <w:t>int</w:t>
-            </w:r>
-          </w:p>
-        </w:tc>
-        <w:tc>
-          <w:tcPr>
-            <w:tcW w:w="704" w:type="dxa"/>
-          </w:tcPr>
-          <w:p/>
-        </w:tc>
-        <w:tc>
-          <w:tcPr>
-            <w:tcW w:w="900" w:type="dxa"/>
-          </w:tcPr>
-          <w:p/>
-        </w:tc>
-        <w:tc>
-          <w:tcPr>
-            <w:tcW w:w="720" w:type="dxa"/>
-          </w:tcPr>
-          <w:p>
-            <w:r>
-              <w:t>Yes</w:t>
-            </w:r>
-          </w:p>
-        </w:tc>
-        <w:tc>
-          <w:tcPr>
-            <w:tcW w:w="810" w:type="dxa"/>
-          </w:tcPr>
-          <w:p>
-            <w:r>
-              <w:t>PK</w:t>
-            </w:r>
-          </w:p>
-        </w:tc>
-        <w:tc>
-          <w:tcPr>
-            <w:tcW w:w="2824" w:type="dxa"/>
-          </w:tcPr>
-          <w:p/>
-        </w:tc>
-      </w:tr>
-      <w:tr>
-        <w:tc>
-          <w:tcPr>
-            <w:tcW w:w="421" w:type="dxa"/>
-          </w:tcPr>
-          <w:p>
-            <w:pPr>
-              <w:jc w:val="center"/>
-            </w:pPr>
-            <w:r>
-              <w:t>2</w:t>
-            </w:r>
-          </w:p>
-        </w:tc>
-        <w:tc>
-          <w:tcPr>
-            <w:tcW w:w="1696" w:type="dxa"/>
-          </w:tcPr>
-          <w:p>
-            <w:r>
-              <w:t>VillageName</w:t>
-            </w:r>
-          </w:p>
-        </w:tc>
-        <w:tc>
-          <w:tcPr>
-            <w:tcW w:w="1134" w:type="dxa"/>
-          </w:tcPr>
-          <w:p>
-            <w:r>
-              <w:t>nvarchar</w:t>
-            </w:r>
-          </w:p>
-        </w:tc>
-        <w:tc>
-          <w:tcPr>
-            <w:tcW w:w="704" w:type="dxa"/>
-          </w:tcPr>
-          <w:p>
-            <w:r>
-              <w:t>100</w:t>
-            </w:r>
-          </w:p>
-        </w:tc>
-        <w:tc>
-          <w:tcPr>
-            <w:tcW w:w="900" w:type="dxa"/>
-          </w:tcPr>
-          <w:p/>
-        </w:tc>
-        <w:tc>
-          <w:tcPr>
-            <w:tcW w:w="720" w:type="dxa"/>
-          </w:tcPr>
-          <w:p/>
-        </w:tc>
-        <w:tc>
-          <w:tcPr>
-            <w:tcW w:w="810" w:type="dxa"/>
-          </w:tcPr>
-          <w:p/>
-        </w:tc>
-        <w:tc>
-          <w:tcPr>
-            <w:tcW w:w="2824" w:type="dxa"/>
-          </w:tcPr>
-          <w:p/>
-        </w:tc>
-      </w:tr>
-      <w:tr>
-        <w:tc>
-          <w:tcPr>
-            <w:tcW w:w="421" w:type="dxa"/>
-          </w:tcPr>
-          <w:p>
-            <w:pPr>
-              <w:jc w:val="center"/>
-            </w:pPr>
-            <w:r>
-              <w:t>3</w:t>
-            </w:r>
-          </w:p>
-        </w:tc>
-        <w:tc>
-          <w:tcPr>
-            <w:tcW w:w="1696" w:type="dxa"/>
-          </w:tcPr>
-          <w:p>
-            <w:r>
-              <w:t>CommuneId</w:t>
-            </w:r>
-          </w:p>
-        </w:tc>
-        <w:tc>
-          <w:tcPr>
-            <w:tcW w:w="1134" w:type="dxa"/>
-          </w:tcPr>
-          <w:p>
-            <w:r>
-              <w:t>int</w:t>
-            </w:r>
-          </w:p>
-        </w:tc>
-        <w:tc>
-          <w:tcPr>
-            <w:tcW w:w="704" w:type="dxa"/>
-          </w:tcPr>
-          <w:p/>
-        </w:tc>
-        <w:tc>
-          <w:tcPr>
-            <w:tcW w:w="900" w:type="dxa"/>
-          </w:tcPr>
-          <w:p/>
-        </w:tc>
-        <w:tc>
-          <w:tcPr>
-            <w:tcW w:w="720" w:type="dxa"/>
-          </w:tcPr>
-          <w:p/>
-        </w:tc>
-        <w:tc>
-          <w:tcPr>
-            <w:tcW w:w="810" w:type="dxa"/>
-          </w:tcPr>
-          <w:p>
-            <w:r>
-              <w:t>FK</w:t>
-            </w:r>
-          </w:p>
-        </w:tc>
-        <w:tc>
-          <w:tcPr>
-            <w:tcW w:w="2824" w:type="dxa"/>
-          </w:tcPr>
-          <w:p>
-            <w:r>
-              <w:t xml:space="preserve">To Table </w:t>
-            </w:r>
-            <w:r>
-              <w:rPr>
-                <w:i/>
-                <w:iCs/>
-              </w:rPr>
-              <w:t>Commune</w:t>
-            </w:r>
-          </w:p>
-        </w:tc>
-      </w:tr>
-    </w:tbl>
-    <w:p/>
-    <w:p>
-      <w:pPr>
-        <w:pStyle w:val="Heading2"/>
-      </w:pPr>
-      <w:r>
-        <w:t>12</w:t>
-      </w:r>
-      <w:r>
-        <w:t xml:space="preserve">. </w:t>
-      </w:r>
-      <w:r>
-        <w:t>Status</w:t>
-      </w:r>
-    </w:p>
-    <w:p>
-      <w:pPr>
-        <w:spacing w:after="0" w:line="240" w:lineRule="auto"/>
-        <w:rPr>
-          <w:i/>
-          <w:iCs/>
-          <w:color w:val="0432FF"/>
-        </w:rPr>
-      </w:pPr>
       <w:r>
         <w:rPr>
           <w:i/>
           <w:iCs/>
           <w:color w:val="0432FF"/>
         </w:rPr>
-        <w:t>Store the information of all s</w:t>
+        <w:t xml:space="preserve"> (for </w:t>
       </w:r>
       <w:r>
         <w:rPr>
@@ -8214,7 +7790,15 @@
           <w:iCs/>
           <w:color w:val="0432FF"/>
         </w:rPr>
-        <w:t>tatus</w:t>
+        <w:t xml:space="preserve">identifying </w:t>
+      </w:r>
+      <w:r>
+        <w:rPr>
+          <w:i/>
+          <w:iCs/>
+          <w:color w:val="0432FF"/>
+        </w:rPr>
+        <w:t>house address)</w:t>
       </w:r>
     </w:p>
     <w:tbl>
@@ -8503,7 +8087,7 @@
           </w:tcPr>
           <w:p>
             <w:r>
-              <w:t>StatusId</w:t>
+              <w:t>VillageId</w:t>
             </w:r>
           </w:p>
         </w:tc>
@@ -8576,7 +8160,7 @@
           </w:tcPr>
           <w:p>
             <w:r>
-              <w:t>StatusName</w:t>
+              <w:t>VillageName</w:t>
             </w:r>
           </w:p>
         </w:tc>
@@ -8596,7 +8180,7 @@
           </w:tcPr>
           <w:p>
             <w:r>
-              <w:t>300</w:t>
+              <w:t>100</w:t>
             </w:r>
           </w:p>
         </w:tc>
@@ -8623,6 +8207,86 @@
             <w:tcW w:w="2824" w:type="dxa"/>
           </w:tcPr>
           <w:p/>
+        </w:tc>
+      </w:tr>
+      <w:tr>
+        <w:tc>
+          <w:tcPr>
+            <w:tcW w:w="421" w:type="dxa"/>
+          </w:tcPr>
+          <w:p>
+            <w:pPr>
+              <w:jc w:val="center"/>
+            </w:pPr>
+            <w:r>
+              <w:t>3</w:t>
+            </w:r>
+          </w:p>
+        </w:tc>
+        <w:tc>
+          <w:tcPr>
+            <w:tcW w:w="1696" w:type="dxa"/>
+          </w:tcPr>
+          <w:p>
+            <w:r>
+              <w:t>CommuneId</w:t>
+            </w:r>
+          </w:p>
+        </w:tc>
+        <w:tc>
+          <w:tcPr>
+            <w:tcW w:w="1134" w:type="dxa"/>
+          </w:tcPr>
+          <w:p>
+            <w:r>
+              <w:t>int</w:t>
+            </w:r>
+          </w:p>
+        </w:tc>
+        <w:tc>
+          <w:tcPr>
+            <w:tcW w:w="704" w:type="dxa"/>
+          </w:tcPr>
+          <w:p/>
+        </w:tc>
+        <w:tc>
+          <w:tcPr>
+            <w:tcW w:w="900" w:type="dxa"/>
+          </w:tcPr>
+          <w:p/>
+        </w:tc>
+        <w:tc>
+          <w:tcPr>
+            <w:tcW w:w="720" w:type="dxa"/>
+          </w:tcPr>
+          <w:p/>
+        </w:tc>
+        <w:tc>
+          <w:tcPr>
+            <w:tcW w:w="810" w:type="dxa"/>
+          </w:tcPr>
+          <w:p>
+            <w:r>
+              <w:t>FK</w:t>
+            </w:r>
+          </w:p>
+        </w:tc>
+        <w:tc>
+          <w:tcPr>
+            <w:tcW w:w="2824" w:type="dxa"/>
+          </w:tcPr>
+          <w:p>
+            <w:r>
+              <w:t xml:space="preserve">To Table </w:t>
+            </w:r>
+            <w:r>
+              <w:rPr>
+                <w:i/>
+                <w:iCs/>
+              </w:rPr>
+              <w:t>Commune</w:t>
+            </w:r>
+          </w:p>
         </w:tc>
       </w:tr>
     </w:tbl>
@@ -8632,15 +8296,13 @@
         <w:pStyle w:val="Heading2"/>
       </w:pPr>
       <w:r>
-        <w:t>13</w:t>
+        <w:t>12</w:t>
       </w:r>
-      <w:bookmarkStart w:id="8" w:name="_GoBack"/>
-      <w:bookmarkEnd w:id="8"/>
       <w:r>
         <w:t xml:space="preserve">. </w:t>
       </w:r>
       <w:r>
-        <w:t>RoomType</w:t>
+        <w:t>Status</w:t>
       </w:r>
     </w:p>
     <w:p>
@@ -8658,7 +8320,7 @@
           <w:iCs/>
           <w:color w:val="0432FF"/>
         </w:rPr>
-        <w:t>Store the information of all r</w:t>
+        <w:t>Store the information of all s</w:t>
       </w:r>
       <w:r>
         <w:rPr>
@@ -8666,7 +8328,7 @@
           <w:iCs/>
           <w:color w:val="0432FF"/>
         </w:rPr>
-        <w:t>oomType</w:t>
+        <w:t>tatus</w:t>
       </w:r>
       <w:r>
         <w:rPr>
@@ -8674,7 +8336,7 @@
           <w:iCs/>
           <w:color w:val="0432FF"/>
         </w:rPr>
-        <w:t>s</w:t>
+        <w:t xml:space="preserve"> of a Room</w:t>
       </w:r>
     </w:p>
     <w:tbl>
@@ -8953,7 +8615,6 @@
               <w:jc w:val="center"/>
             </w:pPr>
             <w:r>
-              <w:lastRenderedPageBreak/>
               <w:t>1</w:t>
             </w:r>
           </w:p>
@@ -8964,7 +8625,7 @@
           </w:tcPr>
           <w:p>
             <w:r>
-              <w:t>RoomTypeId</w:t>
+              <w:t>StatusId</w:t>
             </w:r>
           </w:p>
         </w:tc>
@@ -9037,13 +8698,463 @@
           </w:tcPr>
           <w:p>
             <w:r>
+              <w:t>StatusName</w:t>
+            </w:r>
+          </w:p>
+        </w:tc>
+        <w:tc>
+          <w:tcPr>
+            <w:tcW w:w="1134" w:type="dxa"/>
+          </w:tcPr>
+          <w:p>
+            <w:r>
+              <w:t>nvarchar</w:t>
+            </w:r>
+          </w:p>
+        </w:tc>
+        <w:tc>
+          <w:tcPr>
+            <w:tcW w:w="704" w:type="dxa"/>
+          </w:tcPr>
+          <w:p>
+            <w:r>
+              <w:t>300</w:t>
+            </w:r>
+          </w:p>
+        </w:tc>
+        <w:tc>
+          <w:tcPr>
+            <w:tcW w:w="900" w:type="dxa"/>
+          </w:tcPr>
+          <w:p/>
+        </w:tc>
+        <w:tc>
+          <w:tcPr>
+            <w:tcW w:w="720" w:type="dxa"/>
+          </w:tcPr>
+          <w:p/>
+        </w:tc>
+        <w:tc>
+          <w:tcPr>
+            <w:tcW w:w="810" w:type="dxa"/>
+          </w:tcPr>
+          <w:p/>
+        </w:tc>
+        <w:tc>
+          <w:tcPr>
+            <w:tcW w:w="2824" w:type="dxa"/>
+          </w:tcPr>
+          <w:p/>
+        </w:tc>
+      </w:tr>
+    </w:tbl>
+    <w:p/>
+    <w:p>
+      <w:pPr>
+        <w:pStyle w:val="Heading2"/>
+      </w:pPr>
+      <w:r>
+        <w:t>13</w:t>
+      </w:r>
+      <w:r>
+        <w:t xml:space="preserve">. </w:t>
+      </w:r>
+      <w:r>
+        <w:t>RoomType</w:t>
+      </w:r>
+    </w:p>
+    <w:p>
+      <w:pPr>
+        <w:spacing w:after="0" w:line="240" w:lineRule="auto"/>
+        <w:rPr>
+          <w:i/>
+          <w:iCs/>
+          <w:color w:val="0432FF"/>
+        </w:rPr>
+      </w:pPr>
+      <w:r>
+        <w:rPr>
+          <w:i/>
+          <w:iCs/>
+          <w:color w:val="0432FF"/>
+        </w:rPr>
+        <w:t xml:space="preserve">Store the information of all </w:t>
+      </w:r>
+      <w:r>
+        <w:rPr>
+          <w:i/>
+          <w:iCs/>
+          <w:color w:val="0432FF"/>
+        </w:rPr>
+        <w:t>types of a Room</w:t>
+      </w:r>
+    </w:p>
+    <w:tbl>
+      <w:tblPr>
+        <w:tblStyle w:val="TableGrid"/>
+        <w:tblW w:w="9209" w:type="dxa"/>
+        <w:tblLayout w:type="fixed"/>
+        <w:tblLook w:val="04A0" w:firstRow="1" w:lastRow="0" w:firstColumn="1" w:lastColumn="0" w:noHBand="0" w:noVBand="1"/>
+      </w:tblPr>
+      <w:tblGrid>
+        <w:gridCol w:w="421"/>
+        <w:gridCol w:w="1824"/>
+        <w:gridCol w:w="1006"/>
+        <w:gridCol w:w="704"/>
+        <w:gridCol w:w="900"/>
+        <w:gridCol w:w="720"/>
+        <w:gridCol w:w="810"/>
+        <w:gridCol w:w="2824"/>
+      </w:tblGrid>
+      <w:tr>
+        <w:tc>
+          <w:tcPr>
+            <w:tcW w:w="421" w:type="dxa"/>
+            <w:shd w:val="clear" w:color="auto" w:fill="FFE8E1"/>
+          </w:tcPr>
+          <w:p>
+            <w:pPr>
+              <w:jc w:val="center"/>
+              <w:rPr>
+                <w:rFonts w:ascii="Calibri" w:eastAsia="Times New Roman" w:hAnsi="Calibri" w:cs="Calibri"/>
+                <w:b/>
+                <w:bCs/>
+                <w:iCs/>
+                <w:color w:val="000000"/>
+                <w:lang w:val="en-GB" w:eastAsia="en-GB"/>
+              </w:rPr>
+            </w:pPr>
+            <w:r>
+              <w:rPr>
+                <w:rFonts w:ascii="Calibri" w:eastAsia="Times New Roman" w:hAnsi="Calibri" w:cs="Calibri"/>
+                <w:b/>
+                <w:bCs/>
+                <w:iCs/>
+                <w:color w:val="000000"/>
+                <w:lang w:val="en-GB" w:eastAsia="en-GB"/>
+              </w:rPr>
+              <w:t>#</w:t>
+            </w:r>
+          </w:p>
+        </w:tc>
+        <w:tc>
+          <w:tcPr>
+            <w:tcW w:w="1824" w:type="dxa"/>
+            <w:shd w:val="clear" w:color="auto" w:fill="FFE8E1"/>
+            <w:vAlign w:val="center"/>
+          </w:tcPr>
+          <w:p>
+            <w:pPr>
+              <w:jc w:val="center"/>
+              <w:rPr>
+                <w:rFonts w:ascii="Calibri" w:eastAsia="Times New Roman" w:hAnsi="Calibri" w:cs="Calibri"/>
+                <w:b/>
+                <w:bCs/>
+                <w:iCs/>
+                <w:color w:val="000000"/>
+                <w:lang w:val="en-GB" w:eastAsia="en-GB"/>
+              </w:rPr>
+            </w:pPr>
+            <w:r>
+              <w:rPr>
+                <w:rFonts w:ascii="Calibri" w:eastAsia="Times New Roman" w:hAnsi="Calibri" w:cs="Calibri"/>
+                <w:b/>
+                <w:bCs/>
+                <w:iCs/>
+                <w:color w:val="000000"/>
+                <w:lang w:val="en-GB" w:eastAsia="en-GB"/>
+              </w:rPr>
+              <w:t>Field name</w:t>
+            </w:r>
+          </w:p>
+        </w:tc>
+        <w:tc>
+          <w:tcPr>
+            <w:tcW w:w="1006" w:type="dxa"/>
+            <w:shd w:val="clear" w:color="auto" w:fill="FFE8E1"/>
+            <w:vAlign w:val="center"/>
+          </w:tcPr>
+          <w:p>
+            <w:pPr>
+              <w:jc w:val="center"/>
+              <w:rPr>
+                <w:rFonts w:ascii="Calibri" w:eastAsia="Times New Roman" w:hAnsi="Calibri" w:cs="Calibri"/>
+                <w:b/>
+                <w:bCs/>
+                <w:iCs/>
+                <w:color w:val="000000"/>
+                <w:lang w:val="en-GB" w:eastAsia="en-GB"/>
+              </w:rPr>
+            </w:pPr>
+            <w:r>
+              <w:rPr>
+                <w:rFonts w:ascii="Calibri" w:eastAsia="Times New Roman" w:hAnsi="Calibri" w:cs="Calibri"/>
+                <w:b/>
+                <w:bCs/>
+                <w:iCs/>
+                <w:color w:val="000000"/>
+                <w:lang w:val="en-GB" w:eastAsia="en-GB"/>
+              </w:rPr>
+              <w:t>Type</w:t>
+            </w:r>
+          </w:p>
+        </w:tc>
+        <w:tc>
+          <w:tcPr>
+            <w:tcW w:w="704" w:type="dxa"/>
+            <w:shd w:val="clear" w:color="auto" w:fill="FFE8E1"/>
+            <w:vAlign w:val="center"/>
+          </w:tcPr>
+          <w:p>
+            <w:pPr>
+              <w:jc w:val="center"/>
+              <w:rPr>
+                <w:rFonts w:ascii="Calibri" w:eastAsia="Times New Roman" w:hAnsi="Calibri" w:cs="Calibri"/>
+                <w:b/>
+                <w:bCs/>
+                <w:iCs/>
+                <w:color w:val="000000"/>
+                <w:lang w:val="en-GB" w:eastAsia="en-GB"/>
+              </w:rPr>
+            </w:pPr>
+            <w:r>
+              <w:rPr>
+                <w:rFonts w:ascii="Calibri" w:eastAsia="Times New Roman" w:hAnsi="Calibri" w:cs="Calibri"/>
+                <w:b/>
+                <w:bCs/>
+                <w:iCs/>
+                <w:color w:val="000000"/>
+                <w:lang w:val="en-GB" w:eastAsia="en-GB"/>
+              </w:rPr>
+              <w:t>Size</w:t>
+            </w:r>
+          </w:p>
+        </w:tc>
+        <w:tc>
+          <w:tcPr>
+            <w:tcW w:w="900" w:type="dxa"/>
+            <w:shd w:val="clear" w:color="auto" w:fill="FFE8E1"/>
+            <w:vAlign w:val="center"/>
+          </w:tcPr>
+          <w:p>
+            <w:pPr>
+              <w:jc w:val="center"/>
+              <w:rPr>
+                <w:rFonts w:ascii="Calibri" w:eastAsia="Times New Roman" w:hAnsi="Calibri" w:cs="Calibri"/>
+                <w:b/>
+                <w:bCs/>
+                <w:iCs/>
+                <w:color w:val="000000"/>
+                <w:lang w:val="en-GB" w:eastAsia="en-GB"/>
+              </w:rPr>
+            </w:pPr>
+            <w:r>
+              <w:rPr>
+                <w:rFonts w:ascii="Calibri" w:eastAsia="Times New Roman" w:hAnsi="Calibri" w:cs="Calibri"/>
+                <w:b/>
+                <w:bCs/>
+                <w:iCs/>
+                <w:color w:val="000000"/>
+                <w:lang w:val="en-GB" w:eastAsia="en-GB"/>
+              </w:rPr>
+              <w:t>Unique</w:t>
+            </w:r>
+          </w:p>
+        </w:tc>
+        <w:tc>
+          <w:tcPr>
+            <w:tcW w:w="720" w:type="dxa"/>
+            <w:shd w:val="clear" w:color="auto" w:fill="FFE8E1"/>
+            <w:vAlign w:val="center"/>
+          </w:tcPr>
+          <w:p>
+            <w:pPr>
+              <w:jc w:val="center"/>
+              <w:rPr>
+                <w:rFonts w:ascii="Calibri" w:eastAsia="Times New Roman" w:hAnsi="Calibri" w:cs="Calibri"/>
+                <w:b/>
+                <w:bCs/>
+                <w:iCs/>
+                <w:color w:val="000000"/>
+                <w:lang w:val="en-GB" w:eastAsia="en-GB"/>
+              </w:rPr>
+            </w:pPr>
+            <w:r>
+              <w:rPr>
+                <w:rFonts w:ascii="Calibri" w:eastAsia="Times New Roman" w:hAnsi="Calibri" w:cs="Calibri"/>
+                <w:b/>
+                <w:bCs/>
+                <w:iCs/>
+                <w:color w:val="000000"/>
+                <w:lang w:val="en-GB" w:eastAsia="en-GB"/>
+              </w:rPr>
+              <w:t>Not Null</w:t>
+            </w:r>
+          </w:p>
+        </w:tc>
+        <w:tc>
+          <w:tcPr>
+            <w:tcW w:w="810" w:type="dxa"/>
+            <w:shd w:val="clear" w:color="auto" w:fill="FFE8E1"/>
+            <w:vAlign w:val="center"/>
+          </w:tcPr>
+          <w:p>
+            <w:pPr>
+              <w:jc w:val="center"/>
+              <w:rPr>
+                <w:rFonts w:ascii="Calibri" w:eastAsia="Times New Roman" w:hAnsi="Calibri" w:cs="Calibri"/>
+                <w:b/>
+                <w:bCs/>
+                <w:iCs/>
+                <w:color w:val="000000"/>
+                <w:lang w:val="en-GB" w:eastAsia="en-GB"/>
+              </w:rPr>
+            </w:pPr>
+            <w:r>
+              <w:rPr>
+                <w:rFonts w:ascii="Calibri" w:eastAsia="Times New Roman" w:hAnsi="Calibri" w:cs="Calibri"/>
+                <w:b/>
+                <w:bCs/>
+                <w:iCs/>
+                <w:color w:val="000000"/>
+                <w:lang w:val="en-GB" w:eastAsia="en-GB"/>
+              </w:rPr>
+              <w:t>PK/FK</w:t>
+            </w:r>
+          </w:p>
+        </w:tc>
+        <w:tc>
+          <w:tcPr>
+            <w:tcW w:w="2824" w:type="dxa"/>
+            <w:shd w:val="clear" w:color="auto" w:fill="FFE8E1"/>
+            <w:vAlign w:val="center"/>
+          </w:tcPr>
+          <w:p>
+            <w:pPr>
+              <w:jc w:val="center"/>
+              <w:rPr>
+                <w:rFonts w:ascii="Calibri" w:eastAsia="Times New Roman" w:hAnsi="Calibri" w:cs="Calibri"/>
+                <w:b/>
+                <w:bCs/>
+                <w:iCs/>
+                <w:color w:val="000000"/>
+                <w:lang w:val="en-GB" w:eastAsia="en-GB"/>
+              </w:rPr>
+            </w:pPr>
+            <w:r>
+              <w:rPr>
+                <w:rFonts w:ascii="Calibri" w:eastAsia="Times New Roman" w:hAnsi="Calibri" w:cs="Calibri"/>
+                <w:b/>
+                <w:bCs/>
+                <w:iCs/>
+                <w:color w:val="000000"/>
+                <w:lang w:val="en-GB" w:eastAsia="en-GB"/>
+              </w:rPr>
+              <w:t>Notes</w:t>
+            </w:r>
+          </w:p>
+        </w:tc>
+      </w:tr>
+      <w:tr>
+        <w:tc>
+          <w:tcPr>
+            <w:tcW w:w="421" w:type="dxa"/>
+          </w:tcPr>
+          <w:p>
+            <w:pPr>
+              <w:jc w:val="center"/>
+            </w:pPr>
+            <w:r>
+              <w:t>1</w:t>
+            </w:r>
+          </w:p>
+        </w:tc>
+        <w:tc>
+          <w:tcPr>
+            <w:tcW w:w="1824" w:type="dxa"/>
+          </w:tcPr>
+          <w:p>
+            <w:r>
+              <w:t>RoomTypeId</w:t>
+            </w:r>
+          </w:p>
+        </w:tc>
+        <w:tc>
+          <w:tcPr>
+            <w:tcW w:w="1006" w:type="dxa"/>
+          </w:tcPr>
+          <w:p>
+            <w:r>
+              <w:t>int</w:t>
+            </w:r>
+          </w:p>
+        </w:tc>
+        <w:tc>
+          <w:tcPr>
+            <w:tcW w:w="704" w:type="dxa"/>
+          </w:tcPr>
+          <w:p/>
+        </w:tc>
+        <w:tc>
+          <w:tcPr>
+            <w:tcW w:w="900" w:type="dxa"/>
+          </w:tcPr>
+          <w:p/>
+        </w:tc>
+        <w:tc>
+          <w:tcPr>
+            <w:tcW w:w="720" w:type="dxa"/>
+          </w:tcPr>
+          <w:p>
+            <w:r>
+              <w:t>Yes</w:t>
+            </w:r>
+          </w:p>
+        </w:tc>
+        <w:tc>
+          <w:tcPr>
+            <w:tcW w:w="810" w:type="dxa"/>
+          </w:tcPr>
+          <w:p>
+            <w:r>
+              <w:t>PK</w:t>
+            </w:r>
+          </w:p>
+        </w:tc>
+        <w:tc>
+          <w:tcPr>
+            <w:tcW w:w="2824" w:type="dxa"/>
+          </w:tcPr>
+          <w:p/>
+        </w:tc>
+      </w:tr>
+      <w:tr>
+        <w:tc>
+          <w:tcPr>
+            <w:tcW w:w="421" w:type="dxa"/>
+          </w:tcPr>
+          <w:p>
+            <w:pPr>
+              <w:jc w:val="center"/>
+            </w:pPr>
+            <w:r>
+              <w:t>2</w:t>
+            </w:r>
+          </w:p>
+        </w:tc>
+        <w:tc>
+          <w:tcPr>
+            <w:tcW w:w="1824" w:type="dxa"/>
+          </w:tcPr>
+          <w:p>
+            <w:r>
               <w:t>RoomTypeName</w:t>
             </w:r>
           </w:p>
         </w:tc>
         <w:tc>
           <w:tcPr>
-            <w:tcW w:w="1134" w:type="dxa"/>
+            <w:tcW w:w="1006" w:type="dxa"/>
           </w:tcPr>
           <w:p>
             <w:r>
@@ -9100,7 +9211,7 @@
 </file>
 
 <file path=word/endnotes.xml><?xml version="1.0" encoding="utf-8"?>
-<w:endnotes xmlns:wpc="http://schemas.microsoft.com/office/word/2010/wordprocessingCanvas" xmlns:cx="http://schemas.microsoft.com/office/drawing/2014/chartex" xmlns:mc="http://schemas.openxmlformats.org/markup-compatibility/2006" xmlns:o="urn:schemas-microsoft-com:office:office" xmlns:r="http://schemas.openxmlformats.org/officeDocument/2006/relationships" xmlns:m="http://schemas.openxmlformats.org/officeDocument/2006/math" xmlns:v="urn:schemas-microsoft-com:vml" xmlns:wp14="http://schemas.microsoft.com/office/word/2010/wordprocessingDrawing" xmlns:wp="http://schemas.openxmlformats.org/drawingml/2006/wordprocessingDrawing" xmlns:w10="urn:schemas-microsoft-com:office:word" xmlns:w="http://schemas.openxmlformats.org/wordprocessingml/2006/main" xmlns:w14="http://schemas.microsoft.com/office/word/2010/wordml" xmlns:w15="http://schemas.microsoft.com/office/word/2012/wordml" xmlns:w16se="http://schemas.microsoft.com/office/word/2015/wordml/symex" xmlns:wpg="http://schemas.microsoft.com/office/word/2010/wordprocessingGroup" xmlns:wpi="http://schemas.microsoft.com/office/word/2010/wordprocessingInk" xmlns:wne="http://schemas.microsoft.com/office/word/2006/wordml" xmlns:wps="http://schemas.microsoft.com/office/word/2010/wordprocessingShape" mc:Ignorable="w14 w15 w16se wp14">
+<w:endnotes xmlns:wpc="http://schemas.microsoft.com/office/word/2010/wordprocessingCanvas" xmlns:cx="http://schemas.microsoft.com/office/drawing/2014/chartex" xmlns:cx1="http://schemas.microsoft.com/office/drawing/2015/9/8/chartex" xmlns:cx2="http://schemas.microsoft.com/office/drawing/2015/10/21/chartex" xmlns:cx3="http://schemas.microsoft.com/office/drawing/2016/5/9/chartex" xmlns:cx4="http://schemas.microsoft.com/office/drawing/2016/5/10/chartex" xmlns:cx5="http://schemas.microsoft.com/office/drawing/2016/5/11/chartex" xmlns:cx6="http://schemas.microsoft.com/office/drawing/2016/5/12/chartex" xmlns:cx7="http://schemas.microsoft.com/office/drawing/2016/5/13/chartex" xmlns:cx8="http://schemas.microsoft.com/office/drawing/2016/5/14/chartex" xmlns:mc="http://schemas.openxmlformats.org/markup-compatibility/2006" xmlns:aink="http://schemas.microsoft.com/office/drawing/2016/ink" xmlns:am3d="http://schemas.microsoft.com/office/drawing/2017/model3d" xmlns:o="urn:schemas-microsoft-com:office:office" xmlns:oel="http://schemas.microsoft.com/office/2019/extlst" xmlns:r="http://schemas.openxmlformats.org/officeDocument/2006/relationships" xmlns:m="http://schemas.openxmlformats.org/officeDocument/2006/math" xmlns:v="urn:schemas-microsoft-com:vml" xmlns:wp14="http://schemas.microsoft.com/office/word/2010/wordprocessingDrawing" xmlns:wp="http://schemas.openxmlformats.org/drawingml/2006/wordprocessingDrawing" xmlns:w10="urn:schemas-microsoft-com:office:word" xmlns:w="http://schemas.openxmlformats.org/wordprocessingml/2006/main" xmlns:w14="http://schemas.microsoft.com/office/word/2010/wordml" xmlns:w15="http://schemas.microsoft.com/office/word/2012/wordml" xmlns:w16cex="http://schemas.microsoft.com/office/word/2018/wordml/cex" xmlns:w16cid="http://schemas.microsoft.com/office/word/2016/wordml/cid" xmlns:w16="http://schemas.microsoft.com/office/word/2018/wordml" xmlns:w16sdtdh="http://schemas.microsoft.com/office/word/2020/wordml/sdtdatahash" xmlns:w16se="http://schemas.microsoft.com/office/word/2015/wordml/symex" xmlns:wpg="http://schemas.microsoft.com/office/word/2010/wordprocessingGroup" xmlns:wpi="http://schemas.microsoft.com/office/word/2010/wordprocessingInk" xmlns:wne="http://schemas.microsoft.com/office/word/2006/wordml" xmlns:wps="http://schemas.microsoft.com/office/word/2010/wordprocessingShape" mc:Ignorable="w14 w15 w16se w16cid w16 w16cex w16sdtdh wp14">
   <w:endnote w:type="separator" w:id="-1">
     <w:p>
       <w:pPr>
@@ -9125,7 +9236,7 @@
 </file>
 
 <file path=word/footer1.xml><?xml version="1.0" encoding="utf-8"?>
-<w:ftr xmlns:wpc="http://schemas.microsoft.com/office/word/2010/wordprocessingCanvas" xmlns:cx="http://schemas.microsoft.com/office/drawing/2014/chartex" xmlns:mc="http://schemas.openxmlformats.org/markup-compatibility/2006" xmlns:o="urn:schemas-microsoft-com:office:office" xmlns:r="http://schemas.openxmlformats.org/officeDocument/2006/relationships" xmlns:m="http://schemas.openxmlformats.org/officeDocument/2006/math" xmlns:v="urn:schemas-microsoft-com:vml" xmlns:wp14="http://schemas.microsoft.com/office/word/2010/wordprocessingDrawing" xmlns:wp="http://schemas.openxmlformats.org/drawingml/2006/wordprocessingDrawing" xmlns:w10="urn:schemas-microsoft-com:office:word" xmlns:w="http://schemas.openxmlformats.org/wordprocessingml/2006/main" xmlns:w14="http://schemas.microsoft.com/office/word/2010/wordml" xmlns:w15="http://schemas.microsoft.com/office/word/2012/wordml" xmlns:w16se="http://schemas.microsoft.com/office/word/2015/wordml/symex" xmlns:wpg="http://schemas.microsoft.com/office/word/2010/wordprocessingGroup" xmlns:wpi="http://schemas.microsoft.com/office/word/2010/wordprocessingInk" xmlns:wne="http://schemas.microsoft.com/office/word/2006/wordml" xmlns:wps="http://schemas.microsoft.com/office/word/2010/wordprocessingShape" mc:Ignorable="w14 w15 w16se wp14">
+<w:ftr xmlns:wpc="http://schemas.microsoft.com/office/word/2010/wordprocessingCanvas" xmlns:cx="http://schemas.microsoft.com/office/drawing/2014/chartex" xmlns:cx1="http://schemas.microsoft.com/office/drawing/2015/9/8/chartex" xmlns:cx2="http://schemas.microsoft.com/office/drawing/2015/10/21/chartex" xmlns:cx3="http://schemas.microsoft.com/office/drawing/2016/5/9/chartex" xmlns:cx4="http://schemas.microsoft.com/office/drawing/2016/5/10/chartex" xmlns:cx5="http://schemas.microsoft.com/office/drawing/2016/5/11/chartex" xmlns:cx6="http://schemas.microsoft.com/office/drawing/2016/5/12/chartex" xmlns:cx7="http://schemas.microsoft.com/office/drawing/2016/5/13/chartex" xmlns:cx8="http://schemas.microsoft.com/office/drawing/2016/5/14/chartex" xmlns:mc="http://schemas.openxmlformats.org/markup-compatibility/2006" xmlns:aink="http://schemas.microsoft.com/office/drawing/2016/ink" xmlns:am3d="http://schemas.microsoft.com/office/drawing/2017/model3d" xmlns:o="urn:schemas-microsoft-com:office:office" xmlns:oel="http://schemas.microsoft.com/office/2019/extlst" xmlns:r="http://schemas.openxmlformats.org/officeDocument/2006/relationships" xmlns:m="http://schemas.openxmlformats.org/officeDocument/2006/math" xmlns:v="urn:schemas-microsoft-com:vml" xmlns:wp14="http://schemas.microsoft.com/office/word/2010/wordprocessingDrawing" xmlns:wp="http://schemas.openxmlformats.org/drawingml/2006/wordprocessingDrawing" xmlns:w10="urn:schemas-microsoft-com:office:word" xmlns:w="http://schemas.openxmlformats.org/wordprocessingml/2006/main" xmlns:w14="http://schemas.microsoft.com/office/word/2010/wordml" xmlns:w15="http://schemas.microsoft.com/office/word/2012/wordml" xmlns:w16cex="http://schemas.microsoft.com/office/word/2018/wordml/cex" xmlns:w16cid="http://schemas.microsoft.com/office/word/2016/wordml/cid" xmlns:w16="http://schemas.microsoft.com/office/word/2018/wordml" xmlns:w16sdtdh="http://schemas.microsoft.com/office/word/2020/wordml/sdtdatahash" xmlns:w16se="http://schemas.microsoft.com/office/word/2015/wordml/symex" xmlns:wpg="http://schemas.microsoft.com/office/word/2010/wordprocessingGroup" xmlns:wpi="http://schemas.microsoft.com/office/word/2010/wordprocessingInk" xmlns:wne="http://schemas.microsoft.com/office/word/2006/wordml" xmlns:wps="http://schemas.microsoft.com/office/word/2010/wordprocessingShape" mc:Ignorable="w14 w15 w16se w16cid w16 w16cex w16sdtdh wp14">
   <w:sdt>
     <w:sdtPr>
       <w:id w:val="-109362398"/>
@@ -9178,7 +9289,7 @@
 </file>
 
 <file path=word/footnotes.xml><?xml version="1.0" encoding="utf-8"?>
-<w:footnotes xmlns:wpc="http://schemas.microsoft.com/office/word/2010/wordprocessingCanvas" xmlns:cx="http://schemas.microsoft.com/office/drawing/2014/chartex" xmlns:mc="http://schemas.openxmlformats.org/markup-compatibility/2006" xmlns:o="urn:schemas-microsoft-com:office:office" xmlns:r="http://schemas.openxmlformats.org/officeDocument/2006/relationships" xmlns:m="http://schemas.openxmlformats.org/officeDocument/2006/math" xmlns:v="urn:schemas-microsoft-com:vml" xmlns:wp14="http://schemas.microsoft.com/office/word/2010/wordprocessingDrawing" xmlns:wp="http://schemas.openxmlformats.org/drawingml/2006/wordprocessingDrawing" xmlns:w10="urn:schemas-microsoft-com:office:word" xmlns:w="http://schemas.openxmlformats.org/wordprocessingml/2006/main" xmlns:w14="http://schemas.microsoft.com/office/word/2010/wordml" xmlns:w15="http://schemas.microsoft.com/office/word/2012/wordml" xmlns:w16se="http://schemas.microsoft.com/office/word/2015/wordml/symex" xmlns:wpg="http://schemas.microsoft.com/office/word/2010/wordprocessingGroup" xmlns:wpi="http://schemas.microsoft.com/office/word/2010/wordprocessingInk" xmlns:wne="http://schemas.microsoft.com/office/word/2006/wordml" xmlns:wps="http://schemas.microsoft.com/office/word/2010/wordprocessingShape" mc:Ignorable="w14 w15 w16se wp14">
+<w:footnotes xmlns:wpc="http://schemas.microsoft.com/office/word/2010/wordprocessingCanvas" xmlns:cx="http://schemas.microsoft.com/office/drawing/2014/chartex" xmlns:cx1="http://schemas.microsoft.com/office/drawing/2015/9/8/chartex" xmlns:cx2="http://schemas.microsoft.com/office/drawing/2015/10/21/chartex" xmlns:cx3="http://schemas.microsoft.com/office/drawing/2016/5/9/chartex" xmlns:cx4="http://schemas.microsoft.com/office/drawing/2016/5/10/chartex" xmlns:cx5="http://schemas.microsoft.com/office/drawing/2016/5/11/chartex" xmlns:cx6="http://schemas.microsoft.com/office/drawing/2016/5/12/chartex" xmlns:cx7="http://schemas.microsoft.com/office/drawing/2016/5/13/chartex" xmlns:cx8="http://schemas.microsoft.com/office/drawing/2016/5/14/chartex" xmlns:mc="http://schemas.openxmlformats.org/markup-compatibility/2006" xmlns:aink="http://schemas.microsoft.com/office/drawing/2016/ink" xmlns:am3d="http://schemas.microsoft.com/office/drawing/2017/model3d" xmlns:o="urn:schemas-microsoft-com:office:office" xmlns:oel="http://schemas.microsoft.com/office/2019/extlst" xmlns:r="http://schemas.openxmlformats.org/officeDocument/2006/relationships" xmlns:m="http://schemas.openxmlformats.org/officeDocument/2006/math" xmlns:v="urn:schemas-microsoft-com:vml" xmlns:wp14="http://schemas.microsoft.com/office/word/2010/wordprocessingDrawing" xmlns:wp="http://schemas.openxmlformats.org/drawingml/2006/wordprocessingDrawing" xmlns:w10="urn:schemas-microsoft-com:office:word" xmlns:w="http://schemas.openxmlformats.org/wordprocessingml/2006/main" xmlns:w14="http://schemas.microsoft.com/office/word/2010/wordml" xmlns:w15="http://schemas.microsoft.com/office/word/2012/wordml" xmlns:w16cex="http://schemas.microsoft.com/office/word/2018/wordml/cex" xmlns:w16cid="http://schemas.microsoft.com/office/word/2016/wordml/cid" xmlns:w16="http://schemas.microsoft.com/office/word/2018/wordml" xmlns:w16sdtdh="http://schemas.microsoft.com/office/word/2020/wordml/sdtdatahash" xmlns:w16se="http://schemas.microsoft.com/office/word/2015/wordml/symex" xmlns:wpg="http://schemas.microsoft.com/office/word/2010/wordprocessingGroup" xmlns:wpi="http://schemas.microsoft.com/office/word/2010/wordprocessingInk" xmlns:wne="http://schemas.microsoft.com/office/word/2006/wordml" xmlns:wps="http://schemas.microsoft.com/office/word/2010/wordprocessingShape" mc:Ignorable="w14 w15 w16se w16cid w16 w16cex w16sdtdh wp14">
   <w:footnote w:type="separator" w:id="-1">
     <w:p>
       <w:pPr>
@@ -9203,7 +9314,7 @@
 </file>
 
 <file path=word/numbering.xml><?xml version="1.0" encoding="utf-8"?>
-<w:numbering xmlns:wpc="http://schemas.microsoft.com/office/word/2010/wordprocessingCanvas" xmlns:cx="http://schemas.microsoft.com/office/drawing/2014/chartex" xmlns:mc="http://schemas.openxmlformats.org/markup-compatibility/2006" xmlns:o="urn:schemas-microsoft-com:office:office" xmlns:r="http://schemas.openxmlformats.org/officeDocument/2006/relationships" xmlns:m="http://schemas.openxmlformats.org/officeDocument/2006/math" xmlns:v="urn:schemas-microsoft-com:vml" xmlns:wp14="http://schemas.microsoft.com/office/word/2010/wordprocessingDrawing" xmlns:wp="http://schemas.openxmlformats.org/drawingml/2006/wordprocessingDrawing" xmlns:w10="urn:schemas-microsoft-com:office:word" xmlns:w="http://schemas.openxmlformats.org/wordprocessingml/2006/main" xmlns:w14="http://schemas.microsoft.com/office/word/2010/wordml" xmlns:w15="http://schemas.microsoft.com/office/word/2012/wordml" xmlns:w16se="http://schemas.microsoft.com/office/word/2015/wordml/symex" xmlns:wpg="http://schemas.microsoft.com/office/word/2010/wordprocessingGroup" xmlns:wpi="http://schemas.microsoft.com/office/word/2010/wordprocessingInk" xmlns:wne="http://schemas.microsoft.com/office/word/2006/wordml" xmlns:wps="http://schemas.microsoft.com/office/word/2010/wordprocessingShape" mc:Ignorable="w14 w15 w16se wp14">
+<w:numbering xmlns:wpc="http://schemas.microsoft.com/office/word/2010/wordprocessingCanvas" xmlns:cx="http://schemas.microsoft.com/office/drawing/2014/chartex" xmlns:cx1="http://schemas.microsoft.com/office/drawing/2015/9/8/chartex" xmlns:cx2="http://schemas.microsoft.com/office/drawing/2015/10/21/chartex" xmlns:cx3="http://schemas.microsoft.com/office/drawing/2016/5/9/chartex" xmlns:cx4="http://schemas.microsoft.com/office/drawing/2016/5/10/chartex" xmlns:cx5="http://schemas.microsoft.com/office/drawing/2016/5/11/chartex" xmlns:cx6="http://schemas.microsoft.com/office/drawing/2016/5/12/chartex" xmlns:cx7="http://schemas.microsoft.com/office/drawing/2016/5/13/chartex" xmlns:cx8="http://schemas.microsoft.com/office/drawing/2016/5/14/chartex" xmlns:mc="http://schemas.openxmlformats.org/markup-compatibility/2006" xmlns:aink="http://schemas.microsoft.com/office/drawing/2016/ink" xmlns:am3d="http://schemas.microsoft.com/office/drawing/2017/model3d" xmlns:o="urn:schemas-microsoft-com:office:office" xmlns:oel="http://schemas.microsoft.com/office/2019/extlst" xmlns:r="http://schemas.openxmlformats.org/officeDocument/2006/relationships" xmlns:m="http://schemas.openxmlformats.org/officeDocument/2006/math" xmlns:v="urn:schemas-microsoft-com:vml" xmlns:wp14="http://schemas.microsoft.com/office/word/2010/wordprocessingDrawing" xmlns:wp="http://schemas.openxmlformats.org/drawingml/2006/wordprocessingDrawing" xmlns:w10="urn:schemas-microsoft-com:office:word" xmlns:w="http://schemas.openxmlformats.org/wordprocessingml/2006/main" xmlns:w14="http://schemas.microsoft.com/office/word/2010/wordml" xmlns:w15="http://schemas.microsoft.com/office/word/2012/wordml" xmlns:w16cex="http://schemas.microsoft.com/office/word/2018/wordml/cex" xmlns:w16cid="http://schemas.microsoft.com/office/word/2016/wordml/cid" xmlns:w16="http://schemas.microsoft.com/office/word/2018/wordml" xmlns:w16sdtdh="http://schemas.microsoft.com/office/word/2020/wordml/sdtdatahash" xmlns:w16se="http://schemas.microsoft.com/office/word/2015/wordml/symex" xmlns:wpg="http://schemas.microsoft.com/office/word/2010/wordprocessingGroup" xmlns:wpi="http://schemas.microsoft.com/office/word/2010/wordprocessingInk" xmlns:wne="http://schemas.microsoft.com/office/word/2006/wordml" xmlns:wps="http://schemas.microsoft.com/office/word/2010/wordprocessingShape" mc:Ignorable="w14 w15 w16se w16cid w16 w16cex w16sdtdh wp14">
   <w:abstractNum w:abstractNumId="0" w15:restartNumberingAfterBreak="0">
     <w:nsid w:val="02A75FE4"/>
     <w:multiLevelType w:val="hybridMultilevel"/>
@@ -11378,74 +11489,74 @@
       </w:rPr>
     </w:lvl>
   </w:abstractNum>
-  <w:num w:numId="1">
+  <w:num w:numId="1" w16cid:durableId="829827414">
     <w:abstractNumId w:val="2"/>
   </w:num>
-  <w:num w:numId="2">
+  <w:num w:numId="2" w16cid:durableId="1479494372">
     <w:abstractNumId w:val="17"/>
   </w:num>
-  <w:num w:numId="3">
+  <w:num w:numId="3" w16cid:durableId="821311394">
     <w:abstractNumId w:val="10"/>
   </w:num>
-  <w:num w:numId="4">
+  <w:num w:numId="4" w16cid:durableId="656961534">
     <w:abstractNumId w:val="9"/>
   </w:num>
-  <w:num w:numId="5">
+  <w:num w:numId="5" w16cid:durableId="636641589">
     <w:abstractNumId w:val="11"/>
   </w:num>
-  <w:num w:numId="6">
+  <w:num w:numId="6" w16cid:durableId="1852252857">
     <w:abstractNumId w:val="15"/>
   </w:num>
-  <w:num w:numId="7">
+  <w:num w:numId="7" w16cid:durableId="1023282920">
     <w:abstractNumId w:val="18"/>
   </w:num>
-  <w:num w:numId="8">
+  <w:num w:numId="8" w16cid:durableId="669259242">
     <w:abstractNumId w:val="8"/>
   </w:num>
-  <w:num w:numId="9">
+  <w:num w:numId="9" w16cid:durableId="876937789">
     <w:abstractNumId w:val="3"/>
   </w:num>
-  <w:num w:numId="10">
+  <w:num w:numId="10" w16cid:durableId="1650942976">
     <w:abstractNumId w:val="6"/>
   </w:num>
-  <w:num w:numId="11">
+  <w:num w:numId="11" w16cid:durableId="1014308396">
     <w:abstractNumId w:val="12"/>
   </w:num>
-  <w:num w:numId="12">
+  <w:num w:numId="12" w16cid:durableId="460198331">
     <w:abstractNumId w:val="13"/>
   </w:num>
-  <w:num w:numId="13">
+  <w:num w:numId="13" w16cid:durableId="465974598">
     <w:abstractNumId w:val="14"/>
   </w:num>
-  <w:num w:numId="14">
+  <w:num w:numId="14" w16cid:durableId="367722824">
     <w:abstractNumId w:val="16"/>
   </w:num>
-  <w:num w:numId="15">
+  <w:num w:numId="15" w16cid:durableId="782577135">
     <w:abstractNumId w:val="4"/>
   </w:num>
-  <w:num w:numId="16">
+  <w:num w:numId="16" w16cid:durableId="18165191">
     <w:abstractNumId w:val="19"/>
   </w:num>
-  <w:num w:numId="17">
+  <w:num w:numId="17" w16cid:durableId="1381439071">
     <w:abstractNumId w:val="7"/>
   </w:num>
-  <w:num w:numId="18">
+  <w:num w:numId="18" w16cid:durableId="818771374">
     <w:abstractNumId w:val="5"/>
   </w:num>
-  <w:num w:numId="19">
+  <w:num w:numId="19" w16cid:durableId="1099568226">
     <w:abstractNumId w:val="20"/>
   </w:num>
-  <w:num w:numId="20">
+  <w:num w:numId="20" w16cid:durableId="1403481900">
     <w:abstractNumId w:val="0"/>
   </w:num>
-  <w:num w:numId="21">
+  <w:num w:numId="21" w16cid:durableId="596402207">
     <w:abstractNumId w:val="1"/>
   </w:num>
 </w:numbering>
 </file>
 
 <file path=word/styles.xml><?xml version="1.0" encoding="utf-8"?>
-<w:styles xmlns:mc="http://schemas.openxmlformats.org/markup-compatibility/2006" xmlns:r="http://schemas.openxmlformats.org/officeDocument/2006/relationships" xmlns:w="http://schemas.openxmlformats.org/wordprocessingml/2006/main" xmlns:w14="http://schemas.microsoft.com/office/word/2010/wordml" xmlns:w15="http://schemas.microsoft.com/office/word/2012/wordml" xmlns:w16se="http://schemas.microsoft.com/office/word/2015/wordml/symex" mc:Ignorable="w14 w15 w16se">
+<w:styles xmlns:mc="http://schemas.openxmlformats.org/markup-compatibility/2006" xmlns:r="http://schemas.openxmlformats.org/officeDocument/2006/relationships" xmlns:w="http://schemas.openxmlformats.org/wordprocessingml/2006/main" xmlns:w14="http://schemas.microsoft.com/office/word/2010/wordml" xmlns:w15="http://schemas.microsoft.com/office/word/2012/wordml" xmlns:w16cex="http://schemas.microsoft.com/office/word/2018/wordml/cex" xmlns:w16cid="http://schemas.microsoft.com/office/word/2016/wordml/cid" xmlns:w16="http://schemas.microsoft.com/office/word/2018/wordml" xmlns:w16sdtdh="http://schemas.microsoft.com/office/word/2020/wordml/sdtdatahash" xmlns:w16se="http://schemas.microsoft.com/office/word/2015/wordml/symex" mc:Ignorable="w14 w15 w16se w16cid w16 w16cex w16sdtdh">
   <w:docDefaults>
     <w:rPrDefault>
       <w:rPr>
@@ -11461,7 +11572,7 @@
       </w:pPr>
     </w:pPrDefault>
   </w:docDefaults>
-  <w:latentStyles w:defLockedState="0" w:defUIPriority="99" w:defSemiHidden="0" w:defUnhideWhenUsed="0" w:defQFormat="0" w:count="371">
+  <w:latentStyles w:defLockedState="0" w:defUIPriority="99" w:defSemiHidden="0" w:defUnhideWhenUsed="0" w:defQFormat="0" w:count="376">
     <w:lsdException w:name="Normal" w:uiPriority="0" w:qFormat="1"/>
     <w:lsdException w:name="heading 1" w:uiPriority="9" w:qFormat="1"/>
     <w:lsdException w:name="heading 2" w:semiHidden="1" w:uiPriority="9" w:unhideWhenUsed="1" w:qFormat="1"/>
@@ -11567,7 +11678,6 @@
     <w:lsdException w:name="HTML Sample" w:semiHidden="1" w:unhideWhenUsed="1"/>
     <w:lsdException w:name="HTML Typewriter" w:semiHidden="1" w:unhideWhenUsed="1"/>
     <w:lsdException w:name="HTML Variable" w:semiHidden="1" w:unhideWhenUsed="1"/>
-    <w:lsdException w:name="Normal Table" w:semiHidden="1" w:unhideWhenUsed="1"/>
     <w:lsdException w:name="annotation subject" w:semiHidden="1" w:unhideWhenUsed="1"/>
     <w:lsdException w:name="No List" w:semiHidden="1" w:unhideWhenUsed="1"/>
     <w:lsdException w:name="Outline List 1" w:semiHidden="1" w:unhideWhenUsed="1"/>
@@ -11610,11 +11720,8 @@
     <w:lsdException w:name="Table Contemporary" w:semiHidden="1" w:unhideWhenUsed="1"/>
     <w:lsdException w:name="Table Elegant" w:semiHidden="1" w:unhideWhenUsed="1"/>
     <w:lsdException w:name="Table Professional" w:semiHidden="1" w:unhideWhenUsed="1"/>
-    <w:lsdException w:name="Table Subtle 1" w:semiHidden="1" w:unhideWhenUsed="1"/>
     <w:lsdException w:name="Table Subtle 2" w:semiHidden="1" w:unhideWhenUsed="1"/>
     <w:lsdException w:name="Table Web 1" w:semiHidden="1" w:unhideWhenUsed="1"/>
-    <w:lsdException w:name="Table Web 2" w:semiHidden="1" w:unhideWhenUsed="1"/>
-    <w:lsdException w:name="Table Web 3" w:semiHidden="1" w:unhideWhenUsed="1"/>
     <w:lsdException w:name="Balloon Text" w:semiHidden="1" w:unhideWhenUsed="1"/>
     <w:lsdException w:name="Table Grid" w:uiPriority="39"/>
     <w:lsdException w:name="Table Theme" w:semiHidden="1" w:unhideWhenUsed="1"/>
@@ -11833,6 +11940,11 @@
     <w:lsdException w:name="List Table 5 Dark Accent 6" w:uiPriority="50"/>
     <w:lsdException w:name="List Table 6 Colorful Accent 6" w:uiPriority="51"/>
     <w:lsdException w:name="List Table 7 Colorful Accent 6" w:uiPriority="52"/>
+    <w:lsdException w:name="Mention" w:semiHidden="1" w:unhideWhenUsed="1"/>
+    <w:lsdException w:name="Smart Hyperlink" w:semiHidden="1" w:unhideWhenUsed="1"/>
+    <w:lsdException w:name="Hashtag" w:semiHidden="1" w:unhideWhenUsed="1"/>
+    <w:lsdException w:name="Unresolved Mention" w:semiHidden="1" w:unhideWhenUsed="1"/>
+    <w:lsdException w:name="Smart Link" w:semiHidden="1" w:unhideWhenUsed="1"/>
   </w:latentStyles>
   <w:style w:type="paragraph" w:default="1" w:styleId="Normal">
     <w:name w:val="Normal"/>

</xml_diff>

<commit_message>
Update Database & Design Document (Database Tables)
</commit_message>
<xml_diff>
--- a/Documentation/Design-Document.docx
+++ b/Documentation/Design-Document.docx
@@ -2497,9 +2497,6 @@
             <w:pPr>
               <w:jc w:val="center"/>
             </w:pPr>
-            <w:r>
-              <w:t>6</w:t>
-            </w:r>
           </w:p>
         </w:tc>
         <w:tc>
@@ -2507,11 +2504,11 @@
             <w:tcW w:w="2250" w:type="dxa"/>
           </w:tcPr>
           <w:p>
-            <w:r>
-              <w:t>Phone</w:t>
-            </w:r>
-            <w:r>
-              <w:t>Number</w:t>
+            <w:pPr>
+              <w:ind w:left="720" w:hanging="720"/>
+            </w:pPr>
+            <w:r>
+              <w:t>FullName</w:t>
             </w:r>
           </w:p>
         </w:tc>
@@ -2531,7 +2528,7 @@
           </w:tcPr>
           <w:p>
             <w:r>
-              <w:t>50</w:t>
+              <w:t>500</w:t>
             </w:r>
           </w:p>
         </w:tc>
@@ -2545,7 +2542,11 @@
           <w:tcPr>
             <w:tcW w:w="720" w:type="dxa"/>
           </w:tcPr>
-          <w:p/>
+          <w:p>
+            <w:r>
+              <w:t>No</w:t>
+            </w:r>
+          </w:p>
         </w:tc>
         <w:tc>
           <w:tcPr>
@@ -2559,7 +2560,7 @@
           </w:tcPr>
           <w:p>
             <w:r>
-              <w:t>Only for Landlord</w:t>
+              <w:t>For Landlord and Staff</w:t>
             </w:r>
           </w:p>
         </w:tc>
@@ -2574,7 +2575,7 @@
               <w:jc w:val="center"/>
             </w:pPr>
             <w:r>
-              <w:t>7</w:t>
+              <w:t>6</w:t>
             </w:r>
           </w:p>
         </w:tc>
@@ -2584,7 +2585,10 @@
           </w:tcPr>
           <w:p>
             <w:r>
-              <w:t>FacebookURL</w:t>
+              <w:t>Phone</w:t>
+            </w:r>
+            <w:r>
+              <w:t>Number</w:t>
             </w:r>
           </w:p>
         </w:tc>
@@ -2592,13 +2596,21 @@
           <w:tcPr>
             <w:tcW w:w="1080" w:type="dxa"/>
           </w:tcPr>
-          <w:p/>
+          <w:p>
+            <w:r>
+              <w:t>nvarchar</w:t>
+            </w:r>
+          </w:p>
         </w:tc>
         <w:tc>
           <w:tcPr>
             <w:tcW w:w="720" w:type="dxa"/>
           </w:tcPr>
-          <w:p/>
+          <w:p>
+            <w:r>
+              <w:t>50</w:t>
+            </w:r>
+          </w:p>
         </w:tc>
         <w:tc>
           <w:tcPr>
@@ -2610,7 +2622,11 @@
           <w:tcPr>
             <w:tcW w:w="720" w:type="dxa"/>
           </w:tcPr>
-          <w:p/>
+          <w:p>
+            <w:r>
+              <w:t>No</w:t>
+            </w:r>
+          </w:p>
         </w:tc>
         <w:tc>
           <w:tcPr>
@@ -2639,7 +2655,7 @@
               <w:jc w:val="center"/>
             </w:pPr>
             <w:r>
-              <w:t>8</w:t>
+              <w:t>7</w:t>
             </w:r>
           </w:p>
         </w:tc>
@@ -2649,7 +2665,7 @@
           </w:tcPr>
           <w:p>
             <w:r>
-              <w:t>IdentityCardImageLink</w:t>
+              <w:t>FacebookURL</w:t>
             </w:r>
           </w:p>
         </w:tc>
@@ -2657,13 +2673,21 @@
           <w:tcPr>
             <w:tcW w:w="1080" w:type="dxa"/>
           </w:tcPr>
-          <w:p/>
+          <w:p>
+            <w:r>
+              <w:t>nvarchar</w:t>
+            </w:r>
+          </w:p>
         </w:tc>
         <w:tc>
           <w:tcPr>
             <w:tcW w:w="720" w:type="dxa"/>
           </w:tcPr>
-          <w:p/>
+          <w:p>
+            <w:r>
+              <w:t>300</w:t>
+            </w:r>
+          </w:p>
         </w:tc>
         <w:tc>
           <w:tcPr>
@@ -2675,7 +2699,11 @@
           <w:tcPr>
             <w:tcW w:w="720" w:type="dxa"/>
           </w:tcPr>
-          <w:p/>
+          <w:p>
+            <w:r>
+              <w:t>No</w:t>
+            </w:r>
+          </w:p>
         </w:tc>
         <w:tc>
           <w:tcPr>
@@ -2704,7 +2732,7 @@
               <w:jc w:val="center"/>
             </w:pPr>
             <w:r>
-              <w:t>9</w:t>
+              <w:t>8</w:t>
             </w:r>
           </w:p>
         </w:tc>
@@ -2714,10 +2742,7 @@
           </w:tcPr>
           <w:p>
             <w:r>
-              <w:t>Role</w:t>
-            </w:r>
-            <w:r>
-              <w:t>Id</w:t>
+              <w:t>IdentityCardFrontSideImageLink</w:t>
             </w:r>
           </w:p>
         </w:tc>
@@ -2727,7 +2752,7 @@
           </w:tcPr>
           <w:p>
             <w:r>
-              <w:t>int</w:t>
+              <w:t>nvarchar</w:t>
             </w:r>
           </w:p>
         </w:tc>
@@ -2735,7 +2760,11 @@
           <w:tcPr>
             <w:tcW w:w="720" w:type="dxa"/>
           </w:tcPr>
-          <w:p/>
+          <w:p>
+            <w:r>
+              <w:t>500</w:t>
+            </w:r>
+          </w:p>
         </w:tc>
         <w:tc>
           <w:tcPr>
@@ -2747,17 +2776,17 @@
           <w:tcPr>
             <w:tcW w:w="720" w:type="dxa"/>
           </w:tcPr>
-          <w:p/>
+          <w:p>
+            <w:r>
+              <w:t>No</w:t>
+            </w:r>
+          </w:p>
         </w:tc>
         <w:tc>
           <w:tcPr>
             <w:tcW w:w="810" w:type="dxa"/>
           </w:tcPr>
-          <w:p>
-            <w:r>
-              <w:t>FK</w:t>
-            </w:r>
-          </w:p>
+          <w:p/>
         </w:tc>
         <w:tc>
           <w:tcPr>
@@ -2765,14 +2794,7 @@
           </w:tcPr>
           <w:p>
             <w:r>
-              <w:t xml:space="preserve">To Table </w:t>
-            </w:r>
-            <w:r>
-              <w:rPr>
-                <w:i/>
-                <w:iCs/>
-              </w:rPr>
-              <w:t>Role</w:t>
+              <w:t>Only for Landlord</w:t>
             </w:r>
           </w:p>
         </w:tc>
@@ -2787,6 +2809,83 @@
               <w:jc w:val="center"/>
             </w:pPr>
             <w:r>
+              <w:t>9</w:t>
+            </w:r>
+          </w:p>
+        </w:tc>
+        <w:tc>
+          <w:tcPr>
+            <w:tcW w:w="2250" w:type="dxa"/>
+          </w:tcPr>
+          <w:p>
+            <w:r>
+              <w:t>IdentityCardBackSideImageLink</w:t>
+            </w:r>
+          </w:p>
+        </w:tc>
+        <w:tc>
+          <w:tcPr>
+            <w:tcW w:w="1080" w:type="dxa"/>
+          </w:tcPr>
+          <w:p>
+            <w:r>
+              <w:t>nvarchar</w:t>
+            </w:r>
+          </w:p>
+        </w:tc>
+        <w:tc>
+          <w:tcPr>
+            <w:tcW w:w="720" w:type="dxa"/>
+          </w:tcPr>
+          <w:p>
+            <w:r>
+              <w:t>500</w:t>
+            </w:r>
+          </w:p>
+        </w:tc>
+        <w:tc>
+          <w:tcPr>
+            <w:tcW w:w="900" w:type="dxa"/>
+          </w:tcPr>
+          <w:p/>
+        </w:tc>
+        <w:tc>
+          <w:tcPr>
+            <w:tcW w:w="720" w:type="dxa"/>
+          </w:tcPr>
+          <w:p>
+            <w:r>
+              <w:t>No</w:t>
+            </w:r>
+          </w:p>
+        </w:tc>
+        <w:tc>
+          <w:tcPr>
+            <w:tcW w:w="810" w:type="dxa"/>
+          </w:tcPr>
+          <w:p/>
+        </w:tc>
+        <w:tc>
+          <w:tcPr>
+            <w:tcW w:w="2284" w:type="dxa"/>
+          </w:tcPr>
+          <w:p>
+            <w:r>
+              <w:t>Only for Landlord</w:t>
+            </w:r>
+          </w:p>
+        </w:tc>
+      </w:tr>
+      <w:tr>
+        <w:tc>
+          <w:tcPr>
+            <w:tcW w:w="445" w:type="dxa"/>
+          </w:tcPr>
+          <w:p>
+            <w:pPr>
+              <w:jc w:val="center"/>
+            </w:pPr>
+            <w:r>
               <w:t>10</w:t>
             </w:r>
           </w:p>
@@ -2797,11 +2896,159 @@
           </w:tcPr>
           <w:p>
             <w:r>
-              <w:t>CampusI</w:t>
-            </w:r>
+              <w:t>Role</w:t>
+            </w:r>
+            <w:r>
+              <w:t>Id</w:t>
+            </w:r>
+          </w:p>
+        </w:tc>
+        <w:tc>
+          <w:tcPr>
+            <w:tcW w:w="1080" w:type="dxa"/>
+          </w:tcPr>
+          <w:p>
+            <w:r>
+              <w:t>int</w:t>
+            </w:r>
+          </w:p>
+        </w:tc>
+        <w:tc>
+          <w:tcPr>
+            <w:tcW w:w="720" w:type="dxa"/>
+          </w:tcPr>
+          <w:p/>
+        </w:tc>
+        <w:tc>
+          <w:tcPr>
+            <w:tcW w:w="900" w:type="dxa"/>
+          </w:tcPr>
+          <w:p/>
+        </w:tc>
+        <w:tc>
+          <w:tcPr>
+            <w:tcW w:w="720" w:type="dxa"/>
+          </w:tcPr>
+          <w:p/>
+        </w:tc>
+        <w:tc>
+          <w:tcPr>
+            <w:tcW w:w="810" w:type="dxa"/>
+          </w:tcPr>
+          <w:p>
+            <w:r>
+              <w:t>FK</w:t>
+            </w:r>
+          </w:p>
+        </w:tc>
+        <w:tc>
+          <w:tcPr>
+            <w:tcW w:w="2284" w:type="dxa"/>
+          </w:tcPr>
+          <w:p>
+            <w:r>
+              <w:t xml:space="preserve">To Table </w:t>
+            </w:r>
+            <w:r>
+              <w:rPr>
+                <w:i/>
+                <w:iCs/>
+              </w:rPr>
+              <w:t>Role</w:t>
+            </w:r>
+          </w:p>
+        </w:tc>
+      </w:tr>
+      <w:tr>
+        <w:tc>
+          <w:tcPr>
+            <w:tcW w:w="445" w:type="dxa"/>
+          </w:tcPr>
+          <w:p>
+            <w:pPr>
+              <w:jc w:val="center"/>
+            </w:pPr>
+            <w:r>
+              <w:t>11</w:t>
+            </w:r>
+          </w:p>
+        </w:tc>
+        <w:tc>
+          <w:tcPr>
+            <w:tcW w:w="2250" w:type="dxa"/>
+          </w:tcPr>
+          <w:p>
+            <w:r>
+              <w:t>createdDate</w:t>
+            </w:r>
+          </w:p>
+        </w:tc>
+        <w:tc>
+          <w:tcPr>
+            <w:tcW w:w="1080" w:type="dxa"/>
+          </w:tcPr>
+          <w:p>
             <w:r>
               <w:t>d</w:t>
             </w:r>
+            <w:r>
+              <w:t>atetime</w:t>
+            </w:r>
+          </w:p>
+        </w:tc>
+        <w:tc>
+          <w:tcPr>
+            <w:tcW w:w="720" w:type="dxa"/>
+          </w:tcPr>
+          <w:p/>
+        </w:tc>
+        <w:tc>
+          <w:tcPr>
+            <w:tcW w:w="900" w:type="dxa"/>
+          </w:tcPr>
+          <w:p/>
+        </w:tc>
+        <w:tc>
+          <w:tcPr>
+            <w:tcW w:w="720" w:type="dxa"/>
+          </w:tcPr>
+          <w:p/>
+        </w:tc>
+        <w:tc>
+          <w:tcPr>
+            <w:tcW w:w="810" w:type="dxa"/>
+          </w:tcPr>
+          <w:p/>
+        </w:tc>
+        <w:tc>
+          <w:tcPr>
+            <w:tcW w:w="2284" w:type="dxa"/>
+          </w:tcPr>
+          <w:p/>
+        </w:tc>
+      </w:tr>
+      <w:tr>
+        <w:tc>
+          <w:tcPr>
+            <w:tcW w:w="445" w:type="dxa"/>
+          </w:tcPr>
+          <w:p>
+            <w:pPr>
+              <w:jc w:val="center"/>
+            </w:pPr>
+            <w:r>
+              <w:t>12</w:t>
+            </w:r>
+          </w:p>
+        </w:tc>
+        <w:tc>
+          <w:tcPr>
+            <w:tcW w:w="2250" w:type="dxa"/>
+          </w:tcPr>
+          <w:p>
+            <w:r>
+              <w:t>updatedDate</w:t>
+            </w:r>
           </w:p>
         </w:tc>
         <w:tc>
@@ -2810,7 +3057,10 @@
           </w:tcPr>
           <w:p>
             <w:r>
-              <w:t>int</w:t>
+              <w:t>d</w:t>
+            </w:r>
+            <w:r>
+              <w:t>atetime</w:t>
             </w:r>
           </w:p>
         </w:tc>
@@ -2836,6 +3086,78 @@
           <w:tcPr>
             <w:tcW w:w="810" w:type="dxa"/>
           </w:tcPr>
+          <w:p/>
+        </w:tc>
+        <w:tc>
+          <w:tcPr>
+            <w:tcW w:w="2284" w:type="dxa"/>
+          </w:tcPr>
+          <w:p/>
+        </w:tc>
+      </w:tr>
+      <w:tr>
+        <w:tc>
+          <w:tcPr>
+            <w:tcW w:w="445" w:type="dxa"/>
+          </w:tcPr>
+          <w:p>
+            <w:pPr>
+              <w:jc w:val="center"/>
+            </w:pPr>
+            <w:r>
+              <w:t>13</w:t>
+            </w:r>
+          </w:p>
+        </w:tc>
+        <w:tc>
+          <w:tcPr>
+            <w:tcW w:w="2250" w:type="dxa"/>
+          </w:tcPr>
+          <w:p>
+            <w:r>
+              <w:t>createdUser</w:t>
+            </w:r>
+          </w:p>
+        </w:tc>
+        <w:tc>
+          <w:tcPr>
+            <w:tcW w:w="1080" w:type="dxa"/>
+          </w:tcPr>
+          <w:p>
+            <w:r>
+              <w:t>n</w:t>
+            </w:r>
+            <w:r>
+              <w:t>char</w:t>
+            </w:r>
+          </w:p>
+        </w:tc>
+        <w:tc>
+          <w:tcPr>
+            <w:tcW w:w="720" w:type="dxa"/>
+          </w:tcPr>
+          <w:p>
+            <w:r>
+              <w:t>30</w:t>
+            </w:r>
+          </w:p>
+        </w:tc>
+        <w:tc>
+          <w:tcPr>
+            <w:tcW w:w="900" w:type="dxa"/>
+          </w:tcPr>
+          <w:p/>
+        </w:tc>
+        <w:tc>
+          <w:tcPr>
+            <w:tcW w:w="720" w:type="dxa"/>
+          </w:tcPr>
+          <w:p/>
+        </w:tc>
+        <w:tc>
+          <w:tcPr>
+            <w:tcW w:w="810" w:type="dxa"/>
+          </w:tcPr>
           <w:p>
             <w:r>
               <w:t>FK</w:t>
@@ -2855,7 +3177,94 @@
                 <w:i/>
                 <w:iCs/>
               </w:rPr>
-              <w:t>Campus</w:t>
+              <w:t>User</w:t>
+            </w:r>
+          </w:p>
+        </w:tc>
+      </w:tr>
+      <w:tr>
+        <w:tc>
+          <w:tcPr>
+            <w:tcW w:w="445" w:type="dxa"/>
+          </w:tcPr>
+          <w:p>
+            <w:pPr>
+              <w:jc w:val="center"/>
+            </w:pPr>
+            <w:r>
+              <w:t>14</w:t>
+            </w:r>
+          </w:p>
+        </w:tc>
+        <w:tc>
+          <w:tcPr>
+            <w:tcW w:w="2250" w:type="dxa"/>
+          </w:tcPr>
+          <w:p>
+            <w:r>
+              <w:t>updatedUser</w:t>
+            </w:r>
+          </w:p>
+        </w:tc>
+        <w:tc>
+          <w:tcPr>
+            <w:tcW w:w="1080" w:type="dxa"/>
+          </w:tcPr>
+          <w:p>
+            <w:r>
+              <w:t>n</w:t>
+            </w:r>
+            <w:r>
+              <w:t>char</w:t>
+            </w:r>
+          </w:p>
+        </w:tc>
+        <w:tc>
+          <w:tcPr>
+            <w:tcW w:w="720" w:type="dxa"/>
+          </w:tcPr>
+          <w:p>
+            <w:r>
+              <w:t>30</w:t>
+            </w:r>
+          </w:p>
+        </w:tc>
+        <w:tc>
+          <w:tcPr>
+            <w:tcW w:w="900" w:type="dxa"/>
+          </w:tcPr>
+          <w:p/>
+        </w:tc>
+        <w:tc>
+          <w:tcPr>
+            <w:tcW w:w="720" w:type="dxa"/>
+          </w:tcPr>
+          <w:p/>
+        </w:tc>
+        <w:tc>
+          <w:tcPr>
+            <w:tcW w:w="810" w:type="dxa"/>
+          </w:tcPr>
+          <w:p>
+            <w:r>
+              <w:t>FK</w:t>
+            </w:r>
+          </w:p>
+        </w:tc>
+        <w:tc>
+          <w:tcPr>
+            <w:tcW w:w="2284" w:type="dxa"/>
+          </w:tcPr>
+          <w:p>
+            <w:r>
+              <w:t xml:space="preserve">To Table </w:t>
+            </w:r>
+            <w:r>
+              <w:rPr>
+                <w:i/>
+                <w:iCs/>
+              </w:rPr>
+              <w:t>User</w:t>
             </w:r>
           </w:p>
         </w:tc>
@@ -2912,19 +3321,19 @@
         <w:tblLook w:val="04A0" w:firstRow="1" w:lastRow="0" w:firstColumn="1" w:lastColumn="0" w:noHBand="0" w:noVBand="1"/>
       </w:tblPr>
       <w:tblGrid>
-        <w:gridCol w:w="421"/>
-        <w:gridCol w:w="2094"/>
+        <w:gridCol w:w="535"/>
+        <w:gridCol w:w="2070"/>
         <w:gridCol w:w="1080"/>
         <w:gridCol w:w="720"/>
         <w:gridCol w:w="900"/>
-        <w:gridCol w:w="720"/>
+        <w:gridCol w:w="630"/>
         <w:gridCol w:w="810"/>
         <w:gridCol w:w="2464"/>
       </w:tblGrid>
       <w:tr>
         <w:tc>
           <w:tcPr>
-            <w:tcW w:w="421" w:type="dxa"/>
+            <w:tcW w:w="535" w:type="dxa"/>
             <w:shd w:val="clear" w:color="auto" w:fill="FFE8E1"/>
           </w:tcPr>
           <w:p>
@@ -2948,13 +3357,14 @@
                 <w:color w:val="000000"/>
                 <w:lang w:val="en-GB" w:eastAsia="en-GB"/>
               </w:rPr>
+              <w:lastRenderedPageBreak/>
               <w:t>#</w:t>
             </w:r>
           </w:p>
         </w:tc>
         <w:tc>
           <w:tcPr>
-            <w:tcW w:w="2094" w:type="dxa"/>
+            <w:tcW w:w="2070" w:type="dxa"/>
             <w:shd w:val="clear" w:color="auto" w:fill="FFE8E1"/>
             <w:vAlign w:val="center"/>
           </w:tcPr>
@@ -3078,7 +3488,7 @@
         </w:tc>
         <w:tc>
           <w:tcPr>
-            <w:tcW w:w="720" w:type="dxa"/>
+            <w:tcW w:w="630" w:type="dxa"/>
             <w:shd w:val="clear" w:color="auto" w:fill="FFE8E1"/>
             <w:vAlign w:val="center"/>
           </w:tcPr>
@@ -3173,7 +3583,7 @@
       <w:tr>
         <w:tc>
           <w:tcPr>
-            <w:tcW w:w="421" w:type="dxa"/>
+            <w:tcW w:w="535" w:type="dxa"/>
           </w:tcPr>
           <w:p>
             <w:pPr>
@@ -3186,7 +3596,7 @@
         </w:tc>
         <w:tc>
           <w:tcPr>
-            <w:tcW w:w="2094" w:type="dxa"/>
+            <w:tcW w:w="2070" w:type="dxa"/>
           </w:tcPr>
           <w:p>
             <w:r>
@@ -3221,7 +3631,7 @@
         </w:tc>
         <w:tc>
           <w:tcPr>
-            <w:tcW w:w="720" w:type="dxa"/>
+            <w:tcW w:w="630" w:type="dxa"/>
           </w:tcPr>
           <w:p>
             <w:r>
@@ -3249,7 +3659,7 @@
       <w:tr>
         <w:tc>
           <w:tcPr>
-            <w:tcW w:w="421" w:type="dxa"/>
+            <w:tcW w:w="535" w:type="dxa"/>
           </w:tcPr>
           <w:p>
             <w:pPr>
@@ -3262,7 +3672,7 @@
         </w:tc>
         <w:tc>
           <w:tcPr>
-            <w:tcW w:w="2094" w:type="dxa"/>
+            <w:tcW w:w="2070" w:type="dxa"/>
           </w:tcPr>
           <w:p>
             <w:r>
@@ -3304,7 +3714,7 @@
         </w:tc>
         <w:tc>
           <w:tcPr>
-            <w:tcW w:w="720" w:type="dxa"/>
+            <w:tcW w:w="630" w:type="dxa"/>
           </w:tcPr>
           <w:p/>
         </w:tc>
@@ -3324,7 +3734,7 @@
       <w:tr>
         <w:tc>
           <w:tcPr>
-            <w:tcW w:w="421" w:type="dxa"/>
+            <w:tcW w:w="535" w:type="dxa"/>
           </w:tcPr>
           <w:p>
             <w:pPr>
@@ -3337,7 +3747,7 @@
         </w:tc>
         <w:tc>
           <w:tcPr>
-            <w:tcW w:w="2094" w:type="dxa"/>
+            <w:tcW w:w="2070" w:type="dxa"/>
           </w:tcPr>
           <w:p>
             <w:r>
@@ -3379,7 +3789,7 @@
         </w:tc>
         <w:tc>
           <w:tcPr>
-            <w:tcW w:w="720" w:type="dxa"/>
+            <w:tcW w:w="630" w:type="dxa"/>
           </w:tcPr>
           <w:p/>
         </w:tc>
@@ -3399,7 +3809,7 @@
       <w:tr>
         <w:tc>
           <w:tcPr>
-            <w:tcW w:w="421" w:type="dxa"/>
+            <w:tcW w:w="535" w:type="dxa"/>
           </w:tcPr>
           <w:p>
             <w:pPr>
@@ -3412,7 +3822,7 @@
         </w:tc>
         <w:tc>
           <w:tcPr>
-            <w:tcW w:w="2094" w:type="dxa"/>
+            <w:tcW w:w="2070" w:type="dxa"/>
           </w:tcPr>
           <w:p>
             <w:r>
@@ -3448,7 +3858,7 @@
         </w:tc>
         <w:tc>
           <w:tcPr>
-            <w:tcW w:w="720" w:type="dxa"/>
+            <w:tcW w:w="630" w:type="dxa"/>
           </w:tcPr>
           <w:p/>
         </w:tc>
@@ -3468,7 +3878,7 @@
       <w:tr>
         <w:tc>
           <w:tcPr>
-            <w:tcW w:w="421" w:type="dxa"/>
+            <w:tcW w:w="535" w:type="dxa"/>
           </w:tcPr>
           <w:p>
             <w:pPr>
@@ -3481,7 +3891,7 @@
         </w:tc>
         <w:tc>
           <w:tcPr>
-            <w:tcW w:w="2094" w:type="dxa"/>
+            <w:tcW w:w="2070" w:type="dxa"/>
           </w:tcPr>
           <w:p>
             <w:r>
@@ -3517,7 +3927,7 @@
         </w:tc>
         <w:tc>
           <w:tcPr>
-            <w:tcW w:w="720" w:type="dxa"/>
+            <w:tcW w:w="630" w:type="dxa"/>
           </w:tcPr>
           <w:p/>
         </w:tc>
@@ -3537,7 +3947,7 @@
       <w:tr>
         <w:tc>
           <w:tcPr>
-            <w:tcW w:w="421" w:type="dxa"/>
+            <w:tcW w:w="535" w:type="dxa"/>
           </w:tcPr>
           <w:p>
             <w:pPr>
@@ -3550,7 +3960,7 @@
         </w:tc>
         <w:tc>
           <w:tcPr>
-            <w:tcW w:w="2094" w:type="dxa"/>
+            <w:tcW w:w="2070" w:type="dxa"/>
           </w:tcPr>
           <w:p>
             <w:r>
@@ -3582,7 +3992,7 @@
         </w:tc>
         <w:tc>
           <w:tcPr>
-            <w:tcW w:w="720" w:type="dxa"/>
+            <w:tcW w:w="630" w:type="dxa"/>
           </w:tcPr>
           <w:p/>
         </w:tc>
@@ -3617,21 +4027,20 @@
       <w:tr>
         <w:tc>
           <w:tcPr>
-            <w:tcW w:w="421" w:type="dxa"/>
-          </w:tcPr>
-          <w:p>
-            <w:pPr>
-              <w:jc w:val="center"/>
-            </w:pPr>
-            <w:r>
-              <w:lastRenderedPageBreak/>
+            <w:tcW w:w="535" w:type="dxa"/>
+          </w:tcPr>
+          <w:p>
+            <w:pPr>
+              <w:jc w:val="center"/>
+            </w:pPr>
+            <w:r>
               <w:t>7</w:t>
             </w:r>
           </w:p>
         </w:tc>
         <w:tc>
           <w:tcPr>
-            <w:tcW w:w="2094" w:type="dxa"/>
+            <w:tcW w:w="2070" w:type="dxa"/>
           </w:tcPr>
           <w:p>
             <w:pPr>
@@ -3676,7 +4085,341 @@
         </w:tc>
         <w:tc>
           <w:tcPr>
+            <w:tcW w:w="630" w:type="dxa"/>
+          </w:tcPr>
+          <w:p/>
+        </w:tc>
+        <w:tc>
+          <w:tcPr>
+            <w:tcW w:w="810" w:type="dxa"/>
+          </w:tcPr>
+          <w:p>
+            <w:r>
+              <w:t>FK</w:t>
+            </w:r>
+          </w:p>
+        </w:tc>
+        <w:tc>
+          <w:tcPr>
+            <w:tcW w:w="2464" w:type="dxa"/>
+          </w:tcPr>
+          <w:p>
+            <w:r>
+              <w:t xml:space="preserve">To Table </w:t>
+            </w:r>
+            <w:r>
+              <w:rPr>
+                <w:i/>
+                <w:iCs/>
+              </w:rPr>
+              <w:t>User</w:t>
+            </w:r>
+          </w:p>
+        </w:tc>
+      </w:tr>
+      <w:tr>
+        <w:tc>
+          <w:tcPr>
+            <w:tcW w:w="535" w:type="dxa"/>
+          </w:tcPr>
+          <w:p>
+            <w:pPr>
+              <w:jc w:val="center"/>
+            </w:pPr>
+            <w:r>
+              <w:t>8</w:t>
+            </w:r>
+          </w:p>
+        </w:tc>
+        <w:tc>
+          <w:tcPr>
+            <w:tcW w:w="2070" w:type="dxa"/>
+          </w:tcPr>
+          <w:p>
+            <w:pPr>
+              <w:rPr>
+                <w:rFonts w:cstheme="minorHAnsi"/>
+                <w:color w:val="000000"/>
+              </w:rPr>
+            </w:pPr>
+            <w:r>
+              <w:t>createdDate</w:t>
+            </w:r>
+          </w:p>
+        </w:tc>
+        <w:tc>
+          <w:tcPr>
+            <w:tcW w:w="1080" w:type="dxa"/>
+          </w:tcPr>
+          <w:p>
+            <w:r>
+              <w:t>d</w:t>
+            </w:r>
+            <w:r>
+              <w:t>atetime</w:t>
+            </w:r>
+          </w:p>
+        </w:tc>
+        <w:tc>
+          <w:tcPr>
             <w:tcW w:w="720" w:type="dxa"/>
+          </w:tcPr>
+          <w:p/>
+        </w:tc>
+        <w:tc>
+          <w:tcPr>
+            <w:tcW w:w="900" w:type="dxa"/>
+          </w:tcPr>
+          <w:p/>
+        </w:tc>
+        <w:tc>
+          <w:tcPr>
+            <w:tcW w:w="630" w:type="dxa"/>
+          </w:tcPr>
+          <w:p/>
+        </w:tc>
+        <w:tc>
+          <w:tcPr>
+            <w:tcW w:w="810" w:type="dxa"/>
+          </w:tcPr>
+          <w:p/>
+        </w:tc>
+        <w:tc>
+          <w:tcPr>
+            <w:tcW w:w="2464" w:type="dxa"/>
+          </w:tcPr>
+          <w:p/>
+        </w:tc>
+      </w:tr>
+      <w:tr>
+        <w:tc>
+          <w:tcPr>
+            <w:tcW w:w="535" w:type="dxa"/>
+          </w:tcPr>
+          <w:p>
+            <w:pPr>
+              <w:jc w:val="center"/>
+            </w:pPr>
+            <w:r>
+              <w:t>9</w:t>
+            </w:r>
+          </w:p>
+        </w:tc>
+        <w:tc>
+          <w:tcPr>
+            <w:tcW w:w="2070" w:type="dxa"/>
+          </w:tcPr>
+          <w:p>
+            <w:pPr>
+              <w:rPr>
+                <w:rFonts w:cstheme="minorHAnsi"/>
+                <w:color w:val="000000"/>
+              </w:rPr>
+            </w:pPr>
+            <w:r>
+              <w:t>updatedDate</w:t>
+            </w:r>
+          </w:p>
+        </w:tc>
+        <w:tc>
+          <w:tcPr>
+            <w:tcW w:w="1080" w:type="dxa"/>
+          </w:tcPr>
+          <w:p>
+            <w:r>
+              <w:t>d</w:t>
+            </w:r>
+            <w:r>
+              <w:t>atetime</w:t>
+            </w:r>
+          </w:p>
+        </w:tc>
+        <w:tc>
+          <w:tcPr>
+            <w:tcW w:w="720" w:type="dxa"/>
+          </w:tcPr>
+          <w:p/>
+        </w:tc>
+        <w:tc>
+          <w:tcPr>
+            <w:tcW w:w="900" w:type="dxa"/>
+          </w:tcPr>
+          <w:p/>
+        </w:tc>
+        <w:tc>
+          <w:tcPr>
+            <w:tcW w:w="630" w:type="dxa"/>
+          </w:tcPr>
+          <w:p/>
+        </w:tc>
+        <w:tc>
+          <w:tcPr>
+            <w:tcW w:w="810" w:type="dxa"/>
+          </w:tcPr>
+          <w:p/>
+        </w:tc>
+        <w:tc>
+          <w:tcPr>
+            <w:tcW w:w="2464" w:type="dxa"/>
+          </w:tcPr>
+          <w:p/>
+        </w:tc>
+      </w:tr>
+      <w:tr>
+        <w:tc>
+          <w:tcPr>
+            <w:tcW w:w="535" w:type="dxa"/>
+          </w:tcPr>
+          <w:p>
+            <w:pPr>
+              <w:jc w:val="center"/>
+            </w:pPr>
+            <w:r>
+              <w:t>10</w:t>
+            </w:r>
+          </w:p>
+        </w:tc>
+        <w:tc>
+          <w:tcPr>
+            <w:tcW w:w="2070" w:type="dxa"/>
+          </w:tcPr>
+          <w:p>
+            <w:pPr>
+              <w:rPr>
+                <w:rFonts w:cstheme="minorHAnsi"/>
+                <w:color w:val="000000"/>
+              </w:rPr>
+            </w:pPr>
+            <w:r>
+              <w:t>createdUser</w:t>
+            </w:r>
+          </w:p>
+        </w:tc>
+        <w:tc>
+          <w:tcPr>
+            <w:tcW w:w="1080" w:type="dxa"/>
+          </w:tcPr>
+          <w:p>
+            <w:r>
+              <w:t>n</w:t>
+            </w:r>
+            <w:r>
+              <w:t>char</w:t>
+            </w:r>
+          </w:p>
+        </w:tc>
+        <w:tc>
+          <w:tcPr>
+            <w:tcW w:w="720" w:type="dxa"/>
+          </w:tcPr>
+          <w:p>
+            <w:r>
+              <w:t>30</w:t>
+            </w:r>
+          </w:p>
+        </w:tc>
+        <w:tc>
+          <w:tcPr>
+            <w:tcW w:w="900" w:type="dxa"/>
+          </w:tcPr>
+          <w:p/>
+        </w:tc>
+        <w:tc>
+          <w:tcPr>
+            <w:tcW w:w="630" w:type="dxa"/>
+          </w:tcPr>
+          <w:p/>
+        </w:tc>
+        <w:tc>
+          <w:tcPr>
+            <w:tcW w:w="810" w:type="dxa"/>
+          </w:tcPr>
+          <w:p>
+            <w:r>
+              <w:t>FK</w:t>
+            </w:r>
+          </w:p>
+        </w:tc>
+        <w:tc>
+          <w:tcPr>
+            <w:tcW w:w="2464" w:type="dxa"/>
+          </w:tcPr>
+          <w:p>
+            <w:r>
+              <w:t xml:space="preserve">To Table </w:t>
+            </w:r>
+            <w:r>
+              <w:rPr>
+                <w:i/>
+                <w:iCs/>
+              </w:rPr>
+              <w:t>User</w:t>
+            </w:r>
+          </w:p>
+        </w:tc>
+      </w:tr>
+      <w:tr>
+        <w:tc>
+          <w:tcPr>
+            <w:tcW w:w="535" w:type="dxa"/>
+          </w:tcPr>
+          <w:p>
+            <w:pPr>
+              <w:jc w:val="center"/>
+            </w:pPr>
+            <w:r>
+              <w:t>11</w:t>
+            </w:r>
+          </w:p>
+        </w:tc>
+        <w:tc>
+          <w:tcPr>
+            <w:tcW w:w="2070" w:type="dxa"/>
+          </w:tcPr>
+          <w:p>
+            <w:pPr>
+              <w:rPr>
+                <w:rFonts w:cstheme="minorHAnsi"/>
+                <w:color w:val="000000"/>
+              </w:rPr>
+            </w:pPr>
+            <w:r>
+              <w:t>updatedUser</w:t>
+            </w:r>
+          </w:p>
+        </w:tc>
+        <w:tc>
+          <w:tcPr>
+            <w:tcW w:w="1080" w:type="dxa"/>
+          </w:tcPr>
+          <w:p>
+            <w:r>
+              <w:t>n</w:t>
+            </w:r>
+            <w:r>
+              <w:t>char</w:t>
+            </w:r>
+          </w:p>
+        </w:tc>
+        <w:tc>
+          <w:tcPr>
+            <w:tcW w:w="720" w:type="dxa"/>
+          </w:tcPr>
+          <w:p>
+            <w:r>
+              <w:t>30</w:t>
+            </w:r>
+          </w:p>
+        </w:tc>
+        <w:tc>
+          <w:tcPr>
+            <w:tcW w:w="900" w:type="dxa"/>
+          </w:tcPr>
+          <w:p/>
+        </w:tc>
+        <w:tc>
+          <w:tcPr>
+            <w:tcW w:w="630" w:type="dxa"/>
           </w:tcPr>
           <w:p/>
         </w:tc>
@@ -4865,6 +5608,408 @@
           </w:p>
         </w:tc>
       </w:tr>
+      <w:tr>
+        <w:tc>
+          <w:tcPr>
+            <w:tcW w:w="562" w:type="dxa"/>
+          </w:tcPr>
+          <w:p>
+            <w:pPr>
+              <w:jc w:val="center"/>
+            </w:pPr>
+            <w:r>
+              <w:t>15</w:t>
+            </w:r>
+          </w:p>
+        </w:tc>
+        <w:tc>
+          <w:tcPr>
+            <w:tcW w:w="2493" w:type="dxa"/>
+          </w:tcPr>
+          <w:p>
+            <w:r>
+              <w:t>CampusI</w:t>
+            </w:r>
+            <w:r>
+              <w:t>d</w:t>
+            </w:r>
+          </w:p>
+        </w:tc>
+        <w:tc>
+          <w:tcPr>
+            <w:tcW w:w="1080" w:type="dxa"/>
+          </w:tcPr>
+          <w:p>
+            <w:r>
+              <w:t>int</w:t>
+            </w:r>
+          </w:p>
+        </w:tc>
+        <w:tc>
+          <w:tcPr>
+            <w:tcW w:w="720" w:type="dxa"/>
+          </w:tcPr>
+          <w:p/>
+        </w:tc>
+        <w:tc>
+          <w:tcPr>
+            <w:tcW w:w="900" w:type="dxa"/>
+          </w:tcPr>
+          <w:p/>
+        </w:tc>
+        <w:tc>
+          <w:tcPr>
+            <w:tcW w:w="720" w:type="dxa"/>
+          </w:tcPr>
+          <w:p/>
+        </w:tc>
+        <w:tc>
+          <w:tcPr>
+            <w:tcW w:w="630" w:type="dxa"/>
+          </w:tcPr>
+          <w:p>
+            <w:r>
+              <w:t>FK</w:t>
+            </w:r>
+          </w:p>
+        </w:tc>
+        <w:tc>
+          <w:tcPr>
+            <w:tcW w:w="2104" w:type="dxa"/>
+          </w:tcPr>
+          <w:p>
+            <w:r>
+              <w:t xml:space="preserve">To Table </w:t>
+            </w:r>
+            <w:r>
+              <w:rPr>
+                <w:i/>
+                <w:iCs/>
+              </w:rPr>
+              <w:t>Campus</w:t>
+            </w:r>
+          </w:p>
+        </w:tc>
+      </w:tr>
+      <w:tr>
+        <w:tc>
+          <w:tcPr>
+            <w:tcW w:w="562" w:type="dxa"/>
+          </w:tcPr>
+          <w:p>
+            <w:pPr>
+              <w:jc w:val="center"/>
+            </w:pPr>
+            <w:r>
+              <w:t>1</w:t>
+            </w:r>
+            <w:r>
+              <w:t>6</w:t>
+            </w:r>
+          </w:p>
+        </w:tc>
+        <w:tc>
+          <w:tcPr>
+            <w:tcW w:w="2493" w:type="dxa"/>
+          </w:tcPr>
+          <w:p>
+            <w:r>
+              <w:t>createdDate</w:t>
+            </w:r>
+          </w:p>
+        </w:tc>
+        <w:tc>
+          <w:tcPr>
+            <w:tcW w:w="1080" w:type="dxa"/>
+          </w:tcPr>
+          <w:p>
+            <w:r>
+              <w:t>d</w:t>
+            </w:r>
+            <w:r>
+              <w:t>atetime</w:t>
+            </w:r>
+          </w:p>
+        </w:tc>
+        <w:tc>
+          <w:tcPr>
+            <w:tcW w:w="720" w:type="dxa"/>
+          </w:tcPr>
+          <w:p/>
+        </w:tc>
+        <w:tc>
+          <w:tcPr>
+            <w:tcW w:w="900" w:type="dxa"/>
+          </w:tcPr>
+          <w:p/>
+        </w:tc>
+        <w:tc>
+          <w:tcPr>
+            <w:tcW w:w="720" w:type="dxa"/>
+          </w:tcPr>
+          <w:p/>
+        </w:tc>
+        <w:tc>
+          <w:tcPr>
+            <w:tcW w:w="630" w:type="dxa"/>
+          </w:tcPr>
+          <w:p/>
+        </w:tc>
+        <w:tc>
+          <w:tcPr>
+            <w:tcW w:w="2104" w:type="dxa"/>
+          </w:tcPr>
+          <w:p/>
+        </w:tc>
+      </w:tr>
+      <w:tr>
+        <w:tc>
+          <w:tcPr>
+            <w:tcW w:w="562" w:type="dxa"/>
+          </w:tcPr>
+          <w:p>
+            <w:pPr>
+              <w:jc w:val="center"/>
+            </w:pPr>
+            <w:r>
+              <w:t>1</w:t>
+            </w:r>
+            <w:r>
+              <w:t>7</w:t>
+            </w:r>
+          </w:p>
+        </w:tc>
+        <w:tc>
+          <w:tcPr>
+            <w:tcW w:w="2493" w:type="dxa"/>
+          </w:tcPr>
+          <w:p>
+            <w:r>
+              <w:t>updatedDate</w:t>
+            </w:r>
+          </w:p>
+        </w:tc>
+        <w:tc>
+          <w:tcPr>
+            <w:tcW w:w="1080" w:type="dxa"/>
+          </w:tcPr>
+          <w:p>
+            <w:r>
+              <w:t>d</w:t>
+            </w:r>
+            <w:r>
+              <w:t>atetime</w:t>
+            </w:r>
+          </w:p>
+        </w:tc>
+        <w:tc>
+          <w:tcPr>
+            <w:tcW w:w="720" w:type="dxa"/>
+          </w:tcPr>
+          <w:p/>
+        </w:tc>
+        <w:tc>
+          <w:tcPr>
+            <w:tcW w:w="900" w:type="dxa"/>
+          </w:tcPr>
+          <w:p/>
+        </w:tc>
+        <w:tc>
+          <w:tcPr>
+            <w:tcW w:w="720" w:type="dxa"/>
+          </w:tcPr>
+          <w:p/>
+        </w:tc>
+        <w:tc>
+          <w:tcPr>
+            <w:tcW w:w="630" w:type="dxa"/>
+          </w:tcPr>
+          <w:p/>
+        </w:tc>
+        <w:tc>
+          <w:tcPr>
+            <w:tcW w:w="2104" w:type="dxa"/>
+          </w:tcPr>
+          <w:p/>
+        </w:tc>
+      </w:tr>
+      <w:tr>
+        <w:tc>
+          <w:tcPr>
+            <w:tcW w:w="562" w:type="dxa"/>
+          </w:tcPr>
+          <w:p>
+            <w:pPr>
+              <w:jc w:val="center"/>
+            </w:pPr>
+            <w:r>
+              <w:t>1</w:t>
+            </w:r>
+            <w:r>
+              <w:t>8</w:t>
+            </w:r>
+          </w:p>
+        </w:tc>
+        <w:tc>
+          <w:tcPr>
+            <w:tcW w:w="2493" w:type="dxa"/>
+          </w:tcPr>
+          <w:p>
+            <w:r>
+              <w:t>createdUser</w:t>
+            </w:r>
+          </w:p>
+        </w:tc>
+        <w:tc>
+          <w:tcPr>
+            <w:tcW w:w="1080" w:type="dxa"/>
+          </w:tcPr>
+          <w:p>
+            <w:r>
+              <w:t>n</w:t>
+            </w:r>
+            <w:r>
+              <w:t>char</w:t>
+            </w:r>
+          </w:p>
+        </w:tc>
+        <w:tc>
+          <w:tcPr>
+            <w:tcW w:w="720" w:type="dxa"/>
+          </w:tcPr>
+          <w:p>
+            <w:r>
+              <w:t>30</w:t>
+            </w:r>
+          </w:p>
+        </w:tc>
+        <w:tc>
+          <w:tcPr>
+            <w:tcW w:w="900" w:type="dxa"/>
+          </w:tcPr>
+          <w:p/>
+        </w:tc>
+        <w:tc>
+          <w:tcPr>
+            <w:tcW w:w="720" w:type="dxa"/>
+          </w:tcPr>
+          <w:p/>
+        </w:tc>
+        <w:tc>
+          <w:tcPr>
+            <w:tcW w:w="630" w:type="dxa"/>
+          </w:tcPr>
+          <w:p>
+            <w:r>
+              <w:t>FK</w:t>
+            </w:r>
+          </w:p>
+        </w:tc>
+        <w:tc>
+          <w:tcPr>
+            <w:tcW w:w="2104" w:type="dxa"/>
+          </w:tcPr>
+          <w:p>
+            <w:r>
+              <w:t xml:space="preserve">To Table </w:t>
+            </w:r>
+            <w:r>
+              <w:rPr>
+                <w:i/>
+                <w:iCs/>
+              </w:rPr>
+              <w:t>User</w:t>
+            </w:r>
+          </w:p>
+        </w:tc>
+      </w:tr>
+      <w:tr>
+        <w:tc>
+          <w:tcPr>
+            <w:tcW w:w="562" w:type="dxa"/>
+          </w:tcPr>
+          <w:p>
+            <w:pPr>
+              <w:jc w:val="center"/>
+            </w:pPr>
+            <w:r>
+              <w:t>19</w:t>
+            </w:r>
+          </w:p>
+        </w:tc>
+        <w:tc>
+          <w:tcPr>
+            <w:tcW w:w="2493" w:type="dxa"/>
+          </w:tcPr>
+          <w:p>
+            <w:r>
+              <w:t>updatedUser</w:t>
+            </w:r>
+          </w:p>
+        </w:tc>
+        <w:tc>
+          <w:tcPr>
+            <w:tcW w:w="1080" w:type="dxa"/>
+          </w:tcPr>
+          <w:p>
+            <w:r>
+              <w:t>n</w:t>
+            </w:r>
+            <w:r>
+              <w:t>char</w:t>
+            </w:r>
+          </w:p>
+        </w:tc>
+        <w:tc>
+          <w:tcPr>
+            <w:tcW w:w="720" w:type="dxa"/>
+          </w:tcPr>
+          <w:p>
+            <w:r>
+              <w:t>30</w:t>
+            </w:r>
+          </w:p>
+        </w:tc>
+        <w:tc>
+          <w:tcPr>
+            <w:tcW w:w="900" w:type="dxa"/>
+          </w:tcPr>
+          <w:p/>
+        </w:tc>
+        <w:tc>
+          <w:tcPr>
+            <w:tcW w:w="720" w:type="dxa"/>
+          </w:tcPr>
+          <w:p/>
+        </w:tc>
+        <w:tc>
+          <w:tcPr>
+            <w:tcW w:w="630" w:type="dxa"/>
+          </w:tcPr>
+          <w:p>
+            <w:r>
+              <w:t>FK</w:t>
+            </w:r>
+          </w:p>
+        </w:tc>
+        <w:tc>
+          <w:tcPr>
+            <w:tcW w:w="2104" w:type="dxa"/>
+          </w:tcPr>
+          <w:p>
+            <w:r>
+              <w:t xml:space="preserve">To Table </w:t>
+            </w:r>
+            <w:r>
+              <w:rPr>
+                <w:i/>
+                <w:iCs/>
+              </w:rPr>
+              <w:t>User</w:t>
+            </w:r>
+          </w:p>
+        </w:tc>
+      </w:tr>
     </w:tbl>
     <w:p/>
     <w:p>
@@ -4917,8 +6062,8 @@
         <w:tblLook w:val="04A0" w:firstRow="1" w:lastRow="0" w:firstColumn="1" w:lastColumn="0" w:noHBand="0" w:noVBand="1"/>
       </w:tblPr>
       <w:tblGrid>
-        <w:gridCol w:w="421"/>
-        <w:gridCol w:w="1696"/>
+        <w:gridCol w:w="445"/>
+        <w:gridCol w:w="1672"/>
         <w:gridCol w:w="1134"/>
         <w:gridCol w:w="704"/>
         <w:gridCol w:w="900"/>
@@ -4929,7 +6074,7 @@
       <w:tr>
         <w:tc>
           <w:tcPr>
-            <w:tcW w:w="421" w:type="dxa"/>
+            <w:tcW w:w="445" w:type="dxa"/>
             <w:shd w:val="clear" w:color="auto" w:fill="FFE8E1"/>
           </w:tcPr>
           <w:p>
@@ -4959,7 +6104,7 @@
         </w:tc>
         <w:tc>
           <w:tcPr>
-            <w:tcW w:w="1696" w:type="dxa"/>
+            <w:tcW w:w="1672" w:type="dxa"/>
             <w:shd w:val="clear" w:color="auto" w:fill="FFE8E1"/>
             <w:vAlign w:val="center"/>
           </w:tcPr>
@@ -5178,7 +6323,7 @@
       <w:tr>
         <w:tc>
           <w:tcPr>
-            <w:tcW w:w="421" w:type="dxa"/>
+            <w:tcW w:w="445" w:type="dxa"/>
           </w:tcPr>
           <w:p>
             <w:pPr>
@@ -5191,7 +6336,7 @@
         </w:tc>
         <w:tc>
           <w:tcPr>
-            <w:tcW w:w="1696" w:type="dxa"/>
+            <w:tcW w:w="1672" w:type="dxa"/>
           </w:tcPr>
           <w:p>
             <w:r>
@@ -5251,7 +6396,7 @@
       <w:tr>
         <w:tc>
           <w:tcPr>
-            <w:tcW w:w="421" w:type="dxa"/>
+            <w:tcW w:w="445" w:type="dxa"/>
           </w:tcPr>
           <w:p>
             <w:pPr>
@@ -5264,7 +6409,7 @@
         </w:tc>
         <w:tc>
           <w:tcPr>
-            <w:tcW w:w="1696" w:type="dxa"/>
+            <w:tcW w:w="1672" w:type="dxa"/>
           </w:tcPr>
           <w:p>
             <w:r>
@@ -5316,7 +6461,7 @@
       <w:tr>
         <w:tc>
           <w:tcPr>
-            <w:tcW w:w="421" w:type="dxa"/>
+            <w:tcW w:w="445" w:type="dxa"/>
           </w:tcPr>
           <w:p>
             <w:pPr>
@@ -5329,7 +6474,7 @@
         </w:tc>
         <w:tc>
           <w:tcPr>
-            <w:tcW w:w="1696" w:type="dxa"/>
+            <w:tcW w:w="1672" w:type="dxa"/>
           </w:tcPr>
           <w:p>
             <w:r>
@@ -5385,7 +6530,7 @@
       <w:tr>
         <w:tc>
           <w:tcPr>
-            <w:tcW w:w="421" w:type="dxa"/>
+            <w:tcW w:w="445" w:type="dxa"/>
           </w:tcPr>
           <w:p>
             <w:pPr>
@@ -5398,7 +6543,7 @@
         </w:tc>
         <w:tc>
           <w:tcPr>
-            <w:tcW w:w="1696" w:type="dxa"/>
+            <w:tcW w:w="1672" w:type="dxa"/>
           </w:tcPr>
           <w:p>
             <w:r>
@@ -5454,7 +6599,7 @@
       <w:tr>
         <w:tc>
           <w:tcPr>
-            <w:tcW w:w="421" w:type="dxa"/>
+            <w:tcW w:w="445" w:type="dxa"/>
           </w:tcPr>
           <w:p>
             <w:pPr>
@@ -5467,7 +6612,7 @@
         </w:tc>
         <w:tc>
           <w:tcPr>
-            <w:tcW w:w="1696" w:type="dxa"/>
+            <w:tcW w:w="1672" w:type="dxa"/>
           </w:tcPr>
           <w:p>
             <w:r>
@@ -5534,7 +6679,7 @@
       <w:tr>
         <w:tc>
           <w:tcPr>
-            <w:tcW w:w="421" w:type="dxa"/>
+            <w:tcW w:w="445" w:type="dxa"/>
           </w:tcPr>
           <w:p>
             <w:pPr>
@@ -5547,7 +6692,7 @@
         </w:tc>
         <w:tc>
           <w:tcPr>
-            <w:tcW w:w="1696" w:type="dxa"/>
+            <w:tcW w:w="1672" w:type="dxa"/>
           </w:tcPr>
           <w:p>
             <w:r>
@@ -5571,7 +6716,321 @@
           </w:tcPr>
           <w:p>
             <w:r>
+              <w:t>3</w:t>
+            </w:r>
+            <w:r>
+              <w:t>0</w:t>
+            </w:r>
+          </w:p>
+        </w:tc>
+        <w:tc>
+          <w:tcPr>
+            <w:tcW w:w="900" w:type="dxa"/>
+          </w:tcPr>
+          <w:p/>
+        </w:tc>
+        <w:tc>
+          <w:tcPr>
+            <w:tcW w:w="720" w:type="dxa"/>
+          </w:tcPr>
+          <w:p/>
+        </w:tc>
+        <w:tc>
+          <w:tcPr>
+            <w:tcW w:w="810" w:type="dxa"/>
+          </w:tcPr>
+          <w:p>
+            <w:r>
+              <w:t>FK</w:t>
+            </w:r>
+          </w:p>
+        </w:tc>
+        <w:tc>
+          <w:tcPr>
+            <w:tcW w:w="2824" w:type="dxa"/>
+          </w:tcPr>
+          <w:p>
+            <w:r>
+              <w:t xml:space="preserve">To Table </w:t>
+            </w:r>
+            <w:r>
+              <w:rPr>
+                <w:i/>
+                <w:iCs/>
+              </w:rPr>
+              <w:t>User</w:t>
+            </w:r>
+          </w:p>
+        </w:tc>
+      </w:tr>
+      <w:tr>
+        <w:tc>
+          <w:tcPr>
+            <w:tcW w:w="445" w:type="dxa"/>
+          </w:tcPr>
+          <w:p>
+            <w:pPr>
+              <w:jc w:val="center"/>
+            </w:pPr>
+            <w:r>
+              <w:lastRenderedPageBreak/>
+              <w:t>7</w:t>
+            </w:r>
+          </w:p>
+        </w:tc>
+        <w:tc>
+          <w:tcPr>
+            <w:tcW w:w="1672" w:type="dxa"/>
+          </w:tcPr>
+          <w:p>
+            <w:r>
+              <w:t>createdDate</w:t>
+            </w:r>
+          </w:p>
+        </w:tc>
+        <w:tc>
+          <w:tcPr>
+            <w:tcW w:w="1134" w:type="dxa"/>
+          </w:tcPr>
+          <w:p>
+            <w:r>
+              <w:t>d</w:t>
+            </w:r>
+            <w:r>
+              <w:t>atetime</w:t>
+            </w:r>
+          </w:p>
+        </w:tc>
+        <w:tc>
+          <w:tcPr>
+            <w:tcW w:w="704" w:type="dxa"/>
+          </w:tcPr>
+          <w:p/>
+        </w:tc>
+        <w:tc>
+          <w:tcPr>
+            <w:tcW w:w="900" w:type="dxa"/>
+          </w:tcPr>
+          <w:p/>
+        </w:tc>
+        <w:tc>
+          <w:tcPr>
+            <w:tcW w:w="720" w:type="dxa"/>
+          </w:tcPr>
+          <w:p/>
+        </w:tc>
+        <w:tc>
+          <w:tcPr>
+            <w:tcW w:w="810" w:type="dxa"/>
+          </w:tcPr>
+          <w:p/>
+        </w:tc>
+        <w:tc>
+          <w:tcPr>
+            <w:tcW w:w="2824" w:type="dxa"/>
+          </w:tcPr>
+          <w:p/>
+        </w:tc>
+      </w:tr>
+      <w:tr>
+        <w:tc>
+          <w:tcPr>
+            <w:tcW w:w="445" w:type="dxa"/>
+          </w:tcPr>
+          <w:p>
+            <w:pPr>
+              <w:jc w:val="center"/>
+            </w:pPr>
+            <w:r>
+              <w:t>8</w:t>
+            </w:r>
+          </w:p>
+        </w:tc>
+        <w:tc>
+          <w:tcPr>
+            <w:tcW w:w="1672" w:type="dxa"/>
+          </w:tcPr>
+          <w:p>
+            <w:r>
+              <w:t>updatedDate</w:t>
+            </w:r>
+          </w:p>
+        </w:tc>
+        <w:tc>
+          <w:tcPr>
+            <w:tcW w:w="1134" w:type="dxa"/>
+          </w:tcPr>
+          <w:p>
+            <w:r>
+              <w:t>d</w:t>
+            </w:r>
+            <w:r>
+              <w:t>atetime</w:t>
+            </w:r>
+          </w:p>
+        </w:tc>
+        <w:tc>
+          <w:tcPr>
+            <w:tcW w:w="704" w:type="dxa"/>
+          </w:tcPr>
+          <w:p/>
+        </w:tc>
+        <w:tc>
+          <w:tcPr>
+            <w:tcW w:w="900" w:type="dxa"/>
+          </w:tcPr>
+          <w:p/>
+        </w:tc>
+        <w:tc>
+          <w:tcPr>
+            <w:tcW w:w="720" w:type="dxa"/>
+          </w:tcPr>
+          <w:p/>
+        </w:tc>
+        <w:tc>
+          <w:tcPr>
+            <w:tcW w:w="810" w:type="dxa"/>
+          </w:tcPr>
+          <w:p/>
+        </w:tc>
+        <w:tc>
+          <w:tcPr>
+            <w:tcW w:w="2824" w:type="dxa"/>
+          </w:tcPr>
+          <w:p/>
+        </w:tc>
+      </w:tr>
+      <w:tr>
+        <w:tc>
+          <w:tcPr>
+            <w:tcW w:w="445" w:type="dxa"/>
+          </w:tcPr>
+          <w:p>
+            <w:pPr>
+              <w:jc w:val="center"/>
+            </w:pPr>
+            <w:r>
+              <w:t>9</w:t>
+            </w:r>
+          </w:p>
+        </w:tc>
+        <w:tc>
+          <w:tcPr>
+            <w:tcW w:w="1672" w:type="dxa"/>
+          </w:tcPr>
+          <w:p>
+            <w:r>
+              <w:t>createdUser</w:t>
+            </w:r>
+          </w:p>
+        </w:tc>
+        <w:tc>
+          <w:tcPr>
+            <w:tcW w:w="1134" w:type="dxa"/>
+          </w:tcPr>
+          <w:p>
+            <w:r>
+              <w:t>n</w:t>
+            </w:r>
+            <w:r>
+              <w:t>char</w:t>
+            </w:r>
+          </w:p>
+        </w:tc>
+        <w:tc>
+          <w:tcPr>
+            <w:tcW w:w="704" w:type="dxa"/>
+          </w:tcPr>
+          <w:p>
+            <w:r>
+              <w:t>30</w:t>
+            </w:r>
+          </w:p>
+        </w:tc>
+        <w:tc>
+          <w:tcPr>
+            <w:tcW w:w="900" w:type="dxa"/>
+          </w:tcPr>
+          <w:p/>
+        </w:tc>
+        <w:tc>
+          <w:tcPr>
+            <w:tcW w:w="720" w:type="dxa"/>
+          </w:tcPr>
+          <w:p/>
+        </w:tc>
+        <w:tc>
+          <w:tcPr>
+            <w:tcW w:w="810" w:type="dxa"/>
+          </w:tcPr>
+          <w:p>
+            <w:r>
+              <w:t>FK</w:t>
+            </w:r>
+          </w:p>
+        </w:tc>
+        <w:tc>
+          <w:tcPr>
+            <w:tcW w:w="2824" w:type="dxa"/>
+          </w:tcPr>
+          <w:p>
+            <w:r>
+              <w:t xml:space="preserve">To Table </w:t>
+            </w:r>
+            <w:r>
+              <w:rPr>
+                <w:i/>
+                <w:iCs/>
+              </w:rPr>
+              <w:t>User</w:t>
+            </w:r>
+          </w:p>
+        </w:tc>
+      </w:tr>
+      <w:tr>
+        <w:tc>
+          <w:tcPr>
+            <w:tcW w:w="445" w:type="dxa"/>
+          </w:tcPr>
+          <w:p>
+            <w:pPr>
+              <w:jc w:val="center"/>
+            </w:pPr>
+            <w:r>
               <w:t>10</w:t>
+            </w:r>
+          </w:p>
+        </w:tc>
+        <w:tc>
+          <w:tcPr>
+            <w:tcW w:w="1672" w:type="dxa"/>
+          </w:tcPr>
+          <w:p>
+            <w:r>
+              <w:t>updatedUser</w:t>
+            </w:r>
+          </w:p>
+        </w:tc>
+        <w:tc>
+          <w:tcPr>
+            <w:tcW w:w="1134" w:type="dxa"/>
+          </w:tcPr>
+          <w:p>
+            <w:r>
+              <w:t>n</w:t>
+            </w:r>
+            <w:r>
+              <w:t>char</w:t>
+            </w:r>
+          </w:p>
+        </w:tc>
+        <w:tc>
+          <w:tcPr>
+            <w:tcW w:w="704" w:type="dxa"/>
+          </w:tcPr>
+          <w:p>
+            <w:r>
+              <w:t>30</w:t>
             </w:r>
           </w:p>
         </w:tc>
@@ -6142,6 +7601,316 @@
           </w:p>
         </w:tc>
       </w:tr>
+      <w:tr>
+        <w:tc>
+          <w:tcPr>
+            <w:tcW w:w="421" w:type="dxa"/>
+          </w:tcPr>
+          <w:p>
+            <w:pPr>
+              <w:jc w:val="center"/>
+            </w:pPr>
+            <w:r>
+              <w:t>4</w:t>
+            </w:r>
+          </w:p>
+        </w:tc>
+        <w:tc>
+          <w:tcPr>
+            <w:tcW w:w="1696" w:type="dxa"/>
+          </w:tcPr>
+          <w:p>
+            <w:r>
+              <w:t>createdDate</w:t>
+            </w:r>
+          </w:p>
+        </w:tc>
+        <w:tc>
+          <w:tcPr>
+            <w:tcW w:w="1134" w:type="dxa"/>
+          </w:tcPr>
+          <w:p>
+            <w:r>
+              <w:t>d</w:t>
+            </w:r>
+            <w:r>
+              <w:t>atetime</w:t>
+            </w:r>
+          </w:p>
+        </w:tc>
+        <w:tc>
+          <w:tcPr>
+            <w:tcW w:w="704" w:type="dxa"/>
+          </w:tcPr>
+          <w:p/>
+        </w:tc>
+        <w:tc>
+          <w:tcPr>
+            <w:tcW w:w="900" w:type="dxa"/>
+          </w:tcPr>
+          <w:p/>
+        </w:tc>
+        <w:tc>
+          <w:tcPr>
+            <w:tcW w:w="720" w:type="dxa"/>
+          </w:tcPr>
+          <w:p/>
+        </w:tc>
+        <w:tc>
+          <w:tcPr>
+            <w:tcW w:w="810" w:type="dxa"/>
+          </w:tcPr>
+          <w:p/>
+        </w:tc>
+        <w:tc>
+          <w:tcPr>
+            <w:tcW w:w="2824" w:type="dxa"/>
+          </w:tcPr>
+          <w:p/>
+        </w:tc>
+      </w:tr>
+      <w:tr>
+        <w:tc>
+          <w:tcPr>
+            <w:tcW w:w="421" w:type="dxa"/>
+          </w:tcPr>
+          <w:p>
+            <w:pPr>
+              <w:jc w:val="center"/>
+            </w:pPr>
+            <w:r>
+              <w:t>5</w:t>
+            </w:r>
+          </w:p>
+        </w:tc>
+        <w:tc>
+          <w:tcPr>
+            <w:tcW w:w="1696" w:type="dxa"/>
+          </w:tcPr>
+          <w:p>
+            <w:r>
+              <w:t>updatedDate</w:t>
+            </w:r>
+          </w:p>
+        </w:tc>
+        <w:tc>
+          <w:tcPr>
+            <w:tcW w:w="1134" w:type="dxa"/>
+          </w:tcPr>
+          <w:p>
+            <w:r>
+              <w:t>d</w:t>
+            </w:r>
+            <w:r>
+              <w:t>atetime</w:t>
+            </w:r>
+          </w:p>
+        </w:tc>
+        <w:tc>
+          <w:tcPr>
+            <w:tcW w:w="704" w:type="dxa"/>
+          </w:tcPr>
+          <w:p/>
+        </w:tc>
+        <w:tc>
+          <w:tcPr>
+            <w:tcW w:w="900" w:type="dxa"/>
+          </w:tcPr>
+          <w:p/>
+        </w:tc>
+        <w:tc>
+          <w:tcPr>
+            <w:tcW w:w="720" w:type="dxa"/>
+          </w:tcPr>
+          <w:p/>
+        </w:tc>
+        <w:tc>
+          <w:tcPr>
+            <w:tcW w:w="810" w:type="dxa"/>
+          </w:tcPr>
+          <w:p/>
+        </w:tc>
+        <w:tc>
+          <w:tcPr>
+            <w:tcW w:w="2824" w:type="dxa"/>
+          </w:tcPr>
+          <w:p/>
+        </w:tc>
+      </w:tr>
+      <w:tr>
+        <w:tc>
+          <w:tcPr>
+            <w:tcW w:w="421" w:type="dxa"/>
+          </w:tcPr>
+          <w:p>
+            <w:pPr>
+              <w:jc w:val="center"/>
+            </w:pPr>
+            <w:r>
+              <w:t>6</w:t>
+            </w:r>
+          </w:p>
+        </w:tc>
+        <w:tc>
+          <w:tcPr>
+            <w:tcW w:w="1696" w:type="dxa"/>
+          </w:tcPr>
+          <w:p>
+            <w:r>
+              <w:t>createdUser</w:t>
+            </w:r>
+          </w:p>
+        </w:tc>
+        <w:tc>
+          <w:tcPr>
+            <w:tcW w:w="1134" w:type="dxa"/>
+          </w:tcPr>
+          <w:p>
+            <w:r>
+              <w:t>n</w:t>
+            </w:r>
+            <w:r>
+              <w:t>char</w:t>
+            </w:r>
+          </w:p>
+        </w:tc>
+        <w:tc>
+          <w:tcPr>
+            <w:tcW w:w="704" w:type="dxa"/>
+          </w:tcPr>
+          <w:p>
+            <w:r>
+              <w:t>30</w:t>
+            </w:r>
+          </w:p>
+        </w:tc>
+        <w:tc>
+          <w:tcPr>
+            <w:tcW w:w="900" w:type="dxa"/>
+          </w:tcPr>
+          <w:p/>
+        </w:tc>
+        <w:tc>
+          <w:tcPr>
+            <w:tcW w:w="720" w:type="dxa"/>
+          </w:tcPr>
+          <w:p/>
+        </w:tc>
+        <w:tc>
+          <w:tcPr>
+            <w:tcW w:w="810" w:type="dxa"/>
+          </w:tcPr>
+          <w:p>
+            <w:r>
+              <w:t>FK</w:t>
+            </w:r>
+          </w:p>
+        </w:tc>
+        <w:tc>
+          <w:tcPr>
+            <w:tcW w:w="2824" w:type="dxa"/>
+          </w:tcPr>
+          <w:p>
+            <w:r>
+              <w:t xml:space="preserve">To Table </w:t>
+            </w:r>
+            <w:r>
+              <w:rPr>
+                <w:i/>
+                <w:iCs/>
+              </w:rPr>
+              <w:t>User</w:t>
+            </w:r>
+          </w:p>
+        </w:tc>
+      </w:tr>
+      <w:tr>
+        <w:tc>
+          <w:tcPr>
+            <w:tcW w:w="421" w:type="dxa"/>
+          </w:tcPr>
+          <w:p>
+            <w:pPr>
+              <w:jc w:val="center"/>
+            </w:pPr>
+            <w:r>
+              <w:t>7</w:t>
+            </w:r>
+          </w:p>
+        </w:tc>
+        <w:tc>
+          <w:tcPr>
+            <w:tcW w:w="1696" w:type="dxa"/>
+          </w:tcPr>
+          <w:p>
+            <w:r>
+              <w:t>updatedUser</w:t>
+            </w:r>
+          </w:p>
+        </w:tc>
+        <w:tc>
+          <w:tcPr>
+            <w:tcW w:w="1134" w:type="dxa"/>
+          </w:tcPr>
+          <w:p>
+            <w:r>
+              <w:t>n</w:t>
+            </w:r>
+            <w:r>
+              <w:t>char</w:t>
+            </w:r>
+          </w:p>
+        </w:tc>
+        <w:tc>
+          <w:tcPr>
+            <w:tcW w:w="704" w:type="dxa"/>
+          </w:tcPr>
+          <w:p>
+            <w:r>
+              <w:t>30</w:t>
+            </w:r>
+          </w:p>
+        </w:tc>
+        <w:tc>
+          <w:tcPr>
+            <w:tcW w:w="900" w:type="dxa"/>
+          </w:tcPr>
+          <w:p/>
+        </w:tc>
+        <w:tc>
+          <w:tcPr>
+            <w:tcW w:w="720" w:type="dxa"/>
+          </w:tcPr>
+          <w:p/>
+        </w:tc>
+        <w:tc>
+          <w:tcPr>
+            <w:tcW w:w="810" w:type="dxa"/>
+          </w:tcPr>
+          <w:p>
+            <w:r>
+              <w:t>FK</w:t>
+            </w:r>
+          </w:p>
+        </w:tc>
+        <w:tc>
+          <w:tcPr>
+            <w:tcW w:w="2824" w:type="dxa"/>
+          </w:tcPr>
+          <w:p>
+            <w:r>
+              <w:t xml:space="preserve">To Table </w:t>
+            </w:r>
+            <w:r>
+              <w:rPr>
+                <w:i/>
+                <w:iCs/>
+              </w:rPr>
+              <w:t>User</w:t>
+            </w:r>
+          </w:p>
+        </w:tc>
+      </w:tr>
     </w:tbl>
     <w:p/>
     <w:p>
@@ -6593,7 +8362,6 @@
               <w:jc w:val="center"/>
             </w:pPr>
             <w:r>
-              <w:lastRenderedPageBreak/>
               <w:t>3</w:t>
             </w:r>
           </w:p>
@@ -6660,6 +8428,316 @@
                 <w:iCs/>
               </w:rPr>
               <w:t>Room</w:t>
+            </w:r>
+          </w:p>
+        </w:tc>
+      </w:tr>
+      <w:tr>
+        <w:tc>
+          <w:tcPr>
+            <w:tcW w:w="421" w:type="dxa"/>
+          </w:tcPr>
+          <w:p>
+            <w:pPr>
+              <w:jc w:val="center"/>
+            </w:pPr>
+            <w:r>
+              <w:t>4</w:t>
+            </w:r>
+          </w:p>
+        </w:tc>
+        <w:tc>
+          <w:tcPr>
+            <w:tcW w:w="1696" w:type="dxa"/>
+          </w:tcPr>
+          <w:p>
+            <w:r>
+              <w:t>createdDate</w:t>
+            </w:r>
+          </w:p>
+        </w:tc>
+        <w:tc>
+          <w:tcPr>
+            <w:tcW w:w="1134" w:type="dxa"/>
+          </w:tcPr>
+          <w:p>
+            <w:r>
+              <w:t>d</w:t>
+            </w:r>
+            <w:r>
+              <w:t>atetime</w:t>
+            </w:r>
+          </w:p>
+        </w:tc>
+        <w:tc>
+          <w:tcPr>
+            <w:tcW w:w="704" w:type="dxa"/>
+          </w:tcPr>
+          <w:p/>
+        </w:tc>
+        <w:tc>
+          <w:tcPr>
+            <w:tcW w:w="900" w:type="dxa"/>
+          </w:tcPr>
+          <w:p/>
+        </w:tc>
+        <w:tc>
+          <w:tcPr>
+            <w:tcW w:w="720" w:type="dxa"/>
+          </w:tcPr>
+          <w:p/>
+        </w:tc>
+        <w:tc>
+          <w:tcPr>
+            <w:tcW w:w="810" w:type="dxa"/>
+          </w:tcPr>
+          <w:p/>
+        </w:tc>
+        <w:tc>
+          <w:tcPr>
+            <w:tcW w:w="2824" w:type="dxa"/>
+          </w:tcPr>
+          <w:p/>
+        </w:tc>
+      </w:tr>
+      <w:tr>
+        <w:tc>
+          <w:tcPr>
+            <w:tcW w:w="421" w:type="dxa"/>
+          </w:tcPr>
+          <w:p>
+            <w:pPr>
+              <w:jc w:val="center"/>
+            </w:pPr>
+            <w:r>
+              <w:t>5</w:t>
+            </w:r>
+          </w:p>
+        </w:tc>
+        <w:tc>
+          <w:tcPr>
+            <w:tcW w:w="1696" w:type="dxa"/>
+          </w:tcPr>
+          <w:p>
+            <w:r>
+              <w:t>updatedDate</w:t>
+            </w:r>
+          </w:p>
+        </w:tc>
+        <w:tc>
+          <w:tcPr>
+            <w:tcW w:w="1134" w:type="dxa"/>
+          </w:tcPr>
+          <w:p>
+            <w:r>
+              <w:t>d</w:t>
+            </w:r>
+            <w:r>
+              <w:t>atetime</w:t>
+            </w:r>
+          </w:p>
+        </w:tc>
+        <w:tc>
+          <w:tcPr>
+            <w:tcW w:w="704" w:type="dxa"/>
+          </w:tcPr>
+          <w:p/>
+        </w:tc>
+        <w:tc>
+          <w:tcPr>
+            <w:tcW w:w="900" w:type="dxa"/>
+          </w:tcPr>
+          <w:p/>
+        </w:tc>
+        <w:tc>
+          <w:tcPr>
+            <w:tcW w:w="720" w:type="dxa"/>
+          </w:tcPr>
+          <w:p/>
+        </w:tc>
+        <w:tc>
+          <w:tcPr>
+            <w:tcW w:w="810" w:type="dxa"/>
+          </w:tcPr>
+          <w:p/>
+        </w:tc>
+        <w:tc>
+          <w:tcPr>
+            <w:tcW w:w="2824" w:type="dxa"/>
+          </w:tcPr>
+          <w:p/>
+        </w:tc>
+      </w:tr>
+      <w:tr>
+        <w:tc>
+          <w:tcPr>
+            <w:tcW w:w="421" w:type="dxa"/>
+          </w:tcPr>
+          <w:p>
+            <w:pPr>
+              <w:jc w:val="center"/>
+            </w:pPr>
+            <w:r>
+              <w:t>6</w:t>
+            </w:r>
+          </w:p>
+        </w:tc>
+        <w:tc>
+          <w:tcPr>
+            <w:tcW w:w="1696" w:type="dxa"/>
+          </w:tcPr>
+          <w:p>
+            <w:r>
+              <w:t>createdUser</w:t>
+            </w:r>
+          </w:p>
+        </w:tc>
+        <w:tc>
+          <w:tcPr>
+            <w:tcW w:w="1134" w:type="dxa"/>
+          </w:tcPr>
+          <w:p>
+            <w:r>
+              <w:t>n</w:t>
+            </w:r>
+            <w:r>
+              <w:t>char</w:t>
+            </w:r>
+          </w:p>
+        </w:tc>
+        <w:tc>
+          <w:tcPr>
+            <w:tcW w:w="704" w:type="dxa"/>
+          </w:tcPr>
+          <w:p>
+            <w:r>
+              <w:t>30</w:t>
+            </w:r>
+          </w:p>
+        </w:tc>
+        <w:tc>
+          <w:tcPr>
+            <w:tcW w:w="900" w:type="dxa"/>
+          </w:tcPr>
+          <w:p/>
+        </w:tc>
+        <w:tc>
+          <w:tcPr>
+            <w:tcW w:w="720" w:type="dxa"/>
+          </w:tcPr>
+          <w:p/>
+        </w:tc>
+        <w:tc>
+          <w:tcPr>
+            <w:tcW w:w="810" w:type="dxa"/>
+          </w:tcPr>
+          <w:p>
+            <w:r>
+              <w:t>FK</w:t>
+            </w:r>
+          </w:p>
+        </w:tc>
+        <w:tc>
+          <w:tcPr>
+            <w:tcW w:w="2824" w:type="dxa"/>
+          </w:tcPr>
+          <w:p>
+            <w:r>
+              <w:t xml:space="preserve">To Table </w:t>
+            </w:r>
+            <w:r>
+              <w:rPr>
+                <w:i/>
+                <w:iCs/>
+              </w:rPr>
+              <w:t>User</w:t>
+            </w:r>
+          </w:p>
+        </w:tc>
+      </w:tr>
+      <w:tr>
+        <w:tc>
+          <w:tcPr>
+            <w:tcW w:w="421" w:type="dxa"/>
+          </w:tcPr>
+          <w:p>
+            <w:pPr>
+              <w:jc w:val="center"/>
+            </w:pPr>
+            <w:r>
+              <w:t>7</w:t>
+            </w:r>
+          </w:p>
+        </w:tc>
+        <w:tc>
+          <w:tcPr>
+            <w:tcW w:w="1696" w:type="dxa"/>
+          </w:tcPr>
+          <w:p>
+            <w:r>
+              <w:t>updatedUser</w:t>
+            </w:r>
+          </w:p>
+        </w:tc>
+        <w:tc>
+          <w:tcPr>
+            <w:tcW w:w="1134" w:type="dxa"/>
+          </w:tcPr>
+          <w:p>
+            <w:r>
+              <w:t>n</w:t>
+            </w:r>
+            <w:r>
+              <w:t>char</w:t>
+            </w:r>
+          </w:p>
+        </w:tc>
+        <w:tc>
+          <w:tcPr>
+            <w:tcW w:w="704" w:type="dxa"/>
+          </w:tcPr>
+          <w:p>
+            <w:r>
+              <w:t>30</w:t>
+            </w:r>
+          </w:p>
+        </w:tc>
+        <w:tc>
+          <w:tcPr>
+            <w:tcW w:w="900" w:type="dxa"/>
+          </w:tcPr>
+          <w:p/>
+        </w:tc>
+        <w:tc>
+          <w:tcPr>
+            <w:tcW w:w="720" w:type="dxa"/>
+          </w:tcPr>
+          <w:p/>
+        </w:tc>
+        <w:tc>
+          <w:tcPr>
+            <w:tcW w:w="810" w:type="dxa"/>
+          </w:tcPr>
+          <w:p>
+            <w:r>
+              <w:t>FK</w:t>
+            </w:r>
+          </w:p>
+        </w:tc>
+        <w:tc>
+          <w:tcPr>
+            <w:tcW w:w="2824" w:type="dxa"/>
+          </w:tcPr>
+          <w:p>
+            <w:r>
+              <w:t xml:space="preserve">To Table </w:t>
+            </w:r>
+            <w:r>
+              <w:rPr>
+                <w:i/>
+                <w:iCs/>
+              </w:rPr>
+              <w:t>User</w:t>
             </w:r>
           </w:p>
         </w:tc>
@@ -6735,15 +8813,7 @@
           <w:iCs/>
           <w:color w:val="0432FF"/>
         </w:rPr>
-        <w:t>identifying</w:t>
-      </w:r>
-      <w:r>
-        <w:rPr>
-          <w:i/>
-          <w:iCs/>
-          <w:color w:val="0432FF"/>
-        </w:rPr>
-        <w:t xml:space="preserve"> </w:t>
+        <w:t xml:space="preserve">identifying </w:t>
       </w:r>
       <w:r>
         <w:rPr>
@@ -7734,6 +9804,7 @@
         <w:pStyle w:val="Heading2"/>
       </w:pPr>
       <w:r>
+        <w:lastRenderedPageBreak/>
         <w:t>11</w:t>
       </w:r>
       <w:r>
@@ -9195,6 +11266,933 @@
             <w:tcW w:w="2824" w:type="dxa"/>
           </w:tcPr>
           <w:p/>
+        </w:tc>
+      </w:tr>
+    </w:tbl>
+    <w:p/>
+    <w:p>
+      <w:pPr>
+        <w:pStyle w:val="Heading2"/>
+      </w:pPr>
+      <w:r>
+        <w:t xml:space="preserve">14. </w:t>
+      </w:r>
+      <w:r>
+        <w:t>Report</w:t>
+      </w:r>
+    </w:p>
+    <w:p>
+      <w:pPr>
+        <w:spacing w:after="0" w:line="240" w:lineRule="auto"/>
+        <w:rPr>
+          <w:i/>
+          <w:iCs/>
+          <w:color w:val="0432FF"/>
+        </w:rPr>
+      </w:pPr>
+      <w:r>
+        <w:rPr>
+          <w:i/>
+          <w:iCs/>
+          <w:color w:val="0432FF"/>
+        </w:rPr>
+        <w:t xml:space="preserve">Store the information of all </w:t>
+      </w:r>
+      <w:r>
+        <w:rPr>
+          <w:i/>
+          <w:iCs/>
+          <w:color w:val="0432FF"/>
+        </w:rPr>
+        <w:t>Reports of Students to Houses</w:t>
+      </w:r>
+    </w:p>
+    <w:tbl>
+      <w:tblPr>
+        <w:tblStyle w:val="TableGrid"/>
+        <w:tblW w:w="9209" w:type="dxa"/>
+        <w:tblLayout w:type="fixed"/>
+        <w:tblLook w:val="04A0" w:firstRow="1" w:lastRow="0" w:firstColumn="1" w:lastColumn="0" w:noHBand="0" w:noVBand="1"/>
+      </w:tblPr>
+      <w:tblGrid>
+        <w:gridCol w:w="421"/>
+        <w:gridCol w:w="1824"/>
+        <w:gridCol w:w="1080"/>
+        <w:gridCol w:w="720"/>
+        <w:gridCol w:w="900"/>
+        <w:gridCol w:w="630"/>
+        <w:gridCol w:w="810"/>
+        <w:gridCol w:w="2824"/>
+      </w:tblGrid>
+      <w:tr>
+        <w:tc>
+          <w:tcPr>
+            <w:tcW w:w="421" w:type="dxa"/>
+            <w:shd w:val="clear" w:color="auto" w:fill="FFE8E1"/>
+          </w:tcPr>
+          <w:p>
+            <w:pPr>
+              <w:jc w:val="center"/>
+              <w:rPr>
+                <w:rFonts w:ascii="Calibri" w:eastAsia="Times New Roman" w:hAnsi="Calibri" w:cs="Calibri"/>
+                <w:b/>
+                <w:bCs/>
+                <w:iCs/>
+                <w:color w:val="000000"/>
+                <w:lang w:val="en-GB" w:eastAsia="en-GB"/>
+              </w:rPr>
+            </w:pPr>
+            <w:r>
+              <w:rPr>
+                <w:rFonts w:ascii="Calibri" w:eastAsia="Times New Roman" w:hAnsi="Calibri" w:cs="Calibri"/>
+                <w:b/>
+                <w:bCs/>
+                <w:iCs/>
+                <w:color w:val="000000"/>
+                <w:lang w:val="en-GB" w:eastAsia="en-GB"/>
+              </w:rPr>
+              <w:t>#</w:t>
+            </w:r>
+          </w:p>
+        </w:tc>
+        <w:tc>
+          <w:tcPr>
+            <w:tcW w:w="1824" w:type="dxa"/>
+            <w:shd w:val="clear" w:color="auto" w:fill="FFE8E1"/>
+            <w:vAlign w:val="center"/>
+          </w:tcPr>
+          <w:p>
+            <w:pPr>
+              <w:jc w:val="center"/>
+              <w:rPr>
+                <w:rFonts w:ascii="Calibri" w:eastAsia="Times New Roman" w:hAnsi="Calibri" w:cs="Calibri"/>
+                <w:b/>
+                <w:bCs/>
+                <w:iCs/>
+                <w:color w:val="000000"/>
+                <w:lang w:val="en-GB" w:eastAsia="en-GB"/>
+              </w:rPr>
+            </w:pPr>
+            <w:r>
+              <w:rPr>
+                <w:rFonts w:ascii="Calibri" w:eastAsia="Times New Roman" w:hAnsi="Calibri" w:cs="Calibri"/>
+                <w:b/>
+                <w:bCs/>
+                <w:iCs/>
+                <w:color w:val="000000"/>
+                <w:lang w:val="en-GB" w:eastAsia="en-GB"/>
+              </w:rPr>
+              <w:t>Field name</w:t>
+            </w:r>
+          </w:p>
+        </w:tc>
+        <w:tc>
+          <w:tcPr>
+            <w:tcW w:w="1080" w:type="dxa"/>
+            <w:shd w:val="clear" w:color="auto" w:fill="FFE8E1"/>
+            <w:vAlign w:val="center"/>
+          </w:tcPr>
+          <w:p>
+            <w:pPr>
+              <w:jc w:val="center"/>
+              <w:rPr>
+                <w:rFonts w:ascii="Calibri" w:eastAsia="Times New Roman" w:hAnsi="Calibri" w:cs="Calibri"/>
+                <w:b/>
+                <w:bCs/>
+                <w:iCs/>
+                <w:color w:val="000000"/>
+                <w:lang w:val="en-GB" w:eastAsia="en-GB"/>
+              </w:rPr>
+            </w:pPr>
+            <w:r>
+              <w:rPr>
+                <w:rFonts w:ascii="Calibri" w:eastAsia="Times New Roman" w:hAnsi="Calibri" w:cs="Calibri"/>
+                <w:b/>
+                <w:bCs/>
+                <w:iCs/>
+                <w:color w:val="000000"/>
+                <w:lang w:val="en-GB" w:eastAsia="en-GB"/>
+              </w:rPr>
+              <w:t>Type</w:t>
+            </w:r>
+          </w:p>
+        </w:tc>
+        <w:tc>
+          <w:tcPr>
+            <w:tcW w:w="720" w:type="dxa"/>
+            <w:shd w:val="clear" w:color="auto" w:fill="FFE8E1"/>
+            <w:vAlign w:val="center"/>
+          </w:tcPr>
+          <w:p>
+            <w:pPr>
+              <w:jc w:val="center"/>
+              <w:rPr>
+                <w:rFonts w:ascii="Calibri" w:eastAsia="Times New Roman" w:hAnsi="Calibri" w:cs="Calibri"/>
+                <w:b/>
+                <w:bCs/>
+                <w:iCs/>
+                <w:color w:val="000000"/>
+                <w:lang w:val="en-GB" w:eastAsia="en-GB"/>
+              </w:rPr>
+            </w:pPr>
+            <w:r>
+              <w:rPr>
+                <w:rFonts w:ascii="Calibri" w:eastAsia="Times New Roman" w:hAnsi="Calibri" w:cs="Calibri"/>
+                <w:b/>
+                <w:bCs/>
+                <w:iCs/>
+                <w:color w:val="000000"/>
+                <w:lang w:val="en-GB" w:eastAsia="en-GB"/>
+              </w:rPr>
+              <w:t>Size</w:t>
+            </w:r>
+          </w:p>
+        </w:tc>
+        <w:tc>
+          <w:tcPr>
+            <w:tcW w:w="900" w:type="dxa"/>
+            <w:shd w:val="clear" w:color="auto" w:fill="FFE8E1"/>
+            <w:vAlign w:val="center"/>
+          </w:tcPr>
+          <w:p>
+            <w:pPr>
+              <w:jc w:val="center"/>
+              <w:rPr>
+                <w:rFonts w:ascii="Calibri" w:eastAsia="Times New Roman" w:hAnsi="Calibri" w:cs="Calibri"/>
+                <w:b/>
+                <w:bCs/>
+                <w:iCs/>
+                <w:color w:val="000000"/>
+                <w:lang w:val="en-GB" w:eastAsia="en-GB"/>
+              </w:rPr>
+            </w:pPr>
+            <w:r>
+              <w:rPr>
+                <w:rFonts w:ascii="Calibri" w:eastAsia="Times New Roman" w:hAnsi="Calibri" w:cs="Calibri"/>
+                <w:b/>
+                <w:bCs/>
+                <w:iCs/>
+                <w:color w:val="000000"/>
+                <w:lang w:val="en-GB" w:eastAsia="en-GB"/>
+              </w:rPr>
+              <w:t>Unique</w:t>
+            </w:r>
+          </w:p>
+        </w:tc>
+        <w:tc>
+          <w:tcPr>
+            <w:tcW w:w="630" w:type="dxa"/>
+            <w:shd w:val="clear" w:color="auto" w:fill="FFE8E1"/>
+            <w:vAlign w:val="center"/>
+          </w:tcPr>
+          <w:p>
+            <w:pPr>
+              <w:jc w:val="center"/>
+              <w:rPr>
+                <w:rFonts w:ascii="Calibri" w:eastAsia="Times New Roman" w:hAnsi="Calibri" w:cs="Calibri"/>
+                <w:b/>
+                <w:bCs/>
+                <w:iCs/>
+                <w:color w:val="000000"/>
+                <w:lang w:val="en-GB" w:eastAsia="en-GB"/>
+              </w:rPr>
+            </w:pPr>
+            <w:r>
+              <w:rPr>
+                <w:rFonts w:ascii="Calibri" w:eastAsia="Times New Roman" w:hAnsi="Calibri" w:cs="Calibri"/>
+                <w:b/>
+                <w:bCs/>
+                <w:iCs/>
+                <w:color w:val="000000"/>
+                <w:lang w:val="en-GB" w:eastAsia="en-GB"/>
+              </w:rPr>
+              <w:t>Not Null</w:t>
+            </w:r>
+          </w:p>
+        </w:tc>
+        <w:tc>
+          <w:tcPr>
+            <w:tcW w:w="810" w:type="dxa"/>
+            <w:shd w:val="clear" w:color="auto" w:fill="FFE8E1"/>
+            <w:vAlign w:val="center"/>
+          </w:tcPr>
+          <w:p>
+            <w:pPr>
+              <w:jc w:val="center"/>
+              <w:rPr>
+                <w:rFonts w:ascii="Calibri" w:eastAsia="Times New Roman" w:hAnsi="Calibri" w:cs="Calibri"/>
+                <w:b/>
+                <w:bCs/>
+                <w:iCs/>
+                <w:color w:val="000000"/>
+                <w:lang w:val="en-GB" w:eastAsia="en-GB"/>
+              </w:rPr>
+            </w:pPr>
+            <w:r>
+              <w:rPr>
+                <w:rFonts w:ascii="Calibri" w:eastAsia="Times New Roman" w:hAnsi="Calibri" w:cs="Calibri"/>
+                <w:b/>
+                <w:bCs/>
+                <w:iCs/>
+                <w:color w:val="000000"/>
+                <w:lang w:val="en-GB" w:eastAsia="en-GB"/>
+              </w:rPr>
+              <w:t>PK/FK</w:t>
+            </w:r>
+          </w:p>
+        </w:tc>
+        <w:tc>
+          <w:tcPr>
+            <w:tcW w:w="2824" w:type="dxa"/>
+            <w:shd w:val="clear" w:color="auto" w:fill="FFE8E1"/>
+            <w:vAlign w:val="center"/>
+          </w:tcPr>
+          <w:p>
+            <w:pPr>
+              <w:jc w:val="center"/>
+              <w:rPr>
+                <w:rFonts w:ascii="Calibri" w:eastAsia="Times New Roman" w:hAnsi="Calibri" w:cs="Calibri"/>
+                <w:b/>
+                <w:bCs/>
+                <w:iCs/>
+                <w:color w:val="000000"/>
+                <w:lang w:val="en-GB" w:eastAsia="en-GB"/>
+              </w:rPr>
+            </w:pPr>
+            <w:r>
+              <w:rPr>
+                <w:rFonts w:ascii="Calibri" w:eastAsia="Times New Roman" w:hAnsi="Calibri" w:cs="Calibri"/>
+                <w:b/>
+                <w:bCs/>
+                <w:iCs/>
+                <w:color w:val="000000"/>
+                <w:lang w:val="en-GB" w:eastAsia="en-GB"/>
+              </w:rPr>
+              <w:t>Notes</w:t>
+            </w:r>
+          </w:p>
+        </w:tc>
+      </w:tr>
+      <w:tr>
+        <w:tc>
+          <w:tcPr>
+            <w:tcW w:w="421" w:type="dxa"/>
+          </w:tcPr>
+          <w:p>
+            <w:pPr>
+              <w:jc w:val="center"/>
+            </w:pPr>
+            <w:r>
+              <w:t>1</w:t>
+            </w:r>
+          </w:p>
+        </w:tc>
+        <w:tc>
+          <w:tcPr>
+            <w:tcW w:w="1824" w:type="dxa"/>
+          </w:tcPr>
+          <w:p>
+            <w:r>
+              <w:t>ReportId</w:t>
+            </w:r>
+          </w:p>
+        </w:tc>
+        <w:tc>
+          <w:tcPr>
+            <w:tcW w:w="1080" w:type="dxa"/>
+          </w:tcPr>
+          <w:p>
+            <w:r>
+              <w:t>int</w:t>
+            </w:r>
+          </w:p>
+        </w:tc>
+        <w:tc>
+          <w:tcPr>
+            <w:tcW w:w="720" w:type="dxa"/>
+          </w:tcPr>
+          <w:p/>
+        </w:tc>
+        <w:tc>
+          <w:tcPr>
+            <w:tcW w:w="900" w:type="dxa"/>
+          </w:tcPr>
+          <w:p/>
+        </w:tc>
+        <w:tc>
+          <w:tcPr>
+            <w:tcW w:w="630" w:type="dxa"/>
+          </w:tcPr>
+          <w:p>
+            <w:r>
+              <w:t>Yes</w:t>
+            </w:r>
+          </w:p>
+        </w:tc>
+        <w:tc>
+          <w:tcPr>
+            <w:tcW w:w="810" w:type="dxa"/>
+          </w:tcPr>
+          <w:p>
+            <w:r>
+              <w:t>PK</w:t>
+            </w:r>
+          </w:p>
+        </w:tc>
+        <w:tc>
+          <w:tcPr>
+            <w:tcW w:w="2824" w:type="dxa"/>
+          </w:tcPr>
+          <w:p/>
+        </w:tc>
+      </w:tr>
+      <w:tr>
+        <w:tc>
+          <w:tcPr>
+            <w:tcW w:w="421" w:type="dxa"/>
+          </w:tcPr>
+          <w:p>
+            <w:pPr>
+              <w:jc w:val="center"/>
+            </w:pPr>
+            <w:r>
+              <w:t>2</w:t>
+            </w:r>
+          </w:p>
+        </w:tc>
+        <w:tc>
+          <w:tcPr>
+            <w:tcW w:w="1824" w:type="dxa"/>
+          </w:tcPr>
+          <w:p>
+            <w:r>
+              <w:t>Report</w:t>
+            </w:r>
+            <w:r>
+              <w:t>Content</w:t>
+            </w:r>
+          </w:p>
+        </w:tc>
+        <w:tc>
+          <w:tcPr>
+            <w:tcW w:w="1080" w:type="dxa"/>
+          </w:tcPr>
+          <w:p>
+            <w:r>
+              <w:t>nvarchar</w:t>
+            </w:r>
+          </w:p>
+        </w:tc>
+        <w:tc>
+          <w:tcPr>
+            <w:tcW w:w="720" w:type="dxa"/>
+          </w:tcPr>
+          <w:p>
+            <w:r>
+              <w:t>MAX</w:t>
+            </w:r>
+          </w:p>
+        </w:tc>
+        <w:tc>
+          <w:tcPr>
+            <w:tcW w:w="900" w:type="dxa"/>
+          </w:tcPr>
+          <w:p/>
+        </w:tc>
+        <w:tc>
+          <w:tcPr>
+            <w:tcW w:w="630" w:type="dxa"/>
+          </w:tcPr>
+          <w:p/>
+        </w:tc>
+        <w:tc>
+          <w:tcPr>
+            <w:tcW w:w="810" w:type="dxa"/>
+          </w:tcPr>
+          <w:p/>
+        </w:tc>
+        <w:tc>
+          <w:tcPr>
+            <w:tcW w:w="2824" w:type="dxa"/>
+          </w:tcPr>
+          <w:p/>
+        </w:tc>
+      </w:tr>
+      <w:tr>
+        <w:tc>
+          <w:tcPr>
+            <w:tcW w:w="421" w:type="dxa"/>
+          </w:tcPr>
+          <w:p>
+            <w:pPr>
+              <w:jc w:val="center"/>
+            </w:pPr>
+            <w:r>
+              <w:t>3</w:t>
+            </w:r>
+          </w:p>
+        </w:tc>
+        <w:tc>
+          <w:tcPr>
+            <w:tcW w:w="1824" w:type="dxa"/>
+          </w:tcPr>
+          <w:p>
+            <w:r>
+              <w:t>StudentId</w:t>
+            </w:r>
+          </w:p>
+        </w:tc>
+        <w:tc>
+          <w:tcPr>
+            <w:tcW w:w="1080" w:type="dxa"/>
+          </w:tcPr>
+          <w:p>
+            <w:r>
+              <w:t>nchar</w:t>
+            </w:r>
+          </w:p>
+        </w:tc>
+        <w:tc>
+          <w:tcPr>
+            <w:tcW w:w="720" w:type="dxa"/>
+          </w:tcPr>
+          <w:p>
+            <w:r>
+              <w:t>3</w:t>
+            </w:r>
+            <w:r>
+              <w:t>0</w:t>
+            </w:r>
+          </w:p>
+        </w:tc>
+        <w:tc>
+          <w:tcPr>
+            <w:tcW w:w="900" w:type="dxa"/>
+          </w:tcPr>
+          <w:p/>
+        </w:tc>
+        <w:tc>
+          <w:tcPr>
+            <w:tcW w:w="630" w:type="dxa"/>
+          </w:tcPr>
+          <w:p/>
+        </w:tc>
+        <w:tc>
+          <w:tcPr>
+            <w:tcW w:w="810" w:type="dxa"/>
+          </w:tcPr>
+          <w:p>
+            <w:r>
+              <w:t>FK</w:t>
+            </w:r>
+          </w:p>
+        </w:tc>
+        <w:tc>
+          <w:tcPr>
+            <w:tcW w:w="2824" w:type="dxa"/>
+          </w:tcPr>
+          <w:p>
+            <w:r>
+              <w:t xml:space="preserve">To Table </w:t>
+            </w:r>
+            <w:r>
+              <w:rPr>
+                <w:i/>
+                <w:iCs/>
+              </w:rPr>
+              <w:t>User</w:t>
+            </w:r>
+          </w:p>
+        </w:tc>
+      </w:tr>
+      <w:tr>
+        <w:tc>
+          <w:tcPr>
+            <w:tcW w:w="421" w:type="dxa"/>
+          </w:tcPr>
+          <w:p>
+            <w:pPr>
+              <w:jc w:val="center"/>
+            </w:pPr>
+            <w:r>
+              <w:t>4</w:t>
+            </w:r>
+          </w:p>
+        </w:tc>
+        <w:tc>
+          <w:tcPr>
+            <w:tcW w:w="1824" w:type="dxa"/>
+          </w:tcPr>
+          <w:p>
+            <w:r>
+              <w:t>HouseId</w:t>
+            </w:r>
+          </w:p>
+        </w:tc>
+        <w:tc>
+          <w:tcPr>
+            <w:tcW w:w="1080" w:type="dxa"/>
+          </w:tcPr>
+          <w:p>
+            <w:r>
+              <w:t>int</w:t>
+            </w:r>
+          </w:p>
+        </w:tc>
+        <w:tc>
+          <w:tcPr>
+            <w:tcW w:w="720" w:type="dxa"/>
+          </w:tcPr>
+          <w:p/>
+        </w:tc>
+        <w:tc>
+          <w:tcPr>
+            <w:tcW w:w="900" w:type="dxa"/>
+          </w:tcPr>
+          <w:p/>
+        </w:tc>
+        <w:tc>
+          <w:tcPr>
+            <w:tcW w:w="630" w:type="dxa"/>
+          </w:tcPr>
+          <w:p/>
+        </w:tc>
+        <w:tc>
+          <w:tcPr>
+            <w:tcW w:w="810" w:type="dxa"/>
+          </w:tcPr>
+          <w:p>
+            <w:r>
+              <w:t>FK</w:t>
+            </w:r>
+          </w:p>
+        </w:tc>
+        <w:tc>
+          <w:tcPr>
+            <w:tcW w:w="2824" w:type="dxa"/>
+          </w:tcPr>
+          <w:p>
+            <w:r>
+              <w:t xml:space="preserve">To Table </w:t>
+            </w:r>
+            <w:r>
+              <w:rPr>
+                <w:i/>
+                <w:iCs/>
+              </w:rPr>
+              <w:t>House</w:t>
+            </w:r>
+          </w:p>
+        </w:tc>
+      </w:tr>
+      <w:tr>
+        <w:tc>
+          <w:tcPr>
+            <w:tcW w:w="421" w:type="dxa"/>
+          </w:tcPr>
+          <w:p>
+            <w:pPr>
+              <w:jc w:val="center"/>
+            </w:pPr>
+            <w:r>
+              <w:t>5</w:t>
+            </w:r>
+          </w:p>
+        </w:tc>
+        <w:tc>
+          <w:tcPr>
+            <w:tcW w:w="1824" w:type="dxa"/>
+          </w:tcPr>
+          <w:p>
+            <w:r>
+              <w:t>createdDate</w:t>
+            </w:r>
+          </w:p>
+        </w:tc>
+        <w:tc>
+          <w:tcPr>
+            <w:tcW w:w="1080" w:type="dxa"/>
+          </w:tcPr>
+          <w:p>
+            <w:r>
+              <w:t>d</w:t>
+            </w:r>
+            <w:r>
+              <w:t>atetime</w:t>
+            </w:r>
+          </w:p>
+        </w:tc>
+        <w:tc>
+          <w:tcPr>
+            <w:tcW w:w="720" w:type="dxa"/>
+          </w:tcPr>
+          <w:p/>
+        </w:tc>
+        <w:tc>
+          <w:tcPr>
+            <w:tcW w:w="900" w:type="dxa"/>
+          </w:tcPr>
+          <w:p/>
+        </w:tc>
+        <w:tc>
+          <w:tcPr>
+            <w:tcW w:w="630" w:type="dxa"/>
+          </w:tcPr>
+          <w:p/>
+        </w:tc>
+        <w:tc>
+          <w:tcPr>
+            <w:tcW w:w="810" w:type="dxa"/>
+          </w:tcPr>
+          <w:p/>
+        </w:tc>
+        <w:tc>
+          <w:tcPr>
+            <w:tcW w:w="2824" w:type="dxa"/>
+          </w:tcPr>
+          <w:p/>
+        </w:tc>
+      </w:tr>
+      <w:tr>
+        <w:tc>
+          <w:tcPr>
+            <w:tcW w:w="421" w:type="dxa"/>
+          </w:tcPr>
+          <w:p>
+            <w:pPr>
+              <w:jc w:val="center"/>
+            </w:pPr>
+            <w:r>
+              <w:t>6</w:t>
+            </w:r>
+          </w:p>
+        </w:tc>
+        <w:tc>
+          <w:tcPr>
+            <w:tcW w:w="1824" w:type="dxa"/>
+          </w:tcPr>
+          <w:p>
+            <w:r>
+              <w:t>updatedDate</w:t>
+            </w:r>
+          </w:p>
+        </w:tc>
+        <w:tc>
+          <w:tcPr>
+            <w:tcW w:w="1080" w:type="dxa"/>
+          </w:tcPr>
+          <w:p>
+            <w:r>
+              <w:t>d</w:t>
+            </w:r>
+            <w:r>
+              <w:t>atetime</w:t>
+            </w:r>
+          </w:p>
+        </w:tc>
+        <w:tc>
+          <w:tcPr>
+            <w:tcW w:w="720" w:type="dxa"/>
+          </w:tcPr>
+          <w:p/>
+        </w:tc>
+        <w:tc>
+          <w:tcPr>
+            <w:tcW w:w="900" w:type="dxa"/>
+          </w:tcPr>
+          <w:p/>
+        </w:tc>
+        <w:tc>
+          <w:tcPr>
+            <w:tcW w:w="630" w:type="dxa"/>
+          </w:tcPr>
+          <w:p/>
+        </w:tc>
+        <w:tc>
+          <w:tcPr>
+            <w:tcW w:w="810" w:type="dxa"/>
+          </w:tcPr>
+          <w:p/>
+        </w:tc>
+        <w:tc>
+          <w:tcPr>
+            <w:tcW w:w="2824" w:type="dxa"/>
+          </w:tcPr>
+          <w:p/>
+        </w:tc>
+      </w:tr>
+      <w:tr>
+        <w:tc>
+          <w:tcPr>
+            <w:tcW w:w="421" w:type="dxa"/>
+          </w:tcPr>
+          <w:p>
+            <w:pPr>
+              <w:jc w:val="center"/>
+            </w:pPr>
+            <w:r>
+              <w:t>7</w:t>
+            </w:r>
+          </w:p>
+        </w:tc>
+        <w:tc>
+          <w:tcPr>
+            <w:tcW w:w="1824" w:type="dxa"/>
+          </w:tcPr>
+          <w:p>
+            <w:r>
+              <w:t>createdUser</w:t>
+            </w:r>
+          </w:p>
+        </w:tc>
+        <w:tc>
+          <w:tcPr>
+            <w:tcW w:w="1080" w:type="dxa"/>
+          </w:tcPr>
+          <w:p>
+            <w:r>
+              <w:t>n</w:t>
+            </w:r>
+            <w:r>
+              <w:t>char</w:t>
+            </w:r>
+          </w:p>
+        </w:tc>
+        <w:tc>
+          <w:tcPr>
+            <w:tcW w:w="720" w:type="dxa"/>
+          </w:tcPr>
+          <w:p>
+            <w:r>
+              <w:t>30</w:t>
+            </w:r>
+          </w:p>
+        </w:tc>
+        <w:tc>
+          <w:tcPr>
+            <w:tcW w:w="900" w:type="dxa"/>
+          </w:tcPr>
+          <w:p/>
+        </w:tc>
+        <w:tc>
+          <w:tcPr>
+            <w:tcW w:w="630" w:type="dxa"/>
+          </w:tcPr>
+          <w:p/>
+        </w:tc>
+        <w:tc>
+          <w:tcPr>
+            <w:tcW w:w="810" w:type="dxa"/>
+          </w:tcPr>
+          <w:p>
+            <w:r>
+              <w:t>FK</w:t>
+            </w:r>
+          </w:p>
+        </w:tc>
+        <w:tc>
+          <w:tcPr>
+            <w:tcW w:w="2824" w:type="dxa"/>
+          </w:tcPr>
+          <w:p>
+            <w:r>
+              <w:t xml:space="preserve">To Table </w:t>
+            </w:r>
+            <w:r>
+              <w:rPr>
+                <w:i/>
+                <w:iCs/>
+              </w:rPr>
+              <w:t>User</w:t>
+            </w:r>
+          </w:p>
+        </w:tc>
+      </w:tr>
+      <w:tr>
+        <w:tc>
+          <w:tcPr>
+            <w:tcW w:w="421" w:type="dxa"/>
+          </w:tcPr>
+          <w:p>
+            <w:pPr>
+              <w:jc w:val="center"/>
+            </w:pPr>
+            <w:r>
+              <w:t>8</w:t>
+            </w:r>
+          </w:p>
+        </w:tc>
+        <w:tc>
+          <w:tcPr>
+            <w:tcW w:w="1824" w:type="dxa"/>
+          </w:tcPr>
+          <w:p>
+            <w:r>
+              <w:t>updatedUser</w:t>
+            </w:r>
+          </w:p>
+        </w:tc>
+        <w:tc>
+          <w:tcPr>
+            <w:tcW w:w="1080" w:type="dxa"/>
+          </w:tcPr>
+          <w:p>
+            <w:r>
+              <w:t>n</w:t>
+            </w:r>
+            <w:r>
+              <w:t>char</w:t>
+            </w:r>
+          </w:p>
+        </w:tc>
+        <w:tc>
+          <w:tcPr>
+            <w:tcW w:w="720" w:type="dxa"/>
+          </w:tcPr>
+          <w:p>
+            <w:r>
+              <w:t>30</w:t>
+            </w:r>
+          </w:p>
+        </w:tc>
+        <w:tc>
+          <w:tcPr>
+            <w:tcW w:w="900" w:type="dxa"/>
+          </w:tcPr>
+          <w:p/>
+        </w:tc>
+        <w:tc>
+          <w:tcPr>
+            <w:tcW w:w="630" w:type="dxa"/>
+          </w:tcPr>
+          <w:p/>
+        </w:tc>
+        <w:tc>
+          <w:tcPr>
+            <w:tcW w:w="810" w:type="dxa"/>
+          </w:tcPr>
+          <w:p>
+            <w:r>
+              <w:t>FK</w:t>
+            </w:r>
+          </w:p>
+        </w:tc>
+        <w:tc>
+          <w:tcPr>
+            <w:tcW w:w="2824" w:type="dxa"/>
+          </w:tcPr>
+          <w:p>
+            <w:r>
+              <w:t xml:space="preserve">To Table </w:t>
+            </w:r>
+            <w:r>
+              <w:rPr>
+                <w:i/>
+                <w:iCs/>
+              </w:rPr>
+              <w:t>User</w:t>
+            </w:r>
+          </w:p>
         </w:tc>
       </w:tr>
     </w:tbl>
@@ -11678,6 +14676,7 @@
     <w:lsdException w:name="HTML Sample" w:semiHidden="1" w:unhideWhenUsed="1"/>
     <w:lsdException w:name="HTML Typewriter" w:semiHidden="1" w:unhideWhenUsed="1"/>
     <w:lsdException w:name="HTML Variable" w:semiHidden="1" w:unhideWhenUsed="1"/>
+    <w:lsdException w:name="Normal Table" w:semiHidden="1" w:unhideWhenUsed="1"/>
     <w:lsdException w:name="annotation subject" w:semiHidden="1" w:unhideWhenUsed="1"/>
     <w:lsdException w:name="No List" w:semiHidden="1" w:unhideWhenUsed="1"/>
     <w:lsdException w:name="Outline List 1" w:semiHidden="1" w:unhideWhenUsed="1"/>
@@ -11720,8 +14719,11 @@
     <w:lsdException w:name="Table Contemporary" w:semiHidden="1" w:unhideWhenUsed="1"/>
     <w:lsdException w:name="Table Elegant" w:semiHidden="1" w:unhideWhenUsed="1"/>
     <w:lsdException w:name="Table Professional" w:semiHidden="1" w:unhideWhenUsed="1"/>
+    <w:lsdException w:name="Table Subtle 1" w:semiHidden="1" w:unhideWhenUsed="1"/>
     <w:lsdException w:name="Table Subtle 2" w:semiHidden="1" w:unhideWhenUsed="1"/>
     <w:lsdException w:name="Table Web 1" w:semiHidden="1" w:unhideWhenUsed="1"/>
+    <w:lsdException w:name="Table Web 2" w:semiHidden="1" w:unhideWhenUsed="1"/>
+    <w:lsdException w:name="Table Web 3" w:semiHidden="1" w:unhideWhenUsed="1"/>
     <w:lsdException w:name="Balloon Text" w:semiHidden="1" w:unhideWhenUsed="1"/>
     <w:lsdException w:name="Table Grid" w:uiPriority="39"/>
     <w:lsdException w:name="Table Theme" w:semiHidden="1" w:unhideWhenUsed="1"/>

</xml_diff>

<commit_message>
Update Database & Design Docment
Add GoogleMapLocation to Campus;
Add Tab;e Address;
Change all Table name to plural
</commit_message>
<xml_diff>
--- a/Documentation/Design-Document.docx
+++ b/Documentation/Design-Document.docx
@@ -902,6 +902,9 @@
         <w:t>Campus</w:t>
       </w:r>
       <w:bookmarkEnd w:id="1"/>
+      <w:r>
+        <w:t>es</w:t>
+      </w:r>
     </w:p>
     <w:p>
       <w:pPr>
@@ -942,7 +945,7 @@
           <w:iCs/>
           <w:color w:val="0432FF"/>
         </w:rPr>
-        <w:t>alls campus</w:t>
+        <w:t>all campus</w:t>
       </w:r>
       <w:r>
         <w:rPr>
@@ -962,13 +965,13 @@
       </w:tblPr>
       <w:tblGrid>
         <w:gridCol w:w="421"/>
-        <w:gridCol w:w="1696"/>
-        <w:gridCol w:w="1134"/>
-        <w:gridCol w:w="704"/>
+        <w:gridCol w:w="2094"/>
+        <w:gridCol w:w="1080"/>
+        <w:gridCol w:w="720"/>
         <w:gridCol w:w="900"/>
-        <w:gridCol w:w="720"/>
+        <w:gridCol w:w="630"/>
         <w:gridCol w:w="810"/>
-        <w:gridCol w:w="2824"/>
+        <w:gridCol w:w="2554"/>
       </w:tblGrid>
       <w:tr>
         <w:tc>
@@ -1003,7 +1006,7 @@
         </w:tc>
         <w:tc>
           <w:tcPr>
-            <w:tcW w:w="1696" w:type="dxa"/>
+            <w:tcW w:w="2094" w:type="dxa"/>
             <w:shd w:val="clear" w:color="auto" w:fill="FFE8E1"/>
             <w:vAlign w:val="center"/>
           </w:tcPr>
@@ -1034,7 +1037,7 @@
         </w:tc>
         <w:tc>
           <w:tcPr>
-            <w:tcW w:w="1134" w:type="dxa"/>
+            <w:tcW w:w="1080" w:type="dxa"/>
             <w:shd w:val="clear" w:color="auto" w:fill="FFE8E1"/>
             <w:vAlign w:val="center"/>
           </w:tcPr>
@@ -1065,7 +1068,7 @@
         </w:tc>
         <w:tc>
           <w:tcPr>
-            <w:tcW w:w="704" w:type="dxa"/>
+            <w:tcW w:w="720" w:type="dxa"/>
             <w:shd w:val="clear" w:color="auto" w:fill="FFE8E1"/>
             <w:vAlign w:val="center"/>
           </w:tcPr>
@@ -1127,7 +1130,7 @@
         </w:tc>
         <w:tc>
           <w:tcPr>
-            <w:tcW w:w="720" w:type="dxa"/>
+            <w:tcW w:w="630" w:type="dxa"/>
             <w:shd w:val="clear" w:color="auto" w:fill="FFE8E1"/>
             <w:vAlign w:val="center"/>
           </w:tcPr>
@@ -1189,7 +1192,7 @@
         </w:tc>
         <w:tc>
           <w:tcPr>
-            <w:tcW w:w="2824" w:type="dxa"/>
+            <w:tcW w:w="2554" w:type="dxa"/>
             <w:shd w:val="clear" w:color="auto" w:fill="FFE8E1"/>
             <w:vAlign w:val="center"/>
           </w:tcPr>
@@ -1235,7 +1238,7 @@
         </w:tc>
         <w:tc>
           <w:tcPr>
-            <w:tcW w:w="1696" w:type="dxa"/>
+            <w:tcW w:w="2094" w:type="dxa"/>
           </w:tcPr>
           <w:p>
             <w:r>
@@ -1245,7 +1248,7 @@
         </w:tc>
         <w:tc>
           <w:tcPr>
-            <w:tcW w:w="1134" w:type="dxa"/>
+            <w:tcW w:w="1080" w:type="dxa"/>
           </w:tcPr>
           <w:p>
             <w:r>
@@ -1255,7 +1258,7 @@
         </w:tc>
         <w:tc>
           <w:tcPr>
-            <w:tcW w:w="704" w:type="dxa"/>
+            <w:tcW w:w="720" w:type="dxa"/>
           </w:tcPr>
           <w:p/>
         </w:tc>
@@ -1267,7 +1270,7 @@
         </w:tc>
         <w:tc>
           <w:tcPr>
-            <w:tcW w:w="720" w:type="dxa"/>
+            <w:tcW w:w="630" w:type="dxa"/>
           </w:tcPr>
           <w:p>
             <w:r>
@@ -1287,7 +1290,7 @@
         </w:tc>
         <w:tc>
           <w:tcPr>
-            <w:tcW w:w="2824" w:type="dxa"/>
+            <w:tcW w:w="2554" w:type="dxa"/>
           </w:tcPr>
           <w:p/>
         </w:tc>
@@ -1308,7 +1311,7 @@
         </w:tc>
         <w:tc>
           <w:tcPr>
-            <w:tcW w:w="1696" w:type="dxa"/>
+            <w:tcW w:w="2094" w:type="dxa"/>
           </w:tcPr>
           <w:p>
             <w:r>
@@ -1318,7 +1321,7 @@
         </w:tc>
         <w:tc>
           <w:tcPr>
-            <w:tcW w:w="1134" w:type="dxa"/>
+            <w:tcW w:w="1080" w:type="dxa"/>
           </w:tcPr>
           <w:p>
             <w:r>
@@ -1328,7 +1331,7 @@
         </w:tc>
         <w:tc>
           <w:tcPr>
-            <w:tcW w:w="704" w:type="dxa"/>
+            <w:tcW w:w="720" w:type="dxa"/>
           </w:tcPr>
           <w:p>
             <w:r>
@@ -1347,8 +1350,80 @@
         </w:tc>
         <w:tc>
           <w:tcPr>
+            <w:tcW w:w="630" w:type="dxa"/>
+          </w:tcPr>
+          <w:p/>
+        </w:tc>
+        <w:tc>
+          <w:tcPr>
+            <w:tcW w:w="810" w:type="dxa"/>
+          </w:tcPr>
+          <w:p/>
+        </w:tc>
+        <w:tc>
+          <w:tcPr>
+            <w:tcW w:w="2554" w:type="dxa"/>
+          </w:tcPr>
+          <w:p/>
+        </w:tc>
+      </w:tr>
+      <w:tr>
+        <w:tc>
+          <w:tcPr>
+            <w:tcW w:w="421" w:type="dxa"/>
+          </w:tcPr>
+          <w:p>
+            <w:pPr>
+              <w:jc w:val="center"/>
+            </w:pPr>
+            <w:r>
+              <w:t>3</w:t>
+            </w:r>
+          </w:p>
+        </w:tc>
+        <w:tc>
+          <w:tcPr>
+            <w:tcW w:w="2094" w:type="dxa"/>
+          </w:tcPr>
+          <w:p>
+            <w:r>
+              <w:t>GoogleMapLocation</w:t>
+            </w:r>
+          </w:p>
+        </w:tc>
+        <w:tc>
+          <w:tcPr>
+            <w:tcW w:w="1080" w:type="dxa"/>
+          </w:tcPr>
+          <w:p>
+            <w:r>
+              <w:t>n</w:t>
+            </w:r>
+            <w:r>
+              <w:t>varchar</w:t>
+            </w:r>
+          </w:p>
+        </w:tc>
+        <w:tc>
+          <w:tcPr>
             <w:tcW w:w="720" w:type="dxa"/>
           </w:tcPr>
+          <w:p>
+            <w:r>
+              <w:t>MAX</w:t>
+            </w:r>
+          </w:p>
+        </w:tc>
+        <w:tc>
+          <w:tcPr>
+            <w:tcW w:w="900" w:type="dxa"/>
+          </w:tcPr>
+          <w:p/>
+        </w:tc>
+        <w:tc>
+          <w:tcPr>
+            <w:tcW w:w="630" w:type="dxa"/>
+          </w:tcPr>
           <w:p/>
         </w:tc>
         <w:tc>
@@ -1359,7 +1434,7 @@
         </w:tc>
         <w:tc>
           <w:tcPr>
-            <w:tcW w:w="2824" w:type="dxa"/>
+            <w:tcW w:w="2554" w:type="dxa"/>
           </w:tcPr>
           <w:p/>
         </w:tc>
@@ -1372,6 +1447,9 @@
       </w:pPr>
       <w:r>
         <w:t>2. UserRole</w:t>
+      </w:r>
+      <w:r>
+        <w:t>s</w:t>
       </w:r>
     </w:p>
     <w:p>
@@ -1389,7 +1467,7 @@
           <w:iCs/>
           <w:color w:val="0432FF"/>
         </w:rPr>
-        <w:t xml:space="preserve">Store the information of alls </w:t>
+        <w:t xml:space="preserve">Store the information of all </w:t>
       </w:r>
       <w:r>
         <w:rPr>
@@ -1825,14 +1903,611 @@
       <w:pPr>
         <w:pStyle w:val="Heading2"/>
       </w:pPr>
+      <w:r>
+        <w:t>3</w:t>
+      </w:r>
+      <w:r>
+        <w:t xml:space="preserve">. </w:t>
+      </w:r>
+      <w:r>
+        <w:t>Addresses</w:t>
+      </w:r>
+    </w:p>
+    <w:p>
+      <w:pPr>
+        <w:spacing w:after="0" w:line="240" w:lineRule="auto"/>
+        <w:rPr>
+          <w:i/>
+          <w:iCs/>
+          <w:color w:val="0432FF"/>
+        </w:rPr>
+      </w:pPr>
+      <w:r>
+        <w:rPr>
+          <w:i/>
+          <w:iCs/>
+          <w:color w:val="0432FF"/>
+        </w:rPr>
+        <w:t xml:space="preserve">Store the information of </w:t>
+      </w:r>
+      <w:r>
+        <w:rPr>
+          <w:i/>
+          <w:iCs/>
+          <w:color w:val="0432FF"/>
+        </w:rPr>
+        <w:t>addresses for Users (Landlords) and Houses</w:t>
+      </w:r>
+    </w:p>
+    <w:tbl>
+      <w:tblPr>
+        <w:tblStyle w:val="TableGrid"/>
+        <w:tblW w:w="9209" w:type="dxa"/>
+        <w:tblLayout w:type="fixed"/>
+        <w:tblLook w:val="04A0" w:firstRow="1" w:lastRow="0" w:firstColumn="1" w:lastColumn="0" w:noHBand="0" w:noVBand="1"/>
+      </w:tblPr>
+      <w:tblGrid>
+        <w:gridCol w:w="421"/>
+        <w:gridCol w:w="1696"/>
+        <w:gridCol w:w="1134"/>
+        <w:gridCol w:w="704"/>
+        <w:gridCol w:w="900"/>
+        <w:gridCol w:w="720"/>
+        <w:gridCol w:w="810"/>
+        <w:gridCol w:w="2824"/>
+      </w:tblGrid>
+      <w:tr>
+        <w:tc>
+          <w:tcPr>
+            <w:tcW w:w="421" w:type="dxa"/>
+            <w:shd w:val="clear" w:color="auto" w:fill="FFE8E1"/>
+          </w:tcPr>
+          <w:p>
+            <w:pPr>
+              <w:jc w:val="center"/>
+              <w:rPr>
+                <w:rFonts w:ascii="Calibri" w:eastAsia="Times New Roman" w:hAnsi="Calibri" w:cs="Calibri"/>
+                <w:b/>
+                <w:bCs/>
+                <w:iCs/>
+                <w:color w:val="000000"/>
+                <w:lang w:val="en-GB" w:eastAsia="en-GB"/>
+              </w:rPr>
+            </w:pPr>
+            <w:r>
+              <w:rPr>
+                <w:rFonts w:ascii="Calibri" w:eastAsia="Times New Roman" w:hAnsi="Calibri" w:cs="Calibri"/>
+                <w:b/>
+                <w:bCs/>
+                <w:iCs/>
+                <w:color w:val="000000"/>
+                <w:lang w:val="en-GB" w:eastAsia="en-GB"/>
+              </w:rPr>
+              <w:t>#</w:t>
+            </w:r>
+          </w:p>
+        </w:tc>
+        <w:tc>
+          <w:tcPr>
+            <w:tcW w:w="1696" w:type="dxa"/>
+            <w:shd w:val="clear" w:color="auto" w:fill="FFE8E1"/>
+            <w:vAlign w:val="center"/>
+          </w:tcPr>
+          <w:p>
+            <w:pPr>
+              <w:jc w:val="center"/>
+              <w:rPr>
+                <w:rFonts w:ascii="Calibri" w:eastAsia="Times New Roman" w:hAnsi="Calibri" w:cs="Calibri"/>
+                <w:b/>
+                <w:bCs/>
+                <w:iCs/>
+                <w:color w:val="000000"/>
+                <w:lang w:val="en-GB" w:eastAsia="en-GB"/>
+              </w:rPr>
+            </w:pPr>
+            <w:r>
+              <w:rPr>
+                <w:rFonts w:ascii="Calibri" w:eastAsia="Times New Roman" w:hAnsi="Calibri" w:cs="Calibri"/>
+                <w:b/>
+                <w:bCs/>
+                <w:iCs/>
+                <w:color w:val="000000"/>
+                <w:lang w:val="en-GB" w:eastAsia="en-GB"/>
+              </w:rPr>
+              <w:t>Field name</w:t>
+            </w:r>
+          </w:p>
+        </w:tc>
+        <w:tc>
+          <w:tcPr>
+            <w:tcW w:w="1134" w:type="dxa"/>
+            <w:shd w:val="clear" w:color="auto" w:fill="FFE8E1"/>
+            <w:vAlign w:val="center"/>
+          </w:tcPr>
+          <w:p>
+            <w:pPr>
+              <w:jc w:val="center"/>
+              <w:rPr>
+                <w:rFonts w:ascii="Calibri" w:eastAsia="Times New Roman" w:hAnsi="Calibri" w:cs="Calibri"/>
+                <w:b/>
+                <w:bCs/>
+                <w:iCs/>
+                <w:color w:val="000000"/>
+                <w:lang w:val="en-GB" w:eastAsia="en-GB"/>
+              </w:rPr>
+            </w:pPr>
+            <w:r>
+              <w:rPr>
+                <w:rFonts w:ascii="Calibri" w:eastAsia="Times New Roman" w:hAnsi="Calibri" w:cs="Calibri"/>
+                <w:b/>
+                <w:bCs/>
+                <w:iCs/>
+                <w:color w:val="000000"/>
+                <w:lang w:val="en-GB" w:eastAsia="en-GB"/>
+              </w:rPr>
+              <w:t>Type</w:t>
+            </w:r>
+          </w:p>
+        </w:tc>
+        <w:tc>
+          <w:tcPr>
+            <w:tcW w:w="704" w:type="dxa"/>
+            <w:shd w:val="clear" w:color="auto" w:fill="FFE8E1"/>
+            <w:vAlign w:val="center"/>
+          </w:tcPr>
+          <w:p>
+            <w:pPr>
+              <w:jc w:val="center"/>
+              <w:rPr>
+                <w:rFonts w:ascii="Calibri" w:eastAsia="Times New Roman" w:hAnsi="Calibri" w:cs="Calibri"/>
+                <w:b/>
+                <w:bCs/>
+                <w:iCs/>
+                <w:color w:val="000000"/>
+                <w:lang w:val="en-GB" w:eastAsia="en-GB"/>
+              </w:rPr>
+            </w:pPr>
+            <w:r>
+              <w:rPr>
+                <w:rFonts w:ascii="Calibri" w:eastAsia="Times New Roman" w:hAnsi="Calibri" w:cs="Calibri"/>
+                <w:b/>
+                <w:bCs/>
+                <w:iCs/>
+                <w:color w:val="000000"/>
+                <w:lang w:val="en-GB" w:eastAsia="en-GB"/>
+              </w:rPr>
+              <w:t>Size</w:t>
+            </w:r>
+          </w:p>
+        </w:tc>
+        <w:tc>
+          <w:tcPr>
+            <w:tcW w:w="900" w:type="dxa"/>
+            <w:shd w:val="clear" w:color="auto" w:fill="FFE8E1"/>
+            <w:vAlign w:val="center"/>
+          </w:tcPr>
+          <w:p>
+            <w:pPr>
+              <w:jc w:val="center"/>
+              <w:rPr>
+                <w:rFonts w:ascii="Calibri" w:eastAsia="Times New Roman" w:hAnsi="Calibri" w:cs="Calibri"/>
+                <w:b/>
+                <w:bCs/>
+                <w:iCs/>
+                <w:color w:val="000000"/>
+                <w:lang w:val="en-GB" w:eastAsia="en-GB"/>
+              </w:rPr>
+            </w:pPr>
+            <w:r>
+              <w:rPr>
+                <w:rFonts w:ascii="Calibri" w:eastAsia="Times New Roman" w:hAnsi="Calibri" w:cs="Calibri"/>
+                <w:b/>
+                <w:bCs/>
+                <w:iCs/>
+                <w:color w:val="000000"/>
+                <w:lang w:val="en-GB" w:eastAsia="en-GB"/>
+              </w:rPr>
+              <w:t>Unique</w:t>
+            </w:r>
+          </w:p>
+        </w:tc>
+        <w:tc>
+          <w:tcPr>
+            <w:tcW w:w="720" w:type="dxa"/>
+            <w:shd w:val="clear" w:color="auto" w:fill="FFE8E1"/>
+            <w:vAlign w:val="center"/>
+          </w:tcPr>
+          <w:p>
+            <w:pPr>
+              <w:jc w:val="center"/>
+              <w:rPr>
+                <w:rFonts w:ascii="Calibri" w:eastAsia="Times New Roman" w:hAnsi="Calibri" w:cs="Calibri"/>
+                <w:b/>
+                <w:bCs/>
+                <w:iCs/>
+                <w:color w:val="000000"/>
+                <w:lang w:val="en-GB" w:eastAsia="en-GB"/>
+              </w:rPr>
+            </w:pPr>
+            <w:r>
+              <w:rPr>
+                <w:rFonts w:ascii="Calibri" w:eastAsia="Times New Roman" w:hAnsi="Calibri" w:cs="Calibri"/>
+                <w:b/>
+                <w:bCs/>
+                <w:iCs/>
+                <w:color w:val="000000"/>
+                <w:lang w:val="en-GB" w:eastAsia="en-GB"/>
+              </w:rPr>
+              <w:t>Not Null</w:t>
+            </w:r>
+          </w:p>
+        </w:tc>
+        <w:tc>
+          <w:tcPr>
+            <w:tcW w:w="810" w:type="dxa"/>
+            <w:shd w:val="clear" w:color="auto" w:fill="FFE8E1"/>
+            <w:vAlign w:val="center"/>
+          </w:tcPr>
+          <w:p>
+            <w:pPr>
+              <w:jc w:val="center"/>
+              <w:rPr>
+                <w:rFonts w:ascii="Calibri" w:eastAsia="Times New Roman" w:hAnsi="Calibri" w:cs="Calibri"/>
+                <w:b/>
+                <w:bCs/>
+                <w:iCs/>
+                <w:color w:val="000000"/>
+                <w:lang w:val="en-GB" w:eastAsia="en-GB"/>
+              </w:rPr>
+            </w:pPr>
+            <w:r>
+              <w:rPr>
+                <w:rFonts w:ascii="Calibri" w:eastAsia="Times New Roman" w:hAnsi="Calibri" w:cs="Calibri"/>
+                <w:b/>
+                <w:bCs/>
+                <w:iCs/>
+                <w:color w:val="000000"/>
+                <w:lang w:val="en-GB" w:eastAsia="en-GB"/>
+              </w:rPr>
+              <w:t>PK/FK</w:t>
+            </w:r>
+          </w:p>
+        </w:tc>
+        <w:tc>
+          <w:tcPr>
+            <w:tcW w:w="2824" w:type="dxa"/>
+            <w:shd w:val="clear" w:color="auto" w:fill="FFE8E1"/>
+            <w:vAlign w:val="center"/>
+          </w:tcPr>
+          <w:p>
+            <w:pPr>
+              <w:jc w:val="center"/>
+              <w:rPr>
+                <w:rFonts w:ascii="Calibri" w:eastAsia="Times New Roman" w:hAnsi="Calibri" w:cs="Calibri"/>
+                <w:b/>
+                <w:bCs/>
+                <w:iCs/>
+                <w:color w:val="000000"/>
+                <w:lang w:val="en-GB" w:eastAsia="en-GB"/>
+              </w:rPr>
+            </w:pPr>
+            <w:r>
+              <w:rPr>
+                <w:rFonts w:ascii="Calibri" w:eastAsia="Times New Roman" w:hAnsi="Calibri" w:cs="Calibri"/>
+                <w:b/>
+                <w:bCs/>
+                <w:iCs/>
+                <w:color w:val="000000"/>
+                <w:lang w:val="en-GB" w:eastAsia="en-GB"/>
+              </w:rPr>
+              <w:t>Notes</w:t>
+            </w:r>
+          </w:p>
+        </w:tc>
+      </w:tr>
+      <w:tr>
+        <w:tc>
+          <w:tcPr>
+            <w:tcW w:w="421" w:type="dxa"/>
+          </w:tcPr>
+          <w:p>
+            <w:pPr>
+              <w:jc w:val="center"/>
+            </w:pPr>
+            <w:r>
+              <w:t>1</w:t>
+            </w:r>
+          </w:p>
+        </w:tc>
+        <w:tc>
+          <w:tcPr>
+            <w:tcW w:w="1696" w:type="dxa"/>
+          </w:tcPr>
+          <w:p>
+            <w:r>
+              <w:t>AddressId</w:t>
+            </w:r>
+          </w:p>
+        </w:tc>
+        <w:tc>
+          <w:tcPr>
+            <w:tcW w:w="1134" w:type="dxa"/>
+          </w:tcPr>
+          <w:p>
+            <w:r>
+              <w:t>int</w:t>
+            </w:r>
+          </w:p>
+        </w:tc>
+        <w:tc>
+          <w:tcPr>
+            <w:tcW w:w="704" w:type="dxa"/>
+          </w:tcPr>
+          <w:p/>
+        </w:tc>
+        <w:tc>
+          <w:tcPr>
+            <w:tcW w:w="900" w:type="dxa"/>
+          </w:tcPr>
+          <w:p/>
+        </w:tc>
+        <w:tc>
+          <w:tcPr>
+            <w:tcW w:w="720" w:type="dxa"/>
+          </w:tcPr>
+          <w:p>
+            <w:r>
+              <w:t>Yes</w:t>
+            </w:r>
+          </w:p>
+        </w:tc>
+        <w:tc>
+          <w:tcPr>
+            <w:tcW w:w="810" w:type="dxa"/>
+          </w:tcPr>
+          <w:p>
+            <w:r>
+              <w:t>PK</w:t>
+            </w:r>
+          </w:p>
+        </w:tc>
+        <w:tc>
+          <w:tcPr>
+            <w:tcW w:w="2824" w:type="dxa"/>
+          </w:tcPr>
+          <w:p/>
+        </w:tc>
+      </w:tr>
+      <w:tr>
+        <w:tc>
+          <w:tcPr>
+            <w:tcW w:w="421" w:type="dxa"/>
+          </w:tcPr>
+          <w:p>
+            <w:pPr>
+              <w:jc w:val="center"/>
+            </w:pPr>
+            <w:r>
+              <w:t>2</w:t>
+            </w:r>
+          </w:p>
+        </w:tc>
+        <w:tc>
+          <w:tcPr>
+            <w:tcW w:w="1696" w:type="dxa"/>
+          </w:tcPr>
+          <w:p>
+            <w:r>
+              <w:t>Addresses</w:t>
+            </w:r>
+          </w:p>
+        </w:tc>
+        <w:tc>
+          <w:tcPr>
+            <w:tcW w:w="1134" w:type="dxa"/>
+          </w:tcPr>
+          <w:p>
+            <w:r>
+              <w:t>nvarchar</w:t>
+            </w:r>
+          </w:p>
+        </w:tc>
+        <w:tc>
+          <w:tcPr>
+            <w:tcW w:w="704" w:type="dxa"/>
+          </w:tcPr>
+          <w:p>
+            <w:r>
+              <w:t>100</w:t>
+            </w:r>
+            <w:r>
+              <w:t>0</w:t>
+            </w:r>
+          </w:p>
+        </w:tc>
+        <w:tc>
+          <w:tcPr>
+            <w:tcW w:w="900" w:type="dxa"/>
+          </w:tcPr>
+          <w:p/>
+        </w:tc>
+        <w:tc>
+          <w:tcPr>
+            <w:tcW w:w="720" w:type="dxa"/>
+          </w:tcPr>
+          <w:p>
+            <w:r>
+              <w:t>Yes</w:t>
+            </w:r>
+          </w:p>
+        </w:tc>
+        <w:tc>
+          <w:tcPr>
+            <w:tcW w:w="810" w:type="dxa"/>
+          </w:tcPr>
+          <w:p/>
+        </w:tc>
+        <w:tc>
+          <w:tcPr>
+            <w:tcW w:w="2824" w:type="dxa"/>
+          </w:tcPr>
+          <w:p/>
+        </w:tc>
+      </w:tr>
+      <w:tr>
+        <w:tc>
+          <w:tcPr>
+            <w:tcW w:w="421" w:type="dxa"/>
+          </w:tcPr>
+          <w:p>
+            <w:pPr>
+              <w:jc w:val="center"/>
+            </w:pPr>
+            <w:r>
+              <w:t>3</w:t>
+            </w:r>
+          </w:p>
+        </w:tc>
+        <w:tc>
+          <w:tcPr>
+            <w:tcW w:w="1696" w:type="dxa"/>
+          </w:tcPr>
+          <w:p>
+            <w:r>
+              <w:t>createdDate</w:t>
+            </w:r>
+          </w:p>
+        </w:tc>
+        <w:tc>
+          <w:tcPr>
+            <w:tcW w:w="1134" w:type="dxa"/>
+          </w:tcPr>
+          <w:p>
+            <w:r>
+              <w:t>d</w:t>
+            </w:r>
+            <w:r>
+              <w:t>atetime</w:t>
+            </w:r>
+          </w:p>
+        </w:tc>
+        <w:tc>
+          <w:tcPr>
+            <w:tcW w:w="704" w:type="dxa"/>
+          </w:tcPr>
+          <w:p/>
+        </w:tc>
+        <w:tc>
+          <w:tcPr>
+            <w:tcW w:w="900" w:type="dxa"/>
+          </w:tcPr>
+          <w:p/>
+        </w:tc>
+        <w:tc>
+          <w:tcPr>
+            <w:tcW w:w="720" w:type="dxa"/>
+          </w:tcPr>
+          <w:p/>
+        </w:tc>
+        <w:tc>
+          <w:tcPr>
+            <w:tcW w:w="810" w:type="dxa"/>
+          </w:tcPr>
+          <w:p/>
+        </w:tc>
+        <w:tc>
+          <w:tcPr>
+            <w:tcW w:w="2824" w:type="dxa"/>
+          </w:tcPr>
+          <w:p/>
+        </w:tc>
+      </w:tr>
+      <w:tr>
+        <w:tc>
+          <w:tcPr>
+            <w:tcW w:w="421" w:type="dxa"/>
+          </w:tcPr>
+          <w:p>
+            <w:pPr>
+              <w:jc w:val="center"/>
+            </w:pPr>
+            <w:r>
+              <w:t>4</w:t>
+            </w:r>
+          </w:p>
+        </w:tc>
+        <w:tc>
+          <w:tcPr>
+            <w:tcW w:w="1696" w:type="dxa"/>
+          </w:tcPr>
+          <w:p>
+            <w:r>
+              <w:t>updatedDate</w:t>
+            </w:r>
+          </w:p>
+        </w:tc>
+        <w:tc>
+          <w:tcPr>
+            <w:tcW w:w="1134" w:type="dxa"/>
+          </w:tcPr>
+          <w:p>
+            <w:r>
+              <w:t>d</w:t>
+            </w:r>
+            <w:r>
+              <w:t>atetime</w:t>
+            </w:r>
+          </w:p>
+        </w:tc>
+        <w:tc>
+          <w:tcPr>
+            <w:tcW w:w="704" w:type="dxa"/>
+          </w:tcPr>
+          <w:p/>
+        </w:tc>
+        <w:tc>
+          <w:tcPr>
+            <w:tcW w:w="900" w:type="dxa"/>
+          </w:tcPr>
+          <w:p/>
+        </w:tc>
+        <w:tc>
+          <w:tcPr>
+            <w:tcW w:w="720" w:type="dxa"/>
+          </w:tcPr>
+          <w:p/>
+        </w:tc>
+        <w:tc>
+          <w:tcPr>
+            <w:tcW w:w="810" w:type="dxa"/>
+          </w:tcPr>
+          <w:p/>
+        </w:tc>
+        <w:tc>
+          <w:tcPr>
+            <w:tcW w:w="2824" w:type="dxa"/>
+          </w:tcPr>
+          <w:p/>
+        </w:tc>
+      </w:tr>
+    </w:tbl>
+    <w:p/>
+    <w:p/>
+    <w:p>
+      <w:pPr>
+        <w:pStyle w:val="Heading2"/>
+      </w:pPr>
       <w:bookmarkStart w:id="2" w:name="_Toc114085455"/>
       <w:r>
-        <w:t>3</w:t>
+        <w:t>4</w:t>
       </w:r>
       <w:r>
         <w:t>. User</w:t>
       </w:r>
       <w:bookmarkEnd w:id="2"/>
+      <w:r>
+        <w:t>s</w:t>
+      </w:r>
     </w:p>
     <w:p>
       <w:pPr>
@@ -2230,7 +2905,7 @@
           </w:tcPr>
           <w:p>
             <w:r>
-              <w:t>Username</w:t>
+              <w:t>FacebookUserId</w:t>
             </w:r>
           </w:p>
         </w:tc>
@@ -2240,7 +2915,7 @@
           </w:tcPr>
           <w:p>
             <w:r>
-              <w:t>nvarchar</w:t>
+              <w:t>nchar</w:t>
             </w:r>
           </w:p>
         </w:tc>
@@ -2250,7 +2925,7 @@
           </w:tcPr>
           <w:p>
             <w:r>
-              <w:t>100</w:t>
+              <w:t>300</w:t>
             </w:r>
           </w:p>
         </w:tc>
@@ -2276,7 +2951,11 @@
           <w:tcPr>
             <w:tcW w:w="2284" w:type="dxa"/>
           </w:tcPr>
-          <w:p/>
+          <w:p>
+            <w:r>
+              <w:t>For people login with Facebook</w:t>
+            </w:r>
+          </w:p>
         </w:tc>
       </w:tr>
       <w:tr>
@@ -2299,7 +2978,7 @@
           </w:tcPr>
           <w:p>
             <w:r>
-              <w:t>Password</w:t>
+              <w:t>GoogleUserId</w:t>
             </w:r>
           </w:p>
         </w:tc>
@@ -2309,7 +2988,7 @@
           </w:tcPr>
           <w:p>
             <w:r>
-              <w:t>nvarchar</w:t>
+              <w:t>nchar</w:t>
             </w:r>
           </w:p>
         </w:tc>
@@ -2319,7 +2998,7 @@
           </w:tcPr>
           <w:p>
             <w:r>
-              <w:t>100</w:t>
+              <w:t>300</w:t>
             </w:r>
           </w:p>
         </w:tc>
@@ -2345,7 +3024,11 @@
           <w:tcPr>
             <w:tcW w:w="2284" w:type="dxa"/>
           </w:tcPr>
-          <w:p/>
+          <w:p>
+            <w:r>
+              <w:t>For people login with Google</w:t>
+            </w:r>
+          </w:p>
         </w:tc>
       </w:tr>
       <w:tr>
@@ -2367,11 +3050,8 @@
             <w:tcW w:w="2250" w:type="dxa"/>
           </w:tcPr>
           <w:p>
-            <w:pPr>
-              <w:ind w:left="720" w:hanging="720"/>
-            </w:pPr>
-            <w:r>
-              <w:t>Email</w:t>
+            <w:r>
+              <w:t>Username</w:t>
             </w:r>
           </w:p>
         </w:tc>
@@ -2439,11 +3119,8 @@
             <w:tcW w:w="2250" w:type="dxa"/>
           </w:tcPr>
           <w:p>
-            <w:pPr>
-              <w:ind w:left="720" w:hanging="720"/>
-            </w:pPr>
-            <w:r>
-              <w:t>Active</w:t>
+            <w:r>
+              <w:t>Password</w:t>
             </w:r>
           </w:p>
         </w:tc>
@@ -2453,7 +3130,7 @@
           </w:tcPr>
           <w:p>
             <w:r>
-              <w:t>bit</w:t>
+              <w:t>nvarchar</w:t>
             </w:r>
           </w:p>
         </w:tc>
@@ -2461,7 +3138,11 @@
           <w:tcPr>
             <w:tcW w:w="720" w:type="dxa"/>
           </w:tcPr>
-          <w:p/>
+          <w:p>
+            <w:r>
+              <w:t>100</w:t>
+            </w:r>
+          </w:p>
         </w:tc>
         <w:tc>
           <w:tcPr>
@@ -2497,6 +3178,9 @@
             <w:pPr>
               <w:jc w:val="center"/>
             </w:pPr>
+            <w:r>
+              <w:t>6</w:t>
+            </w:r>
           </w:p>
         </w:tc>
         <w:tc>
@@ -2508,7 +3192,7 @@
               <w:ind w:left="720" w:hanging="720"/>
             </w:pPr>
             <w:r>
-              <w:t>FullName</w:t>
+              <w:t>Email</w:t>
             </w:r>
           </w:p>
         </w:tc>
@@ -2528,7 +3212,7 @@
           </w:tcPr>
           <w:p>
             <w:r>
-              <w:t>500</w:t>
+              <w:t>100</w:t>
             </w:r>
           </w:p>
         </w:tc>
@@ -2542,11 +3226,7 @@
           <w:tcPr>
             <w:tcW w:w="720" w:type="dxa"/>
           </w:tcPr>
-          <w:p>
-            <w:r>
-              <w:t>No</w:t>
-            </w:r>
-          </w:p>
+          <w:p/>
         </w:tc>
         <w:tc>
           <w:tcPr>
@@ -2558,11 +3238,7 @@
           <w:tcPr>
             <w:tcW w:w="2284" w:type="dxa"/>
           </w:tcPr>
-          <w:p>
-            <w:r>
-              <w:t>For Landlord and Staff</w:t>
-            </w:r>
-          </w:p>
+          <w:p/>
         </w:tc>
       </w:tr>
       <w:tr>
@@ -2575,7 +3251,7 @@
               <w:jc w:val="center"/>
             </w:pPr>
             <w:r>
-              <w:t>6</w:t>
+              <w:t>7</w:t>
             </w:r>
           </w:p>
         </w:tc>
@@ -2584,11 +3260,11 @@
             <w:tcW w:w="2250" w:type="dxa"/>
           </w:tcPr>
           <w:p>
-            <w:r>
-              <w:t>Phone</w:t>
-            </w:r>
-            <w:r>
-              <w:t>Number</w:t>
+            <w:pPr>
+              <w:ind w:left="720" w:hanging="720"/>
+            </w:pPr>
+            <w:r>
+              <w:t>Active</w:t>
             </w:r>
           </w:p>
         </w:tc>
@@ -2598,7 +3274,7 @@
           </w:tcPr>
           <w:p>
             <w:r>
-              <w:t>nvarchar</w:t>
+              <w:t>bit</w:t>
             </w:r>
           </w:p>
         </w:tc>
@@ -2606,11 +3282,7 @@
           <w:tcPr>
             <w:tcW w:w="720" w:type="dxa"/>
           </w:tcPr>
-          <w:p>
-            <w:r>
-              <w:t>50</w:t>
-            </w:r>
-          </w:p>
+          <w:p/>
         </w:tc>
         <w:tc>
           <w:tcPr>
@@ -2622,11 +3294,7 @@
           <w:tcPr>
             <w:tcW w:w="720" w:type="dxa"/>
           </w:tcPr>
-          <w:p>
-            <w:r>
-              <w:t>No</w:t>
-            </w:r>
-          </w:p>
+          <w:p/>
         </w:tc>
         <w:tc>
           <w:tcPr>
@@ -2638,11 +3306,7 @@
           <w:tcPr>
             <w:tcW w:w="2284" w:type="dxa"/>
           </w:tcPr>
-          <w:p>
-            <w:r>
-              <w:t>Only for Landlord</w:t>
-            </w:r>
-          </w:p>
+          <w:p/>
         </w:tc>
       </w:tr>
       <w:tr>
@@ -2651,11 +3315,9 @@
             <w:tcW w:w="445" w:type="dxa"/>
           </w:tcPr>
           <w:p>
-            <w:pPr>
-              <w:jc w:val="center"/>
-            </w:pPr>
-            <w:r>
-              <w:t>7</w:t>
+            <w:r>
+              <w:lastRenderedPageBreak/>
+              <w:t xml:space="preserve"> 8</w:t>
             </w:r>
           </w:p>
         </w:tc>
@@ -2664,8 +3326,11 @@
             <w:tcW w:w="2250" w:type="dxa"/>
           </w:tcPr>
           <w:p>
-            <w:r>
-              <w:t>FacebookURL</w:t>
+            <w:pPr>
+              <w:ind w:left="720" w:hanging="720"/>
+            </w:pPr>
+            <w:r>
+              <w:t>FullName</w:t>
             </w:r>
           </w:p>
         </w:tc>
@@ -2685,7 +3350,7 @@
           </w:tcPr>
           <w:p>
             <w:r>
-              <w:t>300</w:t>
+              <w:t>500</w:t>
             </w:r>
           </w:p>
         </w:tc>
@@ -2717,7 +3382,7 @@
           </w:tcPr>
           <w:p>
             <w:r>
-              <w:t>Only for Landlord</w:t>
+              <w:t>For Landlord and Staff</w:t>
             </w:r>
           </w:p>
         </w:tc>
@@ -2732,7 +3397,7 @@
               <w:jc w:val="center"/>
             </w:pPr>
             <w:r>
-              <w:t>8</w:t>
+              <w:t>9</w:t>
             </w:r>
           </w:p>
         </w:tc>
@@ -2742,7 +3407,10 @@
           </w:tcPr>
           <w:p>
             <w:r>
-              <w:t>IdentityCardFrontSideImageLink</w:t>
+              <w:t>Phone</w:t>
+            </w:r>
+            <w:r>
+              <w:t>Number</w:t>
             </w:r>
           </w:p>
         </w:tc>
@@ -2762,7 +3430,7 @@
           </w:tcPr>
           <w:p>
             <w:r>
-              <w:t>500</w:t>
+              <w:t>50</w:t>
             </w:r>
           </w:p>
         </w:tc>
@@ -2809,7 +3477,7 @@
               <w:jc w:val="center"/>
             </w:pPr>
             <w:r>
-              <w:t>9</w:t>
+              <w:t>10</w:t>
             </w:r>
           </w:p>
         </w:tc>
@@ -2819,7 +3487,7 @@
           </w:tcPr>
           <w:p>
             <w:r>
-              <w:t>IdentityCardBackSideImageLink</w:t>
+              <w:t>FacebookURL</w:t>
             </w:r>
           </w:p>
         </w:tc>
@@ -2839,7 +3507,7 @@
           </w:tcPr>
           <w:p>
             <w:r>
-              <w:t>500</w:t>
+              <w:t>300</w:t>
             </w:r>
           </w:p>
         </w:tc>
@@ -2886,7 +3554,7 @@
               <w:jc w:val="center"/>
             </w:pPr>
             <w:r>
-              <w:t>10</w:t>
+              <w:t>11</w:t>
             </w:r>
           </w:p>
         </w:tc>
@@ -2896,10 +3564,7 @@
           </w:tcPr>
           <w:p>
             <w:r>
-              <w:t>Role</w:t>
-            </w:r>
-            <w:r>
-              <w:t>Id</w:t>
+              <w:t>IdentityCardFrontSideImageLink</w:t>
             </w:r>
           </w:p>
         </w:tc>
@@ -2909,7 +3574,7 @@
           </w:tcPr>
           <w:p>
             <w:r>
-              <w:t>int</w:t>
+              <w:t>nvarchar</w:t>
             </w:r>
           </w:p>
         </w:tc>
@@ -2917,7 +3582,11 @@
           <w:tcPr>
             <w:tcW w:w="720" w:type="dxa"/>
           </w:tcPr>
-          <w:p/>
+          <w:p>
+            <w:r>
+              <w:t>500</w:t>
+            </w:r>
+          </w:p>
         </w:tc>
         <w:tc>
           <w:tcPr>
@@ -2929,17 +3598,17 @@
           <w:tcPr>
             <w:tcW w:w="720" w:type="dxa"/>
           </w:tcPr>
-          <w:p/>
+          <w:p>
+            <w:r>
+              <w:t>No</w:t>
+            </w:r>
+          </w:p>
         </w:tc>
         <w:tc>
           <w:tcPr>
             <w:tcW w:w="810" w:type="dxa"/>
           </w:tcPr>
-          <w:p>
-            <w:r>
-              <w:t>FK</w:t>
-            </w:r>
-          </w:p>
+          <w:p/>
         </w:tc>
         <w:tc>
           <w:tcPr>
@@ -2947,14 +3616,7 @@
           </w:tcPr>
           <w:p>
             <w:r>
-              <w:t xml:space="preserve">To Table </w:t>
-            </w:r>
-            <w:r>
-              <w:rPr>
-                <w:i/>
-                <w:iCs/>
-              </w:rPr>
-              <w:t>Role</w:t>
+              <w:t>Only for Landlord</w:t>
             </w:r>
           </w:p>
         </w:tc>
@@ -2969,7 +3631,7 @@
               <w:jc w:val="center"/>
             </w:pPr>
             <w:r>
-              <w:t>11</w:t>
+              <w:t>12</w:t>
             </w:r>
           </w:p>
         </w:tc>
@@ -2979,7 +3641,7 @@
           </w:tcPr>
           <w:p>
             <w:r>
-              <w:t>createdDate</w:t>
+              <w:t>IdentityCardBackSideImageLink</w:t>
             </w:r>
           </w:p>
         </w:tc>
@@ -2989,10 +3651,7 @@
           </w:tcPr>
           <w:p>
             <w:r>
-              <w:t>d</w:t>
-            </w:r>
-            <w:r>
-              <w:t>atetime</w:t>
+              <w:t>nvarchar</w:t>
             </w:r>
           </w:p>
         </w:tc>
@@ -3000,7 +3659,11 @@
           <w:tcPr>
             <w:tcW w:w="720" w:type="dxa"/>
           </w:tcPr>
-          <w:p/>
+          <w:p>
+            <w:r>
+              <w:t>500</w:t>
+            </w:r>
+          </w:p>
         </w:tc>
         <w:tc>
           <w:tcPr>
@@ -3012,7 +3675,11 @@
           <w:tcPr>
             <w:tcW w:w="720" w:type="dxa"/>
           </w:tcPr>
-          <w:p/>
+          <w:p>
+            <w:r>
+              <w:t>No</w:t>
+            </w:r>
+          </w:p>
         </w:tc>
         <w:tc>
           <w:tcPr>
@@ -3024,7 +3691,11 @@
           <w:tcPr>
             <w:tcW w:w="2284" w:type="dxa"/>
           </w:tcPr>
-          <w:p/>
+          <w:p>
+            <w:r>
+              <w:t>Only for Landlord</w:t>
+            </w:r>
+          </w:p>
         </w:tc>
       </w:tr>
       <w:tr>
@@ -3037,7 +3708,10 @@
               <w:jc w:val="center"/>
             </w:pPr>
             <w:r>
-              <w:t>12</w:t>
+              <w:t>1</w:t>
+            </w:r>
+            <w:r>
+              <w:t>3</w:t>
             </w:r>
           </w:p>
         </w:tc>
@@ -3047,7 +3721,10 @@
           </w:tcPr>
           <w:p>
             <w:r>
-              <w:t>updatedDate</w:t>
+              <w:t>Role</w:t>
+            </w:r>
+            <w:r>
+              <w:t>Id</w:t>
             </w:r>
           </w:p>
         </w:tc>
@@ -3057,10 +3734,7 @@
           </w:tcPr>
           <w:p>
             <w:r>
-              <w:t>d</w:t>
-            </w:r>
-            <w:r>
-              <w:t>atetime</w:t>
+              <w:t>int</w:t>
             </w:r>
           </w:p>
         </w:tc>
@@ -3086,13 +3760,35 @@
           <w:tcPr>
             <w:tcW w:w="810" w:type="dxa"/>
           </w:tcPr>
-          <w:p/>
+          <w:p>
+            <w:r>
+              <w:t>FK</w:t>
+            </w:r>
+          </w:p>
         </w:tc>
         <w:tc>
           <w:tcPr>
             <w:tcW w:w="2284" w:type="dxa"/>
           </w:tcPr>
-          <w:p/>
+          <w:p>
+            <w:r>
+              <w:t xml:space="preserve">To Table </w:t>
+            </w:r>
+            <w:r>
+              <w:rPr>
+                <w:i/>
+                <w:iCs/>
+              </w:rPr>
+              <w:t>Role</w:t>
+            </w:r>
+            <w:r>
+              <w:rPr>
+                <w:i/>
+                <w:iCs/>
+              </w:rPr>
+              <w:t>s</w:t>
+            </w:r>
+          </w:p>
         </w:tc>
       </w:tr>
       <w:tr>
@@ -3105,7 +3801,10 @@
               <w:jc w:val="center"/>
             </w:pPr>
             <w:r>
-              <w:t>13</w:t>
+              <w:t>1</w:t>
+            </w:r>
+            <w:r>
+              <w:t>4</w:t>
             </w:r>
           </w:p>
         </w:tc>
@@ -3115,7 +3814,7 @@
           </w:tcPr>
           <w:p>
             <w:r>
-              <w:t>createdUser</w:t>
+              <w:t>createdDate</w:t>
             </w:r>
           </w:p>
         </w:tc>
@@ -3125,10 +3824,10 @@
           </w:tcPr>
           <w:p>
             <w:r>
-              <w:t>n</w:t>
-            </w:r>
-            <w:r>
-              <w:t>char</w:t>
+              <w:t>d</w:t>
+            </w:r>
+            <w:r>
+              <w:t>atetime</w:t>
             </w:r>
           </w:p>
         </w:tc>
@@ -3136,11 +3835,7 @@
           <w:tcPr>
             <w:tcW w:w="720" w:type="dxa"/>
           </w:tcPr>
-          <w:p>
-            <w:r>
-              <w:t>30</w:t>
-            </w:r>
-          </w:p>
+          <w:p/>
         </w:tc>
         <w:tc>
           <w:tcPr>
@@ -3158,28 +3853,13 @@
           <w:tcPr>
             <w:tcW w:w="810" w:type="dxa"/>
           </w:tcPr>
-          <w:p>
-            <w:r>
-              <w:t>FK</w:t>
-            </w:r>
-          </w:p>
+          <w:p/>
         </w:tc>
         <w:tc>
           <w:tcPr>
             <w:tcW w:w="2284" w:type="dxa"/>
           </w:tcPr>
-          <w:p>
-            <w:r>
-              <w:t xml:space="preserve">To Table </w:t>
-            </w:r>
-            <w:r>
-              <w:rPr>
-                <w:i/>
-                <w:iCs/>
-              </w:rPr>
-              <w:t>User</w:t>
-            </w:r>
-          </w:p>
+          <w:p/>
         </w:tc>
       </w:tr>
       <w:tr>
@@ -3192,7 +3872,10 @@
               <w:jc w:val="center"/>
             </w:pPr>
             <w:r>
-              <w:t>14</w:t>
+              <w:t>1</w:t>
+            </w:r>
+            <w:r>
+              <w:t>5</w:t>
             </w:r>
           </w:p>
         </w:tc>
@@ -3202,6 +3885,174 @@
           </w:tcPr>
           <w:p>
             <w:r>
+              <w:t>updatedDate</w:t>
+            </w:r>
+          </w:p>
+        </w:tc>
+        <w:tc>
+          <w:tcPr>
+            <w:tcW w:w="1080" w:type="dxa"/>
+          </w:tcPr>
+          <w:p>
+            <w:r>
+              <w:t>d</w:t>
+            </w:r>
+            <w:r>
+              <w:t>atetime</w:t>
+            </w:r>
+          </w:p>
+        </w:tc>
+        <w:tc>
+          <w:tcPr>
+            <w:tcW w:w="720" w:type="dxa"/>
+          </w:tcPr>
+          <w:p/>
+        </w:tc>
+        <w:tc>
+          <w:tcPr>
+            <w:tcW w:w="900" w:type="dxa"/>
+          </w:tcPr>
+          <w:p/>
+        </w:tc>
+        <w:tc>
+          <w:tcPr>
+            <w:tcW w:w="720" w:type="dxa"/>
+          </w:tcPr>
+          <w:p/>
+        </w:tc>
+        <w:tc>
+          <w:tcPr>
+            <w:tcW w:w="810" w:type="dxa"/>
+          </w:tcPr>
+          <w:p/>
+        </w:tc>
+        <w:tc>
+          <w:tcPr>
+            <w:tcW w:w="2284" w:type="dxa"/>
+          </w:tcPr>
+          <w:p/>
+        </w:tc>
+      </w:tr>
+      <w:tr>
+        <w:tc>
+          <w:tcPr>
+            <w:tcW w:w="445" w:type="dxa"/>
+          </w:tcPr>
+          <w:p>
+            <w:pPr>
+              <w:jc w:val="center"/>
+            </w:pPr>
+            <w:r>
+              <w:t>1</w:t>
+            </w:r>
+            <w:r>
+              <w:t>6</w:t>
+            </w:r>
+          </w:p>
+        </w:tc>
+        <w:tc>
+          <w:tcPr>
+            <w:tcW w:w="2250" w:type="dxa"/>
+          </w:tcPr>
+          <w:p>
+            <w:r>
+              <w:t>createdUser</w:t>
+            </w:r>
+          </w:p>
+        </w:tc>
+        <w:tc>
+          <w:tcPr>
+            <w:tcW w:w="1080" w:type="dxa"/>
+          </w:tcPr>
+          <w:p>
+            <w:r>
+              <w:t>n</w:t>
+            </w:r>
+            <w:r>
+              <w:t>char</w:t>
+            </w:r>
+          </w:p>
+        </w:tc>
+        <w:tc>
+          <w:tcPr>
+            <w:tcW w:w="720" w:type="dxa"/>
+          </w:tcPr>
+          <w:p>
+            <w:r>
+              <w:t>30</w:t>
+            </w:r>
+          </w:p>
+        </w:tc>
+        <w:tc>
+          <w:tcPr>
+            <w:tcW w:w="900" w:type="dxa"/>
+          </w:tcPr>
+          <w:p/>
+        </w:tc>
+        <w:tc>
+          <w:tcPr>
+            <w:tcW w:w="720" w:type="dxa"/>
+          </w:tcPr>
+          <w:p/>
+        </w:tc>
+        <w:tc>
+          <w:tcPr>
+            <w:tcW w:w="810" w:type="dxa"/>
+          </w:tcPr>
+          <w:p>
+            <w:r>
+              <w:t>FK</w:t>
+            </w:r>
+          </w:p>
+        </w:tc>
+        <w:tc>
+          <w:tcPr>
+            <w:tcW w:w="2284" w:type="dxa"/>
+          </w:tcPr>
+          <w:p>
+            <w:r>
+              <w:t xml:space="preserve">To Table </w:t>
+            </w:r>
+            <w:r>
+              <w:rPr>
+                <w:i/>
+                <w:iCs/>
+              </w:rPr>
+              <w:t>User</w:t>
+            </w:r>
+            <w:r>
+              <w:rPr>
+                <w:i/>
+                <w:iCs/>
+              </w:rPr>
+              <w:t>s</w:t>
+            </w:r>
+          </w:p>
+        </w:tc>
+      </w:tr>
+      <w:tr>
+        <w:tc>
+          <w:tcPr>
+            <w:tcW w:w="445" w:type="dxa"/>
+          </w:tcPr>
+          <w:p>
+            <w:pPr>
+              <w:jc w:val="center"/>
+            </w:pPr>
+            <w:r>
+              <w:t>1</w:t>
+            </w:r>
+            <w:r>
+              <w:t>7</w:t>
+            </w:r>
+          </w:p>
+        </w:tc>
+        <w:tc>
+          <w:tcPr>
+            <w:tcW w:w="2250" w:type="dxa"/>
+          </w:tcPr>
+          <w:p>
+            <w:r>
               <w:t>updatedUser</w:t>
             </w:r>
           </w:p>
@@ -3265,6 +4116,13 @@
                 <w:iCs/>
               </w:rPr>
               <w:t>User</w:t>
+            </w:r>
+            <w:r>
+              <w:rPr>
+                <w:i/>
+                <w:iCs/>
+              </w:rPr>
+              <w:t>s</w:t>
             </w:r>
           </w:p>
         </w:tc>
@@ -3277,7 +4135,7 @@
       </w:pPr>
       <w:bookmarkStart w:id="3" w:name="_Toc114085456"/>
       <w:r>
-        <w:t>4</w:t>
+        <w:t>5</w:t>
       </w:r>
       <w:r>
         <w:t xml:space="preserve">. </w:t>
@@ -3286,6 +4144,9 @@
         <w:t>House</w:t>
       </w:r>
       <w:bookmarkEnd w:id="3"/>
+      <w:r>
+        <w:t>s</w:t>
+      </w:r>
     </w:p>
     <w:p>
       <w:pPr>
@@ -3357,7 +4218,6 @@
                 <w:color w:val="000000"/>
                 <w:lang w:val="en-GB" w:eastAsia="en-GB"/>
               </w:rPr>
-              <w:lastRenderedPageBreak/>
               <w:t>#</w:t>
             </w:r>
           </w:p>
@@ -4021,6 +4881,13 @@
               </w:rPr>
               <w:t>Village</w:t>
             </w:r>
+            <w:r>
+              <w:rPr>
+                <w:i/>
+                <w:iCs/>
+              </w:rPr>
+              <w:t>s</w:t>
+            </w:r>
           </w:p>
         </w:tc>
       </w:tr>
@@ -4114,6 +4981,13 @@
               </w:rPr>
               <w:t>User</w:t>
             </w:r>
+            <w:r>
+              <w:rPr>
+                <w:i/>
+                <w:iCs/>
+              </w:rPr>
+              <w:t>s</w:t>
+            </w:r>
           </w:p>
         </w:tc>
       </w:tr>
@@ -4355,6 +5229,13 @@
               </w:rPr>
               <w:t>User</w:t>
             </w:r>
+            <w:r>
+              <w:rPr>
+                <w:i/>
+                <w:iCs/>
+              </w:rPr>
+              <w:t>s</w:t>
+            </w:r>
           </w:p>
         </w:tc>
       </w:tr>
@@ -4447,6 +5328,13 @@
                 <w:iCs/>
               </w:rPr>
               <w:t>User</w:t>
+            </w:r>
+            <w:r>
+              <w:rPr>
+                <w:i/>
+                <w:iCs/>
+              </w:rPr>
+              <w:t>s</w:t>
             </w:r>
           </w:p>
         </w:tc>
@@ -4459,7 +5347,7 @@
       </w:pPr>
       <w:bookmarkStart w:id="4" w:name="_Toc114085457"/>
       <w:r>
-        <w:t>5</w:t>
+        <w:t>6</w:t>
       </w:r>
       <w:r>
         <w:t xml:space="preserve">. </w:t>
@@ -4468,6 +5356,9 @@
         <w:t>Room</w:t>
       </w:r>
       <w:bookmarkEnd w:id="4"/>
+      <w:r>
+        <w:t>s</w:t>
+      </w:r>
     </w:p>
     <w:p>
       <w:pPr>
@@ -5445,6 +6336,13 @@
               </w:rPr>
               <w:t>Status</w:t>
             </w:r>
+            <w:r>
+              <w:rPr>
+                <w:i/>
+                <w:iCs/>
+              </w:rPr>
+              <w:t>es</w:t>
+            </w:r>
           </w:p>
         </w:tc>
       </w:tr>
@@ -5525,6 +6423,13 @@
               </w:rPr>
               <w:t>RoomType</w:t>
             </w:r>
+            <w:r>
+              <w:rPr>
+                <w:i/>
+                <w:iCs/>
+              </w:rPr>
+              <w:t>s</w:t>
+            </w:r>
           </w:p>
         </w:tc>
       </w:tr>
@@ -5605,6 +6510,13 @@
               </w:rPr>
               <w:t>House</w:t>
             </w:r>
+            <w:r>
+              <w:rPr>
+                <w:i/>
+                <w:iCs/>
+              </w:rPr>
+              <w:t>s</w:t>
+            </w:r>
           </w:p>
         </w:tc>
       </w:tr>
@@ -5688,6 +6600,13 @@
               </w:rPr>
               <w:t>Campus</w:t>
             </w:r>
+            <w:r>
+              <w:rPr>
+                <w:i/>
+                <w:iCs/>
+              </w:rPr>
+              <w:t>es</w:t>
+            </w:r>
           </w:p>
         </w:tc>
       </w:tr>
@@ -5701,10 +6620,8 @@
               <w:jc w:val="center"/>
             </w:pPr>
             <w:r>
-              <w:t>1</w:t>
-            </w:r>
-            <w:r>
-              <w:t>6</w:t>
+              <w:lastRenderedPageBreak/>
+              <w:t>16</w:t>
             </w:r>
           </w:p>
         </w:tc>
@@ -5772,10 +6689,7 @@
               <w:jc w:val="center"/>
             </w:pPr>
             <w:r>
-              <w:t>1</w:t>
-            </w:r>
-            <w:r>
-              <w:t>7</w:t>
+              <w:t>17</w:t>
             </w:r>
           </w:p>
         </w:tc>
@@ -5843,10 +6757,7 @@
               <w:jc w:val="center"/>
             </w:pPr>
             <w:r>
-              <w:t>1</w:t>
-            </w:r>
-            <w:r>
-              <w:t>8</w:t>
+              <w:t>18</w:t>
             </w:r>
           </w:p>
         </w:tc>
@@ -5919,6 +6830,13 @@
                 <w:iCs/>
               </w:rPr>
               <w:t>User</w:t>
+            </w:r>
+            <w:r>
+              <w:rPr>
+                <w:i/>
+                <w:iCs/>
+              </w:rPr>
+              <w:t>s</w:t>
             </w:r>
           </w:p>
         </w:tc>
@@ -6006,6 +6924,13 @@
                 <w:iCs/>
               </w:rPr>
               <w:t>User</w:t>
+            </w:r>
+            <w:r>
+              <w:rPr>
+                <w:i/>
+                <w:iCs/>
+              </w:rPr>
+              <w:t>s</w:t>
             </w:r>
           </w:p>
         </w:tc>
@@ -6018,7 +6943,7 @@
       </w:pPr>
       <w:bookmarkStart w:id="5" w:name="_Toc114085458"/>
       <w:r>
-        <w:t>6</w:t>
+        <w:t>7</w:t>
       </w:r>
       <w:r>
         <w:t xml:space="preserve">. </w:t>
@@ -6027,6 +6952,9 @@
         <w:t>Rate</w:t>
       </w:r>
       <w:bookmarkEnd w:id="5"/>
+      <w:r>
+        <w:t>s</w:t>
+      </w:r>
     </w:p>
     <w:p>
       <w:pPr>
@@ -6673,6 +7601,13 @@
               </w:rPr>
               <w:t>House</w:t>
             </w:r>
+            <w:r>
+              <w:rPr>
+                <w:i/>
+                <w:iCs/>
+              </w:rPr>
+              <w:t>s</w:t>
+            </w:r>
           </w:p>
         </w:tc>
       </w:tr>
@@ -6760,6 +7695,13 @@
               </w:rPr>
               <w:t>User</w:t>
             </w:r>
+            <w:r>
+              <w:rPr>
+                <w:i/>
+                <w:iCs/>
+              </w:rPr>
+              <w:t>s</w:t>
+            </w:r>
           </w:p>
         </w:tc>
       </w:tr>
@@ -6773,7 +7715,6 @@
               <w:jc w:val="center"/>
             </w:pPr>
             <w:r>
-              <w:lastRenderedPageBreak/>
               <w:t>7</w:t>
             </w:r>
           </w:p>
@@ -6984,6 +7925,13 @@
               </w:rPr>
               <w:t>User</w:t>
             </w:r>
+            <w:r>
+              <w:rPr>
+                <w:i/>
+                <w:iCs/>
+              </w:rPr>
+              <w:t>s</w:t>
+            </w:r>
           </w:p>
         </w:tc>
       </w:tr>
@@ -7070,6 +8018,13 @@
                 <w:iCs/>
               </w:rPr>
               <w:t>User</w:t>
+            </w:r>
+            <w:r>
+              <w:rPr>
+                <w:i/>
+                <w:iCs/>
+              </w:rPr>
+              <w:t>s</w:t>
             </w:r>
           </w:p>
         </w:tc>
@@ -7082,13 +8037,19 @@
       </w:pPr>
       <w:bookmarkStart w:id="6" w:name="_Toc114085459"/>
       <w:r>
-        <w:t>7</w:t>
+        <w:t>8</w:t>
       </w:r>
       <w:r>
         <w:t xml:space="preserve">. </w:t>
       </w:r>
       <w:r>
-        <w:t>ImageOfHouse</w:t>
+        <w:t>Image</w:t>
+      </w:r>
+      <w:r>
+        <w:t>s</w:t>
+      </w:r>
+      <w:r>
+        <w:t>OfHouse</w:t>
       </w:r>
       <w:bookmarkEnd w:id="6"/>
     </w:p>
@@ -7598,6 +8559,13 @@
               </w:rPr>
               <w:t>House</w:t>
             </w:r>
+            <w:r>
+              <w:rPr>
+                <w:i/>
+                <w:iCs/>
+              </w:rPr>
+              <w:t>s</w:t>
+            </w:r>
           </w:p>
         </w:tc>
       </w:tr>
@@ -7821,6 +8789,13 @@
               </w:rPr>
               <w:t>User</w:t>
             </w:r>
+            <w:r>
+              <w:rPr>
+                <w:i/>
+                <w:iCs/>
+              </w:rPr>
+              <w:t>s</w:t>
+            </w:r>
           </w:p>
         </w:tc>
       </w:tr>
@@ -7907,6 +8882,13 @@
                 <w:iCs/>
               </w:rPr>
               <w:t>User</w:t>
+            </w:r>
+            <w:r>
+              <w:rPr>
+                <w:i/>
+                <w:iCs/>
+              </w:rPr>
+              <w:t>s</w:t>
             </w:r>
           </w:p>
         </w:tc>
@@ -7919,10 +8901,16 @@
       </w:pPr>
       <w:bookmarkStart w:id="7" w:name="_Toc114085460"/>
       <w:r>
-        <w:t>8</w:t>
+        <w:t>9</w:t>
       </w:r>
       <w:r>
-        <w:t>. ImageOfRoom</w:t>
+        <w:t>. Image</w:t>
+      </w:r>
+      <w:r>
+        <w:t>s</w:t>
+      </w:r>
+      <w:r>
+        <w:t>OfRoom</w:t>
       </w:r>
       <w:bookmarkEnd w:id="7"/>
     </w:p>
@@ -8429,6 +9417,13 @@
               </w:rPr>
               <w:t>Room</w:t>
             </w:r>
+            <w:r>
+              <w:rPr>
+                <w:i/>
+                <w:iCs/>
+              </w:rPr>
+              <w:t>s</w:t>
+            </w:r>
           </w:p>
         </w:tc>
       </w:tr>
@@ -8652,6 +9647,13 @@
               </w:rPr>
               <w:t>User</w:t>
             </w:r>
+            <w:r>
+              <w:rPr>
+                <w:i/>
+                <w:iCs/>
+              </w:rPr>
+              <w:t>s</w:t>
+            </w:r>
           </w:p>
         </w:tc>
       </w:tr>
@@ -8738,6 +9740,13 @@
                 <w:iCs/>
               </w:rPr>
               <w:t>User</w:t>
+            </w:r>
+            <w:r>
+              <w:rPr>
+                <w:i/>
+                <w:iCs/>
+              </w:rPr>
+              <w:t>s</w:t>
             </w:r>
           </w:p>
         </w:tc>
@@ -8749,13 +9758,17 @@
         <w:pStyle w:val="Heading2"/>
       </w:pPr>
       <w:r>
-        <w:t>9</w:t>
+        <w:lastRenderedPageBreak/>
+        <w:t>10</w:t>
       </w:r>
       <w:r>
         <w:t xml:space="preserve">. </w:t>
       </w:r>
       <w:r>
         <w:t>District</w:t>
+      </w:r>
+      <w:r>
+        <w:t>s</w:t>
       </w:r>
     </w:p>
     <w:p>
@@ -9242,13 +10255,19 @@
         <w:pStyle w:val="Heading2"/>
       </w:pPr>
       <w:r>
-        <w:t>10</w:t>
+        <w:t>1</w:t>
+      </w:r>
+      <w:r>
+        <w:t>1</w:t>
       </w:r>
       <w:r>
         <w:t xml:space="preserve">. </w:t>
       </w:r>
       <w:r>
         <w:t>Commune</w:t>
+      </w:r>
+      <w:r>
+        <w:t>s</w:t>
       </w:r>
     </w:p>
     <w:p>
@@ -9794,6 +10813,13 @@
               </w:rPr>
               <w:t>District</w:t>
             </w:r>
+            <w:r>
+              <w:rPr>
+                <w:i/>
+                <w:iCs/>
+              </w:rPr>
+              <w:t>s</w:t>
+            </w:r>
           </w:p>
         </w:tc>
       </w:tr>
@@ -9804,14 +10830,19 @@
         <w:pStyle w:val="Heading2"/>
       </w:pPr>
       <w:r>
-        <w:lastRenderedPageBreak/>
-        <w:t>11</w:t>
+        <w:t>1</w:t>
+      </w:r>
+      <w:r>
+        <w:t>2</w:t>
       </w:r>
       <w:r>
         <w:t xml:space="preserve">. </w:t>
       </w:r>
       <w:r>
         <w:t>Village</w:t>
+      </w:r>
+      <w:r>
+        <w:t>s</w:t>
       </w:r>
     </w:p>
     <w:p>
@@ -10357,6 +11388,13 @@
               </w:rPr>
               <w:t>Commune</w:t>
             </w:r>
+            <w:r>
+              <w:rPr>
+                <w:i/>
+                <w:iCs/>
+              </w:rPr>
+              <w:t>s</w:t>
+            </w:r>
           </w:p>
         </w:tc>
       </w:tr>
@@ -10367,13 +11405,19 @@
         <w:pStyle w:val="Heading2"/>
       </w:pPr>
       <w:r>
-        <w:t>12</w:t>
+        <w:t>1</w:t>
+      </w:r>
+      <w:r>
+        <w:t>3</w:t>
       </w:r>
       <w:r>
         <w:t xml:space="preserve">. </w:t>
       </w:r>
       <w:r>
         <w:t>Status</w:t>
+      </w:r>
+      <w:r>
+        <w:t>es</w:t>
       </w:r>
     </w:p>
     <w:p>
@@ -10825,13 +11869,19 @@
         <w:pStyle w:val="Heading2"/>
       </w:pPr>
       <w:r>
-        <w:t>13</w:t>
+        <w:t>1</w:t>
+      </w:r>
+      <w:r>
+        <w:t>4</w:t>
       </w:r>
       <w:r>
         <w:t xml:space="preserve">. </w:t>
       </w:r>
       <w:r>
         <w:t>RoomType</w:t>
+      </w:r>
+      <w:r>
+        <w:t>s</w:t>
       </w:r>
     </w:p>
     <w:p>
@@ -11275,10 +12325,19 @@
         <w:pStyle w:val="Heading2"/>
       </w:pPr>
       <w:r>
-        <w:t xml:space="preserve">14. </w:t>
+        <w:t>1</w:t>
+      </w:r>
+      <w:r>
+        <w:t>5</w:t>
+      </w:r>
+      <w:r>
+        <w:t xml:space="preserve">. </w:t>
       </w:r>
       <w:r>
         <w:t>Report</w:t>
+      </w:r>
+      <w:r>
+        <w:t>s</w:t>
       </w:r>
     </w:p>
     <w:p>
@@ -11728,6 +12787,7 @@
               <w:jc w:val="center"/>
             </w:pPr>
             <w:r>
+              <w:lastRenderedPageBreak/>
               <w:t>3</w:t>
             </w:r>
           </w:p>
@@ -11801,6 +12861,13 @@
                 <w:iCs/>
               </w:rPr>
               <w:t>User</w:t>
+            </w:r>
+            <w:r>
+              <w:rPr>
+                <w:i/>
+                <w:iCs/>
+              </w:rPr>
+              <w:t>s</w:t>
             </w:r>
           </w:p>
         </w:tc>
@@ -11882,6 +12949,13 @@
               </w:rPr>
               <w:t>House</w:t>
             </w:r>
+            <w:r>
+              <w:rPr>
+                <w:i/>
+                <w:iCs/>
+              </w:rPr>
+              <w:t>s</w:t>
+            </w:r>
           </w:p>
         </w:tc>
       </w:tr>
@@ -12105,6 +13179,13 @@
               </w:rPr>
               <w:t>User</w:t>
             </w:r>
+            <w:r>
+              <w:rPr>
+                <w:i/>
+                <w:iCs/>
+              </w:rPr>
+              <w:t>s</w:t>
+            </w:r>
           </w:p>
         </w:tc>
       </w:tr>
@@ -12191,6 +13272,13 @@
                 <w:iCs/>
               </w:rPr>
               <w:t>User</w:t>
+            </w:r>
+            <w:r>
+              <w:rPr>
+                <w:i/>
+                <w:iCs/>
+              </w:rPr>
+              <w:t>s</w:t>
             </w:r>
           </w:p>
         </w:tc>

</xml_diff>

<commit_message>
Update Project API following updates in Database
</commit_message>
<xml_diff>
--- a/Documentation/Design-Document.docx
+++ b/Documentation/Design-Document.docx
@@ -902,6 +902,9 @@
         <w:t>Campus</w:t>
       </w:r>
       <w:bookmarkEnd w:id="1"/>
+      <w:r>
+        <w:t>es</w:t>
+      </w:r>
     </w:p>
     <w:p>
       <w:pPr>
@@ -942,7 +945,7 @@
           <w:iCs/>
           <w:color w:val="0432FF"/>
         </w:rPr>
-        <w:t>alls campus</w:t>
+        <w:t>all campus</w:t>
       </w:r>
       <w:r>
         <w:rPr>
@@ -962,13 +965,13 @@
       </w:tblPr>
       <w:tblGrid>
         <w:gridCol w:w="421"/>
-        <w:gridCol w:w="1696"/>
-        <w:gridCol w:w="1134"/>
-        <w:gridCol w:w="704"/>
+        <w:gridCol w:w="2094"/>
+        <w:gridCol w:w="1080"/>
+        <w:gridCol w:w="720"/>
         <w:gridCol w:w="900"/>
-        <w:gridCol w:w="720"/>
+        <w:gridCol w:w="630"/>
         <w:gridCol w:w="810"/>
-        <w:gridCol w:w="2824"/>
+        <w:gridCol w:w="2554"/>
       </w:tblGrid>
       <w:tr>
         <w:tc>
@@ -1003,7 +1006,7 @@
         </w:tc>
         <w:tc>
           <w:tcPr>
-            <w:tcW w:w="1696" w:type="dxa"/>
+            <w:tcW w:w="2094" w:type="dxa"/>
             <w:shd w:val="clear" w:color="auto" w:fill="FFE8E1"/>
             <w:vAlign w:val="center"/>
           </w:tcPr>
@@ -1034,7 +1037,7 @@
         </w:tc>
         <w:tc>
           <w:tcPr>
-            <w:tcW w:w="1134" w:type="dxa"/>
+            <w:tcW w:w="1080" w:type="dxa"/>
             <w:shd w:val="clear" w:color="auto" w:fill="FFE8E1"/>
             <w:vAlign w:val="center"/>
           </w:tcPr>
@@ -1065,7 +1068,7 @@
         </w:tc>
         <w:tc>
           <w:tcPr>
-            <w:tcW w:w="704" w:type="dxa"/>
+            <w:tcW w:w="720" w:type="dxa"/>
             <w:shd w:val="clear" w:color="auto" w:fill="FFE8E1"/>
             <w:vAlign w:val="center"/>
           </w:tcPr>
@@ -1127,7 +1130,7 @@
         </w:tc>
         <w:tc>
           <w:tcPr>
-            <w:tcW w:w="720" w:type="dxa"/>
+            <w:tcW w:w="630" w:type="dxa"/>
             <w:shd w:val="clear" w:color="auto" w:fill="FFE8E1"/>
             <w:vAlign w:val="center"/>
           </w:tcPr>
@@ -1189,7 +1192,7 @@
         </w:tc>
         <w:tc>
           <w:tcPr>
-            <w:tcW w:w="2824" w:type="dxa"/>
+            <w:tcW w:w="2554" w:type="dxa"/>
             <w:shd w:val="clear" w:color="auto" w:fill="FFE8E1"/>
             <w:vAlign w:val="center"/>
           </w:tcPr>
@@ -1235,7 +1238,7 @@
         </w:tc>
         <w:tc>
           <w:tcPr>
-            <w:tcW w:w="1696" w:type="dxa"/>
+            <w:tcW w:w="2094" w:type="dxa"/>
           </w:tcPr>
           <w:p>
             <w:r>
@@ -1245,7 +1248,7 @@
         </w:tc>
         <w:tc>
           <w:tcPr>
-            <w:tcW w:w="1134" w:type="dxa"/>
+            <w:tcW w:w="1080" w:type="dxa"/>
           </w:tcPr>
           <w:p>
             <w:r>
@@ -1255,7 +1258,7 @@
         </w:tc>
         <w:tc>
           <w:tcPr>
-            <w:tcW w:w="704" w:type="dxa"/>
+            <w:tcW w:w="720" w:type="dxa"/>
           </w:tcPr>
           <w:p/>
         </w:tc>
@@ -1267,7 +1270,7 @@
         </w:tc>
         <w:tc>
           <w:tcPr>
-            <w:tcW w:w="720" w:type="dxa"/>
+            <w:tcW w:w="630" w:type="dxa"/>
           </w:tcPr>
           <w:p>
             <w:r>
@@ -1287,7 +1290,7 @@
         </w:tc>
         <w:tc>
           <w:tcPr>
-            <w:tcW w:w="2824" w:type="dxa"/>
+            <w:tcW w:w="2554" w:type="dxa"/>
           </w:tcPr>
           <w:p/>
         </w:tc>
@@ -1308,7 +1311,7 @@
         </w:tc>
         <w:tc>
           <w:tcPr>
-            <w:tcW w:w="1696" w:type="dxa"/>
+            <w:tcW w:w="2094" w:type="dxa"/>
           </w:tcPr>
           <w:p>
             <w:r>
@@ -1318,7 +1321,7 @@
         </w:tc>
         <w:tc>
           <w:tcPr>
-            <w:tcW w:w="1134" w:type="dxa"/>
+            <w:tcW w:w="1080" w:type="dxa"/>
           </w:tcPr>
           <w:p>
             <w:r>
@@ -1328,7 +1331,7 @@
         </w:tc>
         <w:tc>
           <w:tcPr>
-            <w:tcW w:w="704" w:type="dxa"/>
+            <w:tcW w:w="720" w:type="dxa"/>
           </w:tcPr>
           <w:p>
             <w:r>
@@ -1347,8 +1350,80 @@
         </w:tc>
         <w:tc>
           <w:tcPr>
+            <w:tcW w:w="630" w:type="dxa"/>
+          </w:tcPr>
+          <w:p/>
+        </w:tc>
+        <w:tc>
+          <w:tcPr>
+            <w:tcW w:w="810" w:type="dxa"/>
+          </w:tcPr>
+          <w:p/>
+        </w:tc>
+        <w:tc>
+          <w:tcPr>
+            <w:tcW w:w="2554" w:type="dxa"/>
+          </w:tcPr>
+          <w:p/>
+        </w:tc>
+      </w:tr>
+      <w:tr>
+        <w:tc>
+          <w:tcPr>
+            <w:tcW w:w="421" w:type="dxa"/>
+          </w:tcPr>
+          <w:p>
+            <w:pPr>
+              <w:jc w:val="center"/>
+            </w:pPr>
+            <w:r>
+              <w:t>3</w:t>
+            </w:r>
+          </w:p>
+        </w:tc>
+        <w:tc>
+          <w:tcPr>
+            <w:tcW w:w="2094" w:type="dxa"/>
+          </w:tcPr>
+          <w:p>
+            <w:r>
+              <w:t>GoogleMapLocation</w:t>
+            </w:r>
+          </w:p>
+        </w:tc>
+        <w:tc>
+          <w:tcPr>
+            <w:tcW w:w="1080" w:type="dxa"/>
+          </w:tcPr>
+          <w:p>
+            <w:r>
+              <w:t>n</w:t>
+            </w:r>
+            <w:r>
+              <w:t>varchar</w:t>
+            </w:r>
+          </w:p>
+        </w:tc>
+        <w:tc>
+          <w:tcPr>
             <w:tcW w:w="720" w:type="dxa"/>
           </w:tcPr>
+          <w:p>
+            <w:r>
+              <w:t>MAX</w:t>
+            </w:r>
+          </w:p>
+        </w:tc>
+        <w:tc>
+          <w:tcPr>
+            <w:tcW w:w="900" w:type="dxa"/>
+          </w:tcPr>
+          <w:p/>
+        </w:tc>
+        <w:tc>
+          <w:tcPr>
+            <w:tcW w:w="630" w:type="dxa"/>
+          </w:tcPr>
           <w:p/>
         </w:tc>
         <w:tc>
@@ -1359,7 +1434,7 @@
         </w:tc>
         <w:tc>
           <w:tcPr>
-            <w:tcW w:w="2824" w:type="dxa"/>
+            <w:tcW w:w="2554" w:type="dxa"/>
           </w:tcPr>
           <w:p/>
         </w:tc>
@@ -1372,6 +1447,9 @@
       </w:pPr>
       <w:r>
         <w:t>2. UserRole</w:t>
+      </w:r>
+      <w:r>
+        <w:t>s</w:t>
       </w:r>
     </w:p>
     <w:p>
@@ -1389,7 +1467,7 @@
           <w:iCs/>
           <w:color w:val="0432FF"/>
         </w:rPr>
-        <w:t xml:space="preserve">Store the information of alls </w:t>
+        <w:t xml:space="preserve">Store the information of all </w:t>
       </w:r>
       <w:r>
         <w:rPr>
@@ -1825,14 +1903,611 @@
       <w:pPr>
         <w:pStyle w:val="Heading2"/>
       </w:pPr>
+      <w:r>
+        <w:t>3</w:t>
+      </w:r>
+      <w:r>
+        <w:t xml:space="preserve">. </w:t>
+      </w:r>
+      <w:r>
+        <w:t>Addresses</w:t>
+      </w:r>
+    </w:p>
+    <w:p>
+      <w:pPr>
+        <w:spacing w:after="0" w:line="240" w:lineRule="auto"/>
+        <w:rPr>
+          <w:i/>
+          <w:iCs/>
+          <w:color w:val="0432FF"/>
+        </w:rPr>
+      </w:pPr>
+      <w:r>
+        <w:rPr>
+          <w:i/>
+          <w:iCs/>
+          <w:color w:val="0432FF"/>
+        </w:rPr>
+        <w:t xml:space="preserve">Store the information of </w:t>
+      </w:r>
+      <w:r>
+        <w:rPr>
+          <w:i/>
+          <w:iCs/>
+          <w:color w:val="0432FF"/>
+        </w:rPr>
+        <w:t>addresses for Users (Landlords) and Houses</w:t>
+      </w:r>
+    </w:p>
+    <w:tbl>
+      <w:tblPr>
+        <w:tblStyle w:val="TableGrid"/>
+        <w:tblW w:w="9209" w:type="dxa"/>
+        <w:tblLayout w:type="fixed"/>
+        <w:tblLook w:val="04A0" w:firstRow="1" w:lastRow="0" w:firstColumn="1" w:lastColumn="0" w:noHBand="0" w:noVBand="1"/>
+      </w:tblPr>
+      <w:tblGrid>
+        <w:gridCol w:w="421"/>
+        <w:gridCol w:w="1696"/>
+        <w:gridCol w:w="1134"/>
+        <w:gridCol w:w="704"/>
+        <w:gridCol w:w="900"/>
+        <w:gridCol w:w="720"/>
+        <w:gridCol w:w="810"/>
+        <w:gridCol w:w="2824"/>
+      </w:tblGrid>
+      <w:tr>
+        <w:tc>
+          <w:tcPr>
+            <w:tcW w:w="421" w:type="dxa"/>
+            <w:shd w:val="clear" w:color="auto" w:fill="FFE8E1"/>
+          </w:tcPr>
+          <w:p>
+            <w:pPr>
+              <w:jc w:val="center"/>
+              <w:rPr>
+                <w:rFonts w:ascii="Calibri" w:eastAsia="Times New Roman" w:hAnsi="Calibri" w:cs="Calibri"/>
+                <w:b/>
+                <w:bCs/>
+                <w:iCs/>
+                <w:color w:val="000000"/>
+                <w:lang w:val="en-GB" w:eastAsia="en-GB"/>
+              </w:rPr>
+            </w:pPr>
+            <w:r>
+              <w:rPr>
+                <w:rFonts w:ascii="Calibri" w:eastAsia="Times New Roman" w:hAnsi="Calibri" w:cs="Calibri"/>
+                <w:b/>
+                <w:bCs/>
+                <w:iCs/>
+                <w:color w:val="000000"/>
+                <w:lang w:val="en-GB" w:eastAsia="en-GB"/>
+              </w:rPr>
+              <w:t>#</w:t>
+            </w:r>
+          </w:p>
+        </w:tc>
+        <w:tc>
+          <w:tcPr>
+            <w:tcW w:w="1696" w:type="dxa"/>
+            <w:shd w:val="clear" w:color="auto" w:fill="FFE8E1"/>
+            <w:vAlign w:val="center"/>
+          </w:tcPr>
+          <w:p>
+            <w:pPr>
+              <w:jc w:val="center"/>
+              <w:rPr>
+                <w:rFonts w:ascii="Calibri" w:eastAsia="Times New Roman" w:hAnsi="Calibri" w:cs="Calibri"/>
+                <w:b/>
+                <w:bCs/>
+                <w:iCs/>
+                <w:color w:val="000000"/>
+                <w:lang w:val="en-GB" w:eastAsia="en-GB"/>
+              </w:rPr>
+            </w:pPr>
+            <w:r>
+              <w:rPr>
+                <w:rFonts w:ascii="Calibri" w:eastAsia="Times New Roman" w:hAnsi="Calibri" w:cs="Calibri"/>
+                <w:b/>
+                <w:bCs/>
+                <w:iCs/>
+                <w:color w:val="000000"/>
+                <w:lang w:val="en-GB" w:eastAsia="en-GB"/>
+              </w:rPr>
+              <w:t>Field name</w:t>
+            </w:r>
+          </w:p>
+        </w:tc>
+        <w:tc>
+          <w:tcPr>
+            <w:tcW w:w="1134" w:type="dxa"/>
+            <w:shd w:val="clear" w:color="auto" w:fill="FFE8E1"/>
+            <w:vAlign w:val="center"/>
+          </w:tcPr>
+          <w:p>
+            <w:pPr>
+              <w:jc w:val="center"/>
+              <w:rPr>
+                <w:rFonts w:ascii="Calibri" w:eastAsia="Times New Roman" w:hAnsi="Calibri" w:cs="Calibri"/>
+                <w:b/>
+                <w:bCs/>
+                <w:iCs/>
+                <w:color w:val="000000"/>
+                <w:lang w:val="en-GB" w:eastAsia="en-GB"/>
+              </w:rPr>
+            </w:pPr>
+            <w:r>
+              <w:rPr>
+                <w:rFonts w:ascii="Calibri" w:eastAsia="Times New Roman" w:hAnsi="Calibri" w:cs="Calibri"/>
+                <w:b/>
+                <w:bCs/>
+                <w:iCs/>
+                <w:color w:val="000000"/>
+                <w:lang w:val="en-GB" w:eastAsia="en-GB"/>
+              </w:rPr>
+              <w:t>Type</w:t>
+            </w:r>
+          </w:p>
+        </w:tc>
+        <w:tc>
+          <w:tcPr>
+            <w:tcW w:w="704" w:type="dxa"/>
+            <w:shd w:val="clear" w:color="auto" w:fill="FFE8E1"/>
+            <w:vAlign w:val="center"/>
+          </w:tcPr>
+          <w:p>
+            <w:pPr>
+              <w:jc w:val="center"/>
+              <w:rPr>
+                <w:rFonts w:ascii="Calibri" w:eastAsia="Times New Roman" w:hAnsi="Calibri" w:cs="Calibri"/>
+                <w:b/>
+                <w:bCs/>
+                <w:iCs/>
+                <w:color w:val="000000"/>
+                <w:lang w:val="en-GB" w:eastAsia="en-GB"/>
+              </w:rPr>
+            </w:pPr>
+            <w:r>
+              <w:rPr>
+                <w:rFonts w:ascii="Calibri" w:eastAsia="Times New Roman" w:hAnsi="Calibri" w:cs="Calibri"/>
+                <w:b/>
+                <w:bCs/>
+                <w:iCs/>
+                <w:color w:val="000000"/>
+                <w:lang w:val="en-GB" w:eastAsia="en-GB"/>
+              </w:rPr>
+              <w:t>Size</w:t>
+            </w:r>
+          </w:p>
+        </w:tc>
+        <w:tc>
+          <w:tcPr>
+            <w:tcW w:w="900" w:type="dxa"/>
+            <w:shd w:val="clear" w:color="auto" w:fill="FFE8E1"/>
+            <w:vAlign w:val="center"/>
+          </w:tcPr>
+          <w:p>
+            <w:pPr>
+              <w:jc w:val="center"/>
+              <w:rPr>
+                <w:rFonts w:ascii="Calibri" w:eastAsia="Times New Roman" w:hAnsi="Calibri" w:cs="Calibri"/>
+                <w:b/>
+                <w:bCs/>
+                <w:iCs/>
+                <w:color w:val="000000"/>
+                <w:lang w:val="en-GB" w:eastAsia="en-GB"/>
+              </w:rPr>
+            </w:pPr>
+            <w:r>
+              <w:rPr>
+                <w:rFonts w:ascii="Calibri" w:eastAsia="Times New Roman" w:hAnsi="Calibri" w:cs="Calibri"/>
+                <w:b/>
+                <w:bCs/>
+                <w:iCs/>
+                <w:color w:val="000000"/>
+                <w:lang w:val="en-GB" w:eastAsia="en-GB"/>
+              </w:rPr>
+              <w:t>Unique</w:t>
+            </w:r>
+          </w:p>
+        </w:tc>
+        <w:tc>
+          <w:tcPr>
+            <w:tcW w:w="720" w:type="dxa"/>
+            <w:shd w:val="clear" w:color="auto" w:fill="FFE8E1"/>
+            <w:vAlign w:val="center"/>
+          </w:tcPr>
+          <w:p>
+            <w:pPr>
+              <w:jc w:val="center"/>
+              <w:rPr>
+                <w:rFonts w:ascii="Calibri" w:eastAsia="Times New Roman" w:hAnsi="Calibri" w:cs="Calibri"/>
+                <w:b/>
+                <w:bCs/>
+                <w:iCs/>
+                <w:color w:val="000000"/>
+                <w:lang w:val="en-GB" w:eastAsia="en-GB"/>
+              </w:rPr>
+            </w:pPr>
+            <w:r>
+              <w:rPr>
+                <w:rFonts w:ascii="Calibri" w:eastAsia="Times New Roman" w:hAnsi="Calibri" w:cs="Calibri"/>
+                <w:b/>
+                <w:bCs/>
+                <w:iCs/>
+                <w:color w:val="000000"/>
+                <w:lang w:val="en-GB" w:eastAsia="en-GB"/>
+              </w:rPr>
+              <w:t>Not Null</w:t>
+            </w:r>
+          </w:p>
+        </w:tc>
+        <w:tc>
+          <w:tcPr>
+            <w:tcW w:w="810" w:type="dxa"/>
+            <w:shd w:val="clear" w:color="auto" w:fill="FFE8E1"/>
+            <w:vAlign w:val="center"/>
+          </w:tcPr>
+          <w:p>
+            <w:pPr>
+              <w:jc w:val="center"/>
+              <w:rPr>
+                <w:rFonts w:ascii="Calibri" w:eastAsia="Times New Roman" w:hAnsi="Calibri" w:cs="Calibri"/>
+                <w:b/>
+                <w:bCs/>
+                <w:iCs/>
+                <w:color w:val="000000"/>
+                <w:lang w:val="en-GB" w:eastAsia="en-GB"/>
+              </w:rPr>
+            </w:pPr>
+            <w:r>
+              <w:rPr>
+                <w:rFonts w:ascii="Calibri" w:eastAsia="Times New Roman" w:hAnsi="Calibri" w:cs="Calibri"/>
+                <w:b/>
+                <w:bCs/>
+                <w:iCs/>
+                <w:color w:val="000000"/>
+                <w:lang w:val="en-GB" w:eastAsia="en-GB"/>
+              </w:rPr>
+              <w:t>PK/FK</w:t>
+            </w:r>
+          </w:p>
+        </w:tc>
+        <w:tc>
+          <w:tcPr>
+            <w:tcW w:w="2824" w:type="dxa"/>
+            <w:shd w:val="clear" w:color="auto" w:fill="FFE8E1"/>
+            <w:vAlign w:val="center"/>
+          </w:tcPr>
+          <w:p>
+            <w:pPr>
+              <w:jc w:val="center"/>
+              <w:rPr>
+                <w:rFonts w:ascii="Calibri" w:eastAsia="Times New Roman" w:hAnsi="Calibri" w:cs="Calibri"/>
+                <w:b/>
+                <w:bCs/>
+                <w:iCs/>
+                <w:color w:val="000000"/>
+                <w:lang w:val="en-GB" w:eastAsia="en-GB"/>
+              </w:rPr>
+            </w:pPr>
+            <w:r>
+              <w:rPr>
+                <w:rFonts w:ascii="Calibri" w:eastAsia="Times New Roman" w:hAnsi="Calibri" w:cs="Calibri"/>
+                <w:b/>
+                <w:bCs/>
+                <w:iCs/>
+                <w:color w:val="000000"/>
+                <w:lang w:val="en-GB" w:eastAsia="en-GB"/>
+              </w:rPr>
+              <w:t>Notes</w:t>
+            </w:r>
+          </w:p>
+        </w:tc>
+      </w:tr>
+      <w:tr>
+        <w:tc>
+          <w:tcPr>
+            <w:tcW w:w="421" w:type="dxa"/>
+          </w:tcPr>
+          <w:p>
+            <w:pPr>
+              <w:jc w:val="center"/>
+            </w:pPr>
+            <w:r>
+              <w:t>1</w:t>
+            </w:r>
+          </w:p>
+        </w:tc>
+        <w:tc>
+          <w:tcPr>
+            <w:tcW w:w="1696" w:type="dxa"/>
+          </w:tcPr>
+          <w:p>
+            <w:r>
+              <w:t>AddressId</w:t>
+            </w:r>
+          </w:p>
+        </w:tc>
+        <w:tc>
+          <w:tcPr>
+            <w:tcW w:w="1134" w:type="dxa"/>
+          </w:tcPr>
+          <w:p>
+            <w:r>
+              <w:t>int</w:t>
+            </w:r>
+          </w:p>
+        </w:tc>
+        <w:tc>
+          <w:tcPr>
+            <w:tcW w:w="704" w:type="dxa"/>
+          </w:tcPr>
+          <w:p/>
+        </w:tc>
+        <w:tc>
+          <w:tcPr>
+            <w:tcW w:w="900" w:type="dxa"/>
+          </w:tcPr>
+          <w:p/>
+        </w:tc>
+        <w:tc>
+          <w:tcPr>
+            <w:tcW w:w="720" w:type="dxa"/>
+          </w:tcPr>
+          <w:p>
+            <w:r>
+              <w:t>Yes</w:t>
+            </w:r>
+          </w:p>
+        </w:tc>
+        <w:tc>
+          <w:tcPr>
+            <w:tcW w:w="810" w:type="dxa"/>
+          </w:tcPr>
+          <w:p>
+            <w:r>
+              <w:t>PK</w:t>
+            </w:r>
+          </w:p>
+        </w:tc>
+        <w:tc>
+          <w:tcPr>
+            <w:tcW w:w="2824" w:type="dxa"/>
+          </w:tcPr>
+          <w:p/>
+        </w:tc>
+      </w:tr>
+      <w:tr>
+        <w:tc>
+          <w:tcPr>
+            <w:tcW w:w="421" w:type="dxa"/>
+          </w:tcPr>
+          <w:p>
+            <w:pPr>
+              <w:jc w:val="center"/>
+            </w:pPr>
+            <w:r>
+              <w:t>2</w:t>
+            </w:r>
+          </w:p>
+        </w:tc>
+        <w:tc>
+          <w:tcPr>
+            <w:tcW w:w="1696" w:type="dxa"/>
+          </w:tcPr>
+          <w:p>
+            <w:r>
+              <w:t>Addresses</w:t>
+            </w:r>
+          </w:p>
+        </w:tc>
+        <w:tc>
+          <w:tcPr>
+            <w:tcW w:w="1134" w:type="dxa"/>
+          </w:tcPr>
+          <w:p>
+            <w:r>
+              <w:t>nvarchar</w:t>
+            </w:r>
+          </w:p>
+        </w:tc>
+        <w:tc>
+          <w:tcPr>
+            <w:tcW w:w="704" w:type="dxa"/>
+          </w:tcPr>
+          <w:p>
+            <w:r>
+              <w:t>100</w:t>
+            </w:r>
+            <w:r>
+              <w:t>0</w:t>
+            </w:r>
+          </w:p>
+        </w:tc>
+        <w:tc>
+          <w:tcPr>
+            <w:tcW w:w="900" w:type="dxa"/>
+          </w:tcPr>
+          <w:p/>
+        </w:tc>
+        <w:tc>
+          <w:tcPr>
+            <w:tcW w:w="720" w:type="dxa"/>
+          </w:tcPr>
+          <w:p>
+            <w:r>
+              <w:t>Yes</w:t>
+            </w:r>
+          </w:p>
+        </w:tc>
+        <w:tc>
+          <w:tcPr>
+            <w:tcW w:w="810" w:type="dxa"/>
+          </w:tcPr>
+          <w:p/>
+        </w:tc>
+        <w:tc>
+          <w:tcPr>
+            <w:tcW w:w="2824" w:type="dxa"/>
+          </w:tcPr>
+          <w:p/>
+        </w:tc>
+      </w:tr>
+      <w:tr>
+        <w:tc>
+          <w:tcPr>
+            <w:tcW w:w="421" w:type="dxa"/>
+          </w:tcPr>
+          <w:p>
+            <w:pPr>
+              <w:jc w:val="center"/>
+            </w:pPr>
+            <w:r>
+              <w:t>3</w:t>
+            </w:r>
+          </w:p>
+        </w:tc>
+        <w:tc>
+          <w:tcPr>
+            <w:tcW w:w="1696" w:type="dxa"/>
+          </w:tcPr>
+          <w:p>
+            <w:r>
+              <w:t>createdDate</w:t>
+            </w:r>
+          </w:p>
+        </w:tc>
+        <w:tc>
+          <w:tcPr>
+            <w:tcW w:w="1134" w:type="dxa"/>
+          </w:tcPr>
+          <w:p>
+            <w:r>
+              <w:t>d</w:t>
+            </w:r>
+            <w:r>
+              <w:t>atetime</w:t>
+            </w:r>
+          </w:p>
+        </w:tc>
+        <w:tc>
+          <w:tcPr>
+            <w:tcW w:w="704" w:type="dxa"/>
+          </w:tcPr>
+          <w:p/>
+        </w:tc>
+        <w:tc>
+          <w:tcPr>
+            <w:tcW w:w="900" w:type="dxa"/>
+          </w:tcPr>
+          <w:p/>
+        </w:tc>
+        <w:tc>
+          <w:tcPr>
+            <w:tcW w:w="720" w:type="dxa"/>
+          </w:tcPr>
+          <w:p/>
+        </w:tc>
+        <w:tc>
+          <w:tcPr>
+            <w:tcW w:w="810" w:type="dxa"/>
+          </w:tcPr>
+          <w:p/>
+        </w:tc>
+        <w:tc>
+          <w:tcPr>
+            <w:tcW w:w="2824" w:type="dxa"/>
+          </w:tcPr>
+          <w:p/>
+        </w:tc>
+      </w:tr>
+      <w:tr>
+        <w:tc>
+          <w:tcPr>
+            <w:tcW w:w="421" w:type="dxa"/>
+          </w:tcPr>
+          <w:p>
+            <w:pPr>
+              <w:jc w:val="center"/>
+            </w:pPr>
+            <w:r>
+              <w:t>4</w:t>
+            </w:r>
+          </w:p>
+        </w:tc>
+        <w:tc>
+          <w:tcPr>
+            <w:tcW w:w="1696" w:type="dxa"/>
+          </w:tcPr>
+          <w:p>
+            <w:r>
+              <w:t>updatedDate</w:t>
+            </w:r>
+          </w:p>
+        </w:tc>
+        <w:tc>
+          <w:tcPr>
+            <w:tcW w:w="1134" w:type="dxa"/>
+          </w:tcPr>
+          <w:p>
+            <w:r>
+              <w:t>d</w:t>
+            </w:r>
+            <w:r>
+              <w:t>atetime</w:t>
+            </w:r>
+          </w:p>
+        </w:tc>
+        <w:tc>
+          <w:tcPr>
+            <w:tcW w:w="704" w:type="dxa"/>
+          </w:tcPr>
+          <w:p/>
+        </w:tc>
+        <w:tc>
+          <w:tcPr>
+            <w:tcW w:w="900" w:type="dxa"/>
+          </w:tcPr>
+          <w:p/>
+        </w:tc>
+        <w:tc>
+          <w:tcPr>
+            <w:tcW w:w="720" w:type="dxa"/>
+          </w:tcPr>
+          <w:p/>
+        </w:tc>
+        <w:tc>
+          <w:tcPr>
+            <w:tcW w:w="810" w:type="dxa"/>
+          </w:tcPr>
+          <w:p/>
+        </w:tc>
+        <w:tc>
+          <w:tcPr>
+            <w:tcW w:w="2824" w:type="dxa"/>
+          </w:tcPr>
+          <w:p/>
+        </w:tc>
+      </w:tr>
+    </w:tbl>
+    <w:p/>
+    <w:p/>
+    <w:p>
+      <w:pPr>
+        <w:pStyle w:val="Heading2"/>
+      </w:pPr>
       <w:bookmarkStart w:id="2" w:name="_Toc114085455"/>
       <w:r>
-        <w:t>3</w:t>
+        <w:t>4</w:t>
       </w:r>
       <w:r>
         <w:t>. User</w:t>
       </w:r>
       <w:bookmarkEnd w:id="2"/>
+      <w:r>
+        <w:t>s</w:t>
+      </w:r>
     </w:p>
     <w:p>
       <w:pPr>
@@ -2230,7 +2905,7 @@
           </w:tcPr>
           <w:p>
             <w:r>
-              <w:t>Username</w:t>
+              <w:t>FacebookUserId</w:t>
             </w:r>
           </w:p>
         </w:tc>
@@ -2240,7 +2915,7 @@
           </w:tcPr>
           <w:p>
             <w:r>
-              <w:t>nvarchar</w:t>
+              <w:t>nchar</w:t>
             </w:r>
           </w:p>
         </w:tc>
@@ -2250,7 +2925,7 @@
           </w:tcPr>
           <w:p>
             <w:r>
-              <w:t>100</w:t>
+              <w:t>300</w:t>
             </w:r>
           </w:p>
         </w:tc>
@@ -2276,7 +2951,11 @@
           <w:tcPr>
             <w:tcW w:w="2284" w:type="dxa"/>
           </w:tcPr>
-          <w:p/>
+          <w:p>
+            <w:r>
+              <w:t>For people login with Facebook</w:t>
+            </w:r>
+          </w:p>
         </w:tc>
       </w:tr>
       <w:tr>
@@ -2299,7 +2978,7 @@
           </w:tcPr>
           <w:p>
             <w:r>
-              <w:t>Password</w:t>
+              <w:t>GoogleUserId</w:t>
             </w:r>
           </w:p>
         </w:tc>
@@ -2309,7 +2988,7 @@
           </w:tcPr>
           <w:p>
             <w:r>
-              <w:t>nvarchar</w:t>
+              <w:t>nchar</w:t>
             </w:r>
           </w:p>
         </w:tc>
@@ -2319,7 +2998,7 @@
           </w:tcPr>
           <w:p>
             <w:r>
-              <w:t>100</w:t>
+              <w:t>300</w:t>
             </w:r>
           </w:p>
         </w:tc>
@@ -2345,7 +3024,11 @@
           <w:tcPr>
             <w:tcW w:w="2284" w:type="dxa"/>
           </w:tcPr>
-          <w:p/>
+          <w:p>
+            <w:r>
+              <w:t>For people login with Google</w:t>
+            </w:r>
+          </w:p>
         </w:tc>
       </w:tr>
       <w:tr>
@@ -2367,11 +3050,8 @@
             <w:tcW w:w="2250" w:type="dxa"/>
           </w:tcPr>
           <w:p>
-            <w:pPr>
-              <w:ind w:left="720" w:hanging="720"/>
-            </w:pPr>
-            <w:r>
-              <w:t>Email</w:t>
+            <w:r>
+              <w:t>Username</w:t>
             </w:r>
           </w:p>
         </w:tc>
@@ -2439,11 +3119,8 @@
             <w:tcW w:w="2250" w:type="dxa"/>
           </w:tcPr>
           <w:p>
-            <w:pPr>
-              <w:ind w:left="720" w:hanging="720"/>
-            </w:pPr>
-            <w:r>
-              <w:t>Active</w:t>
+            <w:r>
+              <w:t>Password</w:t>
             </w:r>
           </w:p>
         </w:tc>
@@ -2453,7 +3130,7 @@
           </w:tcPr>
           <w:p>
             <w:r>
-              <w:t>bit</w:t>
+              <w:t>nvarchar</w:t>
             </w:r>
           </w:p>
         </w:tc>
@@ -2461,7 +3138,11 @@
           <w:tcPr>
             <w:tcW w:w="720" w:type="dxa"/>
           </w:tcPr>
-          <w:p/>
+          <w:p>
+            <w:r>
+              <w:t>100</w:t>
+            </w:r>
+          </w:p>
         </w:tc>
         <w:tc>
           <w:tcPr>
@@ -2497,6 +3178,9 @@
             <w:pPr>
               <w:jc w:val="center"/>
             </w:pPr>
+            <w:r>
+              <w:t>6</w:t>
+            </w:r>
           </w:p>
         </w:tc>
         <w:tc>
@@ -2508,7 +3192,7 @@
               <w:ind w:left="720" w:hanging="720"/>
             </w:pPr>
             <w:r>
-              <w:t>FullName</w:t>
+              <w:t>Email</w:t>
             </w:r>
           </w:p>
         </w:tc>
@@ -2528,7 +3212,7 @@
           </w:tcPr>
           <w:p>
             <w:r>
-              <w:t>500</w:t>
+              <w:t>100</w:t>
             </w:r>
           </w:p>
         </w:tc>
@@ -2542,11 +3226,7 @@
           <w:tcPr>
             <w:tcW w:w="720" w:type="dxa"/>
           </w:tcPr>
-          <w:p>
-            <w:r>
-              <w:t>No</w:t>
-            </w:r>
-          </w:p>
+          <w:p/>
         </w:tc>
         <w:tc>
           <w:tcPr>
@@ -2558,11 +3238,7 @@
           <w:tcPr>
             <w:tcW w:w="2284" w:type="dxa"/>
           </w:tcPr>
-          <w:p>
-            <w:r>
-              <w:t>For Landlord and Staff</w:t>
-            </w:r>
-          </w:p>
+          <w:p/>
         </w:tc>
       </w:tr>
       <w:tr>
@@ -2575,7 +3251,7 @@
               <w:jc w:val="center"/>
             </w:pPr>
             <w:r>
-              <w:t>6</w:t>
+              <w:t>7</w:t>
             </w:r>
           </w:p>
         </w:tc>
@@ -2584,11 +3260,11 @@
             <w:tcW w:w="2250" w:type="dxa"/>
           </w:tcPr>
           <w:p>
-            <w:r>
-              <w:t>Phone</w:t>
-            </w:r>
-            <w:r>
-              <w:t>Number</w:t>
+            <w:pPr>
+              <w:ind w:left="720" w:hanging="720"/>
+            </w:pPr>
+            <w:r>
+              <w:t>Active</w:t>
             </w:r>
           </w:p>
         </w:tc>
@@ -2598,7 +3274,7 @@
           </w:tcPr>
           <w:p>
             <w:r>
-              <w:t>nvarchar</w:t>
+              <w:t>bit</w:t>
             </w:r>
           </w:p>
         </w:tc>
@@ -2606,11 +3282,7 @@
           <w:tcPr>
             <w:tcW w:w="720" w:type="dxa"/>
           </w:tcPr>
-          <w:p>
-            <w:r>
-              <w:t>50</w:t>
-            </w:r>
-          </w:p>
+          <w:p/>
         </w:tc>
         <w:tc>
           <w:tcPr>
@@ -2622,11 +3294,7 @@
           <w:tcPr>
             <w:tcW w:w="720" w:type="dxa"/>
           </w:tcPr>
-          <w:p>
-            <w:r>
-              <w:t>No</w:t>
-            </w:r>
-          </w:p>
+          <w:p/>
         </w:tc>
         <w:tc>
           <w:tcPr>
@@ -2638,11 +3306,7 @@
           <w:tcPr>
             <w:tcW w:w="2284" w:type="dxa"/>
           </w:tcPr>
-          <w:p>
-            <w:r>
-              <w:t>Only for Landlord</w:t>
-            </w:r>
-          </w:p>
+          <w:p/>
         </w:tc>
       </w:tr>
       <w:tr>
@@ -2651,11 +3315,9 @@
             <w:tcW w:w="445" w:type="dxa"/>
           </w:tcPr>
           <w:p>
-            <w:pPr>
-              <w:jc w:val="center"/>
-            </w:pPr>
-            <w:r>
-              <w:t>7</w:t>
+            <w:r>
+              <w:lastRenderedPageBreak/>
+              <w:t xml:space="preserve"> 8</w:t>
             </w:r>
           </w:p>
         </w:tc>
@@ -2664,8 +3326,11 @@
             <w:tcW w:w="2250" w:type="dxa"/>
           </w:tcPr>
           <w:p>
-            <w:r>
-              <w:t>FacebookURL</w:t>
+            <w:pPr>
+              <w:ind w:left="720" w:hanging="720"/>
+            </w:pPr>
+            <w:r>
+              <w:t>FullName</w:t>
             </w:r>
           </w:p>
         </w:tc>
@@ -2685,7 +3350,7 @@
           </w:tcPr>
           <w:p>
             <w:r>
-              <w:t>300</w:t>
+              <w:t>500</w:t>
             </w:r>
           </w:p>
         </w:tc>
@@ -2717,7 +3382,7 @@
           </w:tcPr>
           <w:p>
             <w:r>
-              <w:t>Only for Landlord</w:t>
+              <w:t>For Landlord and Staff</w:t>
             </w:r>
           </w:p>
         </w:tc>
@@ -2732,7 +3397,7 @@
               <w:jc w:val="center"/>
             </w:pPr>
             <w:r>
-              <w:t>8</w:t>
+              <w:t>9</w:t>
             </w:r>
           </w:p>
         </w:tc>
@@ -2742,7 +3407,10 @@
           </w:tcPr>
           <w:p>
             <w:r>
-              <w:t>IdentityCardFrontSideImageLink</w:t>
+              <w:t>Phone</w:t>
+            </w:r>
+            <w:r>
+              <w:t>Number</w:t>
             </w:r>
           </w:p>
         </w:tc>
@@ -2762,7 +3430,7 @@
           </w:tcPr>
           <w:p>
             <w:r>
-              <w:t>500</w:t>
+              <w:t>50</w:t>
             </w:r>
           </w:p>
         </w:tc>
@@ -2809,7 +3477,7 @@
               <w:jc w:val="center"/>
             </w:pPr>
             <w:r>
-              <w:t>9</w:t>
+              <w:t>10</w:t>
             </w:r>
           </w:p>
         </w:tc>
@@ -2819,7 +3487,7 @@
           </w:tcPr>
           <w:p>
             <w:r>
-              <w:t>IdentityCardBackSideImageLink</w:t>
+              <w:t>FacebookURL</w:t>
             </w:r>
           </w:p>
         </w:tc>
@@ -2839,7 +3507,7 @@
           </w:tcPr>
           <w:p>
             <w:r>
-              <w:t>500</w:t>
+              <w:t>300</w:t>
             </w:r>
           </w:p>
         </w:tc>
@@ -2886,7 +3554,7 @@
               <w:jc w:val="center"/>
             </w:pPr>
             <w:r>
-              <w:t>10</w:t>
+              <w:t>11</w:t>
             </w:r>
           </w:p>
         </w:tc>
@@ -2896,10 +3564,7 @@
           </w:tcPr>
           <w:p>
             <w:r>
-              <w:t>Role</w:t>
-            </w:r>
-            <w:r>
-              <w:t>Id</w:t>
+              <w:t>IdentityCardFrontSideImageLink</w:t>
             </w:r>
           </w:p>
         </w:tc>
@@ -2909,7 +3574,7 @@
           </w:tcPr>
           <w:p>
             <w:r>
-              <w:t>int</w:t>
+              <w:t>nvarchar</w:t>
             </w:r>
           </w:p>
         </w:tc>
@@ -2917,7 +3582,11 @@
           <w:tcPr>
             <w:tcW w:w="720" w:type="dxa"/>
           </w:tcPr>
-          <w:p/>
+          <w:p>
+            <w:r>
+              <w:t>500</w:t>
+            </w:r>
+          </w:p>
         </w:tc>
         <w:tc>
           <w:tcPr>
@@ -2929,17 +3598,17 @@
           <w:tcPr>
             <w:tcW w:w="720" w:type="dxa"/>
           </w:tcPr>
-          <w:p/>
+          <w:p>
+            <w:r>
+              <w:t>No</w:t>
+            </w:r>
+          </w:p>
         </w:tc>
         <w:tc>
           <w:tcPr>
             <w:tcW w:w="810" w:type="dxa"/>
           </w:tcPr>
-          <w:p>
-            <w:r>
-              <w:t>FK</w:t>
-            </w:r>
-          </w:p>
+          <w:p/>
         </w:tc>
         <w:tc>
           <w:tcPr>
@@ -2947,14 +3616,7 @@
           </w:tcPr>
           <w:p>
             <w:r>
-              <w:t xml:space="preserve">To Table </w:t>
-            </w:r>
-            <w:r>
-              <w:rPr>
-                <w:i/>
-                <w:iCs/>
-              </w:rPr>
-              <w:t>Role</w:t>
+              <w:t>Only for Landlord</w:t>
             </w:r>
           </w:p>
         </w:tc>
@@ -2969,7 +3631,7 @@
               <w:jc w:val="center"/>
             </w:pPr>
             <w:r>
-              <w:t>11</w:t>
+              <w:t>12</w:t>
             </w:r>
           </w:p>
         </w:tc>
@@ -2979,7 +3641,7 @@
           </w:tcPr>
           <w:p>
             <w:r>
-              <w:t>createdDate</w:t>
+              <w:t>IdentityCardBackSideImageLink</w:t>
             </w:r>
           </w:p>
         </w:tc>
@@ -2989,10 +3651,7 @@
           </w:tcPr>
           <w:p>
             <w:r>
-              <w:t>d</w:t>
-            </w:r>
-            <w:r>
-              <w:t>atetime</w:t>
+              <w:t>nvarchar</w:t>
             </w:r>
           </w:p>
         </w:tc>
@@ -3000,7 +3659,11 @@
           <w:tcPr>
             <w:tcW w:w="720" w:type="dxa"/>
           </w:tcPr>
-          <w:p/>
+          <w:p>
+            <w:r>
+              <w:t>500</w:t>
+            </w:r>
+          </w:p>
         </w:tc>
         <w:tc>
           <w:tcPr>
@@ -3012,7 +3675,11 @@
           <w:tcPr>
             <w:tcW w:w="720" w:type="dxa"/>
           </w:tcPr>
-          <w:p/>
+          <w:p>
+            <w:r>
+              <w:t>No</w:t>
+            </w:r>
+          </w:p>
         </w:tc>
         <w:tc>
           <w:tcPr>
@@ -3024,7 +3691,11 @@
           <w:tcPr>
             <w:tcW w:w="2284" w:type="dxa"/>
           </w:tcPr>
-          <w:p/>
+          <w:p>
+            <w:r>
+              <w:t>Only for Landlord</w:t>
+            </w:r>
+          </w:p>
         </w:tc>
       </w:tr>
       <w:tr>
@@ -3037,7 +3708,10 @@
               <w:jc w:val="center"/>
             </w:pPr>
             <w:r>
-              <w:t>12</w:t>
+              <w:t>1</w:t>
+            </w:r>
+            <w:r>
+              <w:t>3</w:t>
             </w:r>
           </w:p>
         </w:tc>
@@ -3047,7 +3721,10 @@
           </w:tcPr>
           <w:p>
             <w:r>
-              <w:t>updatedDate</w:t>
+              <w:t>Role</w:t>
+            </w:r>
+            <w:r>
+              <w:t>Id</w:t>
             </w:r>
           </w:p>
         </w:tc>
@@ -3057,10 +3734,7 @@
           </w:tcPr>
           <w:p>
             <w:r>
-              <w:t>d</w:t>
-            </w:r>
-            <w:r>
-              <w:t>atetime</w:t>
+              <w:t>int</w:t>
             </w:r>
           </w:p>
         </w:tc>
@@ -3086,13 +3760,35 @@
           <w:tcPr>
             <w:tcW w:w="810" w:type="dxa"/>
           </w:tcPr>
-          <w:p/>
+          <w:p>
+            <w:r>
+              <w:t>FK</w:t>
+            </w:r>
+          </w:p>
         </w:tc>
         <w:tc>
           <w:tcPr>
             <w:tcW w:w="2284" w:type="dxa"/>
           </w:tcPr>
-          <w:p/>
+          <w:p>
+            <w:r>
+              <w:t xml:space="preserve">To Table </w:t>
+            </w:r>
+            <w:r>
+              <w:rPr>
+                <w:i/>
+                <w:iCs/>
+              </w:rPr>
+              <w:t>Role</w:t>
+            </w:r>
+            <w:r>
+              <w:rPr>
+                <w:i/>
+                <w:iCs/>
+              </w:rPr>
+              <w:t>s</w:t>
+            </w:r>
+          </w:p>
         </w:tc>
       </w:tr>
       <w:tr>
@@ -3105,7 +3801,10 @@
               <w:jc w:val="center"/>
             </w:pPr>
             <w:r>
-              <w:t>13</w:t>
+              <w:t>1</w:t>
+            </w:r>
+            <w:r>
+              <w:t>4</w:t>
             </w:r>
           </w:p>
         </w:tc>
@@ -3115,7 +3814,7 @@
           </w:tcPr>
           <w:p>
             <w:r>
-              <w:t>createdUser</w:t>
+              <w:t>createdDate</w:t>
             </w:r>
           </w:p>
         </w:tc>
@@ -3125,10 +3824,10 @@
           </w:tcPr>
           <w:p>
             <w:r>
-              <w:t>n</w:t>
-            </w:r>
-            <w:r>
-              <w:t>char</w:t>
+              <w:t>d</w:t>
+            </w:r>
+            <w:r>
+              <w:t>atetime</w:t>
             </w:r>
           </w:p>
         </w:tc>
@@ -3136,11 +3835,7 @@
           <w:tcPr>
             <w:tcW w:w="720" w:type="dxa"/>
           </w:tcPr>
-          <w:p>
-            <w:r>
-              <w:t>30</w:t>
-            </w:r>
-          </w:p>
+          <w:p/>
         </w:tc>
         <w:tc>
           <w:tcPr>
@@ -3158,28 +3853,13 @@
           <w:tcPr>
             <w:tcW w:w="810" w:type="dxa"/>
           </w:tcPr>
-          <w:p>
-            <w:r>
-              <w:t>FK</w:t>
-            </w:r>
-          </w:p>
+          <w:p/>
         </w:tc>
         <w:tc>
           <w:tcPr>
             <w:tcW w:w="2284" w:type="dxa"/>
           </w:tcPr>
-          <w:p>
-            <w:r>
-              <w:t xml:space="preserve">To Table </w:t>
-            </w:r>
-            <w:r>
-              <w:rPr>
-                <w:i/>
-                <w:iCs/>
-              </w:rPr>
-              <w:t>User</w:t>
-            </w:r>
-          </w:p>
+          <w:p/>
         </w:tc>
       </w:tr>
       <w:tr>
@@ -3192,7 +3872,10 @@
               <w:jc w:val="center"/>
             </w:pPr>
             <w:r>
-              <w:t>14</w:t>
+              <w:t>1</w:t>
+            </w:r>
+            <w:r>
+              <w:t>5</w:t>
             </w:r>
           </w:p>
         </w:tc>
@@ -3202,6 +3885,174 @@
           </w:tcPr>
           <w:p>
             <w:r>
+              <w:t>updatedDate</w:t>
+            </w:r>
+          </w:p>
+        </w:tc>
+        <w:tc>
+          <w:tcPr>
+            <w:tcW w:w="1080" w:type="dxa"/>
+          </w:tcPr>
+          <w:p>
+            <w:r>
+              <w:t>d</w:t>
+            </w:r>
+            <w:r>
+              <w:t>atetime</w:t>
+            </w:r>
+          </w:p>
+        </w:tc>
+        <w:tc>
+          <w:tcPr>
+            <w:tcW w:w="720" w:type="dxa"/>
+          </w:tcPr>
+          <w:p/>
+        </w:tc>
+        <w:tc>
+          <w:tcPr>
+            <w:tcW w:w="900" w:type="dxa"/>
+          </w:tcPr>
+          <w:p/>
+        </w:tc>
+        <w:tc>
+          <w:tcPr>
+            <w:tcW w:w="720" w:type="dxa"/>
+          </w:tcPr>
+          <w:p/>
+        </w:tc>
+        <w:tc>
+          <w:tcPr>
+            <w:tcW w:w="810" w:type="dxa"/>
+          </w:tcPr>
+          <w:p/>
+        </w:tc>
+        <w:tc>
+          <w:tcPr>
+            <w:tcW w:w="2284" w:type="dxa"/>
+          </w:tcPr>
+          <w:p/>
+        </w:tc>
+      </w:tr>
+      <w:tr>
+        <w:tc>
+          <w:tcPr>
+            <w:tcW w:w="445" w:type="dxa"/>
+          </w:tcPr>
+          <w:p>
+            <w:pPr>
+              <w:jc w:val="center"/>
+            </w:pPr>
+            <w:r>
+              <w:t>1</w:t>
+            </w:r>
+            <w:r>
+              <w:t>6</w:t>
+            </w:r>
+          </w:p>
+        </w:tc>
+        <w:tc>
+          <w:tcPr>
+            <w:tcW w:w="2250" w:type="dxa"/>
+          </w:tcPr>
+          <w:p>
+            <w:r>
+              <w:t>createdUser</w:t>
+            </w:r>
+          </w:p>
+        </w:tc>
+        <w:tc>
+          <w:tcPr>
+            <w:tcW w:w="1080" w:type="dxa"/>
+          </w:tcPr>
+          <w:p>
+            <w:r>
+              <w:t>n</w:t>
+            </w:r>
+            <w:r>
+              <w:t>char</w:t>
+            </w:r>
+          </w:p>
+        </w:tc>
+        <w:tc>
+          <w:tcPr>
+            <w:tcW w:w="720" w:type="dxa"/>
+          </w:tcPr>
+          <w:p>
+            <w:r>
+              <w:t>30</w:t>
+            </w:r>
+          </w:p>
+        </w:tc>
+        <w:tc>
+          <w:tcPr>
+            <w:tcW w:w="900" w:type="dxa"/>
+          </w:tcPr>
+          <w:p/>
+        </w:tc>
+        <w:tc>
+          <w:tcPr>
+            <w:tcW w:w="720" w:type="dxa"/>
+          </w:tcPr>
+          <w:p/>
+        </w:tc>
+        <w:tc>
+          <w:tcPr>
+            <w:tcW w:w="810" w:type="dxa"/>
+          </w:tcPr>
+          <w:p>
+            <w:r>
+              <w:t>FK</w:t>
+            </w:r>
+          </w:p>
+        </w:tc>
+        <w:tc>
+          <w:tcPr>
+            <w:tcW w:w="2284" w:type="dxa"/>
+          </w:tcPr>
+          <w:p>
+            <w:r>
+              <w:t xml:space="preserve">To Table </w:t>
+            </w:r>
+            <w:r>
+              <w:rPr>
+                <w:i/>
+                <w:iCs/>
+              </w:rPr>
+              <w:t>User</w:t>
+            </w:r>
+            <w:r>
+              <w:rPr>
+                <w:i/>
+                <w:iCs/>
+              </w:rPr>
+              <w:t>s</w:t>
+            </w:r>
+          </w:p>
+        </w:tc>
+      </w:tr>
+      <w:tr>
+        <w:tc>
+          <w:tcPr>
+            <w:tcW w:w="445" w:type="dxa"/>
+          </w:tcPr>
+          <w:p>
+            <w:pPr>
+              <w:jc w:val="center"/>
+            </w:pPr>
+            <w:r>
+              <w:t>1</w:t>
+            </w:r>
+            <w:r>
+              <w:t>7</w:t>
+            </w:r>
+          </w:p>
+        </w:tc>
+        <w:tc>
+          <w:tcPr>
+            <w:tcW w:w="2250" w:type="dxa"/>
+          </w:tcPr>
+          <w:p>
+            <w:r>
               <w:t>updatedUser</w:t>
             </w:r>
           </w:p>
@@ -3265,6 +4116,13 @@
                 <w:iCs/>
               </w:rPr>
               <w:t>User</w:t>
+            </w:r>
+            <w:r>
+              <w:rPr>
+                <w:i/>
+                <w:iCs/>
+              </w:rPr>
+              <w:t>s</w:t>
             </w:r>
           </w:p>
         </w:tc>
@@ -3277,7 +4135,7 @@
       </w:pPr>
       <w:bookmarkStart w:id="3" w:name="_Toc114085456"/>
       <w:r>
-        <w:t>4</w:t>
+        <w:t>5</w:t>
       </w:r>
       <w:r>
         <w:t xml:space="preserve">. </w:t>
@@ -3286,6 +4144,9 @@
         <w:t>House</w:t>
       </w:r>
       <w:bookmarkEnd w:id="3"/>
+      <w:r>
+        <w:t>s</w:t>
+      </w:r>
     </w:p>
     <w:p>
       <w:pPr>
@@ -3357,7 +4218,6 @@
                 <w:color w:val="000000"/>
                 <w:lang w:val="en-GB" w:eastAsia="en-GB"/>
               </w:rPr>
-              <w:lastRenderedPageBreak/>
               <w:t>#</w:t>
             </w:r>
           </w:p>
@@ -4021,6 +4881,13 @@
               </w:rPr>
               <w:t>Village</w:t>
             </w:r>
+            <w:r>
+              <w:rPr>
+                <w:i/>
+                <w:iCs/>
+              </w:rPr>
+              <w:t>s</w:t>
+            </w:r>
           </w:p>
         </w:tc>
       </w:tr>
@@ -4114,6 +4981,13 @@
               </w:rPr>
               <w:t>User</w:t>
             </w:r>
+            <w:r>
+              <w:rPr>
+                <w:i/>
+                <w:iCs/>
+              </w:rPr>
+              <w:t>s</w:t>
+            </w:r>
           </w:p>
         </w:tc>
       </w:tr>
@@ -4355,6 +5229,13 @@
               </w:rPr>
               <w:t>User</w:t>
             </w:r>
+            <w:r>
+              <w:rPr>
+                <w:i/>
+                <w:iCs/>
+              </w:rPr>
+              <w:t>s</w:t>
+            </w:r>
           </w:p>
         </w:tc>
       </w:tr>
@@ -4447,6 +5328,13 @@
                 <w:iCs/>
               </w:rPr>
               <w:t>User</w:t>
+            </w:r>
+            <w:r>
+              <w:rPr>
+                <w:i/>
+                <w:iCs/>
+              </w:rPr>
+              <w:t>s</w:t>
             </w:r>
           </w:p>
         </w:tc>
@@ -4459,7 +5347,7 @@
       </w:pPr>
       <w:bookmarkStart w:id="4" w:name="_Toc114085457"/>
       <w:r>
-        <w:t>5</w:t>
+        <w:t>6</w:t>
       </w:r>
       <w:r>
         <w:t xml:space="preserve">. </w:t>
@@ -4468,6 +5356,9 @@
         <w:t>Room</w:t>
       </w:r>
       <w:bookmarkEnd w:id="4"/>
+      <w:r>
+        <w:t>s</w:t>
+      </w:r>
     </w:p>
     <w:p>
       <w:pPr>
@@ -5445,6 +6336,13 @@
               </w:rPr>
               <w:t>Status</w:t>
             </w:r>
+            <w:r>
+              <w:rPr>
+                <w:i/>
+                <w:iCs/>
+              </w:rPr>
+              <w:t>es</w:t>
+            </w:r>
           </w:p>
         </w:tc>
       </w:tr>
@@ -5525,6 +6423,13 @@
               </w:rPr>
               <w:t>RoomType</w:t>
             </w:r>
+            <w:r>
+              <w:rPr>
+                <w:i/>
+                <w:iCs/>
+              </w:rPr>
+              <w:t>s</w:t>
+            </w:r>
           </w:p>
         </w:tc>
       </w:tr>
@@ -5605,6 +6510,13 @@
               </w:rPr>
               <w:t>House</w:t>
             </w:r>
+            <w:r>
+              <w:rPr>
+                <w:i/>
+                <w:iCs/>
+              </w:rPr>
+              <w:t>s</w:t>
+            </w:r>
           </w:p>
         </w:tc>
       </w:tr>
@@ -5688,6 +6600,13 @@
               </w:rPr>
               <w:t>Campus</w:t>
             </w:r>
+            <w:r>
+              <w:rPr>
+                <w:i/>
+                <w:iCs/>
+              </w:rPr>
+              <w:t>es</w:t>
+            </w:r>
           </w:p>
         </w:tc>
       </w:tr>
@@ -5701,10 +6620,8 @@
               <w:jc w:val="center"/>
             </w:pPr>
             <w:r>
-              <w:t>1</w:t>
-            </w:r>
-            <w:r>
-              <w:t>6</w:t>
+              <w:lastRenderedPageBreak/>
+              <w:t>16</w:t>
             </w:r>
           </w:p>
         </w:tc>
@@ -5772,10 +6689,7 @@
               <w:jc w:val="center"/>
             </w:pPr>
             <w:r>
-              <w:t>1</w:t>
-            </w:r>
-            <w:r>
-              <w:t>7</w:t>
+              <w:t>17</w:t>
             </w:r>
           </w:p>
         </w:tc>
@@ -5843,10 +6757,7 @@
               <w:jc w:val="center"/>
             </w:pPr>
             <w:r>
-              <w:t>1</w:t>
-            </w:r>
-            <w:r>
-              <w:t>8</w:t>
+              <w:t>18</w:t>
             </w:r>
           </w:p>
         </w:tc>
@@ -5919,6 +6830,13 @@
                 <w:iCs/>
               </w:rPr>
               <w:t>User</w:t>
+            </w:r>
+            <w:r>
+              <w:rPr>
+                <w:i/>
+                <w:iCs/>
+              </w:rPr>
+              <w:t>s</w:t>
             </w:r>
           </w:p>
         </w:tc>
@@ -6006,6 +6924,13 @@
                 <w:iCs/>
               </w:rPr>
               <w:t>User</w:t>
+            </w:r>
+            <w:r>
+              <w:rPr>
+                <w:i/>
+                <w:iCs/>
+              </w:rPr>
+              <w:t>s</w:t>
             </w:r>
           </w:p>
         </w:tc>
@@ -6018,7 +6943,7 @@
       </w:pPr>
       <w:bookmarkStart w:id="5" w:name="_Toc114085458"/>
       <w:r>
-        <w:t>6</w:t>
+        <w:t>7</w:t>
       </w:r>
       <w:r>
         <w:t xml:space="preserve">. </w:t>
@@ -6027,6 +6952,9 @@
         <w:t>Rate</w:t>
       </w:r>
       <w:bookmarkEnd w:id="5"/>
+      <w:r>
+        <w:t>s</w:t>
+      </w:r>
     </w:p>
     <w:p>
       <w:pPr>
@@ -6673,6 +7601,13 @@
               </w:rPr>
               <w:t>House</w:t>
             </w:r>
+            <w:r>
+              <w:rPr>
+                <w:i/>
+                <w:iCs/>
+              </w:rPr>
+              <w:t>s</w:t>
+            </w:r>
           </w:p>
         </w:tc>
       </w:tr>
@@ -6760,6 +7695,13 @@
               </w:rPr>
               <w:t>User</w:t>
             </w:r>
+            <w:r>
+              <w:rPr>
+                <w:i/>
+                <w:iCs/>
+              </w:rPr>
+              <w:t>s</w:t>
+            </w:r>
           </w:p>
         </w:tc>
       </w:tr>
@@ -6773,7 +7715,6 @@
               <w:jc w:val="center"/>
             </w:pPr>
             <w:r>
-              <w:lastRenderedPageBreak/>
               <w:t>7</w:t>
             </w:r>
           </w:p>
@@ -6984,6 +7925,13 @@
               </w:rPr>
               <w:t>User</w:t>
             </w:r>
+            <w:r>
+              <w:rPr>
+                <w:i/>
+                <w:iCs/>
+              </w:rPr>
+              <w:t>s</w:t>
+            </w:r>
           </w:p>
         </w:tc>
       </w:tr>
@@ -7070,6 +8018,13 @@
                 <w:iCs/>
               </w:rPr>
               <w:t>User</w:t>
+            </w:r>
+            <w:r>
+              <w:rPr>
+                <w:i/>
+                <w:iCs/>
+              </w:rPr>
+              <w:t>s</w:t>
             </w:r>
           </w:p>
         </w:tc>
@@ -7082,13 +8037,19 @@
       </w:pPr>
       <w:bookmarkStart w:id="6" w:name="_Toc114085459"/>
       <w:r>
-        <w:t>7</w:t>
+        <w:t>8</w:t>
       </w:r>
       <w:r>
         <w:t xml:space="preserve">. </w:t>
       </w:r>
       <w:r>
-        <w:t>ImageOfHouse</w:t>
+        <w:t>Image</w:t>
+      </w:r>
+      <w:r>
+        <w:t>s</w:t>
+      </w:r>
+      <w:r>
+        <w:t>OfHouse</w:t>
       </w:r>
       <w:bookmarkEnd w:id="6"/>
     </w:p>
@@ -7598,6 +8559,13 @@
               </w:rPr>
               <w:t>House</w:t>
             </w:r>
+            <w:r>
+              <w:rPr>
+                <w:i/>
+                <w:iCs/>
+              </w:rPr>
+              <w:t>s</w:t>
+            </w:r>
           </w:p>
         </w:tc>
       </w:tr>
@@ -7821,6 +8789,13 @@
               </w:rPr>
               <w:t>User</w:t>
             </w:r>
+            <w:r>
+              <w:rPr>
+                <w:i/>
+                <w:iCs/>
+              </w:rPr>
+              <w:t>s</w:t>
+            </w:r>
           </w:p>
         </w:tc>
       </w:tr>
@@ -7907,6 +8882,13 @@
                 <w:iCs/>
               </w:rPr>
               <w:t>User</w:t>
+            </w:r>
+            <w:r>
+              <w:rPr>
+                <w:i/>
+                <w:iCs/>
+              </w:rPr>
+              <w:t>s</w:t>
             </w:r>
           </w:p>
         </w:tc>
@@ -7919,10 +8901,16 @@
       </w:pPr>
       <w:bookmarkStart w:id="7" w:name="_Toc114085460"/>
       <w:r>
-        <w:t>8</w:t>
+        <w:t>9</w:t>
       </w:r>
       <w:r>
-        <w:t>. ImageOfRoom</w:t>
+        <w:t>. Image</w:t>
+      </w:r>
+      <w:r>
+        <w:t>s</w:t>
+      </w:r>
+      <w:r>
+        <w:t>OfRoom</w:t>
       </w:r>
       <w:bookmarkEnd w:id="7"/>
     </w:p>
@@ -8429,6 +9417,13 @@
               </w:rPr>
               <w:t>Room</w:t>
             </w:r>
+            <w:r>
+              <w:rPr>
+                <w:i/>
+                <w:iCs/>
+              </w:rPr>
+              <w:t>s</w:t>
+            </w:r>
           </w:p>
         </w:tc>
       </w:tr>
@@ -8652,6 +9647,13 @@
               </w:rPr>
               <w:t>User</w:t>
             </w:r>
+            <w:r>
+              <w:rPr>
+                <w:i/>
+                <w:iCs/>
+              </w:rPr>
+              <w:t>s</w:t>
+            </w:r>
           </w:p>
         </w:tc>
       </w:tr>
@@ -8738,6 +9740,13 @@
                 <w:iCs/>
               </w:rPr>
               <w:t>User</w:t>
+            </w:r>
+            <w:r>
+              <w:rPr>
+                <w:i/>
+                <w:iCs/>
+              </w:rPr>
+              <w:t>s</w:t>
             </w:r>
           </w:p>
         </w:tc>
@@ -8749,13 +9758,17 @@
         <w:pStyle w:val="Heading2"/>
       </w:pPr>
       <w:r>
-        <w:t>9</w:t>
+        <w:lastRenderedPageBreak/>
+        <w:t>10</w:t>
       </w:r>
       <w:r>
         <w:t xml:space="preserve">. </w:t>
       </w:r>
       <w:r>
         <w:t>District</w:t>
+      </w:r>
+      <w:r>
+        <w:t>s</w:t>
       </w:r>
     </w:p>
     <w:p>
@@ -9242,13 +10255,19 @@
         <w:pStyle w:val="Heading2"/>
       </w:pPr>
       <w:r>
-        <w:t>10</w:t>
+        <w:t>1</w:t>
+      </w:r>
+      <w:r>
+        <w:t>1</w:t>
       </w:r>
       <w:r>
         <w:t xml:space="preserve">. </w:t>
       </w:r>
       <w:r>
         <w:t>Commune</w:t>
+      </w:r>
+      <w:r>
+        <w:t>s</w:t>
       </w:r>
     </w:p>
     <w:p>
@@ -9794,6 +10813,13 @@
               </w:rPr>
               <w:t>District</w:t>
             </w:r>
+            <w:r>
+              <w:rPr>
+                <w:i/>
+                <w:iCs/>
+              </w:rPr>
+              <w:t>s</w:t>
+            </w:r>
           </w:p>
         </w:tc>
       </w:tr>
@@ -9804,14 +10830,19 @@
         <w:pStyle w:val="Heading2"/>
       </w:pPr>
       <w:r>
-        <w:lastRenderedPageBreak/>
-        <w:t>11</w:t>
+        <w:t>1</w:t>
+      </w:r>
+      <w:r>
+        <w:t>2</w:t>
       </w:r>
       <w:r>
         <w:t xml:space="preserve">. </w:t>
       </w:r>
       <w:r>
         <w:t>Village</w:t>
+      </w:r>
+      <w:r>
+        <w:t>s</w:t>
       </w:r>
     </w:p>
     <w:p>
@@ -10357,6 +11388,13 @@
               </w:rPr>
               <w:t>Commune</w:t>
             </w:r>
+            <w:r>
+              <w:rPr>
+                <w:i/>
+                <w:iCs/>
+              </w:rPr>
+              <w:t>s</w:t>
+            </w:r>
           </w:p>
         </w:tc>
       </w:tr>
@@ -10367,13 +11405,19 @@
         <w:pStyle w:val="Heading2"/>
       </w:pPr>
       <w:r>
-        <w:t>12</w:t>
+        <w:t>1</w:t>
+      </w:r>
+      <w:r>
+        <w:t>3</w:t>
       </w:r>
       <w:r>
         <w:t xml:space="preserve">. </w:t>
       </w:r>
       <w:r>
         <w:t>Status</w:t>
+      </w:r>
+      <w:r>
+        <w:t>es</w:t>
       </w:r>
     </w:p>
     <w:p>
@@ -10825,13 +11869,19 @@
         <w:pStyle w:val="Heading2"/>
       </w:pPr>
       <w:r>
-        <w:t>13</w:t>
+        <w:t>1</w:t>
+      </w:r>
+      <w:r>
+        <w:t>4</w:t>
       </w:r>
       <w:r>
         <w:t xml:space="preserve">. </w:t>
       </w:r>
       <w:r>
         <w:t>RoomType</w:t>
+      </w:r>
+      <w:r>
+        <w:t>s</w:t>
       </w:r>
     </w:p>
     <w:p>
@@ -11275,10 +12325,19 @@
         <w:pStyle w:val="Heading2"/>
       </w:pPr>
       <w:r>
-        <w:t xml:space="preserve">14. </w:t>
+        <w:t>1</w:t>
+      </w:r>
+      <w:r>
+        <w:t>5</w:t>
+      </w:r>
+      <w:r>
+        <w:t xml:space="preserve">. </w:t>
       </w:r>
       <w:r>
         <w:t>Report</w:t>
+      </w:r>
+      <w:r>
+        <w:t>s</w:t>
       </w:r>
     </w:p>
     <w:p>
@@ -11728,6 +12787,7 @@
               <w:jc w:val="center"/>
             </w:pPr>
             <w:r>
+              <w:lastRenderedPageBreak/>
               <w:t>3</w:t>
             </w:r>
           </w:p>
@@ -11801,6 +12861,13 @@
                 <w:iCs/>
               </w:rPr>
               <w:t>User</w:t>
+            </w:r>
+            <w:r>
+              <w:rPr>
+                <w:i/>
+                <w:iCs/>
+              </w:rPr>
+              <w:t>s</w:t>
             </w:r>
           </w:p>
         </w:tc>
@@ -11882,6 +12949,13 @@
               </w:rPr>
               <w:t>House</w:t>
             </w:r>
+            <w:r>
+              <w:rPr>
+                <w:i/>
+                <w:iCs/>
+              </w:rPr>
+              <w:t>s</w:t>
+            </w:r>
           </w:p>
         </w:tc>
       </w:tr>
@@ -12105,6 +13179,13 @@
               </w:rPr>
               <w:t>User</w:t>
             </w:r>
+            <w:r>
+              <w:rPr>
+                <w:i/>
+                <w:iCs/>
+              </w:rPr>
+              <w:t>s</w:t>
+            </w:r>
           </w:p>
         </w:tc>
       </w:tr>
@@ -12191,6 +13272,13 @@
                 <w:iCs/>
               </w:rPr>
               <w:t>User</w:t>
+            </w:r>
+            <w:r>
+              <w:rPr>
+                <w:i/>
+                <w:iCs/>
+              </w:rPr>
+              <w:t>s</w:t>
             </w:r>
           </w:p>
         </w:tc>

</xml_diff>

<commit_message>
Update Database & Design Document
ImageProfile in User;
LastModifiedDate & LastModifiedBy;
</commit_message>
<xml_diff>
--- a/Documentation/Design-Document.docx
+++ b/Documentation/Design-Document.docx
@@ -304,7 +304,7 @@
           <w:r>
             <w:fldChar w:fldCharType="separate"/>
           </w:r>
-          <w:hyperlink w:anchor="_Toc114085453" w:history="1">
+          <w:hyperlink w:anchor="_Toc115379957" w:history="1">
             <w:r>
               <w:rPr>
                 <w:rStyle w:val="Hyperlink"/>
@@ -331,7 +331,7 @@
                 <w:noProof/>
                 <w:webHidden/>
               </w:rPr>
-              <w:instrText xml:space="preserve"> PAGEREF _Toc114085453 \h </w:instrText>
+              <w:instrText xml:space="preserve"> PAGEREF _Toc115379957 \h </w:instrText>
             </w:r>
             <w:r>
               <w:rPr>
@@ -374,13 +374,13 @@
               <w:lang w:eastAsia="ja-JP"/>
             </w:rPr>
           </w:pPr>
-          <w:hyperlink w:anchor="_Toc114085454" w:history="1">
+          <w:hyperlink w:anchor="_Toc115379958" w:history="1">
             <w:r>
               <w:rPr>
                 <w:rStyle w:val="Hyperlink"/>
                 <w:noProof/>
               </w:rPr>
-              <w:t>1. Campus</w:t>
+              <w:t>1. Campuses</w:t>
             </w:r>
             <w:r>
               <w:rPr>
@@ -401,7 +401,7 @@
                 <w:noProof/>
                 <w:webHidden/>
               </w:rPr>
-              <w:instrText xml:space="preserve"> PAGEREF _Toc114085454 \h </w:instrText>
+              <w:instrText xml:space="preserve"> PAGEREF _Toc115379958 \h </w:instrText>
             </w:r>
             <w:r>
               <w:rPr>
@@ -444,13 +444,13 @@
               <w:lang w:eastAsia="ja-JP"/>
             </w:rPr>
           </w:pPr>
-          <w:hyperlink w:anchor="_Toc114085455" w:history="1">
+          <w:hyperlink w:anchor="_Toc115379959" w:history="1">
             <w:r>
               <w:rPr>
                 <w:rStyle w:val="Hyperlink"/>
                 <w:noProof/>
               </w:rPr>
-              <w:t>2. User</w:t>
+              <w:t>2. UserRoles</w:t>
             </w:r>
             <w:r>
               <w:rPr>
@@ -471,7 +471,7 @@
                 <w:noProof/>
                 <w:webHidden/>
               </w:rPr>
-              <w:instrText xml:space="preserve"> PAGEREF _Toc114085455 \h </w:instrText>
+              <w:instrText xml:space="preserve"> PAGEREF _Toc115379959 \h </w:instrText>
             </w:r>
             <w:r>
               <w:rPr>
@@ -514,13 +514,13 @@
               <w:lang w:eastAsia="ja-JP"/>
             </w:rPr>
           </w:pPr>
-          <w:hyperlink w:anchor="_Toc114085456" w:history="1">
+          <w:hyperlink w:anchor="_Toc115379960" w:history="1">
             <w:r>
               <w:rPr>
                 <w:rStyle w:val="Hyperlink"/>
                 <w:noProof/>
               </w:rPr>
-              <w:t>3. House</w:t>
+              <w:t>3. Addresses</w:t>
             </w:r>
             <w:r>
               <w:rPr>
@@ -541,7 +541,7 @@
                 <w:noProof/>
                 <w:webHidden/>
               </w:rPr>
-              <w:instrText xml:space="preserve"> PAGEREF _Toc114085456 \h </w:instrText>
+              <w:instrText xml:space="preserve"> PAGEREF _Toc115379960 \h </w:instrText>
             </w:r>
             <w:r>
               <w:rPr>
@@ -584,13 +584,13 @@
               <w:lang w:eastAsia="ja-JP"/>
             </w:rPr>
           </w:pPr>
-          <w:hyperlink w:anchor="_Toc114085457" w:history="1">
+          <w:hyperlink w:anchor="_Toc115379961" w:history="1">
             <w:r>
               <w:rPr>
                 <w:rStyle w:val="Hyperlink"/>
                 <w:noProof/>
               </w:rPr>
-              <w:t>4. Room</w:t>
+              <w:t>4. Users</w:t>
             </w:r>
             <w:r>
               <w:rPr>
@@ -611,7 +611,7 @@
                 <w:noProof/>
                 <w:webHidden/>
               </w:rPr>
-              <w:instrText xml:space="preserve"> PAGEREF _Toc114085457 \h </w:instrText>
+              <w:instrText xml:space="preserve"> PAGEREF _Toc115379961 \h </w:instrText>
             </w:r>
             <w:r>
               <w:rPr>
@@ -654,13 +654,13 @@
               <w:lang w:eastAsia="ja-JP"/>
             </w:rPr>
           </w:pPr>
-          <w:hyperlink w:anchor="_Toc114085458" w:history="1">
+          <w:hyperlink w:anchor="_Toc115379962" w:history="1">
             <w:r>
               <w:rPr>
                 <w:rStyle w:val="Hyperlink"/>
                 <w:noProof/>
               </w:rPr>
-              <w:t>5. Rate</w:t>
+              <w:t>5. Houses</w:t>
             </w:r>
             <w:r>
               <w:rPr>
@@ -681,7 +681,7 @@
                 <w:noProof/>
                 <w:webHidden/>
               </w:rPr>
-              <w:instrText xml:space="preserve"> PAGEREF _Toc114085458 \h </w:instrText>
+              <w:instrText xml:space="preserve"> PAGEREF _Toc115379962 \h </w:instrText>
             </w:r>
             <w:r>
               <w:rPr>
@@ -724,13 +724,13 @@
               <w:lang w:eastAsia="ja-JP"/>
             </w:rPr>
           </w:pPr>
-          <w:hyperlink w:anchor="_Toc114085459" w:history="1">
+          <w:hyperlink w:anchor="_Toc115379963" w:history="1">
             <w:r>
               <w:rPr>
                 <w:rStyle w:val="Hyperlink"/>
                 <w:noProof/>
               </w:rPr>
-              <w:t>6. ImageOfHouse</w:t>
+              <w:t>6. Rooms</w:t>
             </w:r>
             <w:r>
               <w:rPr>
@@ -751,7 +751,7 @@
                 <w:noProof/>
                 <w:webHidden/>
               </w:rPr>
-              <w:instrText xml:space="preserve"> PAGEREF _Toc114085459 \h </w:instrText>
+              <w:instrText xml:space="preserve"> PAGEREF _Toc115379963 \h </w:instrText>
             </w:r>
             <w:r>
               <w:rPr>
@@ -794,13 +794,13 @@
               <w:lang w:eastAsia="ja-JP"/>
             </w:rPr>
           </w:pPr>
-          <w:hyperlink w:anchor="_Toc114085460" w:history="1">
+          <w:hyperlink w:anchor="_Toc115379964" w:history="1">
             <w:r>
               <w:rPr>
                 <w:rStyle w:val="Hyperlink"/>
                 <w:noProof/>
               </w:rPr>
-              <w:t>7. ImageOfRoom</w:t>
+              <w:t>7. Rates</w:t>
             </w:r>
             <w:r>
               <w:rPr>
@@ -821,7 +821,7 @@
                 <w:noProof/>
                 <w:webHidden/>
               </w:rPr>
-              <w:instrText xml:space="preserve"> PAGEREF _Toc114085460 \h </w:instrText>
+              <w:instrText xml:space="preserve"> PAGEREF _Toc115379964 \h </w:instrText>
             </w:r>
             <w:r>
               <w:rPr>
@@ -841,7 +841,567 @@
                 <w:noProof/>
                 <w:webHidden/>
               </w:rPr>
-              <w:t>4</w:t>
+              <w:t>5</w:t>
+            </w:r>
+            <w:r>
+              <w:rPr>
+                <w:noProof/>
+                <w:webHidden/>
+              </w:rPr>
+              <w:fldChar w:fldCharType="end"/>
+            </w:r>
+          </w:hyperlink>
+        </w:p>
+        <w:p>
+          <w:pPr>
+            <w:pStyle w:val="TOC2"/>
+            <w:tabs>
+              <w:tab w:val="right" w:leader="dot" w:pos="9350"/>
+            </w:tabs>
+            <w:rPr>
+              <w:rFonts w:eastAsiaTheme="minorEastAsia"/>
+              <w:noProof/>
+              <w:lang w:eastAsia="ja-JP"/>
+            </w:rPr>
+          </w:pPr>
+          <w:hyperlink w:anchor="_Toc115379965" w:history="1">
+            <w:r>
+              <w:rPr>
+                <w:rStyle w:val="Hyperlink"/>
+                <w:noProof/>
+              </w:rPr>
+              <w:t>8. ImagesOfHouse</w:t>
+            </w:r>
+            <w:r>
+              <w:rPr>
+                <w:noProof/>
+                <w:webHidden/>
+              </w:rPr>
+              <w:tab/>
+            </w:r>
+            <w:r>
+              <w:rPr>
+                <w:noProof/>
+                <w:webHidden/>
+              </w:rPr>
+              <w:fldChar w:fldCharType="begin"/>
+            </w:r>
+            <w:r>
+              <w:rPr>
+                <w:noProof/>
+                <w:webHidden/>
+              </w:rPr>
+              <w:instrText xml:space="preserve"> PAGEREF _Toc115379965 \h </w:instrText>
+            </w:r>
+            <w:r>
+              <w:rPr>
+                <w:noProof/>
+                <w:webHidden/>
+              </w:rPr>
+            </w:r>
+            <w:r>
+              <w:rPr>
+                <w:noProof/>
+                <w:webHidden/>
+              </w:rPr>
+              <w:fldChar w:fldCharType="separate"/>
+            </w:r>
+            <w:r>
+              <w:rPr>
+                <w:noProof/>
+                <w:webHidden/>
+              </w:rPr>
+              <w:t>5</w:t>
+            </w:r>
+            <w:r>
+              <w:rPr>
+                <w:noProof/>
+                <w:webHidden/>
+              </w:rPr>
+              <w:fldChar w:fldCharType="end"/>
+            </w:r>
+          </w:hyperlink>
+        </w:p>
+        <w:p>
+          <w:pPr>
+            <w:pStyle w:val="TOC2"/>
+            <w:tabs>
+              <w:tab w:val="right" w:leader="dot" w:pos="9350"/>
+            </w:tabs>
+            <w:rPr>
+              <w:rFonts w:eastAsiaTheme="minorEastAsia"/>
+              <w:noProof/>
+              <w:lang w:eastAsia="ja-JP"/>
+            </w:rPr>
+          </w:pPr>
+          <w:hyperlink w:anchor="_Toc115379966" w:history="1">
+            <w:r>
+              <w:rPr>
+                <w:rStyle w:val="Hyperlink"/>
+                <w:noProof/>
+              </w:rPr>
+              <w:t>9. ImagesOfRoom</w:t>
+            </w:r>
+            <w:r>
+              <w:rPr>
+                <w:noProof/>
+                <w:webHidden/>
+              </w:rPr>
+              <w:tab/>
+            </w:r>
+            <w:r>
+              <w:rPr>
+                <w:noProof/>
+                <w:webHidden/>
+              </w:rPr>
+              <w:fldChar w:fldCharType="begin"/>
+            </w:r>
+            <w:r>
+              <w:rPr>
+                <w:noProof/>
+                <w:webHidden/>
+              </w:rPr>
+              <w:instrText xml:space="preserve"> PAGEREF _Toc115379966 \h </w:instrText>
+            </w:r>
+            <w:r>
+              <w:rPr>
+                <w:noProof/>
+                <w:webHidden/>
+              </w:rPr>
+            </w:r>
+            <w:r>
+              <w:rPr>
+                <w:noProof/>
+                <w:webHidden/>
+              </w:rPr>
+              <w:fldChar w:fldCharType="separate"/>
+            </w:r>
+            <w:r>
+              <w:rPr>
+                <w:noProof/>
+                <w:webHidden/>
+              </w:rPr>
+              <w:t>5</w:t>
+            </w:r>
+            <w:r>
+              <w:rPr>
+                <w:noProof/>
+                <w:webHidden/>
+              </w:rPr>
+              <w:fldChar w:fldCharType="end"/>
+            </w:r>
+          </w:hyperlink>
+        </w:p>
+        <w:p>
+          <w:pPr>
+            <w:pStyle w:val="TOC2"/>
+            <w:tabs>
+              <w:tab w:val="right" w:leader="dot" w:pos="9350"/>
+            </w:tabs>
+            <w:rPr>
+              <w:rFonts w:eastAsiaTheme="minorEastAsia"/>
+              <w:noProof/>
+              <w:lang w:eastAsia="ja-JP"/>
+            </w:rPr>
+          </w:pPr>
+          <w:hyperlink w:anchor="_Toc115379967" w:history="1">
+            <w:r>
+              <w:rPr>
+                <w:rStyle w:val="Hyperlink"/>
+                <w:noProof/>
+              </w:rPr>
+              <w:t>10. Districts</w:t>
+            </w:r>
+            <w:r>
+              <w:rPr>
+                <w:noProof/>
+                <w:webHidden/>
+              </w:rPr>
+              <w:tab/>
+            </w:r>
+            <w:r>
+              <w:rPr>
+                <w:noProof/>
+                <w:webHidden/>
+              </w:rPr>
+              <w:fldChar w:fldCharType="begin"/>
+            </w:r>
+            <w:r>
+              <w:rPr>
+                <w:noProof/>
+                <w:webHidden/>
+              </w:rPr>
+              <w:instrText xml:space="preserve"> PAGEREF _Toc115379967 \h </w:instrText>
+            </w:r>
+            <w:r>
+              <w:rPr>
+                <w:noProof/>
+                <w:webHidden/>
+              </w:rPr>
+            </w:r>
+            <w:r>
+              <w:rPr>
+                <w:noProof/>
+                <w:webHidden/>
+              </w:rPr>
+              <w:fldChar w:fldCharType="separate"/>
+            </w:r>
+            <w:r>
+              <w:rPr>
+                <w:noProof/>
+                <w:webHidden/>
+              </w:rPr>
+              <w:t>6</w:t>
+            </w:r>
+            <w:r>
+              <w:rPr>
+                <w:noProof/>
+                <w:webHidden/>
+              </w:rPr>
+              <w:fldChar w:fldCharType="end"/>
+            </w:r>
+          </w:hyperlink>
+        </w:p>
+        <w:p>
+          <w:pPr>
+            <w:pStyle w:val="TOC2"/>
+            <w:tabs>
+              <w:tab w:val="right" w:leader="dot" w:pos="9350"/>
+            </w:tabs>
+            <w:rPr>
+              <w:rFonts w:eastAsiaTheme="minorEastAsia"/>
+              <w:noProof/>
+              <w:lang w:eastAsia="ja-JP"/>
+            </w:rPr>
+          </w:pPr>
+          <w:hyperlink w:anchor="_Toc115379968" w:history="1">
+            <w:r>
+              <w:rPr>
+                <w:rStyle w:val="Hyperlink"/>
+                <w:noProof/>
+              </w:rPr>
+              <w:t>11. Communes</w:t>
+            </w:r>
+            <w:r>
+              <w:rPr>
+                <w:noProof/>
+                <w:webHidden/>
+              </w:rPr>
+              <w:tab/>
+            </w:r>
+            <w:r>
+              <w:rPr>
+                <w:noProof/>
+                <w:webHidden/>
+              </w:rPr>
+              <w:fldChar w:fldCharType="begin"/>
+            </w:r>
+            <w:r>
+              <w:rPr>
+                <w:noProof/>
+                <w:webHidden/>
+              </w:rPr>
+              <w:instrText xml:space="preserve"> PAGEREF _Toc115379968 \h </w:instrText>
+            </w:r>
+            <w:r>
+              <w:rPr>
+                <w:noProof/>
+                <w:webHidden/>
+              </w:rPr>
+            </w:r>
+            <w:r>
+              <w:rPr>
+                <w:noProof/>
+                <w:webHidden/>
+              </w:rPr>
+              <w:fldChar w:fldCharType="separate"/>
+            </w:r>
+            <w:r>
+              <w:rPr>
+                <w:noProof/>
+                <w:webHidden/>
+              </w:rPr>
+              <w:t>6</w:t>
+            </w:r>
+            <w:r>
+              <w:rPr>
+                <w:noProof/>
+                <w:webHidden/>
+              </w:rPr>
+              <w:fldChar w:fldCharType="end"/>
+            </w:r>
+          </w:hyperlink>
+        </w:p>
+        <w:p>
+          <w:pPr>
+            <w:pStyle w:val="TOC2"/>
+            <w:tabs>
+              <w:tab w:val="right" w:leader="dot" w:pos="9350"/>
+            </w:tabs>
+            <w:rPr>
+              <w:rFonts w:eastAsiaTheme="minorEastAsia"/>
+              <w:noProof/>
+              <w:lang w:eastAsia="ja-JP"/>
+            </w:rPr>
+          </w:pPr>
+          <w:hyperlink w:anchor="_Toc115379969" w:history="1">
+            <w:r>
+              <w:rPr>
+                <w:rStyle w:val="Hyperlink"/>
+                <w:noProof/>
+              </w:rPr>
+              <w:t>12. Villages</w:t>
+            </w:r>
+            <w:r>
+              <w:rPr>
+                <w:noProof/>
+                <w:webHidden/>
+              </w:rPr>
+              <w:tab/>
+            </w:r>
+            <w:r>
+              <w:rPr>
+                <w:noProof/>
+                <w:webHidden/>
+              </w:rPr>
+              <w:fldChar w:fldCharType="begin"/>
+            </w:r>
+            <w:r>
+              <w:rPr>
+                <w:noProof/>
+                <w:webHidden/>
+              </w:rPr>
+              <w:instrText xml:space="preserve"> PAGEREF _Toc115379969 \h </w:instrText>
+            </w:r>
+            <w:r>
+              <w:rPr>
+                <w:noProof/>
+                <w:webHidden/>
+              </w:rPr>
+            </w:r>
+            <w:r>
+              <w:rPr>
+                <w:noProof/>
+                <w:webHidden/>
+              </w:rPr>
+              <w:fldChar w:fldCharType="separate"/>
+            </w:r>
+            <w:r>
+              <w:rPr>
+                <w:noProof/>
+                <w:webHidden/>
+              </w:rPr>
+              <w:t>6</w:t>
+            </w:r>
+            <w:r>
+              <w:rPr>
+                <w:noProof/>
+                <w:webHidden/>
+              </w:rPr>
+              <w:fldChar w:fldCharType="end"/>
+            </w:r>
+          </w:hyperlink>
+        </w:p>
+        <w:p>
+          <w:pPr>
+            <w:pStyle w:val="TOC2"/>
+            <w:tabs>
+              <w:tab w:val="right" w:leader="dot" w:pos="9350"/>
+            </w:tabs>
+            <w:rPr>
+              <w:rFonts w:eastAsiaTheme="minorEastAsia"/>
+              <w:noProof/>
+              <w:lang w:eastAsia="ja-JP"/>
+            </w:rPr>
+          </w:pPr>
+          <w:hyperlink w:anchor="_Toc115379970" w:history="1">
+            <w:r>
+              <w:rPr>
+                <w:rStyle w:val="Hyperlink"/>
+                <w:noProof/>
+              </w:rPr>
+              <w:t>13. Statuses</w:t>
+            </w:r>
+            <w:r>
+              <w:rPr>
+                <w:noProof/>
+                <w:webHidden/>
+              </w:rPr>
+              <w:tab/>
+            </w:r>
+            <w:r>
+              <w:rPr>
+                <w:noProof/>
+                <w:webHidden/>
+              </w:rPr>
+              <w:fldChar w:fldCharType="begin"/>
+            </w:r>
+            <w:r>
+              <w:rPr>
+                <w:noProof/>
+                <w:webHidden/>
+              </w:rPr>
+              <w:instrText xml:space="preserve"> PAGEREF _Toc115379970 \h </w:instrText>
+            </w:r>
+            <w:r>
+              <w:rPr>
+                <w:noProof/>
+                <w:webHidden/>
+              </w:rPr>
+            </w:r>
+            <w:r>
+              <w:rPr>
+                <w:noProof/>
+                <w:webHidden/>
+              </w:rPr>
+              <w:fldChar w:fldCharType="separate"/>
+            </w:r>
+            <w:r>
+              <w:rPr>
+                <w:noProof/>
+                <w:webHidden/>
+              </w:rPr>
+              <w:t>6</w:t>
+            </w:r>
+            <w:r>
+              <w:rPr>
+                <w:noProof/>
+                <w:webHidden/>
+              </w:rPr>
+              <w:fldChar w:fldCharType="end"/>
+            </w:r>
+          </w:hyperlink>
+        </w:p>
+        <w:p>
+          <w:pPr>
+            <w:pStyle w:val="TOC2"/>
+            <w:tabs>
+              <w:tab w:val="right" w:leader="dot" w:pos="9350"/>
+            </w:tabs>
+            <w:rPr>
+              <w:rFonts w:eastAsiaTheme="minorEastAsia"/>
+              <w:noProof/>
+              <w:lang w:eastAsia="ja-JP"/>
+            </w:rPr>
+          </w:pPr>
+          <w:hyperlink w:anchor="_Toc115379971" w:history="1">
+            <w:r>
+              <w:rPr>
+                <w:rStyle w:val="Hyperlink"/>
+                <w:noProof/>
+              </w:rPr>
+              <w:t>14. RoomTypes</w:t>
+            </w:r>
+            <w:r>
+              <w:rPr>
+                <w:noProof/>
+                <w:webHidden/>
+              </w:rPr>
+              <w:tab/>
+            </w:r>
+            <w:r>
+              <w:rPr>
+                <w:noProof/>
+                <w:webHidden/>
+              </w:rPr>
+              <w:fldChar w:fldCharType="begin"/>
+            </w:r>
+            <w:r>
+              <w:rPr>
+                <w:noProof/>
+                <w:webHidden/>
+              </w:rPr>
+              <w:instrText xml:space="preserve"> PAGEREF _Toc115379971 \h </w:instrText>
+            </w:r>
+            <w:r>
+              <w:rPr>
+                <w:noProof/>
+                <w:webHidden/>
+              </w:rPr>
+            </w:r>
+            <w:r>
+              <w:rPr>
+                <w:noProof/>
+                <w:webHidden/>
+              </w:rPr>
+              <w:fldChar w:fldCharType="separate"/>
+            </w:r>
+            <w:r>
+              <w:rPr>
+                <w:noProof/>
+                <w:webHidden/>
+              </w:rPr>
+              <w:t>6</w:t>
+            </w:r>
+            <w:r>
+              <w:rPr>
+                <w:noProof/>
+                <w:webHidden/>
+              </w:rPr>
+              <w:fldChar w:fldCharType="end"/>
+            </w:r>
+          </w:hyperlink>
+        </w:p>
+        <w:p>
+          <w:pPr>
+            <w:pStyle w:val="TOC2"/>
+            <w:tabs>
+              <w:tab w:val="right" w:leader="dot" w:pos="9350"/>
+            </w:tabs>
+            <w:rPr>
+              <w:rFonts w:eastAsiaTheme="minorEastAsia"/>
+              <w:noProof/>
+              <w:lang w:eastAsia="ja-JP"/>
+            </w:rPr>
+          </w:pPr>
+          <w:hyperlink w:anchor="_Toc115379972" w:history="1">
+            <w:r>
+              <w:rPr>
+                <w:rStyle w:val="Hyperlink"/>
+                <w:noProof/>
+              </w:rPr>
+              <w:t>15. Reports</w:t>
+            </w:r>
+            <w:r>
+              <w:rPr>
+                <w:noProof/>
+                <w:webHidden/>
+              </w:rPr>
+              <w:tab/>
+            </w:r>
+            <w:r>
+              <w:rPr>
+                <w:noProof/>
+                <w:webHidden/>
+              </w:rPr>
+              <w:fldChar w:fldCharType="begin"/>
+            </w:r>
+            <w:r>
+              <w:rPr>
+                <w:noProof/>
+                <w:webHidden/>
+              </w:rPr>
+              <w:instrText xml:space="preserve"> PAGEREF _Toc115379972 \h </w:instrText>
+            </w:r>
+            <w:r>
+              <w:rPr>
+                <w:noProof/>
+                <w:webHidden/>
+              </w:rPr>
+            </w:r>
+            <w:r>
+              <w:rPr>
+                <w:noProof/>
+                <w:webHidden/>
+              </w:rPr>
+              <w:fldChar w:fldCharType="separate"/>
+            </w:r>
+            <w:r>
+              <w:rPr>
+                <w:noProof/>
+                <w:webHidden/>
+              </w:rPr>
+              <w:t>6</w:t>
             </w:r>
             <w:r>
               <w:rPr>
@@ -883,7 +1443,7 @@
       <w:pPr>
         <w:pStyle w:val="Heading1"/>
       </w:pPr>
-      <w:bookmarkStart w:id="0" w:name="_Toc114085453"/>
+      <w:bookmarkStart w:id="0" w:name="_Toc115379957"/>
       <w:r>
         <w:lastRenderedPageBreak/>
         <w:t>III. Database Tables</w:t>
@@ -894,17 +1454,17 @@
       <w:pPr>
         <w:pStyle w:val="Heading2"/>
       </w:pPr>
-      <w:bookmarkStart w:id="1" w:name="_Toc114085454"/>
+      <w:bookmarkStart w:id="1" w:name="_Toc115379958"/>
       <w:r>
         <w:t xml:space="preserve">1. </w:t>
       </w:r>
       <w:r>
         <w:t>Campus</w:t>
       </w:r>
-      <w:bookmarkEnd w:id="1"/>
       <w:r>
         <w:t>es</w:t>
       </w:r>
+      <w:bookmarkEnd w:id="1"/>
     </w:p>
     <w:p>
       <w:pPr>
@@ -1445,12 +2005,14 @@
       <w:pPr>
         <w:pStyle w:val="Heading2"/>
       </w:pPr>
+      <w:bookmarkStart w:id="2" w:name="_Toc115379959"/>
       <w:r>
         <w:t>2. UserRole</w:t>
       </w:r>
       <w:r>
         <w:t>s</w:t>
       </w:r>
+      <w:bookmarkEnd w:id="2"/>
     </w:p>
     <w:p>
       <w:pPr>
@@ -1903,15 +2465,14 @@
       <w:pPr>
         <w:pStyle w:val="Heading2"/>
       </w:pPr>
+      <w:bookmarkStart w:id="3" w:name="_Toc115379960"/>
       <w:r>
-        <w:t>3</w:t>
-      </w:r>
-      <w:r>
-        <w:t xml:space="preserve">. </w:t>
+        <w:t xml:space="preserve">3. </w:t>
       </w:r>
       <w:r>
         <w:t>Addresses</w:t>
       </w:r>
+      <w:bookmarkEnd w:id="3"/>
     </w:p>
     <w:p>
       <w:pPr>
@@ -1928,15 +2489,7 @@
           <w:iCs/>
           <w:color w:val="0432FF"/>
         </w:rPr>
-        <w:t xml:space="preserve">Store the information of </w:t>
-      </w:r>
-      <w:r>
-        <w:rPr>
-          <w:i/>
-          <w:iCs/>
-          <w:color w:val="0432FF"/>
-        </w:rPr>
-        <w:t>addresses for Users (Landlords) and Houses</w:t>
+        <w:t>Store the information of addresses for Users (Landlords) and Houses</w:t>
       </w:r>
     </w:p>
     <w:tbl>
@@ -1948,11 +2501,11 @@
       </w:tblPr>
       <w:tblGrid>
         <w:gridCol w:w="421"/>
-        <w:gridCol w:w="1696"/>
-        <w:gridCol w:w="1134"/>
-        <w:gridCol w:w="704"/>
+        <w:gridCol w:w="1824"/>
+        <w:gridCol w:w="1080"/>
+        <w:gridCol w:w="720"/>
         <w:gridCol w:w="900"/>
-        <w:gridCol w:w="720"/>
+        <w:gridCol w:w="630"/>
         <w:gridCol w:w="810"/>
         <w:gridCol w:w="2824"/>
       </w:tblGrid>
@@ -1989,7 +2542,7 @@
         </w:tc>
         <w:tc>
           <w:tcPr>
-            <w:tcW w:w="1696" w:type="dxa"/>
+            <w:tcW w:w="1824" w:type="dxa"/>
             <w:shd w:val="clear" w:color="auto" w:fill="FFE8E1"/>
             <w:vAlign w:val="center"/>
           </w:tcPr>
@@ -2020,7 +2573,7 @@
         </w:tc>
         <w:tc>
           <w:tcPr>
-            <w:tcW w:w="1134" w:type="dxa"/>
+            <w:tcW w:w="1080" w:type="dxa"/>
             <w:shd w:val="clear" w:color="auto" w:fill="FFE8E1"/>
             <w:vAlign w:val="center"/>
           </w:tcPr>
@@ -2051,7 +2604,7 @@
         </w:tc>
         <w:tc>
           <w:tcPr>
-            <w:tcW w:w="704" w:type="dxa"/>
+            <w:tcW w:w="720" w:type="dxa"/>
             <w:shd w:val="clear" w:color="auto" w:fill="FFE8E1"/>
             <w:vAlign w:val="center"/>
           </w:tcPr>
@@ -2113,7 +2666,7 @@
         </w:tc>
         <w:tc>
           <w:tcPr>
-            <w:tcW w:w="720" w:type="dxa"/>
+            <w:tcW w:w="630" w:type="dxa"/>
             <w:shd w:val="clear" w:color="auto" w:fill="FFE8E1"/>
             <w:vAlign w:val="center"/>
           </w:tcPr>
@@ -2221,7 +2774,7 @@
         </w:tc>
         <w:tc>
           <w:tcPr>
-            <w:tcW w:w="1696" w:type="dxa"/>
+            <w:tcW w:w="1824" w:type="dxa"/>
           </w:tcPr>
           <w:p>
             <w:r>
@@ -2231,7 +2784,7 @@
         </w:tc>
         <w:tc>
           <w:tcPr>
-            <w:tcW w:w="1134" w:type="dxa"/>
+            <w:tcW w:w="1080" w:type="dxa"/>
           </w:tcPr>
           <w:p>
             <w:r>
@@ -2241,7 +2794,7 @@
         </w:tc>
         <w:tc>
           <w:tcPr>
-            <w:tcW w:w="704" w:type="dxa"/>
+            <w:tcW w:w="720" w:type="dxa"/>
           </w:tcPr>
           <w:p/>
         </w:tc>
@@ -2253,7 +2806,7 @@
         </w:tc>
         <w:tc>
           <w:tcPr>
-            <w:tcW w:w="720" w:type="dxa"/>
+            <w:tcW w:w="630" w:type="dxa"/>
           </w:tcPr>
           <w:p>
             <w:r>
@@ -2294,7 +2847,7 @@
         </w:tc>
         <w:tc>
           <w:tcPr>
-            <w:tcW w:w="1696" w:type="dxa"/>
+            <w:tcW w:w="1824" w:type="dxa"/>
           </w:tcPr>
           <w:p>
             <w:r>
@@ -2304,7 +2857,7 @@
         </w:tc>
         <w:tc>
           <w:tcPr>
-            <w:tcW w:w="1134" w:type="dxa"/>
+            <w:tcW w:w="1080" w:type="dxa"/>
           </w:tcPr>
           <w:p>
             <w:r>
@@ -2314,7 +2867,7 @@
         </w:tc>
         <w:tc>
           <w:tcPr>
-            <w:tcW w:w="704" w:type="dxa"/>
+            <w:tcW w:w="720" w:type="dxa"/>
           </w:tcPr>
           <w:p>
             <w:r>
@@ -2333,7 +2886,7 @@
         </w:tc>
         <w:tc>
           <w:tcPr>
-            <w:tcW w:w="720" w:type="dxa"/>
+            <w:tcW w:w="630" w:type="dxa"/>
           </w:tcPr>
           <w:p>
             <w:r>
@@ -2370,17 +2923,17 @@
         </w:tc>
         <w:tc>
           <w:tcPr>
-            <w:tcW w:w="1696" w:type="dxa"/>
-          </w:tcPr>
-          <w:p>
-            <w:r>
-              <w:t>createdDate</w:t>
-            </w:r>
-          </w:p>
-        </w:tc>
-        <w:tc>
-          <w:tcPr>
-            <w:tcW w:w="1134" w:type="dxa"/>
+            <w:tcW w:w="1824" w:type="dxa"/>
+          </w:tcPr>
+          <w:p>
+            <w:r>
+              <w:t>CreatedDate</w:t>
+            </w:r>
+          </w:p>
+        </w:tc>
+        <w:tc>
+          <w:tcPr>
+            <w:tcW w:w="1080" w:type="dxa"/>
           </w:tcPr>
           <w:p>
             <w:r>
@@ -2393,7 +2946,7 @@
         </w:tc>
         <w:tc>
           <w:tcPr>
-            <w:tcW w:w="704" w:type="dxa"/>
+            <w:tcW w:w="720" w:type="dxa"/>
           </w:tcPr>
           <w:p/>
         </w:tc>
@@ -2405,7 +2958,7 @@
         </w:tc>
         <w:tc>
           <w:tcPr>
-            <w:tcW w:w="720" w:type="dxa"/>
+            <w:tcW w:w="630" w:type="dxa"/>
           </w:tcPr>
           <w:p/>
         </w:tc>
@@ -2438,17 +2991,17 @@
         </w:tc>
         <w:tc>
           <w:tcPr>
-            <w:tcW w:w="1696" w:type="dxa"/>
-          </w:tcPr>
-          <w:p>
-            <w:r>
-              <w:t>updatedDate</w:t>
-            </w:r>
-          </w:p>
-        </w:tc>
-        <w:tc>
-          <w:tcPr>
-            <w:tcW w:w="1134" w:type="dxa"/>
+            <w:tcW w:w="1824" w:type="dxa"/>
+          </w:tcPr>
+          <w:p>
+            <w:r>
+              <w:t>LastModifiedDate</w:t>
+            </w:r>
+          </w:p>
+        </w:tc>
+        <w:tc>
+          <w:tcPr>
+            <w:tcW w:w="1080" w:type="dxa"/>
           </w:tcPr>
           <w:p>
             <w:r>
@@ -2461,7 +3014,7 @@
         </w:tc>
         <w:tc>
           <w:tcPr>
-            <w:tcW w:w="704" w:type="dxa"/>
+            <w:tcW w:w="720" w:type="dxa"/>
           </w:tcPr>
           <w:p/>
         </w:tc>
@@ -2473,7 +3026,7 @@
         </w:tc>
         <w:tc>
           <w:tcPr>
-            <w:tcW w:w="720" w:type="dxa"/>
+            <w:tcW w:w="630" w:type="dxa"/>
           </w:tcPr>
           <w:p/>
         </w:tc>
@@ -2497,17 +3050,17 @@
       <w:pPr>
         <w:pStyle w:val="Heading2"/>
       </w:pPr>
-      <w:bookmarkStart w:id="2" w:name="_Toc114085455"/>
+      <w:bookmarkStart w:id="4" w:name="_Toc115379961"/>
       <w:r>
         <w:t>4</w:t>
       </w:r>
       <w:r>
         <w:t>. User</w:t>
       </w:r>
-      <w:bookmarkEnd w:id="2"/>
       <w:r>
         <w:t>s</w:t>
       </w:r>
+      <w:bookmarkEnd w:id="4"/>
     </w:p>
     <w:p>
       <w:pPr>
@@ -3393,9 +3946,9 @@
             <w:tcW w:w="445" w:type="dxa"/>
           </w:tcPr>
           <w:p>
-            <w:pPr>
-              <w:jc w:val="center"/>
-            </w:pPr>
+            <w:r>
+              <w:t xml:space="preserve"> </w:t>
+            </w:r>
             <w:r>
               <w:t>9</w:t>
             </w:r>
@@ -3406,11 +3959,11 @@
             <w:tcW w:w="2250" w:type="dxa"/>
           </w:tcPr>
           <w:p>
-            <w:r>
-              <w:t>Phone</w:t>
-            </w:r>
-            <w:r>
-              <w:t>Number</w:t>
+            <w:pPr>
+              <w:ind w:left="720" w:hanging="720"/>
+            </w:pPr>
+            <w:r>
+              <w:t>ProfileImageLink</w:t>
             </w:r>
           </w:p>
         </w:tc>
@@ -3430,7 +3983,7 @@
           </w:tcPr>
           <w:p>
             <w:r>
-              <w:t>50</w:t>
+              <w:t>500</w:t>
             </w:r>
           </w:p>
         </w:tc>
@@ -3462,7 +4015,7 @@
           </w:tcPr>
           <w:p>
             <w:r>
-              <w:t>Only for Landlord</w:t>
+              <w:t>For Landlord and Staff</w:t>
             </w:r>
           </w:p>
         </w:tc>
@@ -3487,7 +4040,10 @@
           </w:tcPr>
           <w:p>
             <w:r>
-              <w:t>FacebookURL</w:t>
+              <w:t>Phone</w:t>
+            </w:r>
+            <w:r>
+              <w:t>Number</w:t>
             </w:r>
           </w:p>
         </w:tc>
@@ -3507,7 +4063,7 @@
           </w:tcPr>
           <w:p>
             <w:r>
-              <w:t>300</w:t>
+              <w:t>50</w:t>
             </w:r>
           </w:p>
         </w:tc>
@@ -3554,7 +4110,10 @@
               <w:jc w:val="center"/>
             </w:pPr>
             <w:r>
-              <w:t>11</w:t>
+              <w:t>1</w:t>
+            </w:r>
+            <w:r>
+              <w:t>1</w:t>
             </w:r>
           </w:p>
         </w:tc>
@@ -3564,7 +4123,7 @@
           </w:tcPr>
           <w:p>
             <w:r>
-              <w:t>IdentityCardFrontSideImageLink</w:t>
+              <w:t>FacebookURL</w:t>
             </w:r>
           </w:p>
         </w:tc>
@@ -3584,7 +4143,7 @@
           </w:tcPr>
           <w:p>
             <w:r>
-              <w:t>500</w:t>
+              <w:t>300</w:t>
             </w:r>
           </w:p>
         </w:tc>
@@ -3631,7 +4190,10 @@
               <w:jc w:val="center"/>
             </w:pPr>
             <w:r>
-              <w:t>12</w:t>
+              <w:t>1</w:t>
+            </w:r>
+            <w:r>
+              <w:t>2</w:t>
             </w:r>
           </w:p>
         </w:tc>
@@ -3641,7 +4203,7 @@
           </w:tcPr>
           <w:p>
             <w:r>
-              <w:t>IdentityCardBackSideImageLink</w:t>
+              <w:t>IdentityCardFrontSideImageLink</w:t>
             </w:r>
           </w:p>
         </w:tc>
@@ -3721,10 +4283,7 @@
           </w:tcPr>
           <w:p>
             <w:r>
-              <w:t>Role</w:t>
-            </w:r>
-            <w:r>
-              <w:t>Id</w:t>
+              <w:t>IdentityCardBackSideImageLink</w:t>
             </w:r>
           </w:p>
         </w:tc>
@@ -3734,7 +4293,7 @@
           </w:tcPr>
           <w:p>
             <w:r>
-              <w:t>int</w:t>
+              <w:t>nvarchar</w:t>
             </w:r>
           </w:p>
         </w:tc>
@@ -3742,7 +4301,11 @@
           <w:tcPr>
             <w:tcW w:w="720" w:type="dxa"/>
           </w:tcPr>
-          <w:p/>
+          <w:p>
+            <w:r>
+              <w:t>500</w:t>
+            </w:r>
+          </w:p>
         </w:tc>
         <w:tc>
           <w:tcPr>
@@ -3754,17 +4317,17 @@
           <w:tcPr>
             <w:tcW w:w="720" w:type="dxa"/>
           </w:tcPr>
-          <w:p/>
+          <w:p>
+            <w:r>
+              <w:t>No</w:t>
+            </w:r>
+          </w:p>
         </w:tc>
         <w:tc>
           <w:tcPr>
             <w:tcW w:w="810" w:type="dxa"/>
           </w:tcPr>
-          <w:p>
-            <w:r>
-              <w:t>FK</w:t>
-            </w:r>
-          </w:p>
+          <w:p/>
         </w:tc>
         <w:tc>
           <w:tcPr>
@@ -3772,21 +4335,7 @@
           </w:tcPr>
           <w:p>
             <w:r>
-              <w:t xml:space="preserve">To Table </w:t>
-            </w:r>
-            <w:r>
-              <w:rPr>
-                <w:i/>
-                <w:iCs/>
-              </w:rPr>
-              <w:t>Role</w:t>
-            </w:r>
-            <w:r>
-              <w:rPr>
-                <w:i/>
-                <w:iCs/>
-              </w:rPr>
-              <w:t>s</w:t>
+              <w:t>Only for Landlord</w:t>
             </w:r>
           </w:p>
         </w:tc>
@@ -3814,7 +4363,10 @@
           </w:tcPr>
           <w:p>
             <w:r>
-              <w:t>createdDate</w:t>
+              <w:t>Role</w:t>
+            </w:r>
+            <w:r>
+              <w:t>Id</w:t>
             </w:r>
           </w:p>
         </w:tc>
@@ -3824,10 +4376,7 @@
           </w:tcPr>
           <w:p>
             <w:r>
-              <w:t>d</w:t>
-            </w:r>
-            <w:r>
-              <w:t>atetime</w:t>
+              <w:t>int</w:t>
             </w:r>
           </w:p>
         </w:tc>
@@ -3853,13 +4402,35 @@
           <w:tcPr>
             <w:tcW w:w="810" w:type="dxa"/>
           </w:tcPr>
-          <w:p/>
+          <w:p>
+            <w:r>
+              <w:t>FK</w:t>
+            </w:r>
+          </w:p>
         </w:tc>
         <w:tc>
           <w:tcPr>
             <w:tcW w:w="2284" w:type="dxa"/>
           </w:tcPr>
-          <w:p/>
+          <w:p>
+            <w:r>
+              <w:t xml:space="preserve">To Table </w:t>
+            </w:r>
+            <w:r>
+              <w:rPr>
+                <w:i/>
+                <w:iCs/>
+              </w:rPr>
+              <w:t>Role</w:t>
+            </w:r>
+            <w:r>
+              <w:rPr>
+                <w:i/>
+                <w:iCs/>
+              </w:rPr>
+              <w:t>s</w:t>
+            </w:r>
+          </w:p>
         </w:tc>
       </w:tr>
       <w:tr>
@@ -3885,7 +4456,7 @@
           </w:tcPr>
           <w:p>
             <w:r>
-              <w:t>updatedDate</w:t>
+              <w:t>CreatedDate</w:t>
             </w:r>
           </w:p>
         </w:tc>
@@ -3956,7 +4527,7 @@
           </w:tcPr>
           <w:p>
             <w:r>
-              <w:t>createdUser</w:t>
+              <w:t>LastModifiedDate</w:t>
             </w:r>
           </w:p>
         </w:tc>
@@ -3966,10 +4537,10 @@
           </w:tcPr>
           <w:p>
             <w:r>
-              <w:t>n</w:t>
-            </w:r>
-            <w:r>
-              <w:t>char</w:t>
+              <w:t>d</w:t>
+            </w:r>
+            <w:r>
+              <w:t>atetime</w:t>
             </w:r>
           </w:p>
         </w:tc>
@@ -3977,11 +4548,7 @@
           <w:tcPr>
             <w:tcW w:w="720" w:type="dxa"/>
           </w:tcPr>
-          <w:p>
-            <w:r>
-              <w:t>30</w:t>
-            </w:r>
-          </w:p>
+          <w:p/>
         </w:tc>
         <w:tc>
           <w:tcPr>
@@ -3999,35 +4566,13 @@
           <w:tcPr>
             <w:tcW w:w="810" w:type="dxa"/>
           </w:tcPr>
-          <w:p>
-            <w:r>
-              <w:t>FK</w:t>
-            </w:r>
-          </w:p>
+          <w:p/>
         </w:tc>
         <w:tc>
           <w:tcPr>
             <w:tcW w:w="2284" w:type="dxa"/>
           </w:tcPr>
-          <w:p>
-            <w:r>
-              <w:t xml:space="preserve">To Table </w:t>
-            </w:r>
-            <w:r>
-              <w:rPr>
-                <w:i/>
-                <w:iCs/>
-              </w:rPr>
-              <w:t>User</w:t>
-            </w:r>
-            <w:r>
-              <w:rPr>
-                <w:i/>
-                <w:iCs/>
-              </w:rPr>
-              <w:t>s</w:t>
-            </w:r>
-          </w:p>
+          <w:p/>
         </w:tc>
       </w:tr>
       <w:tr>
@@ -4053,7 +4598,104 @@
           </w:tcPr>
           <w:p>
             <w:r>
-              <w:t>updatedUser</w:t>
+              <w:t>CreatedBy</w:t>
+            </w:r>
+          </w:p>
+        </w:tc>
+        <w:tc>
+          <w:tcPr>
+            <w:tcW w:w="1080" w:type="dxa"/>
+          </w:tcPr>
+          <w:p>
+            <w:r>
+              <w:t>n</w:t>
+            </w:r>
+            <w:r>
+              <w:t>char</w:t>
+            </w:r>
+          </w:p>
+        </w:tc>
+        <w:tc>
+          <w:tcPr>
+            <w:tcW w:w="720" w:type="dxa"/>
+          </w:tcPr>
+          <w:p>
+            <w:r>
+              <w:t>30</w:t>
+            </w:r>
+          </w:p>
+        </w:tc>
+        <w:tc>
+          <w:tcPr>
+            <w:tcW w:w="900" w:type="dxa"/>
+          </w:tcPr>
+          <w:p/>
+        </w:tc>
+        <w:tc>
+          <w:tcPr>
+            <w:tcW w:w="720" w:type="dxa"/>
+          </w:tcPr>
+          <w:p/>
+        </w:tc>
+        <w:tc>
+          <w:tcPr>
+            <w:tcW w:w="810" w:type="dxa"/>
+          </w:tcPr>
+          <w:p>
+            <w:r>
+              <w:t>FK</w:t>
+            </w:r>
+          </w:p>
+        </w:tc>
+        <w:tc>
+          <w:tcPr>
+            <w:tcW w:w="2284" w:type="dxa"/>
+          </w:tcPr>
+          <w:p>
+            <w:r>
+              <w:t xml:space="preserve">To Table </w:t>
+            </w:r>
+            <w:r>
+              <w:rPr>
+                <w:i/>
+                <w:iCs/>
+              </w:rPr>
+              <w:t>User</w:t>
+            </w:r>
+            <w:r>
+              <w:rPr>
+                <w:i/>
+                <w:iCs/>
+              </w:rPr>
+              <w:t>s</w:t>
+            </w:r>
+          </w:p>
+        </w:tc>
+      </w:tr>
+      <w:tr>
+        <w:tc>
+          <w:tcPr>
+            <w:tcW w:w="445" w:type="dxa"/>
+          </w:tcPr>
+          <w:p>
+            <w:pPr>
+              <w:jc w:val="center"/>
+            </w:pPr>
+            <w:r>
+              <w:t>1</w:t>
+            </w:r>
+            <w:r>
+              <w:t>8</w:t>
+            </w:r>
+          </w:p>
+        </w:tc>
+        <w:tc>
+          <w:tcPr>
+            <w:tcW w:w="2250" w:type="dxa"/>
+          </w:tcPr>
+          <w:p>
+            <w:r>
+              <w:t>LastModifiedBy</w:t>
             </w:r>
           </w:p>
         </w:tc>
@@ -4133,7 +4775,7 @@
       <w:pPr>
         <w:pStyle w:val="Heading2"/>
       </w:pPr>
-      <w:bookmarkStart w:id="3" w:name="_Toc114085456"/>
+      <w:bookmarkStart w:id="5" w:name="_Toc115379962"/>
       <w:r>
         <w:t>5</w:t>
       </w:r>
@@ -4143,10 +4785,10 @@
       <w:r>
         <w:t>House</w:t>
       </w:r>
-      <w:bookmarkEnd w:id="3"/>
       <w:r>
         <w:t>s</w:t>
       </w:r>
+      <w:bookmarkEnd w:id="5"/>
     </w:p>
     <w:p>
       <w:pPr>
@@ -5017,7 +5659,7 @@
               </w:rPr>
             </w:pPr>
             <w:r>
-              <w:t>createdDate</w:t>
+              <w:t>CreatedDate</w:t>
             </w:r>
           </w:p>
         </w:tc>
@@ -5091,7 +5733,7 @@
               </w:rPr>
             </w:pPr>
             <w:r>
-              <w:t>updatedDate</w:t>
+              <w:t>LastModifiedDate</w:t>
             </w:r>
           </w:p>
         </w:tc>
@@ -5165,7 +5807,7 @@
               </w:rPr>
             </w:pPr>
             <w:r>
-              <w:t>createdUser</w:t>
+              <w:t>CreatedBy</w:t>
             </w:r>
           </w:p>
         </w:tc>
@@ -5265,7 +5907,7 @@
               </w:rPr>
             </w:pPr>
             <w:r>
-              <w:t>updatedUser</w:t>
+              <w:t>LastModifiedBy</w:t>
             </w:r>
           </w:p>
         </w:tc>
@@ -5345,7 +5987,7 @@
       <w:pPr>
         <w:pStyle w:val="Heading2"/>
       </w:pPr>
-      <w:bookmarkStart w:id="4" w:name="_Toc114085457"/>
+      <w:bookmarkStart w:id="6" w:name="_Toc115379963"/>
       <w:r>
         <w:t>6</w:t>
       </w:r>
@@ -5355,10 +5997,10 @@
       <w:r>
         <w:t>Room</w:t>
       </w:r>
-      <w:bookmarkEnd w:id="4"/>
       <w:r>
         <w:t>s</w:t>
       </w:r>
+      <w:bookmarkEnd w:id="6"/>
     </w:p>
     <w:p>
       <w:pPr>
@@ -6530,6 +7172,7 @@
               <w:jc w:val="center"/>
             </w:pPr>
             <w:r>
+              <w:lastRenderedPageBreak/>
               <w:t>15</w:t>
             </w:r>
           </w:p>
@@ -6620,7 +7263,6 @@
               <w:jc w:val="center"/>
             </w:pPr>
             <w:r>
-              <w:lastRenderedPageBreak/>
               <w:t>16</w:t>
             </w:r>
           </w:p>
@@ -6631,7 +7273,7 @@
           </w:tcPr>
           <w:p>
             <w:r>
-              <w:t>createdDate</w:t>
+              <w:t>CreatedDate</w:t>
             </w:r>
           </w:p>
         </w:tc>
@@ -6699,7 +7341,7 @@
           </w:tcPr>
           <w:p>
             <w:r>
-              <w:t>updatedDate</w:t>
+              <w:t>LastModifiedDate</w:t>
             </w:r>
           </w:p>
         </w:tc>
@@ -6767,7 +7409,7 @@
           </w:tcPr>
           <w:p>
             <w:r>
-              <w:t>createdUser</w:t>
+              <w:t>CreatedBy</w:t>
             </w:r>
           </w:p>
         </w:tc>
@@ -6861,7 +7503,7 @@
           </w:tcPr>
           <w:p>
             <w:r>
-              <w:t>updatedUser</w:t>
+              <w:t>LastModifiedBy</w:t>
             </w:r>
           </w:p>
         </w:tc>
@@ -6941,7 +7583,7 @@
       <w:pPr>
         <w:pStyle w:val="Heading2"/>
       </w:pPr>
-      <w:bookmarkStart w:id="5" w:name="_Toc114085458"/>
+      <w:bookmarkStart w:id="7" w:name="_Toc115379964"/>
       <w:r>
         <w:t>7</w:t>
       </w:r>
@@ -6951,10 +7593,10 @@
       <w:r>
         <w:t>Rate</w:t>
       </w:r>
-      <w:bookmarkEnd w:id="5"/>
       <w:r>
         <w:t>s</w:t>
       </w:r>
+      <w:bookmarkEnd w:id="7"/>
     </w:p>
     <w:p>
       <w:pPr>
@@ -6991,13 +7633,13 @@
       </w:tblPr>
       <w:tblGrid>
         <w:gridCol w:w="445"/>
-        <w:gridCol w:w="1672"/>
-        <w:gridCol w:w="1134"/>
-        <w:gridCol w:w="704"/>
+        <w:gridCol w:w="1890"/>
+        <w:gridCol w:w="1080"/>
+        <w:gridCol w:w="720"/>
         <w:gridCol w:w="900"/>
         <w:gridCol w:w="720"/>
         <w:gridCol w:w="810"/>
-        <w:gridCol w:w="2824"/>
+        <w:gridCol w:w="2644"/>
       </w:tblGrid>
       <w:tr>
         <w:tc>
@@ -7032,7 +7674,7 @@
         </w:tc>
         <w:tc>
           <w:tcPr>
-            <w:tcW w:w="1672" w:type="dxa"/>
+            <w:tcW w:w="1890" w:type="dxa"/>
             <w:shd w:val="clear" w:color="auto" w:fill="FFE8E1"/>
             <w:vAlign w:val="center"/>
           </w:tcPr>
@@ -7063,7 +7705,7 @@
         </w:tc>
         <w:tc>
           <w:tcPr>
-            <w:tcW w:w="1134" w:type="dxa"/>
+            <w:tcW w:w="1080" w:type="dxa"/>
             <w:shd w:val="clear" w:color="auto" w:fill="FFE8E1"/>
             <w:vAlign w:val="center"/>
           </w:tcPr>
@@ -7094,7 +7736,7 @@
         </w:tc>
         <w:tc>
           <w:tcPr>
-            <w:tcW w:w="704" w:type="dxa"/>
+            <w:tcW w:w="720" w:type="dxa"/>
             <w:shd w:val="clear" w:color="auto" w:fill="FFE8E1"/>
             <w:vAlign w:val="center"/>
           </w:tcPr>
@@ -7218,7 +7860,7 @@
         </w:tc>
         <w:tc>
           <w:tcPr>
-            <w:tcW w:w="2824" w:type="dxa"/>
+            <w:tcW w:w="2644" w:type="dxa"/>
             <w:shd w:val="clear" w:color="auto" w:fill="FFE8E1"/>
             <w:vAlign w:val="center"/>
           </w:tcPr>
@@ -7264,7 +7906,7 @@
         </w:tc>
         <w:tc>
           <w:tcPr>
-            <w:tcW w:w="1672" w:type="dxa"/>
+            <w:tcW w:w="1890" w:type="dxa"/>
           </w:tcPr>
           <w:p>
             <w:r>
@@ -7274,7 +7916,7 @@
         </w:tc>
         <w:tc>
           <w:tcPr>
-            <w:tcW w:w="1134" w:type="dxa"/>
+            <w:tcW w:w="1080" w:type="dxa"/>
           </w:tcPr>
           <w:p>
             <w:r>
@@ -7284,7 +7926,7 @@
         </w:tc>
         <w:tc>
           <w:tcPr>
-            <w:tcW w:w="704" w:type="dxa"/>
+            <w:tcW w:w="720" w:type="dxa"/>
           </w:tcPr>
           <w:p/>
         </w:tc>
@@ -7316,7 +7958,7 @@
         </w:tc>
         <w:tc>
           <w:tcPr>
-            <w:tcW w:w="2824" w:type="dxa"/>
+            <w:tcW w:w="2644" w:type="dxa"/>
           </w:tcPr>
           <w:p/>
         </w:tc>
@@ -7337,7 +7979,7 @@
         </w:tc>
         <w:tc>
           <w:tcPr>
-            <w:tcW w:w="1672" w:type="dxa"/>
+            <w:tcW w:w="1890" w:type="dxa"/>
           </w:tcPr>
           <w:p>
             <w:r>
@@ -7347,7 +7989,7 @@
         </w:tc>
         <w:tc>
           <w:tcPr>
-            <w:tcW w:w="1134" w:type="dxa"/>
+            <w:tcW w:w="1080" w:type="dxa"/>
           </w:tcPr>
           <w:p>
             <w:r>
@@ -7357,7 +7999,7 @@
         </w:tc>
         <w:tc>
           <w:tcPr>
-            <w:tcW w:w="704" w:type="dxa"/>
+            <w:tcW w:w="720" w:type="dxa"/>
           </w:tcPr>
           <w:p/>
         </w:tc>
@@ -7381,7 +8023,7 @@
         </w:tc>
         <w:tc>
           <w:tcPr>
-            <w:tcW w:w="2824" w:type="dxa"/>
+            <w:tcW w:w="2644" w:type="dxa"/>
           </w:tcPr>
           <w:p/>
         </w:tc>
@@ -7402,7 +8044,7 @@
         </w:tc>
         <w:tc>
           <w:tcPr>
-            <w:tcW w:w="1672" w:type="dxa"/>
+            <w:tcW w:w="1890" w:type="dxa"/>
           </w:tcPr>
           <w:p>
             <w:r>
@@ -7412,7 +8054,7 @@
         </w:tc>
         <w:tc>
           <w:tcPr>
-            <w:tcW w:w="1134" w:type="dxa"/>
+            <w:tcW w:w="1080" w:type="dxa"/>
           </w:tcPr>
           <w:p>
             <w:r>
@@ -7422,7 +8064,7 @@
         </w:tc>
         <w:tc>
           <w:tcPr>
-            <w:tcW w:w="704" w:type="dxa"/>
+            <w:tcW w:w="720" w:type="dxa"/>
           </w:tcPr>
           <w:p>
             <w:r>
@@ -7450,7 +8092,7 @@
         </w:tc>
         <w:tc>
           <w:tcPr>
-            <w:tcW w:w="2824" w:type="dxa"/>
+            <w:tcW w:w="2644" w:type="dxa"/>
           </w:tcPr>
           <w:p/>
         </w:tc>
@@ -7471,7 +8113,7 @@
         </w:tc>
         <w:tc>
           <w:tcPr>
-            <w:tcW w:w="1672" w:type="dxa"/>
+            <w:tcW w:w="1890" w:type="dxa"/>
           </w:tcPr>
           <w:p>
             <w:r>
@@ -7481,7 +8123,7 @@
         </w:tc>
         <w:tc>
           <w:tcPr>
-            <w:tcW w:w="1134" w:type="dxa"/>
+            <w:tcW w:w="1080" w:type="dxa"/>
           </w:tcPr>
           <w:p>
             <w:r>
@@ -7491,7 +8133,7 @@
         </w:tc>
         <w:tc>
           <w:tcPr>
-            <w:tcW w:w="704" w:type="dxa"/>
+            <w:tcW w:w="720" w:type="dxa"/>
           </w:tcPr>
           <w:p>
             <w:r>
@@ -7519,7 +8161,7 @@
         </w:tc>
         <w:tc>
           <w:tcPr>
-            <w:tcW w:w="2824" w:type="dxa"/>
+            <w:tcW w:w="2644" w:type="dxa"/>
           </w:tcPr>
           <w:p/>
         </w:tc>
@@ -7540,7 +8182,7 @@
         </w:tc>
         <w:tc>
           <w:tcPr>
-            <w:tcW w:w="1672" w:type="dxa"/>
+            <w:tcW w:w="1890" w:type="dxa"/>
           </w:tcPr>
           <w:p>
             <w:r>
@@ -7550,7 +8192,7 @@
         </w:tc>
         <w:tc>
           <w:tcPr>
-            <w:tcW w:w="1134" w:type="dxa"/>
+            <w:tcW w:w="1080" w:type="dxa"/>
           </w:tcPr>
           <w:p>
             <w:r>
@@ -7560,7 +8202,7 @@
         </w:tc>
         <w:tc>
           <w:tcPr>
-            <w:tcW w:w="704" w:type="dxa"/>
+            <w:tcW w:w="720" w:type="dxa"/>
           </w:tcPr>
           <w:p/>
         </w:tc>
@@ -7588,7 +8230,7 @@
         </w:tc>
         <w:tc>
           <w:tcPr>
-            <w:tcW w:w="2824" w:type="dxa"/>
+            <w:tcW w:w="2644" w:type="dxa"/>
           </w:tcPr>
           <w:p>
             <w:r>
@@ -7627,7 +8269,7 @@
         </w:tc>
         <w:tc>
           <w:tcPr>
-            <w:tcW w:w="1672" w:type="dxa"/>
+            <w:tcW w:w="1890" w:type="dxa"/>
           </w:tcPr>
           <w:p>
             <w:r>
@@ -7637,7 +8279,7 @@
         </w:tc>
         <w:tc>
           <w:tcPr>
-            <w:tcW w:w="1134" w:type="dxa"/>
+            <w:tcW w:w="1080" w:type="dxa"/>
           </w:tcPr>
           <w:p>
             <w:r>
@@ -7647,7 +8289,7 @@
         </w:tc>
         <w:tc>
           <w:tcPr>
-            <w:tcW w:w="704" w:type="dxa"/>
+            <w:tcW w:w="720" w:type="dxa"/>
           </w:tcPr>
           <w:p>
             <w:r>
@@ -7682,7 +8324,7 @@
         </w:tc>
         <w:tc>
           <w:tcPr>
-            <w:tcW w:w="2824" w:type="dxa"/>
+            <w:tcW w:w="2644" w:type="dxa"/>
           </w:tcPr>
           <w:p>
             <w:r>
@@ -7721,17 +8363,17 @@
         </w:tc>
         <w:tc>
           <w:tcPr>
-            <w:tcW w:w="1672" w:type="dxa"/>
-          </w:tcPr>
-          <w:p>
-            <w:r>
-              <w:t>createdDate</w:t>
-            </w:r>
-          </w:p>
-        </w:tc>
-        <w:tc>
-          <w:tcPr>
-            <w:tcW w:w="1134" w:type="dxa"/>
+            <w:tcW w:w="1890" w:type="dxa"/>
+          </w:tcPr>
+          <w:p>
+            <w:r>
+              <w:t>CreatedDate</w:t>
+            </w:r>
+          </w:p>
+        </w:tc>
+        <w:tc>
+          <w:tcPr>
+            <w:tcW w:w="1080" w:type="dxa"/>
           </w:tcPr>
           <w:p>
             <w:r>
@@ -7744,7 +8386,7 @@
         </w:tc>
         <w:tc>
           <w:tcPr>
-            <w:tcW w:w="704" w:type="dxa"/>
+            <w:tcW w:w="720" w:type="dxa"/>
           </w:tcPr>
           <w:p/>
         </w:tc>
@@ -7768,7 +8410,7 @@
         </w:tc>
         <w:tc>
           <w:tcPr>
-            <w:tcW w:w="2824" w:type="dxa"/>
+            <w:tcW w:w="2644" w:type="dxa"/>
           </w:tcPr>
           <w:p/>
         </w:tc>
@@ -7789,17 +8431,17 @@
         </w:tc>
         <w:tc>
           <w:tcPr>
-            <w:tcW w:w="1672" w:type="dxa"/>
-          </w:tcPr>
-          <w:p>
-            <w:r>
-              <w:t>updatedDate</w:t>
-            </w:r>
-          </w:p>
-        </w:tc>
-        <w:tc>
-          <w:tcPr>
-            <w:tcW w:w="1134" w:type="dxa"/>
+            <w:tcW w:w="1890" w:type="dxa"/>
+          </w:tcPr>
+          <w:p>
+            <w:r>
+              <w:t>LastModifiedDate</w:t>
+            </w:r>
+          </w:p>
+        </w:tc>
+        <w:tc>
+          <w:tcPr>
+            <w:tcW w:w="1080" w:type="dxa"/>
           </w:tcPr>
           <w:p>
             <w:r>
@@ -7812,7 +8454,7 @@
         </w:tc>
         <w:tc>
           <w:tcPr>
-            <w:tcW w:w="704" w:type="dxa"/>
+            <w:tcW w:w="720" w:type="dxa"/>
           </w:tcPr>
           <w:p/>
         </w:tc>
@@ -7836,7 +8478,7 @@
         </w:tc>
         <w:tc>
           <w:tcPr>
-            <w:tcW w:w="2824" w:type="dxa"/>
+            <w:tcW w:w="2644" w:type="dxa"/>
           </w:tcPr>
           <w:p/>
         </w:tc>
@@ -7857,17 +8499,17 @@
         </w:tc>
         <w:tc>
           <w:tcPr>
-            <w:tcW w:w="1672" w:type="dxa"/>
-          </w:tcPr>
-          <w:p>
-            <w:r>
-              <w:t>createdUser</w:t>
-            </w:r>
-          </w:p>
-        </w:tc>
-        <w:tc>
-          <w:tcPr>
-            <w:tcW w:w="1134" w:type="dxa"/>
+            <w:tcW w:w="1890" w:type="dxa"/>
+          </w:tcPr>
+          <w:p>
+            <w:r>
+              <w:t>CreatedBy</w:t>
+            </w:r>
+          </w:p>
+        </w:tc>
+        <w:tc>
+          <w:tcPr>
+            <w:tcW w:w="1080" w:type="dxa"/>
           </w:tcPr>
           <w:p>
             <w:r>
@@ -7880,7 +8522,7 @@
         </w:tc>
         <w:tc>
           <w:tcPr>
-            <w:tcW w:w="704" w:type="dxa"/>
+            <w:tcW w:w="720" w:type="dxa"/>
           </w:tcPr>
           <w:p>
             <w:r>
@@ -7912,7 +8554,7 @@
         </w:tc>
         <w:tc>
           <w:tcPr>
-            <w:tcW w:w="2824" w:type="dxa"/>
+            <w:tcW w:w="2644" w:type="dxa"/>
           </w:tcPr>
           <w:p>
             <w:r>
@@ -7951,17 +8593,17 @@
         </w:tc>
         <w:tc>
           <w:tcPr>
-            <w:tcW w:w="1672" w:type="dxa"/>
-          </w:tcPr>
-          <w:p>
-            <w:r>
-              <w:t>updatedUser</w:t>
-            </w:r>
-          </w:p>
-        </w:tc>
-        <w:tc>
-          <w:tcPr>
-            <w:tcW w:w="1134" w:type="dxa"/>
+            <w:tcW w:w="1890" w:type="dxa"/>
+          </w:tcPr>
+          <w:p>
+            <w:r>
+              <w:t>LastModifiedBy</w:t>
+            </w:r>
+          </w:p>
+        </w:tc>
+        <w:tc>
+          <w:tcPr>
+            <w:tcW w:w="1080" w:type="dxa"/>
           </w:tcPr>
           <w:p>
             <w:r>
@@ -7974,7 +8616,7 @@
         </w:tc>
         <w:tc>
           <w:tcPr>
-            <w:tcW w:w="704" w:type="dxa"/>
+            <w:tcW w:w="720" w:type="dxa"/>
           </w:tcPr>
           <w:p>
             <w:r>
@@ -8006,7 +8648,7 @@
         </w:tc>
         <w:tc>
           <w:tcPr>
-            <w:tcW w:w="2824" w:type="dxa"/>
+            <w:tcW w:w="2644" w:type="dxa"/>
           </w:tcPr>
           <w:p>
             <w:r>
@@ -8035,7 +8677,7 @@
       <w:pPr>
         <w:pStyle w:val="Heading2"/>
       </w:pPr>
-      <w:bookmarkStart w:id="6" w:name="_Toc114085459"/>
+      <w:bookmarkStart w:id="8" w:name="_Toc115379965"/>
       <w:r>
         <w:t>8</w:t>
       </w:r>
@@ -8051,7 +8693,7 @@
       <w:r>
         <w:t>OfHouse</w:t>
       </w:r>
-      <w:bookmarkEnd w:id="6"/>
+      <w:bookmarkEnd w:id="8"/>
     </w:p>
     <w:p>
       <w:pPr>
@@ -8080,11 +8722,11 @@
       </w:tblPr>
       <w:tblGrid>
         <w:gridCol w:w="421"/>
-        <w:gridCol w:w="1696"/>
-        <w:gridCol w:w="1134"/>
-        <w:gridCol w:w="704"/>
+        <w:gridCol w:w="1824"/>
+        <w:gridCol w:w="1170"/>
+        <w:gridCol w:w="630"/>
         <w:gridCol w:w="900"/>
-        <w:gridCol w:w="720"/>
+        <w:gridCol w:w="630"/>
         <w:gridCol w:w="810"/>
         <w:gridCol w:w="2824"/>
       </w:tblGrid>
@@ -8121,7 +8763,7 @@
         </w:tc>
         <w:tc>
           <w:tcPr>
-            <w:tcW w:w="1696" w:type="dxa"/>
+            <w:tcW w:w="1824" w:type="dxa"/>
             <w:shd w:val="clear" w:color="auto" w:fill="FFE8E1"/>
             <w:vAlign w:val="center"/>
           </w:tcPr>
@@ -8152,7 +8794,7 @@
         </w:tc>
         <w:tc>
           <w:tcPr>
-            <w:tcW w:w="1134" w:type="dxa"/>
+            <w:tcW w:w="1170" w:type="dxa"/>
             <w:shd w:val="clear" w:color="auto" w:fill="FFE8E1"/>
             <w:vAlign w:val="center"/>
           </w:tcPr>
@@ -8183,7 +8825,7 @@
         </w:tc>
         <w:tc>
           <w:tcPr>
-            <w:tcW w:w="704" w:type="dxa"/>
+            <w:tcW w:w="630" w:type="dxa"/>
             <w:shd w:val="clear" w:color="auto" w:fill="FFE8E1"/>
             <w:vAlign w:val="center"/>
           </w:tcPr>
@@ -8245,7 +8887,7 @@
         </w:tc>
         <w:tc>
           <w:tcPr>
-            <w:tcW w:w="720" w:type="dxa"/>
+            <w:tcW w:w="630" w:type="dxa"/>
             <w:shd w:val="clear" w:color="auto" w:fill="FFE8E1"/>
             <w:vAlign w:val="center"/>
           </w:tcPr>
@@ -8353,7 +8995,7 @@
         </w:tc>
         <w:tc>
           <w:tcPr>
-            <w:tcW w:w="1696" w:type="dxa"/>
+            <w:tcW w:w="1824" w:type="dxa"/>
           </w:tcPr>
           <w:p>
             <w:r>
@@ -8363,7 +9005,7 @@
         </w:tc>
         <w:tc>
           <w:tcPr>
-            <w:tcW w:w="1134" w:type="dxa"/>
+            <w:tcW w:w="1170" w:type="dxa"/>
           </w:tcPr>
           <w:p>
             <w:r>
@@ -8373,7 +9015,7 @@
         </w:tc>
         <w:tc>
           <w:tcPr>
-            <w:tcW w:w="704" w:type="dxa"/>
+            <w:tcW w:w="630" w:type="dxa"/>
           </w:tcPr>
           <w:p/>
         </w:tc>
@@ -8385,7 +9027,7 @@
         </w:tc>
         <w:tc>
           <w:tcPr>
-            <w:tcW w:w="720" w:type="dxa"/>
+            <w:tcW w:w="630" w:type="dxa"/>
           </w:tcPr>
           <w:p>
             <w:r>
@@ -8426,7 +9068,7 @@
         </w:tc>
         <w:tc>
           <w:tcPr>
-            <w:tcW w:w="1696" w:type="dxa"/>
+            <w:tcW w:w="1824" w:type="dxa"/>
           </w:tcPr>
           <w:p>
             <w:r>
@@ -8436,7 +9078,7 @@
         </w:tc>
         <w:tc>
           <w:tcPr>
-            <w:tcW w:w="1134" w:type="dxa"/>
+            <w:tcW w:w="1170" w:type="dxa"/>
           </w:tcPr>
           <w:p>
             <w:r>
@@ -8446,7 +9088,7 @@
         </w:tc>
         <w:tc>
           <w:tcPr>
-            <w:tcW w:w="704" w:type="dxa"/>
+            <w:tcW w:w="630" w:type="dxa"/>
           </w:tcPr>
           <w:p>
             <w:r>
@@ -8462,7 +9104,7 @@
         </w:tc>
         <w:tc>
           <w:tcPr>
-            <w:tcW w:w="720" w:type="dxa"/>
+            <w:tcW w:w="630" w:type="dxa"/>
           </w:tcPr>
           <w:p/>
         </w:tc>
@@ -8495,7 +9137,7 @@
         </w:tc>
         <w:tc>
           <w:tcPr>
-            <w:tcW w:w="1696" w:type="dxa"/>
+            <w:tcW w:w="1824" w:type="dxa"/>
           </w:tcPr>
           <w:p>
             <w:r>
@@ -8508,7 +9150,7 @@
         </w:tc>
         <w:tc>
           <w:tcPr>
-            <w:tcW w:w="1134" w:type="dxa"/>
+            <w:tcW w:w="1170" w:type="dxa"/>
           </w:tcPr>
           <w:p>
             <w:r>
@@ -8518,7 +9160,7 @@
         </w:tc>
         <w:tc>
           <w:tcPr>
-            <w:tcW w:w="704" w:type="dxa"/>
+            <w:tcW w:w="630" w:type="dxa"/>
           </w:tcPr>
           <w:p/>
         </w:tc>
@@ -8530,7 +9172,7 @@
         </w:tc>
         <w:tc>
           <w:tcPr>
-            <w:tcW w:w="720" w:type="dxa"/>
+            <w:tcW w:w="630" w:type="dxa"/>
           </w:tcPr>
           <w:p/>
         </w:tc>
@@ -8585,17 +9227,17 @@
         </w:tc>
         <w:tc>
           <w:tcPr>
-            <w:tcW w:w="1696" w:type="dxa"/>
-          </w:tcPr>
-          <w:p>
-            <w:r>
-              <w:t>createdDate</w:t>
-            </w:r>
-          </w:p>
-        </w:tc>
-        <w:tc>
-          <w:tcPr>
-            <w:tcW w:w="1134" w:type="dxa"/>
+            <w:tcW w:w="1824" w:type="dxa"/>
+          </w:tcPr>
+          <w:p>
+            <w:r>
+              <w:t>CreatedDate</w:t>
+            </w:r>
+          </w:p>
+        </w:tc>
+        <w:tc>
+          <w:tcPr>
+            <w:tcW w:w="1170" w:type="dxa"/>
           </w:tcPr>
           <w:p>
             <w:r>
@@ -8608,7 +9250,7 @@
         </w:tc>
         <w:tc>
           <w:tcPr>
-            <w:tcW w:w="704" w:type="dxa"/>
+            <w:tcW w:w="630" w:type="dxa"/>
           </w:tcPr>
           <w:p/>
         </w:tc>
@@ -8620,7 +9262,7 @@
         </w:tc>
         <w:tc>
           <w:tcPr>
-            <w:tcW w:w="720" w:type="dxa"/>
+            <w:tcW w:w="630" w:type="dxa"/>
           </w:tcPr>
           <w:p/>
         </w:tc>
@@ -8653,17 +9295,17 @@
         </w:tc>
         <w:tc>
           <w:tcPr>
-            <w:tcW w:w="1696" w:type="dxa"/>
-          </w:tcPr>
-          <w:p>
-            <w:r>
-              <w:t>updatedDate</w:t>
-            </w:r>
-          </w:p>
-        </w:tc>
-        <w:tc>
-          <w:tcPr>
-            <w:tcW w:w="1134" w:type="dxa"/>
+            <w:tcW w:w="1824" w:type="dxa"/>
+          </w:tcPr>
+          <w:p>
+            <w:r>
+              <w:t>LastModifiedDate</w:t>
+            </w:r>
+          </w:p>
+        </w:tc>
+        <w:tc>
+          <w:tcPr>
+            <w:tcW w:w="1170" w:type="dxa"/>
           </w:tcPr>
           <w:p>
             <w:r>
@@ -8676,7 +9318,7 @@
         </w:tc>
         <w:tc>
           <w:tcPr>
-            <w:tcW w:w="704" w:type="dxa"/>
+            <w:tcW w:w="630" w:type="dxa"/>
           </w:tcPr>
           <w:p/>
         </w:tc>
@@ -8688,7 +9330,7 @@
         </w:tc>
         <w:tc>
           <w:tcPr>
-            <w:tcW w:w="720" w:type="dxa"/>
+            <w:tcW w:w="630" w:type="dxa"/>
           </w:tcPr>
           <w:p/>
         </w:tc>
@@ -8721,17 +9363,17 @@
         </w:tc>
         <w:tc>
           <w:tcPr>
-            <w:tcW w:w="1696" w:type="dxa"/>
-          </w:tcPr>
-          <w:p>
-            <w:r>
-              <w:t>createdUser</w:t>
-            </w:r>
-          </w:p>
-        </w:tc>
-        <w:tc>
-          <w:tcPr>
-            <w:tcW w:w="1134" w:type="dxa"/>
+            <w:tcW w:w="1824" w:type="dxa"/>
+          </w:tcPr>
+          <w:p>
+            <w:r>
+              <w:t>CreatedBy</w:t>
+            </w:r>
+          </w:p>
+        </w:tc>
+        <w:tc>
+          <w:tcPr>
+            <w:tcW w:w="1170" w:type="dxa"/>
           </w:tcPr>
           <w:p>
             <w:r>
@@ -8744,7 +9386,7 @@
         </w:tc>
         <w:tc>
           <w:tcPr>
-            <w:tcW w:w="704" w:type="dxa"/>
+            <w:tcW w:w="630" w:type="dxa"/>
           </w:tcPr>
           <w:p>
             <w:r>
@@ -8760,7 +9402,7 @@
         </w:tc>
         <w:tc>
           <w:tcPr>
-            <w:tcW w:w="720" w:type="dxa"/>
+            <w:tcW w:w="630" w:type="dxa"/>
           </w:tcPr>
           <w:p/>
         </w:tc>
@@ -8815,17 +9457,17 @@
         </w:tc>
         <w:tc>
           <w:tcPr>
-            <w:tcW w:w="1696" w:type="dxa"/>
-          </w:tcPr>
-          <w:p>
-            <w:r>
-              <w:t>updatedUser</w:t>
-            </w:r>
-          </w:p>
-        </w:tc>
-        <w:tc>
-          <w:tcPr>
-            <w:tcW w:w="1134" w:type="dxa"/>
+            <w:tcW w:w="1824" w:type="dxa"/>
+          </w:tcPr>
+          <w:p>
+            <w:r>
+              <w:t>LastModifiedBy</w:t>
+            </w:r>
+          </w:p>
+        </w:tc>
+        <w:tc>
+          <w:tcPr>
+            <w:tcW w:w="1170" w:type="dxa"/>
           </w:tcPr>
           <w:p>
             <w:r>
@@ -8838,7 +9480,7 @@
         </w:tc>
         <w:tc>
           <w:tcPr>
-            <w:tcW w:w="704" w:type="dxa"/>
+            <w:tcW w:w="630" w:type="dxa"/>
           </w:tcPr>
           <w:p>
             <w:r>
@@ -8854,7 +9496,7 @@
         </w:tc>
         <w:tc>
           <w:tcPr>
-            <w:tcW w:w="720" w:type="dxa"/>
+            <w:tcW w:w="630" w:type="dxa"/>
           </w:tcPr>
           <w:p/>
         </w:tc>
@@ -8899,7 +9541,7 @@
       <w:pPr>
         <w:pStyle w:val="Heading2"/>
       </w:pPr>
-      <w:bookmarkStart w:id="7" w:name="_Toc114085460"/>
+      <w:bookmarkStart w:id="9" w:name="_Toc115379966"/>
       <w:r>
         <w:t>9</w:t>
       </w:r>
@@ -8912,7 +9554,7 @@
       <w:r>
         <w:t>OfRoom</w:t>
       </w:r>
-      <w:bookmarkEnd w:id="7"/>
+      <w:bookmarkEnd w:id="9"/>
     </w:p>
     <w:p>
       <w:pPr>
@@ -8941,9 +9583,9 @@
       </w:tblPr>
       <w:tblGrid>
         <w:gridCol w:w="421"/>
-        <w:gridCol w:w="1696"/>
-        <w:gridCol w:w="1134"/>
-        <w:gridCol w:w="704"/>
+        <w:gridCol w:w="1824"/>
+        <w:gridCol w:w="1080"/>
+        <w:gridCol w:w="630"/>
         <w:gridCol w:w="900"/>
         <w:gridCol w:w="720"/>
         <w:gridCol w:w="810"/>
@@ -8982,7 +9624,7 @@
         </w:tc>
         <w:tc>
           <w:tcPr>
-            <w:tcW w:w="1696" w:type="dxa"/>
+            <w:tcW w:w="1824" w:type="dxa"/>
             <w:shd w:val="clear" w:color="auto" w:fill="FFE8E1"/>
             <w:vAlign w:val="center"/>
           </w:tcPr>
@@ -9013,7 +9655,7 @@
         </w:tc>
         <w:tc>
           <w:tcPr>
-            <w:tcW w:w="1134" w:type="dxa"/>
+            <w:tcW w:w="1080" w:type="dxa"/>
             <w:shd w:val="clear" w:color="auto" w:fill="FFE8E1"/>
             <w:vAlign w:val="center"/>
           </w:tcPr>
@@ -9044,7 +9686,7 @@
         </w:tc>
         <w:tc>
           <w:tcPr>
-            <w:tcW w:w="704" w:type="dxa"/>
+            <w:tcW w:w="630" w:type="dxa"/>
             <w:shd w:val="clear" w:color="auto" w:fill="FFE8E1"/>
             <w:vAlign w:val="center"/>
           </w:tcPr>
@@ -9214,7 +9856,7 @@
         </w:tc>
         <w:tc>
           <w:tcPr>
-            <w:tcW w:w="1696" w:type="dxa"/>
+            <w:tcW w:w="1824" w:type="dxa"/>
           </w:tcPr>
           <w:p>
             <w:r>
@@ -9224,7 +9866,7 @@
         </w:tc>
         <w:tc>
           <w:tcPr>
-            <w:tcW w:w="1134" w:type="dxa"/>
+            <w:tcW w:w="1080" w:type="dxa"/>
           </w:tcPr>
           <w:p>
             <w:r>
@@ -9234,7 +9876,7 @@
         </w:tc>
         <w:tc>
           <w:tcPr>
-            <w:tcW w:w="704" w:type="dxa"/>
+            <w:tcW w:w="630" w:type="dxa"/>
           </w:tcPr>
           <w:p/>
         </w:tc>
@@ -9287,7 +9929,7 @@
         </w:tc>
         <w:tc>
           <w:tcPr>
-            <w:tcW w:w="1696" w:type="dxa"/>
+            <w:tcW w:w="1824" w:type="dxa"/>
           </w:tcPr>
           <w:p>
             <w:r>
@@ -9297,7 +9939,7 @@
         </w:tc>
         <w:tc>
           <w:tcPr>
-            <w:tcW w:w="1134" w:type="dxa"/>
+            <w:tcW w:w="1080" w:type="dxa"/>
           </w:tcPr>
           <w:p>
             <w:r>
@@ -9307,7 +9949,7 @@
         </w:tc>
         <w:tc>
           <w:tcPr>
-            <w:tcW w:w="704" w:type="dxa"/>
+            <w:tcW w:w="630" w:type="dxa"/>
           </w:tcPr>
           <w:p>
             <w:r>
@@ -9356,7 +9998,7 @@
         </w:tc>
         <w:tc>
           <w:tcPr>
-            <w:tcW w:w="1696" w:type="dxa"/>
+            <w:tcW w:w="1824" w:type="dxa"/>
           </w:tcPr>
           <w:p>
             <w:r>
@@ -9366,7 +10008,7 @@
         </w:tc>
         <w:tc>
           <w:tcPr>
-            <w:tcW w:w="1134" w:type="dxa"/>
+            <w:tcW w:w="1080" w:type="dxa"/>
           </w:tcPr>
           <w:p>
             <w:r>
@@ -9376,7 +10018,7 @@
         </w:tc>
         <w:tc>
           <w:tcPr>
-            <w:tcW w:w="704" w:type="dxa"/>
+            <w:tcW w:w="630" w:type="dxa"/>
           </w:tcPr>
           <w:p/>
         </w:tc>
@@ -9443,17 +10085,17 @@
         </w:tc>
         <w:tc>
           <w:tcPr>
-            <w:tcW w:w="1696" w:type="dxa"/>
-          </w:tcPr>
-          <w:p>
-            <w:r>
-              <w:t>createdDate</w:t>
-            </w:r>
-          </w:p>
-        </w:tc>
-        <w:tc>
-          <w:tcPr>
-            <w:tcW w:w="1134" w:type="dxa"/>
+            <w:tcW w:w="1824" w:type="dxa"/>
+          </w:tcPr>
+          <w:p>
+            <w:r>
+              <w:t>CreatedDate</w:t>
+            </w:r>
+          </w:p>
+        </w:tc>
+        <w:tc>
+          <w:tcPr>
+            <w:tcW w:w="1080" w:type="dxa"/>
           </w:tcPr>
           <w:p>
             <w:r>
@@ -9466,7 +10108,7 @@
         </w:tc>
         <w:tc>
           <w:tcPr>
-            <w:tcW w:w="704" w:type="dxa"/>
+            <w:tcW w:w="630" w:type="dxa"/>
           </w:tcPr>
           <w:p/>
         </w:tc>
@@ -9511,17 +10153,17 @@
         </w:tc>
         <w:tc>
           <w:tcPr>
-            <w:tcW w:w="1696" w:type="dxa"/>
-          </w:tcPr>
-          <w:p>
-            <w:r>
-              <w:t>updatedDate</w:t>
-            </w:r>
-          </w:p>
-        </w:tc>
-        <w:tc>
-          <w:tcPr>
-            <w:tcW w:w="1134" w:type="dxa"/>
+            <w:tcW w:w="1824" w:type="dxa"/>
+          </w:tcPr>
+          <w:p>
+            <w:r>
+              <w:t>LastModifiedDate</w:t>
+            </w:r>
+          </w:p>
+        </w:tc>
+        <w:tc>
+          <w:tcPr>
+            <w:tcW w:w="1080" w:type="dxa"/>
           </w:tcPr>
           <w:p>
             <w:r>
@@ -9534,7 +10176,7 @@
         </w:tc>
         <w:tc>
           <w:tcPr>
-            <w:tcW w:w="704" w:type="dxa"/>
+            <w:tcW w:w="630" w:type="dxa"/>
           </w:tcPr>
           <w:p/>
         </w:tc>
@@ -9579,17 +10221,17 @@
         </w:tc>
         <w:tc>
           <w:tcPr>
-            <w:tcW w:w="1696" w:type="dxa"/>
-          </w:tcPr>
-          <w:p>
-            <w:r>
-              <w:t>createdUser</w:t>
-            </w:r>
-          </w:p>
-        </w:tc>
-        <w:tc>
-          <w:tcPr>
-            <w:tcW w:w="1134" w:type="dxa"/>
+            <w:tcW w:w="1824" w:type="dxa"/>
+          </w:tcPr>
+          <w:p>
+            <w:r>
+              <w:t>CreatedBy</w:t>
+            </w:r>
+          </w:p>
+        </w:tc>
+        <w:tc>
+          <w:tcPr>
+            <w:tcW w:w="1080" w:type="dxa"/>
           </w:tcPr>
           <w:p>
             <w:r>
@@ -9602,7 +10244,7 @@
         </w:tc>
         <w:tc>
           <w:tcPr>
-            <w:tcW w:w="704" w:type="dxa"/>
+            <w:tcW w:w="630" w:type="dxa"/>
           </w:tcPr>
           <w:p>
             <w:r>
@@ -9673,17 +10315,17 @@
         </w:tc>
         <w:tc>
           <w:tcPr>
-            <w:tcW w:w="1696" w:type="dxa"/>
-          </w:tcPr>
-          <w:p>
-            <w:r>
-              <w:t>updatedUser</w:t>
-            </w:r>
-          </w:p>
-        </w:tc>
-        <w:tc>
-          <w:tcPr>
-            <w:tcW w:w="1134" w:type="dxa"/>
+            <w:tcW w:w="1824" w:type="dxa"/>
+          </w:tcPr>
+          <w:p>
+            <w:r>
+              <w:t>LastModifiedBy</w:t>
+            </w:r>
+          </w:p>
+        </w:tc>
+        <w:tc>
+          <w:tcPr>
+            <w:tcW w:w="1080" w:type="dxa"/>
           </w:tcPr>
           <w:p>
             <w:r>
@@ -9696,7 +10338,7 @@
         </w:tc>
         <w:tc>
           <w:tcPr>
-            <w:tcW w:w="704" w:type="dxa"/>
+            <w:tcW w:w="630" w:type="dxa"/>
           </w:tcPr>
           <w:p>
             <w:r>
@@ -9757,6 +10399,7 @@
       <w:pPr>
         <w:pStyle w:val="Heading2"/>
       </w:pPr>
+      <w:bookmarkStart w:id="10" w:name="_Toc115379967"/>
       <w:r>
         <w:lastRenderedPageBreak/>
         <w:t>10</w:t>
@@ -9770,6 +10413,7 @@
       <w:r>
         <w:t>s</w:t>
       </w:r>
+      <w:bookmarkEnd w:id="10"/>
     </w:p>
     <w:p>
       <w:pPr>
@@ -10254,6 +10898,7 @@
       <w:pPr>
         <w:pStyle w:val="Heading2"/>
       </w:pPr>
+      <w:bookmarkStart w:id="11" w:name="_Toc115379968"/>
       <w:r>
         <w:t>1</w:t>
       </w:r>
@@ -10269,6 +10914,7 @@
       <w:r>
         <w:t>s</w:t>
       </w:r>
+      <w:bookmarkEnd w:id="11"/>
     </w:p>
     <w:p>
       <w:pPr>
@@ -10829,6 +11475,7 @@
       <w:pPr>
         <w:pStyle w:val="Heading2"/>
       </w:pPr>
+      <w:bookmarkStart w:id="12" w:name="_Toc115379969"/>
       <w:r>
         <w:t>1</w:t>
       </w:r>
@@ -10844,6 +11491,7 @@
       <w:r>
         <w:t>s</w:t>
       </w:r>
+      <w:bookmarkEnd w:id="12"/>
     </w:p>
     <w:p>
       <w:pPr>
@@ -11404,6 +12052,7 @@
       <w:pPr>
         <w:pStyle w:val="Heading2"/>
       </w:pPr>
+      <w:bookmarkStart w:id="13" w:name="_Toc115379970"/>
       <w:r>
         <w:t>1</w:t>
       </w:r>
@@ -11419,6 +12068,7 @@
       <w:r>
         <w:t>es</w:t>
       </w:r>
+      <w:bookmarkEnd w:id="13"/>
     </w:p>
     <w:p>
       <w:pPr>
@@ -11868,6 +12518,7 @@
       <w:pPr>
         <w:pStyle w:val="Heading2"/>
       </w:pPr>
+      <w:bookmarkStart w:id="14" w:name="_Toc115379971"/>
       <w:r>
         <w:t>1</w:t>
       </w:r>
@@ -11883,6 +12534,7 @@
       <w:r>
         <w:t>s</w:t>
       </w:r>
+      <w:bookmarkEnd w:id="14"/>
     </w:p>
     <w:p>
       <w:pPr>
@@ -12324,6 +12976,7 @@
       <w:pPr>
         <w:pStyle w:val="Heading2"/>
       </w:pPr>
+      <w:bookmarkStart w:id="15" w:name="_Toc115379972"/>
       <w:r>
         <w:t>1</w:t>
       </w:r>
@@ -12339,6 +12992,7 @@
       <w:r>
         <w:t>s</w:t>
       </w:r>
+      <w:bookmarkEnd w:id="15"/>
     </w:p>
     <w:p>
       <w:pPr>
@@ -12979,7 +13633,7 @@
           </w:tcPr>
           <w:p>
             <w:r>
-              <w:t>createdDate</w:t>
+              <w:t>CreatedDate</w:t>
             </w:r>
           </w:p>
         </w:tc>
@@ -13047,7 +13701,7 @@
           </w:tcPr>
           <w:p>
             <w:r>
-              <w:t>updatedDate</w:t>
+              <w:t>LastModifiedDate</w:t>
             </w:r>
           </w:p>
         </w:tc>
@@ -13115,7 +13769,7 @@
           </w:tcPr>
           <w:p>
             <w:r>
-              <w:t>createdUser</w:t>
+              <w:t>CreatedBy</w:t>
             </w:r>
           </w:p>
         </w:tc>
@@ -13209,7 +13863,7 @@
           </w:tcPr>
           <w:p>
             <w:r>
-              <w:t>updatedUser</w:t>
+              <w:t>LastModifiedBy</w:t>
             </w:r>
           </w:p>
         </w:tc>

</xml_diff>